<commit_message>
Report middle initial of project personnel
</commit_message>
<xml_diff>
--- a/EDI_metadata_template.docx
+++ b/EDI_metadata_template.docx
@@ -10,7 +10,7 @@
         <w:t>EDI</w:t>
       </w:r>
       <w:r>
-        <w:t xml:space="preserve"> Metadata Template (2017</w:t>
+        <w:t xml:space="preserve"> Metadata Template (2016</w:t>
       </w:r>
       <w:r>
         <w:t>)</w:t>
@@ -67,56 +67,58 @@
         <w:t>(be descriptive, more than 5 words):</w:t>
       </w:r>
     </w:p>
-    <w:p>
+    <w:p/>
+    <w:p>
+      <w:pPr>
+        <w:pStyle w:val="Heading2"/>
+      </w:pPr>
+      <w:r>
+        <w:t>Short name or nickname you use to refer to this dataset:</w:t>
+      </w:r>
+    </w:p>
+    <w:p/>
+    <w:p>
+      <w:pPr>
+        <w:pStyle w:val="Heading2"/>
+      </w:pPr>
+      <w:r>
+        <w:t xml:space="preserve">Abstract </w:t>
+      </w:r>
+    </w:p>
+    <w:p>
+      <w:r>
+        <w:t>(include what, why, where, when, and how)</w:t>
+      </w:r>
+    </w:p>
+    <w:p/>
+    <w:p>
+      <w:pPr>
+        <w:pStyle w:val="Heading2"/>
+      </w:pPr>
+      <w:r>
+        <w:t xml:space="preserve">Investigators </w:t>
+      </w:r>
+    </w:p>
+    <w:p>
+      <w:r>
+        <w:t>(list in order as for a paper</w:t>
+      </w:r>
+      <w:r>
+        <w:t xml:space="preserve"> with e-mail addresses</w:t>
+      </w:r>
+      <w:r>
+        <w:t>,</w:t>
+      </w:r>
+      <w:r>
+        <w:t xml:space="preserve"> organization</w:t>
+      </w:r>
+      <w:r>
+        <w:t xml:space="preserve"> and preferably ORCID ID, if you don’t</w:t>
+      </w:r>
       <w:bookmarkStart w:id="0" w:name="_GoBack"/>
       <w:bookmarkEnd w:id="0"/>
-    </w:p>
-    <w:p>
-      <w:pPr>
-        <w:pStyle w:val="Heading2"/>
-      </w:pPr>
-      <w:r>
-        <w:t>Short name or nickname you use to refer to this dataset:</w:t>
-      </w:r>
-    </w:p>
-    <w:p/>
-    <w:p>
-      <w:pPr>
-        <w:pStyle w:val="Heading2"/>
-      </w:pPr>
-      <w:r>
-        <w:t xml:space="preserve">Abstract </w:t>
-      </w:r>
-    </w:p>
-    <w:p>
-      <w:r>
-        <w:t>(include what, why, where, when, and how)</w:t>
-      </w:r>
-    </w:p>
-    <w:p/>
-    <w:p>
-      <w:pPr>
-        <w:pStyle w:val="Heading2"/>
-      </w:pPr>
-      <w:r>
-        <w:t xml:space="preserve">Investigators </w:t>
-      </w:r>
-    </w:p>
-    <w:p>
-      <w:r>
-        <w:t>(list in order as for a paper</w:t>
-      </w:r>
-      <w:r>
-        <w:t xml:space="preserve"> with e-mail addresses</w:t>
-      </w:r>
-      <w:r>
-        <w:t>,</w:t>
-      </w:r>
-      <w:r>
-        <w:t xml:space="preserve"> organization</w:t>
-      </w:r>
-      <w:r>
-        <w:t xml:space="preserve"> and preferably ORCID ID, if you don’t have one, get it, it’s easy and free: </w:t>
+      <w:r>
+        <w:t xml:space="preserve"> have one, get it, it’s easy and free: </w:t>
       </w:r>
       <w:hyperlink r:id="rId8" w:history="1">
         <w:r>
@@ -143,16 +145,17 @@
         <w:tblLook w:val="04A0" w:firstRow="1" w:lastRow="0" w:firstColumn="1" w:lastColumn="0" w:noHBand="0" w:noVBand="1"/>
       </w:tblPr>
       <w:tblGrid>
-        <w:gridCol w:w="1915"/>
-        <w:gridCol w:w="1915"/>
-        <w:gridCol w:w="1915"/>
-        <w:gridCol w:w="1915"/>
-        <w:gridCol w:w="1916"/>
+        <w:gridCol w:w="1566"/>
+        <w:gridCol w:w="1409"/>
+        <w:gridCol w:w="1566"/>
+        <w:gridCol w:w="1750"/>
+        <w:gridCol w:w="1615"/>
+        <w:gridCol w:w="1670"/>
       </w:tblGrid>
       <w:tr>
         <w:tc>
           <w:tcPr>
-            <w:tcW w:w="1915" w:type="dxa"/>
+            <w:tcW w:w="1566" w:type="dxa"/>
             <w:shd w:val="clear" w:color="auto" w:fill="4F81BD" w:themeFill="accent1"/>
           </w:tcPr>
           <w:p>
@@ -171,7 +174,26 @@
         </w:tc>
         <w:tc>
           <w:tcPr>
-            <w:tcW w:w="1915" w:type="dxa"/>
+            <w:tcW w:w="1409" w:type="dxa"/>
+            <w:shd w:val="clear" w:color="auto" w:fill="4F81BD" w:themeFill="accent1"/>
+          </w:tcPr>
+          <w:p>
+            <w:pPr>
+              <w:rPr>
+                <w:color w:val="FFFFFF" w:themeColor="background1"/>
+              </w:rPr>
+            </w:pPr>
+            <w:r>
+              <w:rPr>
+                <w:color w:val="FFFFFF" w:themeColor="background1"/>
+              </w:rPr>
+              <w:t>Middle Initial</w:t>
+            </w:r>
+          </w:p>
+        </w:tc>
+        <w:tc>
+          <w:tcPr>
+            <w:tcW w:w="1566" w:type="dxa"/>
             <w:shd w:val="clear" w:color="auto" w:fill="4F81BD" w:themeFill="accent1"/>
           </w:tcPr>
           <w:p>
@@ -190,7 +212,7 @@
         </w:tc>
         <w:tc>
           <w:tcPr>
-            <w:tcW w:w="1915" w:type="dxa"/>
+            <w:tcW w:w="1750" w:type="dxa"/>
             <w:shd w:val="clear" w:color="auto" w:fill="4F81BD" w:themeFill="accent1"/>
           </w:tcPr>
           <w:p>
@@ -209,7 +231,7 @@
         </w:tc>
         <w:tc>
           <w:tcPr>
-            <w:tcW w:w="1915" w:type="dxa"/>
+            <w:tcW w:w="1615" w:type="dxa"/>
             <w:shd w:val="clear" w:color="auto" w:fill="4F81BD" w:themeFill="accent1"/>
           </w:tcPr>
           <w:p>
@@ -228,7 +250,7 @@
         </w:tc>
         <w:tc>
           <w:tcPr>
-            <w:tcW w:w="1916" w:type="dxa"/>
+            <w:tcW w:w="1670" w:type="dxa"/>
             <w:shd w:val="clear" w:color="auto" w:fill="4F81BD" w:themeFill="accent1"/>
           </w:tcPr>
           <w:p>
@@ -249,31 +271,37 @@
       <w:tr>
         <w:tc>
           <w:tcPr>
-            <w:tcW w:w="1915" w:type="dxa"/>
-          </w:tcPr>
-          <w:p/>
-        </w:tc>
-        <w:tc>
-          <w:tcPr>
-            <w:tcW w:w="1915" w:type="dxa"/>
-          </w:tcPr>
-          <w:p/>
-        </w:tc>
-        <w:tc>
-          <w:tcPr>
-            <w:tcW w:w="1915" w:type="dxa"/>
-          </w:tcPr>
-          <w:p/>
-        </w:tc>
-        <w:tc>
-          <w:tcPr>
-            <w:tcW w:w="1915" w:type="dxa"/>
-          </w:tcPr>
-          <w:p/>
-        </w:tc>
-        <w:tc>
-          <w:tcPr>
-            <w:tcW w:w="1916" w:type="dxa"/>
+            <w:tcW w:w="1566" w:type="dxa"/>
+          </w:tcPr>
+          <w:p/>
+        </w:tc>
+        <w:tc>
+          <w:tcPr>
+            <w:tcW w:w="1409" w:type="dxa"/>
+          </w:tcPr>
+          <w:p/>
+        </w:tc>
+        <w:tc>
+          <w:tcPr>
+            <w:tcW w:w="1566" w:type="dxa"/>
+          </w:tcPr>
+          <w:p/>
+        </w:tc>
+        <w:tc>
+          <w:tcPr>
+            <w:tcW w:w="1750" w:type="dxa"/>
+          </w:tcPr>
+          <w:p/>
+        </w:tc>
+        <w:tc>
+          <w:tcPr>
+            <w:tcW w:w="1615" w:type="dxa"/>
+          </w:tcPr>
+          <w:p/>
+        </w:tc>
+        <w:tc>
+          <w:tcPr>
+            <w:tcW w:w="1670" w:type="dxa"/>
           </w:tcPr>
           <w:p/>
         </w:tc>
@@ -281,31 +309,37 @@
       <w:tr>
         <w:tc>
           <w:tcPr>
-            <w:tcW w:w="1915" w:type="dxa"/>
-          </w:tcPr>
-          <w:p/>
-        </w:tc>
-        <w:tc>
-          <w:tcPr>
-            <w:tcW w:w="1915" w:type="dxa"/>
-          </w:tcPr>
-          <w:p/>
-        </w:tc>
-        <w:tc>
-          <w:tcPr>
-            <w:tcW w:w="1915" w:type="dxa"/>
-          </w:tcPr>
-          <w:p/>
-        </w:tc>
-        <w:tc>
-          <w:tcPr>
-            <w:tcW w:w="1915" w:type="dxa"/>
-          </w:tcPr>
-          <w:p/>
-        </w:tc>
-        <w:tc>
-          <w:tcPr>
-            <w:tcW w:w="1916" w:type="dxa"/>
+            <w:tcW w:w="1566" w:type="dxa"/>
+          </w:tcPr>
+          <w:p/>
+        </w:tc>
+        <w:tc>
+          <w:tcPr>
+            <w:tcW w:w="1409" w:type="dxa"/>
+          </w:tcPr>
+          <w:p/>
+        </w:tc>
+        <w:tc>
+          <w:tcPr>
+            <w:tcW w:w="1566" w:type="dxa"/>
+          </w:tcPr>
+          <w:p/>
+        </w:tc>
+        <w:tc>
+          <w:tcPr>
+            <w:tcW w:w="1750" w:type="dxa"/>
+          </w:tcPr>
+          <w:p/>
+        </w:tc>
+        <w:tc>
+          <w:tcPr>
+            <w:tcW w:w="1615" w:type="dxa"/>
+          </w:tcPr>
+          <w:p/>
+        </w:tc>
+        <w:tc>
+          <w:tcPr>
+            <w:tcW w:w="1670" w:type="dxa"/>
           </w:tcPr>
           <w:p/>
         </w:tc>
@@ -347,17 +381,18 @@
         <w:tblLook w:val="04A0" w:firstRow="1" w:lastRow="0" w:firstColumn="1" w:lastColumn="0" w:noHBand="0" w:noVBand="1"/>
       </w:tblPr>
       <w:tblGrid>
-        <w:gridCol w:w="1566"/>
-        <w:gridCol w:w="1566"/>
-        <w:gridCol w:w="1750"/>
-        <w:gridCol w:w="1615"/>
-        <w:gridCol w:w="1670"/>
-        <w:gridCol w:w="1409"/>
+        <w:gridCol w:w="1321"/>
+        <w:gridCol w:w="1161"/>
+        <w:gridCol w:w="1320"/>
+        <w:gridCol w:w="1633"/>
+        <w:gridCol w:w="1403"/>
+        <w:gridCol w:w="1496"/>
+        <w:gridCol w:w="1242"/>
       </w:tblGrid>
       <w:tr>
         <w:tc>
           <w:tcPr>
-            <w:tcW w:w="1566" w:type="dxa"/>
+            <w:tcW w:w="1321" w:type="dxa"/>
             <w:shd w:val="clear" w:color="auto" w:fill="4F81BD" w:themeFill="accent1"/>
           </w:tcPr>
           <w:p>
@@ -376,7 +411,26 @@
         </w:tc>
         <w:tc>
           <w:tcPr>
-            <w:tcW w:w="1566" w:type="dxa"/>
+            <w:tcW w:w="1161" w:type="dxa"/>
+            <w:shd w:val="clear" w:color="auto" w:fill="4F81BD" w:themeFill="accent1"/>
+          </w:tcPr>
+          <w:p>
+            <w:pPr>
+              <w:rPr>
+                <w:color w:val="FFFFFF" w:themeColor="background1"/>
+              </w:rPr>
+            </w:pPr>
+            <w:r>
+              <w:rPr>
+                <w:color w:val="FFFFFF" w:themeColor="background1"/>
+              </w:rPr>
+              <w:t>Middle Initial</w:t>
+            </w:r>
+          </w:p>
+        </w:tc>
+        <w:tc>
+          <w:tcPr>
+            <w:tcW w:w="1320" w:type="dxa"/>
             <w:shd w:val="clear" w:color="auto" w:fill="4F81BD" w:themeFill="accent1"/>
           </w:tcPr>
           <w:p>
@@ -395,7 +449,7 @@
         </w:tc>
         <w:tc>
           <w:tcPr>
-            <w:tcW w:w="1750" w:type="dxa"/>
+            <w:tcW w:w="1633" w:type="dxa"/>
             <w:shd w:val="clear" w:color="auto" w:fill="4F81BD" w:themeFill="accent1"/>
           </w:tcPr>
           <w:p>
@@ -414,7 +468,7 @@
         </w:tc>
         <w:tc>
           <w:tcPr>
-            <w:tcW w:w="1615" w:type="dxa"/>
+            <w:tcW w:w="1403" w:type="dxa"/>
             <w:shd w:val="clear" w:color="auto" w:fill="4F81BD" w:themeFill="accent1"/>
           </w:tcPr>
           <w:p>
@@ -433,7 +487,7 @@
         </w:tc>
         <w:tc>
           <w:tcPr>
-            <w:tcW w:w="1670" w:type="dxa"/>
+            <w:tcW w:w="1496" w:type="dxa"/>
             <w:shd w:val="clear" w:color="auto" w:fill="4F81BD" w:themeFill="accent1"/>
           </w:tcPr>
           <w:p>
@@ -452,7 +506,7 @@
         </w:tc>
         <w:tc>
           <w:tcPr>
-            <w:tcW w:w="1409" w:type="dxa"/>
+            <w:tcW w:w="1242" w:type="dxa"/>
             <w:shd w:val="clear" w:color="auto" w:fill="4F81BD" w:themeFill="accent1"/>
           </w:tcPr>
           <w:p>
@@ -473,37 +527,43 @@
       <w:tr>
         <w:tc>
           <w:tcPr>
-            <w:tcW w:w="1566" w:type="dxa"/>
-          </w:tcPr>
-          <w:p/>
-        </w:tc>
-        <w:tc>
-          <w:tcPr>
-            <w:tcW w:w="1566" w:type="dxa"/>
-          </w:tcPr>
-          <w:p/>
-        </w:tc>
-        <w:tc>
-          <w:tcPr>
-            <w:tcW w:w="1750" w:type="dxa"/>
-          </w:tcPr>
-          <w:p/>
-        </w:tc>
-        <w:tc>
-          <w:tcPr>
-            <w:tcW w:w="1615" w:type="dxa"/>
-          </w:tcPr>
-          <w:p/>
-        </w:tc>
-        <w:tc>
-          <w:tcPr>
-            <w:tcW w:w="1670" w:type="dxa"/>
-          </w:tcPr>
-          <w:p/>
-        </w:tc>
-        <w:tc>
-          <w:tcPr>
-            <w:tcW w:w="1409" w:type="dxa"/>
+            <w:tcW w:w="1321" w:type="dxa"/>
+          </w:tcPr>
+          <w:p/>
+        </w:tc>
+        <w:tc>
+          <w:tcPr>
+            <w:tcW w:w="1161" w:type="dxa"/>
+          </w:tcPr>
+          <w:p/>
+        </w:tc>
+        <w:tc>
+          <w:tcPr>
+            <w:tcW w:w="1320" w:type="dxa"/>
+          </w:tcPr>
+          <w:p/>
+        </w:tc>
+        <w:tc>
+          <w:tcPr>
+            <w:tcW w:w="1633" w:type="dxa"/>
+          </w:tcPr>
+          <w:p/>
+        </w:tc>
+        <w:tc>
+          <w:tcPr>
+            <w:tcW w:w="1403" w:type="dxa"/>
+          </w:tcPr>
+          <w:p/>
+        </w:tc>
+        <w:tc>
+          <w:tcPr>
+            <w:tcW w:w="1496" w:type="dxa"/>
+          </w:tcPr>
+          <w:p/>
+        </w:tc>
+        <w:tc>
+          <w:tcPr>
+            <w:tcW w:w="1242" w:type="dxa"/>
           </w:tcPr>
           <w:p/>
         </w:tc>
@@ -511,37 +571,43 @@
       <w:tr>
         <w:tc>
           <w:tcPr>
-            <w:tcW w:w="1566" w:type="dxa"/>
-          </w:tcPr>
-          <w:p/>
-        </w:tc>
-        <w:tc>
-          <w:tcPr>
-            <w:tcW w:w="1566" w:type="dxa"/>
-          </w:tcPr>
-          <w:p/>
-        </w:tc>
-        <w:tc>
-          <w:tcPr>
-            <w:tcW w:w="1750" w:type="dxa"/>
-          </w:tcPr>
-          <w:p/>
-        </w:tc>
-        <w:tc>
-          <w:tcPr>
-            <w:tcW w:w="1615" w:type="dxa"/>
-          </w:tcPr>
-          <w:p/>
-        </w:tc>
-        <w:tc>
-          <w:tcPr>
-            <w:tcW w:w="1670" w:type="dxa"/>
-          </w:tcPr>
-          <w:p/>
-        </w:tc>
-        <w:tc>
-          <w:tcPr>
-            <w:tcW w:w="1409" w:type="dxa"/>
+            <w:tcW w:w="1321" w:type="dxa"/>
+          </w:tcPr>
+          <w:p/>
+        </w:tc>
+        <w:tc>
+          <w:tcPr>
+            <w:tcW w:w="1161" w:type="dxa"/>
+          </w:tcPr>
+          <w:p/>
+        </w:tc>
+        <w:tc>
+          <w:tcPr>
+            <w:tcW w:w="1320" w:type="dxa"/>
+          </w:tcPr>
+          <w:p/>
+        </w:tc>
+        <w:tc>
+          <w:tcPr>
+            <w:tcW w:w="1633" w:type="dxa"/>
+          </w:tcPr>
+          <w:p/>
+        </w:tc>
+        <w:tc>
+          <w:tcPr>
+            <w:tcW w:w="1403" w:type="dxa"/>
+          </w:tcPr>
+          <w:p/>
+        </w:tc>
+        <w:tc>
+          <w:tcPr>
+            <w:tcW w:w="1496" w:type="dxa"/>
+          </w:tcPr>
+          <w:p/>
+        </w:tc>
+        <w:tc>
+          <w:tcPr>
+            <w:tcW w:w="1242" w:type="dxa"/>
           </w:tcPr>
           <w:p/>
         </w:tc>
@@ -574,14 +640,12 @@
           <w:t>http://vocab.lternet.edu</w:t>
         </w:r>
       </w:hyperlink>
-      <w:proofErr w:type="gramStart"/>
       <w:r>
         <w:t xml:space="preserve">, </w:t>
       </w:r>
       <w:r>
         <w:t>)</w:t>
       </w:r>
-      <w:proofErr w:type="gramEnd"/>
       <w:r>
         <w:t xml:space="preserve"> Please determine one or two keywords that best describe your lab, station, and/or project (e.g., Trout Lake Station, NTL LTER, UW Center for Limnology).</w:t>
       </w:r>
@@ -616,17 +680,18 @@
         <w:tblLook w:val="04A0" w:firstRow="1" w:lastRow="0" w:firstColumn="1" w:lastColumn="0" w:noHBand="0" w:noVBand="1"/>
       </w:tblPr>
       <w:tblGrid>
-        <w:gridCol w:w="1564"/>
-        <w:gridCol w:w="1563"/>
-        <w:gridCol w:w="1667"/>
-        <w:gridCol w:w="1546"/>
-        <w:gridCol w:w="1405"/>
-        <w:gridCol w:w="1831"/>
+        <w:gridCol w:w="1322"/>
+        <w:gridCol w:w="1164"/>
+        <w:gridCol w:w="1321"/>
+        <w:gridCol w:w="1496"/>
+        <w:gridCol w:w="1302"/>
+        <w:gridCol w:w="1265"/>
+        <w:gridCol w:w="1706"/>
       </w:tblGrid>
       <w:tr>
         <w:tc>
           <w:tcPr>
-            <w:tcW w:w="1564" w:type="dxa"/>
+            <w:tcW w:w="1322" w:type="dxa"/>
             <w:shd w:val="clear" w:color="auto" w:fill="4F81BD" w:themeFill="accent1"/>
           </w:tcPr>
           <w:p>
@@ -651,7 +716,26 @@
         </w:tc>
         <w:tc>
           <w:tcPr>
-            <w:tcW w:w="1563" w:type="dxa"/>
+            <w:tcW w:w="1164" w:type="dxa"/>
+            <w:shd w:val="clear" w:color="auto" w:fill="4F81BD" w:themeFill="accent1"/>
+          </w:tcPr>
+          <w:p>
+            <w:pPr>
+              <w:rPr>
+                <w:color w:val="FFFFFF" w:themeColor="background1"/>
+              </w:rPr>
+            </w:pPr>
+            <w:r>
+              <w:rPr>
+                <w:color w:val="FFFFFF" w:themeColor="background1"/>
+              </w:rPr>
+              <w:t>PI Middle Initial</w:t>
+            </w:r>
+          </w:p>
+        </w:tc>
+        <w:tc>
+          <w:tcPr>
+            <w:tcW w:w="1321" w:type="dxa"/>
             <w:shd w:val="clear" w:color="auto" w:fill="4F81BD" w:themeFill="accent1"/>
           </w:tcPr>
           <w:p>
@@ -676,7 +760,7 @@
         </w:tc>
         <w:tc>
           <w:tcPr>
-            <w:tcW w:w="1667" w:type="dxa"/>
+            <w:tcW w:w="1496" w:type="dxa"/>
             <w:shd w:val="clear" w:color="auto" w:fill="4F81BD" w:themeFill="accent1"/>
           </w:tcPr>
           <w:p>
@@ -701,7 +785,7 @@
         </w:tc>
         <w:tc>
           <w:tcPr>
-            <w:tcW w:w="1546" w:type="dxa"/>
+            <w:tcW w:w="1302" w:type="dxa"/>
             <w:shd w:val="clear" w:color="auto" w:fill="4F81BD" w:themeFill="accent1"/>
           </w:tcPr>
           <w:p>
@@ -720,7 +804,7 @@
         </w:tc>
         <w:tc>
           <w:tcPr>
-            <w:tcW w:w="1405" w:type="dxa"/>
+            <w:tcW w:w="1265" w:type="dxa"/>
             <w:shd w:val="clear" w:color="auto" w:fill="4F81BD" w:themeFill="accent1"/>
           </w:tcPr>
           <w:p>
@@ -751,7 +835,7 @@
         </w:tc>
         <w:tc>
           <w:tcPr>
-            <w:tcW w:w="1831" w:type="dxa"/>
+            <w:tcW w:w="1706" w:type="dxa"/>
             <w:shd w:val="clear" w:color="auto" w:fill="4F81BD" w:themeFill="accent1"/>
           </w:tcPr>
           <w:p>
@@ -784,37 +868,43 @@
       <w:tr>
         <w:tc>
           <w:tcPr>
-            <w:tcW w:w="1564" w:type="dxa"/>
-          </w:tcPr>
-          <w:p/>
-        </w:tc>
-        <w:tc>
-          <w:tcPr>
-            <w:tcW w:w="1563" w:type="dxa"/>
-          </w:tcPr>
-          <w:p/>
-        </w:tc>
-        <w:tc>
-          <w:tcPr>
-            <w:tcW w:w="1667" w:type="dxa"/>
-          </w:tcPr>
-          <w:p/>
-        </w:tc>
-        <w:tc>
-          <w:tcPr>
-            <w:tcW w:w="1546" w:type="dxa"/>
-          </w:tcPr>
-          <w:p/>
-        </w:tc>
-        <w:tc>
-          <w:tcPr>
-            <w:tcW w:w="1405" w:type="dxa"/>
-          </w:tcPr>
-          <w:p/>
-        </w:tc>
-        <w:tc>
-          <w:tcPr>
-            <w:tcW w:w="1831" w:type="dxa"/>
+            <w:tcW w:w="1322" w:type="dxa"/>
+          </w:tcPr>
+          <w:p/>
+        </w:tc>
+        <w:tc>
+          <w:tcPr>
+            <w:tcW w:w="1164" w:type="dxa"/>
+          </w:tcPr>
+          <w:p/>
+        </w:tc>
+        <w:tc>
+          <w:tcPr>
+            <w:tcW w:w="1321" w:type="dxa"/>
+          </w:tcPr>
+          <w:p/>
+        </w:tc>
+        <w:tc>
+          <w:tcPr>
+            <w:tcW w:w="1496" w:type="dxa"/>
+          </w:tcPr>
+          <w:p/>
+        </w:tc>
+        <w:tc>
+          <w:tcPr>
+            <w:tcW w:w="1302" w:type="dxa"/>
+          </w:tcPr>
+          <w:p/>
+        </w:tc>
+        <w:tc>
+          <w:tcPr>
+            <w:tcW w:w="1265" w:type="dxa"/>
+          </w:tcPr>
+          <w:p/>
+        </w:tc>
+        <w:tc>
+          <w:tcPr>
+            <w:tcW w:w="1706" w:type="dxa"/>
           </w:tcPr>
           <w:p/>
         </w:tc>
@@ -3092,7 +3182,7 @@
 </file>
 
 <file path=customXml/itemProps1.xml><?xml version="1.0" encoding="utf-8"?>
-<ds:datastoreItem xmlns:ds="http://schemas.openxmlformats.org/officeDocument/2006/customXml" ds:itemID="{8E24D843-6176-4A5A-84C8-F3EDD12D8DB3}">
+<ds:datastoreItem xmlns:ds="http://schemas.openxmlformats.org/officeDocument/2006/customXml" ds:itemID="{AC46F33F-9990-4CA7-81ED-45B57C46F3EB}">
   <ds:schemaRefs>
     <ds:schemaRef ds:uri="http://schemas.openxmlformats.org/officeDocument/2006/bibliography"/>
   </ds:schemaRefs>

</xml_diff>

<commit_message>
Request intellectual rights license
</commit_message>
<xml_diff>
--- a/EDI_metadata_template.docx
+++ b/EDI_metadata_template.docx
@@ -15,8 +15,6 @@
       <w:r>
         <w:t>8</w:t>
       </w:r>
-      <w:bookmarkStart w:id="0" w:name="_GoBack"/>
-      <w:bookmarkEnd w:id="0"/>
       <w:r>
         <w:t>)</w:t>
       </w:r>
@@ -94,6 +92,8 @@
       <w:r>
         <w:t>(include what, why, where, when, and how)</w:t>
       </w:r>
+      <w:bookmarkStart w:id="0" w:name="_GoBack"/>
+      <w:bookmarkEnd w:id="0"/>
     </w:p>
     <w:p/>
     <w:p>
@@ -613,12 +613,62 @@
         </w:tc>
       </w:tr>
     </w:tbl>
-    <w:p/>
     <w:p>
       <w:pPr>
         <w:pStyle w:val="Heading2"/>
       </w:pPr>
       <w:r>
+        <w:t>License</w:t>
+      </w:r>
+      <w:r>
+        <w:t xml:space="preserve"> </w:t>
+      </w:r>
+    </w:p>
+    <w:p>
+      <w:r>
+        <w:t>(Select a license for release of your data</w:t>
+      </w:r>
+      <w:proofErr w:type="gramStart"/>
+      <w:r>
+        <w:t xml:space="preserve">. </w:t>
+      </w:r>
+      <w:proofErr w:type="gramEnd"/>
+      <w:r>
+        <w:t xml:space="preserve">We have 2 recommendations: </w:t>
+      </w:r>
+      <w:hyperlink r:id="rId9" w:history="1">
+        <w:r>
+          <w:rPr>
+            <w:rStyle w:val="Hyperlink"/>
+          </w:rPr>
+          <w:t>CCO – most accommodating of data reuse</w:t>
+        </w:r>
+      </w:hyperlink>
+      <w:r>
+        <w:t xml:space="preserve">, &amp; </w:t>
+      </w:r>
+      <w:hyperlink r:id="rId10" w:history="1">
+        <w:r>
+          <w:rPr>
+            <w:rStyle w:val="Hyperlink"/>
+          </w:rPr>
+          <w:t>CCBY – requires attribution</w:t>
+        </w:r>
+      </w:hyperlink>
+      <w:r>
+        <w:t>)</w:t>
+      </w:r>
+    </w:p>
+    <w:p>
+      <w:pPr>
+        <w:pStyle w:val="Heading2"/>
+      </w:pPr>
+    </w:p>
+    <w:p>
+      <w:pPr>
+        <w:pStyle w:val="Heading2"/>
+      </w:pPr>
+      <w:r>
         <w:t xml:space="preserve">Keywords </w:t>
       </w:r>
     </w:p>
@@ -632,7 +682,7 @@
       <w:r>
         <w:t xml:space="preserve">please check out these resources </w:t>
       </w:r>
-      <w:hyperlink r:id="rId9" w:history="1">
+      <w:hyperlink r:id="rId11" w:history="1">
         <w:r>
           <w:rPr>
             <w:rStyle w:val="Hyperlink"/>
@@ -1099,6 +1149,7 @@
         </w:numPr>
       </w:pPr>
       <w:r>
+        <w:lastRenderedPageBreak/>
         <w:t xml:space="preserve">Unit: please avoid special characters and describe units in this pattern: e.g. </w:t>
       </w:r>
       <w:proofErr w:type="spellStart"/>
@@ -1192,7 +1243,6 @@
     </w:p>
     <w:p>
       <w:r>
-        <w:lastRenderedPageBreak/>
         <w:t>Please add rows as needed</w:t>
       </w:r>
     </w:p>
@@ -2881,6 +2931,18 @@
       </w:tcPr>
     </w:tblStylePr>
   </w:style>
+  <w:style w:type="character" w:styleId="UnresolvedMention">
+    <w:name w:val="Unresolved Mention"/>
+    <w:basedOn w:val="DefaultParagraphFont"/>
+    <w:uiPriority w:val="99"/>
+    <w:semiHidden/>
+    <w:unhideWhenUsed/>
+    <w:rsid w:val="009E37A8"/>
+    <w:rPr>
+      <w:color w:val="605E5C"/>
+      <w:shd w:val="clear" w:color="auto" w:fill="E1DFDD"/>
+    </w:rPr>
+  </w:style>
 </w:styles>
 </file>
 
@@ -3174,7 +3236,7 @@
 </file>
 
 <file path=customXml/itemProps1.xml><?xml version="1.0" encoding="utf-8"?>
-<ds:datastoreItem xmlns:ds="http://schemas.openxmlformats.org/officeDocument/2006/customXml" ds:itemID="{40B0DF81-A964-4AE3-9B8E-7A1ECC19B95C}">
+<ds:datastoreItem xmlns:ds="http://schemas.openxmlformats.org/officeDocument/2006/customXml" ds:itemID="{8DC18EF3-F953-49C0-BE9A-B8897E7414C1}">
   <ds:schemaRefs>
     <ds:schemaRef ds:uri="http://schemas.openxmlformats.org/officeDocument/2006/bibliography"/>
   </ds:schemaRefs>

</xml_diff>

<commit_message>
Suggest creator and contact
</commit_message>
<xml_diff>
--- a/EDI_metadata_template.docx
+++ b/EDI_metadata_template.docx
@@ -354,7 +354,15 @@
     </w:p>
     <w:p>
       <w:r>
-        <w:t>(field crew, data entry etc.</w:t>
+        <w:t>(</w:t>
+      </w:r>
+      <w:r>
+        <w:t xml:space="preserve">dataset creators &amp; contact, </w:t>
+      </w:r>
+      <w:bookmarkStart w:id="0" w:name="_GoBack"/>
+      <w:bookmarkEnd w:id="0"/>
+      <w:r>
+        <w:t>field crew, data entry etc.</w:t>
       </w:r>
       <w:r>
         <w:t xml:space="preserve"> with e-mail addresses</w:t>
@@ -1667,16 +1675,8 @@
     </w:p>
     <w:p>
       <w:r>
-        <w:t>(</w:t>
-      </w:r>
-      <w:r>
-        <w:t>List articles citing this dataset</w:t>
-      </w:r>
-      <w:r>
-        <w:t>)</w:t>
-      </w:r>
-      <w:bookmarkStart w:id="0" w:name="_GoBack"/>
-      <w:bookmarkEnd w:id="0"/>
+        <w:t>(List articles citing this dataset)</w:t>
+      </w:r>
     </w:p>
     <w:tbl>
       <w:tblPr>
@@ -3536,7 +3536,7 @@
 </file>
 
 <file path=customXml/itemProps1.xml><?xml version="1.0" encoding="utf-8"?>
-<ds:datastoreItem xmlns:ds="http://schemas.openxmlformats.org/officeDocument/2006/customXml" ds:itemID="{1F1B6E9F-2C52-4178-BEE0-01ACC4B3F5FA}">
+<ds:datastoreItem xmlns:ds="http://schemas.openxmlformats.org/officeDocument/2006/customXml" ds:itemID="{8A3EF29F-83A9-4705-B196-D2A1564BA996}">
   <ds:schemaRefs>
     <ds:schemaRef ds:uri="http://schemas.openxmlformats.org/officeDocument/2006/bibliography"/>
   </ds:schemaRefs>

</xml_diff>

<commit_message>
Add field for table description
</commit_message>
<xml_diff>
--- a/EDI_metadata_template.docx
+++ b/EDI_metadata_template.docx
@@ -359,8 +359,6 @@
       <w:r>
         <w:t xml:space="preserve">dataset creators &amp; contact, </w:t>
       </w:r>
-      <w:bookmarkStart w:id="0" w:name="_GoBack"/>
-      <w:bookmarkEnd w:id="0"/>
       <w:r>
         <w:t>field crew, data entry etc.</w:t>
       </w:r>
@@ -1239,6 +1237,32 @@
     <w:p>
       <w:r>
         <w:t>Please add rows as needed</w:t>
+      </w:r>
+    </w:p>
+    <w:p>
+      <w:r>
+        <w:rPr>
+          <w:b/>
+          <w:sz w:val="26"/>
+          <w:szCs w:val="26"/>
+        </w:rPr>
+        <w:t>Table description:</w:t>
+      </w:r>
+      <w:r>
+        <w:rPr>
+          <w:b/>
+          <w:sz w:val="28"/>
+          <w:szCs w:val="28"/>
+        </w:rPr>
+        <w:t xml:space="preserve"> </w:t>
+      </w:r>
+      <w:r>
+        <w:t>Add a des</w:t>
+      </w:r>
+      <w:bookmarkStart w:id="0" w:name="_GoBack"/>
+      <w:bookmarkEnd w:id="0"/>
+      <w:r>
+        <w:t>cription for each table</w:t>
       </w:r>
     </w:p>
     <w:tbl>
@@ -3536,7 +3560,7 @@
 </file>
 
 <file path=customXml/itemProps1.xml><?xml version="1.0" encoding="utf-8"?>
-<ds:datastoreItem xmlns:ds="http://schemas.openxmlformats.org/officeDocument/2006/customXml" ds:itemID="{8A3EF29F-83A9-4705-B196-D2A1564BA996}">
+<ds:datastoreItem xmlns:ds="http://schemas.openxmlformats.org/officeDocument/2006/customXml" ds:itemID="{997B97A5-749E-40B6-920D-C6F0E2857E20}">
   <ds:schemaRefs>
     <ds:schemaRef ds:uri="http://schemas.openxmlformats.org/officeDocument/2006/bibliography"/>
   </ds:schemaRefs>

</xml_diff>

<commit_message>
Link to LTER CV and LTER CV keyword distiller services
</commit_message>
<xml_diff>
--- a/EDI_metadata_template.docx
+++ b/EDI_metadata_template.docx
@@ -670,27 +670,79 @@
         <w:t>(</w:t>
       </w:r>
       <w:r>
-        <w:t xml:space="preserve">list and separate by comma, </w:t>
-      </w:r>
-      <w:r>
-        <w:t xml:space="preserve">please check out these resources </w:t>
+        <w:t>L</w:t>
+      </w:r>
+      <w:r>
+        <w:t xml:space="preserve">ist </w:t>
+      </w:r>
+      <w:r>
+        <w:t xml:space="preserve">keywords </w:t>
+      </w:r>
+      <w:r>
+        <w:t xml:space="preserve">and separate </w:t>
+      </w:r>
+      <w:r>
+        <w:t>with</w:t>
+      </w:r>
+      <w:r>
+        <w:t xml:space="preserve"> comma</w:t>
+      </w:r>
+      <w:r>
+        <w:t>s. Using keywords from a controlled vocabulary (CV) will improve the future discovery</w:t>
+      </w:r>
+      <w:r>
+        <w:t xml:space="preserve"> and reuse</w:t>
+      </w:r>
+      <w:r>
+        <w:t xml:space="preserve"> of your data. The LTER CV is effective at describing ecological and environmental data. </w:t>
       </w:r>
       <w:hyperlink r:id="rId11" w:history="1">
         <w:r>
           <w:rPr>
             <w:rStyle w:val="Hyperlink"/>
           </w:rPr>
-          <w:t>http://vocab.lternet.edu</w:t>
+          <w:t>Access the LTER CV</w:t>
+        </w:r>
+        <w:r>
+          <w:rPr>
+            <w:rStyle w:val="Hyperlink"/>
+          </w:rPr>
+          <w:t xml:space="preserve"> </w:t>
+        </w:r>
+        <w:r>
+          <w:rPr>
+            <w:rStyle w:val="Hyperlink"/>
+          </w:rPr>
+          <w:t>here</w:t>
         </w:r>
       </w:hyperlink>
       <w:r>
-        <w:t xml:space="preserve">, </w:t>
-      </w:r>
-      <w:r>
-        <w:t>)</w:t>
-      </w:r>
-      <w:r>
-        <w:t xml:space="preserve"> Please determine one or two keywords that best describe your lab, station, and/or project (e.g., Trout Lake Station, NTL LTER, UW Center for Limnology).</w:t>
+        <w:t xml:space="preserve">. </w:t>
+      </w:r>
+      <w:hyperlink r:id="rId12" w:history="1">
+        <w:r>
+          <w:rPr>
+            <w:rStyle w:val="Hyperlink"/>
+          </w:rPr>
+          <w:t>Try this text mining service to extract LTER CV keywords from your abstract or methods</w:t>
+        </w:r>
+      </w:hyperlink>
+      <w:r>
+        <w:t>. Additionally, p</w:t>
+      </w:r>
+      <w:r>
+        <w:t xml:space="preserve">lease </w:t>
+      </w:r>
+      <w:bookmarkStart w:id="0" w:name="_GoBack"/>
+      <w:bookmarkEnd w:id="0"/>
+      <w:r>
+        <w:t>determine one or two keywords that best describe your lab, station, and/or project (e.g., Trout Lake Station, NTL LTER)</w:t>
+      </w:r>
+      <w:r>
+        <w:t>. This will help others discover your data by site/project)</w:t>
+      </w:r>
+      <w:r>
+        <w:t>.</w:t>
       </w:r>
     </w:p>
     <w:p/>
@@ -1100,6 +1152,7 @@
         <w:pStyle w:val="Heading2"/>
       </w:pPr>
       <w:r>
+        <w:lastRenderedPageBreak/>
         <w:t>Data Table</w:t>
       </w:r>
     </w:p>
@@ -1142,7 +1195,6 @@
         </w:numPr>
       </w:pPr>
       <w:r>
-        <w:lastRenderedPageBreak/>
         <w:t xml:space="preserve">Unit: please avoid special characters and describe units in this pattern: e.g. </w:t>
       </w:r>
       <w:proofErr w:type="spellStart"/>
@@ -1257,12 +1309,7 @@
         <w:t xml:space="preserve"> </w:t>
       </w:r>
       <w:r>
-        <w:t>Add a des</w:t>
-      </w:r>
-      <w:bookmarkStart w:id="0" w:name="_GoBack"/>
-      <w:bookmarkEnd w:id="0"/>
-      <w:r>
-        <w:t>cription for each table</w:t>
+        <w:t>Add a description for each table</w:t>
       </w:r>
     </w:p>
     <w:tbl>
@@ -2000,6 +2047,7 @@
         <w:pStyle w:val="Heading2"/>
       </w:pPr>
       <w:r>
+        <w:lastRenderedPageBreak/>
         <w:t>Notes and Comments</w:t>
       </w:r>
     </w:p>
@@ -3560,7 +3608,7 @@
 </file>
 
 <file path=customXml/itemProps1.xml><?xml version="1.0" encoding="utf-8"?>
-<ds:datastoreItem xmlns:ds="http://schemas.openxmlformats.org/officeDocument/2006/customXml" ds:itemID="{997B97A5-749E-40B6-920D-C6F0E2857E20}">
+<ds:datastoreItem xmlns:ds="http://schemas.openxmlformats.org/officeDocument/2006/customXml" ds:itemID="{9FD5A7BB-7AC9-43B0-AE87-5CDE046C89D5}">
   <ds:schemaRefs>
     <ds:schemaRef ds:uri="http://schemas.openxmlformats.org/officeDocument/2006/bibliography"/>
   </ds:schemaRefs>

</xml_diff>

<commit_message>
Add field to list and describe scripts/code
</commit_message>
<xml_diff>
--- a/EDI_metadata_template.docx
+++ b/EDI_metadata_template.docx
@@ -731,12 +731,7 @@
         <w:t>. Additionally, p</w:t>
       </w:r>
       <w:r>
-        <w:t xml:space="preserve">lease </w:t>
-      </w:r>
-      <w:bookmarkStart w:id="0" w:name="_GoBack"/>
-      <w:bookmarkEnd w:id="0"/>
-      <w:r>
-        <w:t>determine one or two keywords that best describe your lab, station, and/or project (e.g., Trout Lake Station, NTL LTER)</w:t>
+        <w:t>lease determine one or two keywords that best describe your lab, station, and/or project (e.g., Trout Lake Station, NTL LTER)</w:t>
       </w:r>
       <w:r>
         <w:t>. This will help others discover your data by site/project)</w:t>
@@ -2041,13 +2036,308 @@
       </w:tr>
     </w:tbl>
     <w:p/>
+    <w:p>
+      <w:pPr>
+        <w:pStyle w:val="Heading2"/>
+      </w:pPr>
+      <w:r>
+        <w:lastRenderedPageBreak/>
+        <w:t>Scripts/code (software)</w:t>
+      </w:r>
+    </w:p>
+    <w:p>
+      <w:r>
+        <w:t>(List any software scripts/code you would like to archive along with y</w:t>
+      </w:r>
+      <w:bookmarkStart w:id="0" w:name="_GoBack"/>
+      <w:bookmarkEnd w:id="0"/>
+      <w:r>
+        <w:t>our data. These may include processing scripts you wrote to create, clean, or analyze the data.)</w:t>
+      </w:r>
+    </w:p>
+    <w:tbl>
+      <w:tblPr>
+        <w:tblStyle w:val="LightList-Accent1"/>
+        <w:tblW w:w="9738" w:type="dxa"/>
+        <w:tblBorders>
+          <w:top w:val="single" w:sz="4" w:space="0" w:color="auto"/>
+          <w:left w:val="single" w:sz="4" w:space="0" w:color="auto"/>
+          <w:bottom w:val="single" w:sz="4" w:space="0" w:color="auto"/>
+          <w:right w:val="single" w:sz="4" w:space="0" w:color="auto"/>
+          <w:insideH w:val="single" w:sz="4" w:space="0" w:color="auto"/>
+          <w:insideV w:val="single" w:sz="4" w:space="0" w:color="auto"/>
+        </w:tblBorders>
+        <w:tblLook w:val="04A0" w:firstRow="1" w:lastRow="0" w:firstColumn="1" w:lastColumn="0" w:noHBand="0" w:noVBand="1"/>
+      </w:tblPr>
+      <w:tblGrid>
+        <w:gridCol w:w="3168"/>
+        <w:gridCol w:w="4860"/>
+        <w:gridCol w:w="1710"/>
+      </w:tblGrid>
+      <w:tr>
+        <w:trPr>
+          <w:cnfStyle w:val="100000000000" w:firstRow="1" w:lastRow="0" w:firstColumn="0" w:lastColumn="0" w:oddVBand="0" w:evenVBand="0" w:oddHBand="0" w:evenHBand="0" w:firstRowFirstColumn="0" w:firstRowLastColumn="0" w:lastRowFirstColumn="0" w:lastRowLastColumn="0"/>
+        </w:trPr>
+        <w:tc>
+          <w:tcPr>
+            <w:cnfStyle w:val="001000000000" w:firstRow="0" w:lastRow="0" w:firstColumn="1" w:lastColumn="0" w:oddVBand="0" w:evenVBand="0" w:oddHBand="0" w:evenHBand="0" w:firstRowFirstColumn="0" w:firstRowLastColumn="0" w:lastRowFirstColumn="0" w:lastRowLastColumn="0"/>
+            <w:tcW w:w="3168" w:type="dxa"/>
+          </w:tcPr>
+          <w:p>
+            <w:r>
+              <w:t>File name</w:t>
+            </w:r>
+          </w:p>
+        </w:tc>
+        <w:tc>
+          <w:tcPr>
+            <w:tcW w:w="4860" w:type="dxa"/>
+          </w:tcPr>
+          <w:p>
+            <w:pPr>
+              <w:cnfStyle w:val="100000000000" w:firstRow="1" w:lastRow="0" w:firstColumn="0" w:lastColumn="0" w:oddVBand="0" w:evenVBand="0" w:oddHBand="0" w:evenHBand="0" w:firstRowFirstColumn="0" w:firstRowLastColumn="0" w:lastRowFirstColumn="0" w:lastRowLastColumn="0"/>
+            </w:pPr>
+            <w:r>
+              <w:t>Description</w:t>
+            </w:r>
+          </w:p>
+        </w:tc>
+        <w:tc>
+          <w:tcPr>
+            <w:tcW w:w="1710" w:type="dxa"/>
+          </w:tcPr>
+          <w:p>
+            <w:pPr>
+              <w:cnfStyle w:val="100000000000" w:firstRow="1" w:lastRow="0" w:firstColumn="0" w:lastColumn="0" w:oddVBand="0" w:evenVBand="0" w:oddHBand="0" w:evenHBand="0" w:firstRowFirstColumn="0" w:firstRowLastColumn="0" w:lastRowFirstColumn="0" w:lastRowLastColumn="0"/>
+            </w:pPr>
+            <w:r>
+              <w:t>Scripting language</w:t>
+            </w:r>
+          </w:p>
+        </w:tc>
+      </w:tr>
+      <w:tr>
+        <w:trPr>
+          <w:cnfStyle w:val="000000100000" w:firstRow="0" w:lastRow="0" w:firstColumn="0" w:lastColumn="0" w:oddVBand="0" w:evenVBand="0" w:oddHBand="1" w:evenHBand="0" w:firstRowFirstColumn="0" w:firstRowLastColumn="0" w:lastRowFirstColumn="0" w:lastRowLastColumn="0"/>
+        </w:trPr>
+        <w:tc>
+          <w:tcPr>
+            <w:cnfStyle w:val="001000000000" w:firstRow="0" w:lastRow="0" w:firstColumn="1" w:lastColumn="0" w:oddVBand="0" w:evenVBand="0" w:oddHBand="0" w:evenHBand="0" w:firstRowFirstColumn="0" w:firstRowLastColumn="0" w:lastRowFirstColumn="0" w:lastRowLastColumn="0"/>
+            <w:tcW w:w="3168" w:type="dxa"/>
+          </w:tcPr>
+          <w:p/>
+        </w:tc>
+        <w:tc>
+          <w:tcPr>
+            <w:tcW w:w="4860" w:type="dxa"/>
+          </w:tcPr>
+          <w:p>
+            <w:pPr>
+              <w:cnfStyle w:val="000000100000" w:firstRow="0" w:lastRow="0" w:firstColumn="0" w:lastColumn="0" w:oddVBand="0" w:evenVBand="0" w:oddHBand="1" w:evenHBand="0" w:firstRowFirstColumn="0" w:firstRowLastColumn="0" w:lastRowFirstColumn="0" w:lastRowLastColumn="0"/>
+            </w:pPr>
+          </w:p>
+        </w:tc>
+        <w:tc>
+          <w:tcPr>
+            <w:tcW w:w="1710" w:type="dxa"/>
+          </w:tcPr>
+          <w:p>
+            <w:pPr>
+              <w:cnfStyle w:val="000000100000" w:firstRow="0" w:lastRow="0" w:firstColumn="0" w:lastColumn="0" w:oddVBand="0" w:evenVBand="0" w:oddHBand="1" w:evenHBand="0" w:firstRowFirstColumn="0" w:firstRowLastColumn="0" w:lastRowFirstColumn="0" w:lastRowLastColumn="0"/>
+            </w:pPr>
+          </w:p>
+        </w:tc>
+      </w:tr>
+      <w:tr>
+        <w:tc>
+          <w:tcPr>
+            <w:cnfStyle w:val="001000000000" w:firstRow="0" w:lastRow="0" w:firstColumn="1" w:lastColumn="0" w:oddVBand="0" w:evenVBand="0" w:oddHBand="0" w:evenHBand="0" w:firstRowFirstColumn="0" w:firstRowLastColumn="0" w:lastRowFirstColumn="0" w:lastRowLastColumn="0"/>
+            <w:tcW w:w="3168" w:type="dxa"/>
+          </w:tcPr>
+          <w:p/>
+        </w:tc>
+        <w:tc>
+          <w:tcPr>
+            <w:tcW w:w="4860" w:type="dxa"/>
+          </w:tcPr>
+          <w:p>
+            <w:pPr>
+              <w:cnfStyle w:val="000000000000" w:firstRow="0" w:lastRow="0" w:firstColumn="0" w:lastColumn="0" w:oddVBand="0" w:evenVBand="0" w:oddHBand="0" w:evenHBand="0" w:firstRowFirstColumn="0" w:firstRowLastColumn="0" w:lastRowFirstColumn="0" w:lastRowLastColumn="0"/>
+            </w:pPr>
+          </w:p>
+        </w:tc>
+        <w:tc>
+          <w:tcPr>
+            <w:tcW w:w="1710" w:type="dxa"/>
+          </w:tcPr>
+          <w:p>
+            <w:pPr>
+              <w:cnfStyle w:val="000000000000" w:firstRow="0" w:lastRow="0" w:firstColumn="0" w:lastColumn="0" w:oddVBand="0" w:evenVBand="0" w:oddHBand="0" w:evenHBand="0" w:firstRowFirstColumn="0" w:firstRowLastColumn="0" w:lastRowFirstColumn="0" w:lastRowLastColumn="0"/>
+            </w:pPr>
+          </w:p>
+        </w:tc>
+      </w:tr>
+      <w:tr>
+        <w:trPr>
+          <w:cnfStyle w:val="000000100000" w:firstRow="0" w:lastRow="0" w:firstColumn="0" w:lastColumn="0" w:oddVBand="0" w:evenVBand="0" w:oddHBand="1" w:evenHBand="0" w:firstRowFirstColumn="0" w:firstRowLastColumn="0" w:lastRowFirstColumn="0" w:lastRowLastColumn="0"/>
+        </w:trPr>
+        <w:tc>
+          <w:tcPr>
+            <w:cnfStyle w:val="001000000000" w:firstRow="0" w:lastRow="0" w:firstColumn="1" w:lastColumn="0" w:oddVBand="0" w:evenVBand="0" w:oddHBand="0" w:evenHBand="0" w:firstRowFirstColumn="0" w:firstRowLastColumn="0" w:lastRowFirstColumn="0" w:lastRowLastColumn="0"/>
+            <w:tcW w:w="3168" w:type="dxa"/>
+          </w:tcPr>
+          <w:p/>
+        </w:tc>
+        <w:tc>
+          <w:tcPr>
+            <w:tcW w:w="4860" w:type="dxa"/>
+          </w:tcPr>
+          <w:p>
+            <w:pPr>
+              <w:cnfStyle w:val="000000100000" w:firstRow="0" w:lastRow="0" w:firstColumn="0" w:lastColumn="0" w:oddVBand="0" w:evenVBand="0" w:oddHBand="1" w:evenHBand="0" w:firstRowFirstColumn="0" w:firstRowLastColumn="0" w:lastRowFirstColumn="0" w:lastRowLastColumn="0"/>
+            </w:pPr>
+          </w:p>
+        </w:tc>
+        <w:tc>
+          <w:tcPr>
+            <w:tcW w:w="1710" w:type="dxa"/>
+          </w:tcPr>
+          <w:p>
+            <w:pPr>
+              <w:cnfStyle w:val="000000100000" w:firstRow="0" w:lastRow="0" w:firstColumn="0" w:lastColumn="0" w:oddVBand="0" w:evenVBand="0" w:oddHBand="1" w:evenHBand="0" w:firstRowFirstColumn="0" w:firstRowLastColumn="0" w:lastRowFirstColumn="0" w:lastRowLastColumn="0"/>
+            </w:pPr>
+          </w:p>
+        </w:tc>
+      </w:tr>
+      <w:tr>
+        <w:tc>
+          <w:tcPr>
+            <w:cnfStyle w:val="001000000000" w:firstRow="0" w:lastRow="0" w:firstColumn="1" w:lastColumn="0" w:oddVBand="0" w:evenVBand="0" w:oddHBand="0" w:evenHBand="0" w:firstRowFirstColumn="0" w:firstRowLastColumn="0" w:lastRowFirstColumn="0" w:lastRowLastColumn="0"/>
+            <w:tcW w:w="3168" w:type="dxa"/>
+          </w:tcPr>
+          <w:p/>
+        </w:tc>
+        <w:tc>
+          <w:tcPr>
+            <w:tcW w:w="4860" w:type="dxa"/>
+          </w:tcPr>
+          <w:p>
+            <w:pPr>
+              <w:cnfStyle w:val="000000000000" w:firstRow="0" w:lastRow="0" w:firstColumn="0" w:lastColumn="0" w:oddVBand="0" w:evenVBand="0" w:oddHBand="0" w:evenHBand="0" w:firstRowFirstColumn="0" w:firstRowLastColumn="0" w:lastRowFirstColumn="0" w:lastRowLastColumn="0"/>
+            </w:pPr>
+          </w:p>
+        </w:tc>
+        <w:tc>
+          <w:tcPr>
+            <w:tcW w:w="1710" w:type="dxa"/>
+          </w:tcPr>
+          <w:p>
+            <w:pPr>
+              <w:cnfStyle w:val="000000000000" w:firstRow="0" w:lastRow="0" w:firstColumn="0" w:lastColumn="0" w:oddVBand="0" w:evenVBand="0" w:oddHBand="0" w:evenHBand="0" w:firstRowFirstColumn="0" w:firstRowLastColumn="0" w:lastRowFirstColumn="0" w:lastRowLastColumn="0"/>
+            </w:pPr>
+          </w:p>
+        </w:tc>
+      </w:tr>
+      <w:tr>
+        <w:trPr>
+          <w:cnfStyle w:val="000000100000" w:firstRow="0" w:lastRow="0" w:firstColumn="0" w:lastColumn="0" w:oddVBand="0" w:evenVBand="0" w:oddHBand="1" w:evenHBand="0" w:firstRowFirstColumn="0" w:firstRowLastColumn="0" w:lastRowFirstColumn="0" w:lastRowLastColumn="0"/>
+        </w:trPr>
+        <w:tc>
+          <w:tcPr>
+            <w:cnfStyle w:val="001000000000" w:firstRow="0" w:lastRow="0" w:firstColumn="1" w:lastColumn="0" w:oddVBand="0" w:evenVBand="0" w:oddHBand="0" w:evenHBand="0" w:firstRowFirstColumn="0" w:firstRowLastColumn="0" w:lastRowFirstColumn="0" w:lastRowLastColumn="0"/>
+            <w:tcW w:w="3168" w:type="dxa"/>
+          </w:tcPr>
+          <w:p/>
+        </w:tc>
+        <w:tc>
+          <w:tcPr>
+            <w:tcW w:w="4860" w:type="dxa"/>
+          </w:tcPr>
+          <w:p>
+            <w:pPr>
+              <w:cnfStyle w:val="000000100000" w:firstRow="0" w:lastRow="0" w:firstColumn="0" w:lastColumn="0" w:oddVBand="0" w:evenVBand="0" w:oddHBand="1" w:evenHBand="0" w:firstRowFirstColumn="0" w:firstRowLastColumn="0" w:lastRowFirstColumn="0" w:lastRowLastColumn="0"/>
+            </w:pPr>
+          </w:p>
+        </w:tc>
+        <w:tc>
+          <w:tcPr>
+            <w:tcW w:w="1710" w:type="dxa"/>
+          </w:tcPr>
+          <w:p>
+            <w:pPr>
+              <w:cnfStyle w:val="000000100000" w:firstRow="0" w:lastRow="0" w:firstColumn="0" w:lastColumn="0" w:oddVBand="0" w:evenVBand="0" w:oddHBand="1" w:evenHBand="0" w:firstRowFirstColumn="0" w:firstRowLastColumn="0" w:lastRowFirstColumn="0" w:lastRowLastColumn="0"/>
+            </w:pPr>
+          </w:p>
+        </w:tc>
+      </w:tr>
+      <w:tr>
+        <w:tc>
+          <w:tcPr>
+            <w:cnfStyle w:val="001000000000" w:firstRow="0" w:lastRow="0" w:firstColumn="1" w:lastColumn="0" w:oddVBand="0" w:evenVBand="0" w:oddHBand="0" w:evenHBand="0" w:firstRowFirstColumn="0" w:firstRowLastColumn="0" w:lastRowFirstColumn="0" w:lastRowLastColumn="0"/>
+            <w:tcW w:w="3168" w:type="dxa"/>
+          </w:tcPr>
+          <w:p/>
+        </w:tc>
+        <w:tc>
+          <w:tcPr>
+            <w:tcW w:w="4860" w:type="dxa"/>
+          </w:tcPr>
+          <w:p>
+            <w:pPr>
+              <w:cnfStyle w:val="000000000000" w:firstRow="0" w:lastRow="0" w:firstColumn="0" w:lastColumn="0" w:oddVBand="0" w:evenVBand="0" w:oddHBand="0" w:evenHBand="0" w:firstRowFirstColumn="0" w:firstRowLastColumn="0" w:lastRowFirstColumn="0" w:lastRowLastColumn="0"/>
+            </w:pPr>
+          </w:p>
+        </w:tc>
+        <w:tc>
+          <w:tcPr>
+            <w:tcW w:w="1710" w:type="dxa"/>
+          </w:tcPr>
+          <w:p>
+            <w:pPr>
+              <w:cnfStyle w:val="000000000000" w:firstRow="0" w:lastRow="0" w:firstColumn="0" w:lastColumn="0" w:oddVBand="0" w:evenVBand="0" w:oddHBand="0" w:evenHBand="0" w:firstRowFirstColumn="0" w:firstRowLastColumn="0" w:lastRowFirstColumn="0" w:lastRowLastColumn="0"/>
+            </w:pPr>
+          </w:p>
+        </w:tc>
+      </w:tr>
+      <w:tr>
+        <w:trPr>
+          <w:cnfStyle w:val="000000100000" w:firstRow="0" w:lastRow="0" w:firstColumn="0" w:lastColumn="0" w:oddVBand="0" w:evenVBand="0" w:oddHBand="1" w:evenHBand="0" w:firstRowFirstColumn="0" w:firstRowLastColumn="0" w:lastRowFirstColumn="0" w:lastRowLastColumn="0"/>
+        </w:trPr>
+        <w:tc>
+          <w:tcPr>
+            <w:cnfStyle w:val="001000000000" w:firstRow="0" w:lastRow="0" w:firstColumn="1" w:lastColumn="0" w:oddVBand="0" w:evenVBand="0" w:oddHBand="0" w:evenHBand="0" w:firstRowFirstColumn="0" w:firstRowLastColumn="0" w:lastRowFirstColumn="0" w:lastRowLastColumn="0"/>
+            <w:tcW w:w="3168" w:type="dxa"/>
+          </w:tcPr>
+          <w:p/>
+        </w:tc>
+        <w:tc>
+          <w:tcPr>
+            <w:tcW w:w="4860" w:type="dxa"/>
+          </w:tcPr>
+          <w:p>
+            <w:pPr>
+              <w:cnfStyle w:val="000000100000" w:firstRow="0" w:lastRow="0" w:firstColumn="0" w:lastColumn="0" w:oddVBand="0" w:evenVBand="0" w:oddHBand="1" w:evenHBand="0" w:firstRowFirstColumn="0" w:firstRowLastColumn="0" w:lastRowFirstColumn="0" w:lastRowLastColumn="0"/>
+            </w:pPr>
+          </w:p>
+        </w:tc>
+        <w:tc>
+          <w:tcPr>
+            <w:tcW w:w="1710" w:type="dxa"/>
+          </w:tcPr>
+          <w:p>
+            <w:pPr>
+              <w:cnfStyle w:val="000000100000" w:firstRow="0" w:lastRow="0" w:firstColumn="0" w:lastColumn="0" w:oddVBand="0" w:evenVBand="0" w:oddHBand="1" w:evenHBand="0" w:firstRowFirstColumn="0" w:firstRowLastColumn="0" w:lastRowFirstColumn="0" w:lastRowLastColumn="0"/>
+            </w:pPr>
+          </w:p>
+        </w:tc>
+      </w:tr>
+    </w:tbl>
     <w:p/>
     <w:p>
       <w:pPr>
         <w:pStyle w:val="Heading2"/>
       </w:pPr>
       <w:r>
-        <w:lastRenderedPageBreak/>
         <w:t>Notes and Comments</w:t>
       </w:r>
     </w:p>
@@ -3608,7 +3898,7 @@
 </file>
 
 <file path=customXml/itemProps1.xml><?xml version="1.0" encoding="utf-8"?>
-<ds:datastoreItem xmlns:ds="http://schemas.openxmlformats.org/officeDocument/2006/customXml" ds:itemID="{9FD5A7BB-7AC9-43B0-AE87-5CDE046C89D5}">
+<ds:datastoreItem xmlns:ds="http://schemas.openxmlformats.org/officeDocument/2006/customXml" ds:itemID="{FDBC5712-D7E6-45A7-8600-5A2AFFBC43F5}">
   <ds:schemaRefs>
     <ds:schemaRef ds:uri="http://schemas.openxmlformats.org/officeDocument/2006/bibliography"/>
   </ds:schemaRefs>

</xml_diff>

<commit_message>
Add provenence table and update year
</commit_message>
<xml_diff>
--- a/EDI_metadata_template.docx
+++ b/EDI_metadata_template.docx
@@ -13,7 +13,7 @@
         <w:t xml:space="preserve"> Metadata Template (201</w:t>
       </w:r>
       <w:r>
-        <w:t>8</w:t>
+        <w:t>9</w:t>
       </w:r>
       <w:r>
         <w:t>)</w:t>
@@ -2047,12 +2047,7 @@
     </w:p>
     <w:p>
       <w:r>
-        <w:t>(List any software scripts/code you would like to archive along with y</w:t>
-      </w:r>
-      <w:bookmarkStart w:id="0" w:name="_GoBack"/>
-      <w:bookmarkEnd w:id="0"/>
-      <w:r>
-        <w:t>our data. These may include processing scripts you wrote to create, clean, or analyze the data.)</w:t>
+        <w:t>(List any software scripts/code you would like to archive along with your data. These may include processing scripts you wrote to create, clean, or analyze the data.)</w:t>
       </w:r>
     </w:p>
     <w:tbl>
@@ -2337,6 +2332,401 @@
       <w:pPr>
         <w:pStyle w:val="Heading2"/>
       </w:pPr>
+      <w:r>
+        <w:t>Data provenance</w:t>
+      </w:r>
+    </w:p>
+    <w:p>
+      <w:r>
+        <w:t>(</w:t>
+      </w:r>
+      <w:r>
+        <w:t xml:space="preserve">Were these data derived from other data? If so, you will want to document this </w:t>
+      </w:r>
+      <w:proofErr w:type="gramStart"/>
+      <w:r>
+        <w:t>information</w:t>
+      </w:r>
+      <w:proofErr w:type="gramEnd"/>
+      <w:r>
+        <w:t xml:space="preserve"> so users know where these data come from.)</w:t>
+      </w:r>
+    </w:p>
+    <w:tbl>
+      <w:tblPr>
+        <w:tblStyle w:val="LightList-Accent1"/>
+        <w:tblW w:w="9738" w:type="dxa"/>
+        <w:tblBorders>
+          <w:top w:val="single" w:sz="4" w:space="0" w:color="auto"/>
+          <w:left w:val="single" w:sz="4" w:space="0" w:color="auto"/>
+          <w:bottom w:val="single" w:sz="4" w:space="0" w:color="auto"/>
+          <w:right w:val="single" w:sz="4" w:space="0" w:color="auto"/>
+          <w:insideH w:val="single" w:sz="4" w:space="0" w:color="auto"/>
+          <w:insideV w:val="single" w:sz="4" w:space="0" w:color="auto"/>
+        </w:tblBorders>
+        <w:tblLook w:val="04A0" w:firstRow="1" w:lastRow="0" w:firstColumn="1" w:lastColumn="0" w:noHBand="0" w:noVBand="1"/>
+      </w:tblPr>
+      <w:tblGrid>
+        <w:gridCol w:w="2088"/>
+        <w:gridCol w:w="2430"/>
+        <w:gridCol w:w="2520"/>
+        <w:gridCol w:w="2700"/>
+      </w:tblGrid>
+      <w:tr>
+        <w:trPr>
+          <w:cnfStyle w:val="100000000000" w:firstRow="1" w:lastRow="0" w:firstColumn="0" w:lastColumn="0" w:oddVBand="0" w:evenVBand="0" w:oddHBand="0" w:evenHBand="0" w:firstRowFirstColumn="0" w:firstRowLastColumn="0" w:lastRowFirstColumn="0" w:lastRowLastColumn="0"/>
+        </w:trPr>
+        <w:tc>
+          <w:tcPr>
+            <w:cnfStyle w:val="001000000000" w:firstRow="0" w:lastRow="0" w:firstColumn="1" w:lastColumn="0" w:oddVBand="0" w:evenVBand="0" w:oddHBand="0" w:evenHBand="0" w:firstRowFirstColumn="0" w:firstRowLastColumn="0" w:lastRowFirstColumn="0" w:lastRowLastColumn="0"/>
+            <w:tcW w:w="2088" w:type="dxa"/>
+          </w:tcPr>
+          <w:p>
+            <w:r>
+              <w:t xml:space="preserve">Dataset </w:t>
+            </w:r>
+            <w:r>
+              <w:t>title</w:t>
+            </w:r>
+          </w:p>
+        </w:tc>
+        <w:tc>
+          <w:tcPr>
+            <w:tcW w:w="2430" w:type="dxa"/>
+          </w:tcPr>
+          <w:p>
+            <w:pPr>
+              <w:cnfStyle w:val="100000000000" w:firstRow="1" w:lastRow="0" w:firstColumn="0" w:lastColumn="0" w:oddVBand="0" w:evenVBand="0" w:oddHBand="0" w:evenHBand="0" w:firstRowFirstColumn="0" w:firstRowLastColumn="0" w:lastRowFirstColumn="0" w:lastRowLastColumn="0"/>
+            </w:pPr>
+            <w:r>
+              <w:t>Dataset DOI or URL</w:t>
+            </w:r>
+          </w:p>
+        </w:tc>
+        <w:tc>
+          <w:tcPr>
+            <w:tcW w:w="2520" w:type="dxa"/>
+          </w:tcPr>
+          <w:p>
+            <w:pPr>
+              <w:cnfStyle w:val="100000000000" w:firstRow="1" w:lastRow="0" w:firstColumn="0" w:lastColumn="0" w:oddVBand="0" w:evenVBand="0" w:oddHBand="0" w:evenHBand="0" w:firstRowFirstColumn="0" w:firstRowLastColumn="0" w:lastRowFirstColumn="0" w:lastRowLastColumn="0"/>
+            </w:pPr>
+            <w:r>
+              <w:t>Creator (name &amp; email)</w:t>
+            </w:r>
+          </w:p>
+        </w:tc>
+        <w:tc>
+          <w:tcPr>
+            <w:tcW w:w="2700" w:type="dxa"/>
+          </w:tcPr>
+          <w:p>
+            <w:pPr>
+              <w:cnfStyle w:val="100000000000" w:firstRow="1" w:lastRow="0" w:firstColumn="0" w:lastColumn="0" w:oddVBand="0" w:evenVBand="0" w:oddHBand="0" w:evenHBand="0" w:firstRowFirstColumn="0" w:firstRowLastColumn="0" w:lastRowFirstColumn="0" w:lastRowLastColumn="0"/>
+            </w:pPr>
+            <w:r>
+              <w:t>Contact (name &amp; email)</w:t>
+            </w:r>
+          </w:p>
+        </w:tc>
+      </w:tr>
+      <w:tr>
+        <w:trPr>
+          <w:cnfStyle w:val="000000100000" w:firstRow="0" w:lastRow="0" w:firstColumn="0" w:lastColumn="0" w:oddVBand="0" w:evenVBand="0" w:oddHBand="1" w:evenHBand="0" w:firstRowFirstColumn="0" w:firstRowLastColumn="0" w:lastRowFirstColumn="0" w:lastRowLastColumn="0"/>
+        </w:trPr>
+        <w:tc>
+          <w:tcPr>
+            <w:cnfStyle w:val="001000000000" w:firstRow="0" w:lastRow="0" w:firstColumn="1" w:lastColumn="0" w:oddVBand="0" w:evenVBand="0" w:oddHBand="0" w:evenHBand="0" w:firstRowFirstColumn="0" w:firstRowLastColumn="0" w:lastRowFirstColumn="0" w:lastRowLastColumn="0"/>
+            <w:tcW w:w="2088" w:type="dxa"/>
+          </w:tcPr>
+          <w:p/>
+        </w:tc>
+        <w:tc>
+          <w:tcPr>
+            <w:tcW w:w="2430" w:type="dxa"/>
+          </w:tcPr>
+          <w:p>
+            <w:pPr>
+              <w:cnfStyle w:val="000000100000" w:firstRow="0" w:lastRow="0" w:firstColumn="0" w:lastColumn="0" w:oddVBand="0" w:evenVBand="0" w:oddHBand="1" w:evenHBand="0" w:firstRowFirstColumn="0" w:firstRowLastColumn="0" w:lastRowFirstColumn="0" w:lastRowLastColumn="0"/>
+            </w:pPr>
+          </w:p>
+        </w:tc>
+        <w:tc>
+          <w:tcPr>
+            <w:tcW w:w="2520" w:type="dxa"/>
+          </w:tcPr>
+          <w:p>
+            <w:pPr>
+              <w:cnfStyle w:val="000000100000" w:firstRow="0" w:lastRow="0" w:firstColumn="0" w:lastColumn="0" w:oddVBand="0" w:evenVBand="0" w:oddHBand="1" w:evenHBand="0" w:firstRowFirstColumn="0" w:firstRowLastColumn="0" w:lastRowFirstColumn="0" w:lastRowLastColumn="0"/>
+            </w:pPr>
+          </w:p>
+        </w:tc>
+        <w:tc>
+          <w:tcPr>
+            <w:tcW w:w="2700" w:type="dxa"/>
+          </w:tcPr>
+          <w:p>
+            <w:pPr>
+              <w:cnfStyle w:val="000000100000" w:firstRow="0" w:lastRow="0" w:firstColumn="0" w:lastColumn="0" w:oddVBand="0" w:evenVBand="0" w:oddHBand="1" w:evenHBand="0" w:firstRowFirstColumn="0" w:firstRowLastColumn="0" w:lastRowFirstColumn="0" w:lastRowLastColumn="0"/>
+            </w:pPr>
+          </w:p>
+        </w:tc>
+      </w:tr>
+      <w:tr>
+        <w:tc>
+          <w:tcPr>
+            <w:cnfStyle w:val="001000000000" w:firstRow="0" w:lastRow="0" w:firstColumn="1" w:lastColumn="0" w:oddVBand="0" w:evenVBand="0" w:oddHBand="0" w:evenHBand="0" w:firstRowFirstColumn="0" w:firstRowLastColumn="0" w:lastRowFirstColumn="0" w:lastRowLastColumn="0"/>
+            <w:tcW w:w="2088" w:type="dxa"/>
+          </w:tcPr>
+          <w:p/>
+        </w:tc>
+        <w:tc>
+          <w:tcPr>
+            <w:tcW w:w="2430" w:type="dxa"/>
+          </w:tcPr>
+          <w:p>
+            <w:pPr>
+              <w:cnfStyle w:val="000000000000" w:firstRow="0" w:lastRow="0" w:firstColumn="0" w:lastColumn="0" w:oddVBand="0" w:evenVBand="0" w:oddHBand="0" w:evenHBand="0" w:firstRowFirstColumn="0" w:firstRowLastColumn="0" w:lastRowFirstColumn="0" w:lastRowLastColumn="0"/>
+            </w:pPr>
+          </w:p>
+        </w:tc>
+        <w:tc>
+          <w:tcPr>
+            <w:tcW w:w="2520" w:type="dxa"/>
+          </w:tcPr>
+          <w:p>
+            <w:pPr>
+              <w:cnfStyle w:val="000000000000" w:firstRow="0" w:lastRow="0" w:firstColumn="0" w:lastColumn="0" w:oddVBand="0" w:evenVBand="0" w:oddHBand="0" w:evenHBand="0" w:firstRowFirstColumn="0" w:firstRowLastColumn="0" w:lastRowFirstColumn="0" w:lastRowLastColumn="0"/>
+            </w:pPr>
+          </w:p>
+        </w:tc>
+        <w:tc>
+          <w:tcPr>
+            <w:tcW w:w="2700" w:type="dxa"/>
+          </w:tcPr>
+          <w:p>
+            <w:pPr>
+              <w:cnfStyle w:val="000000000000" w:firstRow="0" w:lastRow="0" w:firstColumn="0" w:lastColumn="0" w:oddVBand="0" w:evenVBand="0" w:oddHBand="0" w:evenHBand="0" w:firstRowFirstColumn="0" w:firstRowLastColumn="0" w:lastRowFirstColumn="0" w:lastRowLastColumn="0"/>
+            </w:pPr>
+          </w:p>
+        </w:tc>
+      </w:tr>
+      <w:tr>
+        <w:trPr>
+          <w:cnfStyle w:val="000000100000" w:firstRow="0" w:lastRow="0" w:firstColumn="0" w:lastColumn="0" w:oddVBand="0" w:evenVBand="0" w:oddHBand="1" w:evenHBand="0" w:firstRowFirstColumn="0" w:firstRowLastColumn="0" w:lastRowFirstColumn="0" w:lastRowLastColumn="0"/>
+        </w:trPr>
+        <w:tc>
+          <w:tcPr>
+            <w:cnfStyle w:val="001000000000" w:firstRow="0" w:lastRow="0" w:firstColumn="1" w:lastColumn="0" w:oddVBand="0" w:evenVBand="0" w:oddHBand="0" w:evenHBand="0" w:firstRowFirstColumn="0" w:firstRowLastColumn="0" w:lastRowFirstColumn="0" w:lastRowLastColumn="0"/>
+            <w:tcW w:w="2088" w:type="dxa"/>
+          </w:tcPr>
+          <w:p/>
+        </w:tc>
+        <w:tc>
+          <w:tcPr>
+            <w:tcW w:w="2430" w:type="dxa"/>
+          </w:tcPr>
+          <w:p>
+            <w:pPr>
+              <w:cnfStyle w:val="000000100000" w:firstRow="0" w:lastRow="0" w:firstColumn="0" w:lastColumn="0" w:oddVBand="0" w:evenVBand="0" w:oddHBand="1" w:evenHBand="0" w:firstRowFirstColumn="0" w:firstRowLastColumn="0" w:lastRowFirstColumn="0" w:lastRowLastColumn="0"/>
+            </w:pPr>
+          </w:p>
+        </w:tc>
+        <w:tc>
+          <w:tcPr>
+            <w:tcW w:w="2520" w:type="dxa"/>
+          </w:tcPr>
+          <w:p>
+            <w:pPr>
+              <w:cnfStyle w:val="000000100000" w:firstRow="0" w:lastRow="0" w:firstColumn="0" w:lastColumn="0" w:oddVBand="0" w:evenVBand="0" w:oddHBand="1" w:evenHBand="0" w:firstRowFirstColumn="0" w:firstRowLastColumn="0" w:lastRowFirstColumn="0" w:lastRowLastColumn="0"/>
+            </w:pPr>
+          </w:p>
+        </w:tc>
+        <w:tc>
+          <w:tcPr>
+            <w:tcW w:w="2700" w:type="dxa"/>
+          </w:tcPr>
+          <w:p>
+            <w:pPr>
+              <w:cnfStyle w:val="000000100000" w:firstRow="0" w:lastRow="0" w:firstColumn="0" w:lastColumn="0" w:oddVBand="0" w:evenVBand="0" w:oddHBand="1" w:evenHBand="0" w:firstRowFirstColumn="0" w:firstRowLastColumn="0" w:lastRowFirstColumn="0" w:lastRowLastColumn="0"/>
+            </w:pPr>
+          </w:p>
+        </w:tc>
+      </w:tr>
+      <w:tr>
+        <w:tc>
+          <w:tcPr>
+            <w:cnfStyle w:val="001000000000" w:firstRow="0" w:lastRow="0" w:firstColumn="1" w:lastColumn="0" w:oddVBand="0" w:evenVBand="0" w:oddHBand="0" w:evenHBand="0" w:firstRowFirstColumn="0" w:firstRowLastColumn="0" w:lastRowFirstColumn="0" w:lastRowLastColumn="0"/>
+            <w:tcW w:w="2088" w:type="dxa"/>
+          </w:tcPr>
+          <w:p/>
+        </w:tc>
+        <w:tc>
+          <w:tcPr>
+            <w:tcW w:w="2430" w:type="dxa"/>
+          </w:tcPr>
+          <w:p>
+            <w:pPr>
+              <w:cnfStyle w:val="000000000000" w:firstRow="0" w:lastRow="0" w:firstColumn="0" w:lastColumn="0" w:oddVBand="0" w:evenVBand="0" w:oddHBand="0" w:evenHBand="0" w:firstRowFirstColumn="0" w:firstRowLastColumn="0" w:lastRowFirstColumn="0" w:lastRowLastColumn="0"/>
+            </w:pPr>
+          </w:p>
+        </w:tc>
+        <w:tc>
+          <w:tcPr>
+            <w:tcW w:w="2520" w:type="dxa"/>
+          </w:tcPr>
+          <w:p>
+            <w:pPr>
+              <w:cnfStyle w:val="000000000000" w:firstRow="0" w:lastRow="0" w:firstColumn="0" w:lastColumn="0" w:oddVBand="0" w:evenVBand="0" w:oddHBand="0" w:evenHBand="0" w:firstRowFirstColumn="0" w:firstRowLastColumn="0" w:lastRowFirstColumn="0" w:lastRowLastColumn="0"/>
+            </w:pPr>
+          </w:p>
+        </w:tc>
+        <w:tc>
+          <w:tcPr>
+            <w:tcW w:w="2700" w:type="dxa"/>
+          </w:tcPr>
+          <w:p>
+            <w:pPr>
+              <w:cnfStyle w:val="000000000000" w:firstRow="0" w:lastRow="0" w:firstColumn="0" w:lastColumn="0" w:oddVBand="0" w:evenVBand="0" w:oddHBand="0" w:evenHBand="0" w:firstRowFirstColumn="0" w:firstRowLastColumn="0" w:lastRowFirstColumn="0" w:lastRowLastColumn="0"/>
+            </w:pPr>
+          </w:p>
+        </w:tc>
+      </w:tr>
+      <w:tr>
+        <w:trPr>
+          <w:cnfStyle w:val="000000100000" w:firstRow="0" w:lastRow="0" w:firstColumn="0" w:lastColumn="0" w:oddVBand="0" w:evenVBand="0" w:oddHBand="1" w:evenHBand="0" w:firstRowFirstColumn="0" w:firstRowLastColumn="0" w:lastRowFirstColumn="0" w:lastRowLastColumn="0"/>
+        </w:trPr>
+        <w:tc>
+          <w:tcPr>
+            <w:cnfStyle w:val="001000000000" w:firstRow="0" w:lastRow="0" w:firstColumn="1" w:lastColumn="0" w:oddVBand="0" w:evenVBand="0" w:oddHBand="0" w:evenHBand="0" w:firstRowFirstColumn="0" w:firstRowLastColumn="0" w:lastRowFirstColumn="0" w:lastRowLastColumn="0"/>
+            <w:tcW w:w="2088" w:type="dxa"/>
+          </w:tcPr>
+          <w:p/>
+        </w:tc>
+        <w:tc>
+          <w:tcPr>
+            <w:tcW w:w="2430" w:type="dxa"/>
+          </w:tcPr>
+          <w:p>
+            <w:pPr>
+              <w:cnfStyle w:val="000000100000" w:firstRow="0" w:lastRow="0" w:firstColumn="0" w:lastColumn="0" w:oddVBand="0" w:evenVBand="0" w:oddHBand="1" w:evenHBand="0" w:firstRowFirstColumn="0" w:firstRowLastColumn="0" w:lastRowFirstColumn="0" w:lastRowLastColumn="0"/>
+            </w:pPr>
+          </w:p>
+        </w:tc>
+        <w:tc>
+          <w:tcPr>
+            <w:tcW w:w="2520" w:type="dxa"/>
+          </w:tcPr>
+          <w:p>
+            <w:pPr>
+              <w:cnfStyle w:val="000000100000" w:firstRow="0" w:lastRow="0" w:firstColumn="0" w:lastColumn="0" w:oddVBand="0" w:evenVBand="0" w:oddHBand="1" w:evenHBand="0" w:firstRowFirstColumn="0" w:firstRowLastColumn="0" w:lastRowFirstColumn="0" w:lastRowLastColumn="0"/>
+            </w:pPr>
+          </w:p>
+        </w:tc>
+        <w:tc>
+          <w:tcPr>
+            <w:tcW w:w="2700" w:type="dxa"/>
+          </w:tcPr>
+          <w:p>
+            <w:pPr>
+              <w:cnfStyle w:val="000000100000" w:firstRow="0" w:lastRow="0" w:firstColumn="0" w:lastColumn="0" w:oddVBand="0" w:evenVBand="0" w:oddHBand="1" w:evenHBand="0" w:firstRowFirstColumn="0" w:firstRowLastColumn="0" w:lastRowFirstColumn="0" w:lastRowLastColumn="0"/>
+            </w:pPr>
+          </w:p>
+        </w:tc>
+      </w:tr>
+      <w:tr>
+        <w:tc>
+          <w:tcPr>
+            <w:cnfStyle w:val="001000000000" w:firstRow="0" w:lastRow="0" w:firstColumn="1" w:lastColumn="0" w:oddVBand="0" w:evenVBand="0" w:oddHBand="0" w:evenHBand="0" w:firstRowFirstColumn="0" w:firstRowLastColumn="0" w:lastRowFirstColumn="0" w:lastRowLastColumn="0"/>
+            <w:tcW w:w="2088" w:type="dxa"/>
+          </w:tcPr>
+          <w:p/>
+        </w:tc>
+        <w:tc>
+          <w:tcPr>
+            <w:tcW w:w="2430" w:type="dxa"/>
+          </w:tcPr>
+          <w:p>
+            <w:pPr>
+              <w:cnfStyle w:val="000000000000" w:firstRow="0" w:lastRow="0" w:firstColumn="0" w:lastColumn="0" w:oddVBand="0" w:evenVBand="0" w:oddHBand="0" w:evenHBand="0" w:firstRowFirstColumn="0" w:firstRowLastColumn="0" w:lastRowFirstColumn="0" w:lastRowLastColumn="0"/>
+            </w:pPr>
+          </w:p>
+        </w:tc>
+        <w:tc>
+          <w:tcPr>
+            <w:tcW w:w="2520" w:type="dxa"/>
+          </w:tcPr>
+          <w:p>
+            <w:pPr>
+              <w:cnfStyle w:val="000000000000" w:firstRow="0" w:lastRow="0" w:firstColumn="0" w:lastColumn="0" w:oddVBand="0" w:evenVBand="0" w:oddHBand="0" w:evenHBand="0" w:firstRowFirstColumn="0" w:firstRowLastColumn="0" w:lastRowFirstColumn="0" w:lastRowLastColumn="0"/>
+            </w:pPr>
+          </w:p>
+        </w:tc>
+        <w:tc>
+          <w:tcPr>
+            <w:tcW w:w="2700" w:type="dxa"/>
+          </w:tcPr>
+          <w:p>
+            <w:pPr>
+              <w:cnfStyle w:val="000000000000" w:firstRow="0" w:lastRow="0" w:firstColumn="0" w:lastColumn="0" w:oddVBand="0" w:evenVBand="0" w:oddHBand="0" w:evenHBand="0" w:firstRowFirstColumn="0" w:firstRowLastColumn="0" w:lastRowFirstColumn="0" w:lastRowLastColumn="0"/>
+            </w:pPr>
+          </w:p>
+        </w:tc>
+      </w:tr>
+      <w:tr>
+        <w:trPr>
+          <w:cnfStyle w:val="000000100000" w:firstRow="0" w:lastRow="0" w:firstColumn="0" w:lastColumn="0" w:oddVBand="0" w:evenVBand="0" w:oddHBand="1" w:evenHBand="0" w:firstRowFirstColumn="0" w:firstRowLastColumn="0" w:lastRowFirstColumn="0" w:lastRowLastColumn="0"/>
+        </w:trPr>
+        <w:tc>
+          <w:tcPr>
+            <w:cnfStyle w:val="001000000000" w:firstRow="0" w:lastRow="0" w:firstColumn="1" w:lastColumn="0" w:oddVBand="0" w:evenVBand="0" w:oddHBand="0" w:evenHBand="0" w:firstRowFirstColumn="0" w:firstRowLastColumn="0" w:lastRowFirstColumn="0" w:lastRowLastColumn="0"/>
+            <w:tcW w:w="2088" w:type="dxa"/>
+          </w:tcPr>
+          <w:p/>
+        </w:tc>
+        <w:tc>
+          <w:tcPr>
+            <w:tcW w:w="2430" w:type="dxa"/>
+          </w:tcPr>
+          <w:p>
+            <w:pPr>
+              <w:cnfStyle w:val="000000100000" w:firstRow="0" w:lastRow="0" w:firstColumn="0" w:lastColumn="0" w:oddVBand="0" w:evenVBand="0" w:oddHBand="1" w:evenHBand="0" w:firstRowFirstColumn="0" w:firstRowLastColumn="0" w:lastRowFirstColumn="0" w:lastRowLastColumn="0"/>
+            </w:pPr>
+          </w:p>
+        </w:tc>
+        <w:tc>
+          <w:tcPr>
+            <w:tcW w:w="2520" w:type="dxa"/>
+          </w:tcPr>
+          <w:p>
+            <w:pPr>
+              <w:cnfStyle w:val="000000100000" w:firstRow="0" w:lastRow="0" w:firstColumn="0" w:lastColumn="0" w:oddVBand="0" w:evenVBand="0" w:oddHBand="1" w:evenHBand="0" w:firstRowFirstColumn="0" w:firstRowLastColumn="0" w:lastRowFirstColumn="0" w:lastRowLastColumn="0"/>
+            </w:pPr>
+          </w:p>
+        </w:tc>
+        <w:tc>
+          <w:tcPr>
+            <w:tcW w:w="2700" w:type="dxa"/>
+          </w:tcPr>
+          <w:p>
+            <w:pPr>
+              <w:cnfStyle w:val="000000100000" w:firstRow="0" w:lastRow="0" w:firstColumn="0" w:lastColumn="0" w:oddVBand="0" w:evenVBand="0" w:oddHBand="1" w:evenHBand="0" w:firstRowFirstColumn="0" w:firstRowLastColumn="0" w:lastRowFirstColumn="0" w:lastRowLastColumn="0"/>
+            </w:pPr>
+          </w:p>
+        </w:tc>
+      </w:tr>
+    </w:tbl>
+    <w:p>
+      <w:pPr>
+        <w:pStyle w:val="Heading2"/>
+      </w:pPr>
+    </w:p>
+    <w:p>
+      <w:pPr>
+        <w:pStyle w:val="Heading2"/>
+      </w:pPr>
+      <w:bookmarkStart w:id="0" w:name="_GoBack"/>
+      <w:bookmarkEnd w:id="0"/>
       <w:r>
         <w:t>Notes and Comments</w:t>
       </w:r>
@@ -3898,7 +4288,7 @@
 </file>
 
 <file path=customXml/itemProps1.xml><?xml version="1.0" encoding="utf-8"?>
-<ds:datastoreItem xmlns:ds="http://schemas.openxmlformats.org/officeDocument/2006/customXml" ds:itemID="{FDBC5712-D7E6-45A7-8600-5A2AFFBC43F5}">
+<ds:datastoreItem xmlns:ds="http://schemas.openxmlformats.org/officeDocument/2006/customXml" ds:itemID="{5B01FF45-7127-4305-A76D-01DF52B69A62}">
   <ds:schemaRefs>
     <ds:schemaRef ds:uri="http://schemas.openxmlformats.org/officeDocument/2006/bibliography"/>
   </ds:schemaRefs>

</xml_diff>

<commit_message>
Add section for describing geospatial data
</commit_message>
<xml_diff>
--- a/EDI_metadata_template.docx
+++ b/EDI_metadata_template.docx
@@ -1,6 +1,6 @@
 
 <file path=word/document.xml><?xml version="1.0" encoding="utf-8"?>
-<w:document xmlns:wpc="http://schemas.microsoft.com/office/word/2010/wordprocessingCanvas" xmlns:mo="http://schemas.microsoft.com/office/mac/office/2008/main" xmlns:mc="http://schemas.openxmlformats.org/markup-compatibility/2006" xmlns:mv="urn:schemas-microsoft-com:mac:vml" xmlns:o="urn:schemas-microsoft-com:office:office" xmlns:r="http://schemas.openxmlformats.org/officeDocument/2006/relationships" xmlns:m="http://schemas.openxmlformats.org/officeDocument/2006/math" xmlns:v="urn:schemas-microsoft-com:vml" xmlns:wp14="http://schemas.microsoft.com/office/word/2010/wordprocessingDrawing" xmlns:wp="http://schemas.openxmlformats.org/drawingml/2006/wordprocessingDrawing" xmlns:w10="urn:schemas-microsoft-com:office:word" xmlns:w="http://schemas.openxmlformats.org/wordprocessingml/2006/main" xmlns:w14="http://schemas.microsoft.com/office/word/2010/wordml" xmlns:wpg="http://schemas.microsoft.com/office/word/2010/wordprocessingGroup" xmlns:wpi="http://schemas.microsoft.com/office/word/2010/wordprocessingInk" xmlns:wne="http://schemas.microsoft.com/office/word/2006/wordml" xmlns:wps="http://schemas.microsoft.com/office/word/2010/wordprocessingShape" mc:Ignorable="w14 wp14">
+<w:document xmlns:wpc="http://schemas.microsoft.com/office/word/2010/wordprocessingCanvas" xmlns:cx="http://schemas.microsoft.com/office/drawing/2014/chartex" xmlns:cx1="http://schemas.microsoft.com/office/drawing/2015/9/8/chartex" xmlns:cx2="http://schemas.microsoft.com/office/drawing/2015/10/21/chartex" xmlns:cx3="http://schemas.microsoft.com/office/drawing/2016/5/9/chartex" xmlns:cx4="http://schemas.microsoft.com/office/drawing/2016/5/10/chartex" xmlns:cx5="http://schemas.microsoft.com/office/drawing/2016/5/11/chartex" xmlns:cx6="http://schemas.microsoft.com/office/drawing/2016/5/12/chartex" xmlns:cx7="http://schemas.microsoft.com/office/drawing/2016/5/13/chartex" xmlns:cx8="http://schemas.microsoft.com/office/drawing/2016/5/14/chartex" xmlns:mc="http://schemas.openxmlformats.org/markup-compatibility/2006" xmlns:aink="http://schemas.microsoft.com/office/drawing/2016/ink" xmlns:am3d="http://schemas.microsoft.com/office/drawing/2017/model3d" xmlns:o="urn:schemas-microsoft-com:office:office" xmlns:r="http://schemas.openxmlformats.org/officeDocument/2006/relationships" xmlns:m="http://schemas.openxmlformats.org/officeDocument/2006/math" xmlns:v="urn:schemas-microsoft-com:vml" xmlns:wp14="http://schemas.microsoft.com/office/word/2010/wordprocessingDrawing" xmlns:wp="http://schemas.openxmlformats.org/drawingml/2006/wordprocessingDrawing" xmlns:w10="urn:schemas-microsoft-com:office:word" xmlns:w="http://schemas.openxmlformats.org/wordprocessingml/2006/main" xmlns:w14="http://schemas.microsoft.com/office/word/2010/wordml" xmlns:w15="http://schemas.microsoft.com/office/word/2012/wordml" xmlns:w16cex="http://schemas.microsoft.com/office/word/2018/wordml/cex" xmlns:w16cid="http://schemas.microsoft.com/office/word/2016/wordml/cid" xmlns:w16="http://schemas.microsoft.com/office/word/2018/wordml" xmlns:w16se="http://schemas.microsoft.com/office/word/2015/wordml/symex" xmlns:wpg="http://schemas.microsoft.com/office/word/2010/wordprocessingGroup" xmlns:wpi="http://schemas.microsoft.com/office/word/2010/wordprocessingInk" xmlns:wne="http://schemas.microsoft.com/office/word/2006/wordml" xmlns:wps="http://schemas.microsoft.com/office/word/2010/wordprocessingShape" mc:Ignorable="w14 w15 w16se w16cid w16 w16cex wp14">
   <w:body>
     <w:p>
       <w:pPr>
@@ -67,15 +67,7 @@
     </w:p>
     <w:p>
       <w:r>
-        <w:t>(</w:t>
-      </w:r>
-      <w:proofErr w:type="gramStart"/>
-      <w:r>
-        <w:t>be</w:t>
-      </w:r>
-      <w:proofErr w:type="gramEnd"/>
-      <w:r>
-        <w:t xml:space="preserve"> descriptive, more than 5 words):</w:t>
+        <w:t>(be descriptive, more than 5 words):</w:t>
       </w:r>
     </w:p>
     <w:p/>
@@ -117,7 +109,7 @@
       <w:r>
         <w:t xml:space="preserve"> and preferably ORCID ID, if you don’t have one, get it, it’s easy and free: </w:t>
       </w:r>
-      <w:hyperlink r:id="rId9" w:history="1">
+      <w:hyperlink r:id="rId8" w:history="1">
         <w:r>
           <w:rPr>
             <w:rStyle w:val="Hyperlink"/>
@@ -628,7 +620,7 @@
       <w:r>
         <w:t xml:space="preserve">(Select a license for release of your data. We have 2 recommendations: </w:t>
       </w:r>
-      <w:hyperlink r:id="rId10" w:history="1">
+      <w:hyperlink r:id="rId9" w:history="1">
         <w:r>
           <w:rPr>
             <w:rStyle w:val="Hyperlink"/>
@@ -639,7 +631,7 @@
       <w:r>
         <w:t xml:space="preserve">, &amp; </w:t>
       </w:r>
-      <w:hyperlink r:id="rId11" w:history="1">
+      <w:hyperlink r:id="rId10" w:history="1">
         <w:r>
           <w:rPr>
             <w:rStyle w:val="Hyperlink"/>
@@ -695,7 +687,7 @@
       <w:r>
         <w:t xml:space="preserve"> of your data. The LTER CV is effective at describing ecological and environmental data. </w:t>
       </w:r>
-      <w:hyperlink r:id="rId12" w:history="1">
+      <w:hyperlink r:id="rId11" w:history="1">
         <w:r>
           <w:rPr>
             <w:rStyle w:val="Hyperlink"/>
@@ -718,7 +710,7 @@
       <w:r>
         <w:t xml:space="preserve">. </w:t>
       </w:r>
-      <w:hyperlink r:id="rId13" w:history="1">
+      <w:hyperlink r:id="rId12" w:history="1">
         <w:r>
           <w:rPr>
             <w:rStyle w:val="Hyperlink"/>
@@ -1082,10 +1074,7 @@
         <w:t xml:space="preserve"> (</w:t>
       </w:r>
       <w:r>
-        <w:t>decimal degree</w:t>
-      </w:r>
-      <w:r>
-        <w:t>):</w:t>
+        <w:t>decimal degree):</w:t>
       </w:r>
     </w:p>
     <w:p>
@@ -1100,10 +1089,7 @@
         <w:t>South bounding coordinate (</w:t>
       </w:r>
       <w:r>
-        <w:t>decimal degree</w:t>
-      </w:r>
-      <w:r>
-        <w:t>):</w:t>
+        <w:t>decimal degree):</w:t>
       </w:r>
     </w:p>
     <w:p>
@@ -1291,15 +1277,7 @@
         <w:t>Date</w:t>
       </w:r>
       <w:r>
-        <w:t xml:space="preserve"> format: please tell us exactly how the date and time is formatted: e.g. mm/</w:t>
-      </w:r>
-      <w:proofErr w:type="spellStart"/>
-      <w:r>
-        <w:t>dd</w:t>
-      </w:r>
-      <w:proofErr w:type="spellEnd"/>
-      <w:r>
-        <w:t>/</w:t>
+        <w:t xml:space="preserve"> format: please tell us exactly how the date and time is formatted: e.g. mm/dd/</w:t>
       </w:r>
       <w:proofErr w:type="spellStart"/>
       <w:r>
@@ -1337,37 +1315,6 @@
       <w:r>
         <w:t>Please add rows as needed</w:t>
       </w:r>
-    </w:p>
-    <w:p>
-      <w:pPr>
-        <w:spacing w:after="0" w:line="240" w:lineRule="auto"/>
-      </w:pPr>
-      <w:r>
-        <w:rPr>
-          <w:b/>
-        </w:rPr>
-        <w:t>Table name:</w:t>
-      </w:r>
-      <w:r>
-        <w:t xml:space="preserve"> </w:t>
-      </w:r>
-      <w:r>
-        <w:t>(</w:t>
-      </w:r>
-      <w:r>
-        <w:t xml:space="preserve">A short name for </w:t>
-      </w:r>
-      <w:r>
-        <w:t xml:space="preserve">this </w:t>
-      </w:r>
-      <w:r>
-        <w:t>table</w:t>
-      </w:r>
-      <w:r>
-        <w:t>)</w:t>
-      </w:r>
-      <w:bookmarkStart w:id="0" w:name="_GoBack"/>
-      <w:bookmarkEnd w:id="0"/>
     </w:p>
     <w:p>
       <w:pPr>
@@ -2148,8 +2095,512 @@
       <w:pPr>
         <w:pStyle w:val="Heading2"/>
       </w:pPr>
+    </w:p>
+    <w:p/>
+    <w:p>
+      <w:pPr>
+        <w:pStyle w:val="Heading2"/>
+      </w:pPr>
       <w:r>
         <w:lastRenderedPageBreak/>
+        <w:t xml:space="preserve">Spatial </w:t>
+      </w:r>
+      <w:r>
+        <w:t>data objects</w:t>
+      </w:r>
+    </w:p>
+    <w:p>
+      <w:pPr>
+        <w:spacing w:after="0"/>
+        <w:ind w:left="720" w:hanging="720"/>
+      </w:pPr>
+      <w:r>
+        <w:t xml:space="preserve">(List any geospatial data objects you would like to archive. </w:t>
+      </w:r>
+      <w:r>
+        <w:t>Organize spatial data into .zip directories</w:t>
+      </w:r>
+    </w:p>
+    <w:p>
+      <w:pPr>
+        <w:spacing w:after="0"/>
+        <w:ind w:left="720" w:hanging="720"/>
+      </w:pPr>
+      <w:r>
+        <w:t>and describe each.</w:t>
+      </w:r>
+      <w:r>
+        <w:t>)</w:t>
+      </w:r>
+    </w:p>
+    <w:p>
+      <w:pPr>
+        <w:spacing w:after="0" w:line="240" w:lineRule="auto"/>
+      </w:pPr>
+      <w:r>
+        <w:rPr>
+          <w:b/>
+        </w:rPr>
+        <w:t>Directory</w:t>
+      </w:r>
+      <w:r>
+        <w:rPr>
+          <w:b/>
+        </w:rPr>
+        <w:t xml:space="preserve"> name:</w:t>
+      </w:r>
+      <w:r>
+        <w:t xml:space="preserve"> </w:t>
+      </w:r>
+      <w:r>
+        <w:t>(</w:t>
+      </w:r>
+      <w:r>
+        <w:t xml:space="preserve">A short name for </w:t>
+      </w:r>
+      <w:r>
+        <w:t>the data</w:t>
+      </w:r>
+      <w:r>
+        <w:t>)</w:t>
+      </w:r>
+    </w:p>
+    <w:p>
+      <w:r>
+        <w:rPr>
+          <w:b/>
+        </w:rPr>
+        <w:t>Directory</w:t>
+      </w:r>
+      <w:r>
+        <w:rPr>
+          <w:b/>
+        </w:rPr>
+        <w:t xml:space="preserve"> description:</w:t>
+      </w:r>
+      <w:r>
+        <w:t xml:space="preserve"> (A</w:t>
+      </w:r>
+      <w:r>
+        <w:t xml:space="preserve"> </w:t>
+      </w:r>
+      <w:r>
+        <w:t xml:space="preserve">brief description of </w:t>
+      </w:r>
+      <w:r>
+        <w:t>the data</w:t>
+      </w:r>
+      <w:r>
+        <w:t>)</w:t>
+      </w:r>
+    </w:p>
+    <w:tbl>
+      <w:tblPr>
+        <w:tblStyle w:val="LightList-Accent1"/>
+        <w:tblW w:w="9738" w:type="dxa"/>
+        <w:tblBorders>
+          <w:top w:val="single" w:sz="4" w:space="0" w:color="auto"/>
+          <w:left w:val="single" w:sz="4" w:space="0" w:color="auto"/>
+          <w:bottom w:val="single" w:sz="4" w:space="0" w:color="auto"/>
+          <w:right w:val="single" w:sz="4" w:space="0" w:color="auto"/>
+          <w:insideH w:val="single" w:sz="4" w:space="0" w:color="auto"/>
+          <w:insideV w:val="single" w:sz="4" w:space="0" w:color="auto"/>
+        </w:tblBorders>
+        <w:tblLook w:val="04A0" w:firstRow="1" w:lastRow="0" w:firstColumn="1" w:lastColumn="0" w:noHBand="0" w:noVBand="1"/>
+      </w:tblPr>
+      <w:tblGrid>
+        <w:gridCol w:w="3708"/>
+        <w:gridCol w:w="6030"/>
+      </w:tblGrid>
+      <w:tr>
+        <w:trPr>
+          <w:cnfStyle w:val="100000000000" w:firstRow="1" w:lastRow="0" w:firstColumn="0" w:lastColumn="0" w:oddVBand="0" w:evenVBand="0" w:oddHBand="0" w:evenHBand="0" w:firstRowFirstColumn="0" w:firstRowLastColumn="0" w:lastRowFirstColumn="0" w:lastRowLastColumn="0"/>
+        </w:trPr>
+        <w:tc>
+          <w:tcPr>
+            <w:cnfStyle w:val="001000000000" w:firstRow="0" w:lastRow="0" w:firstColumn="1" w:lastColumn="0" w:oddVBand="0" w:evenVBand="0" w:oddHBand="0" w:evenHBand="0" w:firstRowFirstColumn="0" w:firstRowLastColumn="0" w:lastRowFirstColumn="0" w:lastRowLastColumn="0"/>
+            <w:tcW w:w="3708" w:type="dxa"/>
+          </w:tcPr>
+          <w:p>
+            <w:r>
+              <w:t>Attribute</w:t>
+            </w:r>
+          </w:p>
+        </w:tc>
+        <w:tc>
+          <w:tcPr>
+            <w:tcW w:w="6030" w:type="dxa"/>
+          </w:tcPr>
+          <w:p>
+            <w:pPr>
+              <w:cnfStyle w:val="100000000000" w:firstRow="1" w:lastRow="0" w:firstColumn="0" w:lastColumn="0" w:oddVBand="0" w:evenVBand="0" w:oddHBand="0" w:evenHBand="0" w:firstRowFirstColumn="0" w:firstRowLastColumn="0" w:lastRowFirstColumn="0" w:lastRowLastColumn="0"/>
+            </w:pPr>
+            <w:r>
+              <w:t>Value</w:t>
+            </w:r>
+          </w:p>
+        </w:tc>
+      </w:tr>
+      <w:tr>
+        <w:trPr>
+          <w:cnfStyle w:val="000000100000" w:firstRow="0" w:lastRow="0" w:firstColumn="0" w:lastColumn="0" w:oddVBand="0" w:evenVBand="0" w:oddHBand="1" w:evenHBand="0" w:firstRowFirstColumn="0" w:firstRowLastColumn="0" w:lastRowFirstColumn="0" w:lastRowLastColumn="0"/>
+        </w:trPr>
+        <w:tc>
+          <w:tcPr>
+            <w:cnfStyle w:val="001000000000" w:firstRow="0" w:lastRow="0" w:firstColumn="1" w:lastColumn="0" w:oddVBand="0" w:evenVBand="0" w:oddHBand="0" w:evenHBand="0" w:firstRowFirstColumn="0" w:firstRowLastColumn="0" w:lastRowFirstColumn="0" w:lastRowLastColumn="0"/>
+            <w:tcW w:w="3708" w:type="dxa"/>
+          </w:tcPr>
+          <w:p>
+            <w:pPr>
+              <w:rPr>
+                <w:b w:val="0"/>
+                <w:bCs w:val="0"/>
+              </w:rPr>
+            </w:pPr>
+            <w:r>
+              <w:rPr>
+                <w:b w:val="0"/>
+                <w:bCs w:val="0"/>
+              </w:rPr>
+              <w:t>Horizontal Coordinate System Name</w:t>
+            </w:r>
+            <w:r>
+              <w:rPr>
+                <w:b w:val="0"/>
+                <w:bCs w:val="0"/>
+              </w:rPr>
+              <w:t xml:space="preserve"> (e.g. WGS_1984_UTM_Zone_12N)</w:t>
+            </w:r>
+          </w:p>
+        </w:tc>
+        <w:tc>
+          <w:tcPr>
+            <w:tcW w:w="6030" w:type="dxa"/>
+          </w:tcPr>
+          <w:p>
+            <w:pPr>
+              <w:cnfStyle w:val="000000100000" w:firstRow="0" w:lastRow="0" w:firstColumn="0" w:lastColumn="0" w:oddVBand="0" w:evenVBand="0" w:oddHBand="1" w:evenHBand="0" w:firstRowFirstColumn="0" w:firstRowLastColumn="0" w:lastRowFirstColumn="0" w:lastRowLastColumn="0"/>
+            </w:pPr>
+          </w:p>
+        </w:tc>
+      </w:tr>
+      <w:tr>
+        <w:tc>
+          <w:tcPr>
+            <w:cnfStyle w:val="001000000000" w:firstRow="0" w:lastRow="0" w:firstColumn="1" w:lastColumn="0" w:oddVBand="0" w:evenVBand="0" w:oddHBand="0" w:evenHBand="0" w:firstRowFirstColumn="0" w:firstRowLastColumn="0" w:lastRowFirstColumn="0" w:lastRowLastColumn="0"/>
+            <w:tcW w:w="3708" w:type="dxa"/>
+          </w:tcPr>
+          <w:p>
+            <w:pPr>
+              <w:rPr>
+                <w:b w:val="0"/>
+                <w:bCs w:val="0"/>
+              </w:rPr>
+            </w:pPr>
+            <w:r>
+              <w:rPr>
+                <w:b w:val="0"/>
+                <w:bCs w:val="0"/>
+              </w:rPr>
+              <w:t>Horizontal Accuracy Report</w:t>
+            </w:r>
+          </w:p>
+        </w:tc>
+        <w:tc>
+          <w:tcPr>
+            <w:tcW w:w="6030" w:type="dxa"/>
+          </w:tcPr>
+          <w:p>
+            <w:pPr>
+              <w:cnfStyle w:val="000000000000" w:firstRow="0" w:lastRow="0" w:firstColumn="0" w:lastColumn="0" w:oddVBand="0" w:evenVBand="0" w:oddHBand="0" w:evenHBand="0" w:firstRowFirstColumn="0" w:firstRowLastColumn="0" w:lastRowFirstColumn="0" w:lastRowLastColumn="0"/>
+            </w:pPr>
+          </w:p>
+        </w:tc>
+      </w:tr>
+      <w:tr>
+        <w:trPr>
+          <w:cnfStyle w:val="000000100000" w:firstRow="0" w:lastRow="0" w:firstColumn="0" w:lastColumn="0" w:oddVBand="0" w:evenVBand="0" w:oddHBand="1" w:evenHBand="0" w:firstRowFirstColumn="0" w:firstRowLastColumn="0" w:lastRowFirstColumn="0" w:lastRowLastColumn="0"/>
+        </w:trPr>
+        <w:tc>
+          <w:tcPr>
+            <w:cnfStyle w:val="001000000000" w:firstRow="0" w:lastRow="0" w:firstColumn="1" w:lastColumn="0" w:oddVBand="0" w:evenVBand="0" w:oddHBand="0" w:evenHBand="0" w:firstRowFirstColumn="0" w:firstRowLastColumn="0" w:lastRowFirstColumn="0" w:lastRowLastColumn="0"/>
+            <w:tcW w:w="3708" w:type="dxa"/>
+          </w:tcPr>
+          <w:p>
+            <w:pPr>
+              <w:rPr>
+                <w:b w:val="0"/>
+                <w:bCs w:val="0"/>
+              </w:rPr>
+            </w:pPr>
+            <w:r>
+              <w:rPr>
+                <w:b w:val="0"/>
+                <w:bCs w:val="0"/>
+              </w:rPr>
+              <w:t>Vertical Accuracy Report</w:t>
+            </w:r>
+          </w:p>
+        </w:tc>
+        <w:tc>
+          <w:tcPr>
+            <w:tcW w:w="6030" w:type="dxa"/>
+          </w:tcPr>
+          <w:p>
+            <w:pPr>
+              <w:cnfStyle w:val="000000100000" w:firstRow="0" w:lastRow="0" w:firstColumn="0" w:lastColumn="0" w:oddVBand="0" w:evenVBand="0" w:oddHBand="1" w:evenHBand="0" w:firstRowFirstColumn="0" w:firstRowLastColumn="0" w:lastRowFirstColumn="0" w:lastRowLastColumn="0"/>
+            </w:pPr>
+          </w:p>
+        </w:tc>
+      </w:tr>
+      <w:tr>
+        <w:tc>
+          <w:tcPr>
+            <w:cnfStyle w:val="001000000000" w:firstRow="0" w:lastRow="0" w:firstColumn="1" w:lastColumn="0" w:oddVBand="0" w:evenVBand="0" w:oddHBand="0" w:evenHBand="0" w:firstRowFirstColumn="0" w:firstRowLastColumn="0" w:lastRowFirstColumn="0" w:lastRowLastColumn="0"/>
+            <w:tcW w:w="3708" w:type="dxa"/>
+          </w:tcPr>
+          <w:p>
+            <w:pPr>
+              <w:rPr>
+                <w:b w:val="0"/>
+                <w:bCs w:val="0"/>
+              </w:rPr>
+            </w:pPr>
+            <w:r>
+              <w:rPr>
+                <w:b w:val="0"/>
+                <w:bCs w:val="0"/>
+              </w:rPr>
+              <w:t>Cell Size X Direction</w:t>
+            </w:r>
+          </w:p>
+        </w:tc>
+        <w:tc>
+          <w:tcPr>
+            <w:tcW w:w="6030" w:type="dxa"/>
+          </w:tcPr>
+          <w:p>
+            <w:pPr>
+              <w:cnfStyle w:val="000000000000" w:firstRow="0" w:lastRow="0" w:firstColumn="0" w:lastColumn="0" w:oddVBand="0" w:evenVBand="0" w:oddHBand="0" w:evenHBand="0" w:firstRowFirstColumn="0" w:firstRowLastColumn="0" w:lastRowFirstColumn="0" w:lastRowLastColumn="0"/>
+            </w:pPr>
+          </w:p>
+        </w:tc>
+      </w:tr>
+      <w:tr>
+        <w:trPr>
+          <w:cnfStyle w:val="000000100000" w:firstRow="0" w:lastRow="0" w:firstColumn="0" w:lastColumn="0" w:oddVBand="0" w:evenVBand="0" w:oddHBand="1" w:evenHBand="0" w:firstRowFirstColumn="0" w:firstRowLastColumn="0" w:lastRowFirstColumn="0" w:lastRowLastColumn="0"/>
+        </w:trPr>
+        <w:tc>
+          <w:tcPr>
+            <w:cnfStyle w:val="001000000000" w:firstRow="0" w:lastRow="0" w:firstColumn="1" w:lastColumn="0" w:oddVBand="0" w:evenVBand="0" w:oddHBand="0" w:evenHBand="0" w:firstRowFirstColumn="0" w:firstRowLastColumn="0" w:lastRowFirstColumn="0" w:lastRowLastColumn="0"/>
+            <w:tcW w:w="3708" w:type="dxa"/>
+          </w:tcPr>
+          <w:p>
+            <w:pPr>
+              <w:rPr>
+                <w:b w:val="0"/>
+                <w:bCs w:val="0"/>
+              </w:rPr>
+            </w:pPr>
+            <w:r>
+              <w:rPr>
+                <w:b w:val="0"/>
+                <w:bCs w:val="0"/>
+              </w:rPr>
+              <w:t>Cell Size Y Direction</w:t>
+            </w:r>
+          </w:p>
+        </w:tc>
+        <w:tc>
+          <w:tcPr>
+            <w:tcW w:w="6030" w:type="dxa"/>
+          </w:tcPr>
+          <w:p>
+            <w:pPr>
+              <w:cnfStyle w:val="000000100000" w:firstRow="0" w:lastRow="0" w:firstColumn="0" w:lastColumn="0" w:oddVBand="0" w:evenVBand="0" w:oddHBand="1" w:evenHBand="0" w:firstRowFirstColumn="0" w:firstRowLastColumn="0" w:lastRowFirstColumn="0" w:lastRowLastColumn="0"/>
+            </w:pPr>
+          </w:p>
+        </w:tc>
+      </w:tr>
+      <w:tr>
+        <w:tc>
+          <w:tcPr>
+            <w:cnfStyle w:val="001000000000" w:firstRow="0" w:lastRow="0" w:firstColumn="1" w:lastColumn="0" w:oddVBand="0" w:evenVBand="0" w:oddHBand="0" w:evenHBand="0" w:firstRowFirstColumn="0" w:firstRowLastColumn="0" w:lastRowFirstColumn="0" w:lastRowLastColumn="0"/>
+            <w:tcW w:w="3708" w:type="dxa"/>
+          </w:tcPr>
+          <w:p>
+            <w:pPr>
+              <w:rPr>
+                <w:b w:val="0"/>
+                <w:bCs w:val="0"/>
+              </w:rPr>
+            </w:pPr>
+            <w:r>
+              <w:rPr>
+                <w:b w:val="0"/>
+                <w:bCs w:val="0"/>
+              </w:rPr>
+              <w:t>Raster Origin (e.g. Upper Left)</w:t>
+            </w:r>
+          </w:p>
+        </w:tc>
+        <w:tc>
+          <w:tcPr>
+            <w:tcW w:w="6030" w:type="dxa"/>
+          </w:tcPr>
+          <w:p>
+            <w:pPr>
+              <w:cnfStyle w:val="000000000000" w:firstRow="0" w:lastRow="0" w:firstColumn="0" w:lastColumn="0" w:oddVBand="0" w:evenVBand="0" w:oddHBand="0" w:evenHBand="0" w:firstRowFirstColumn="0" w:firstRowLastColumn="0" w:lastRowFirstColumn="0" w:lastRowLastColumn="0"/>
+            </w:pPr>
+          </w:p>
+        </w:tc>
+      </w:tr>
+      <w:tr>
+        <w:trPr>
+          <w:cnfStyle w:val="000000100000" w:firstRow="0" w:lastRow="0" w:firstColumn="0" w:lastColumn="0" w:oddVBand="0" w:evenVBand="0" w:oddHBand="1" w:evenHBand="0" w:firstRowFirstColumn="0" w:firstRowLastColumn="0" w:lastRowFirstColumn="0" w:lastRowLastColumn="0"/>
+        </w:trPr>
+        <w:tc>
+          <w:tcPr>
+            <w:cnfStyle w:val="001000000000" w:firstRow="0" w:lastRow="0" w:firstColumn="1" w:lastColumn="0" w:oddVBand="0" w:evenVBand="0" w:oddHBand="0" w:evenHBand="0" w:firstRowFirstColumn="0" w:firstRowLastColumn="0" w:lastRowFirstColumn="0" w:lastRowLastColumn="0"/>
+            <w:tcW w:w="3708" w:type="dxa"/>
+          </w:tcPr>
+          <w:p>
+            <w:pPr>
+              <w:rPr>
+                <w:b w:val="0"/>
+                <w:bCs w:val="0"/>
+              </w:rPr>
+            </w:pPr>
+            <w:r>
+              <w:rPr>
+                <w:b w:val="0"/>
+                <w:bCs w:val="0"/>
+              </w:rPr>
+              <w:t>Number of Rows</w:t>
+            </w:r>
+          </w:p>
+        </w:tc>
+        <w:tc>
+          <w:tcPr>
+            <w:tcW w:w="6030" w:type="dxa"/>
+          </w:tcPr>
+          <w:p>
+            <w:pPr>
+              <w:cnfStyle w:val="000000100000" w:firstRow="0" w:lastRow="0" w:firstColumn="0" w:lastColumn="0" w:oddVBand="0" w:evenVBand="0" w:oddHBand="1" w:evenHBand="0" w:firstRowFirstColumn="0" w:firstRowLastColumn="0" w:lastRowFirstColumn="0" w:lastRowLastColumn="0"/>
+            </w:pPr>
+          </w:p>
+        </w:tc>
+      </w:tr>
+      <w:tr>
+        <w:tc>
+          <w:tcPr>
+            <w:cnfStyle w:val="001000000000" w:firstRow="0" w:lastRow="0" w:firstColumn="1" w:lastColumn="0" w:oddVBand="0" w:evenVBand="0" w:oddHBand="0" w:evenHBand="0" w:firstRowFirstColumn="0" w:firstRowLastColumn="0" w:lastRowFirstColumn="0" w:lastRowLastColumn="0"/>
+            <w:tcW w:w="3708" w:type="dxa"/>
+          </w:tcPr>
+          <w:p>
+            <w:pPr>
+              <w:rPr>
+                <w:b w:val="0"/>
+                <w:bCs w:val="0"/>
+              </w:rPr>
+            </w:pPr>
+            <w:r>
+              <w:rPr>
+                <w:b w:val="0"/>
+                <w:bCs w:val="0"/>
+              </w:rPr>
+              <w:t>Number of Columns</w:t>
+            </w:r>
+          </w:p>
+        </w:tc>
+        <w:tc>
+          <w:tcPr>
+            <w:tcW w:w="6030" w:type="dxa"/>
+          </w:tcPr>
+          <w:p>
+            <w:pPr>
+              <w:cnfStyle w:val="000000000000" w:firstRow="0" w:lastRow="0" w:firstColumn="0" w:lastColumn="0" w:oddVBand="0" w:evenVBand="0" w:oddHBand="0" w:evenHBand="0" w:firstRowFirstColumn="0" w:firstRowLastColumn="0" w:lastRowFirstColumn="0" w:lastRowLastColumn="0"/>
+            </w:pPr>
+          </w:p>
+        </w:tc>
+      </w:tr>
+      <w:tr>
+        <w:trPr>
+          <w:cnfStyle w:val="000000100000" w:firstRow="0" w:lastRow="0" w:firstColumn="0" w:lastColumn="0" w:oddVBand="0" w:evenVBand="0" w:oddHBand="1" w:evenHBand="0" w:firstRowFirstColumn="0" w:firstRowLastColumn="0" w:lastRowFirstColumn="0" w:lastRowLastColumn="0"/>
+        </w:trPr>
+        <w:tc>
+          <w:tcPr>
+            <w:cnfStyle w:val="001000000000" w:firstRow="0" w:lastRow="0" w:firstColumn="1" w:lastColumn="0" w:oddVBand="0" w:evenVBand="0" w:oddHBand="0" w:evenHBand="0" w:firstRowFirstColumn="0" w:firstRowLastColumn="0" w:lastRowFirstColumn="0" w:lastRowLastColumn="0"/>
+            <w:tcW w:w="3708" w:type="dxa"/>
+          </w:tcPr>
+          <w:p>
+            <w:pPr>
+              <w:rPr>
+                <w:b w:val="0"/>
+                <w:bCs w:val="0"/>
+              </w:rPr>
+            </w:pPr>
+            <w:r>
+              <w:rPr>
+                <w:b w:val="0"/>
+                <w:bCs w:val="0"/>
+              </w:rPr>
+              <w:t>Number of Verticals</w:t>
+            </w:r>
+          </w:p>
+        </w:tc>
+        <w:tc>
+          <w:tcPr>
+            <w:tcW w:w="6030" w:type="dxa"/>
+          </w:tcPr>
+          <w:p>
+            <w:pPr>
+              <w:cnfStyle w:val="000000100000" w:firstRow="0" w:lastRow="0" w:firstColumn="0" w:lastColumn="0" w:oddVBand="0" w:evenVBand="0" w:oddHBand="1" w:evenHBand="0" w:firstRowFirstColumn="0" w:firstRowLastColumn="0" w:lastRowFirstColumn="0" w:lastRowLastColumn="0"/>
+            </w:pPr>
+          </w:p>
+        </w:tc>
+      </w:tr>
+      <w:tr>
+        <w:tc>
+          <w:tcPr>
+            <w:cnfStyle w:val="001000000000" w:firstRow="0" w:lastRow="0" w:firstColumn="1" w:lastColumn="0" w:oddVBand="0" w:evenVBand="0" w:oddHBand="0" w:evenHBand="0" w:firstRowFirstColumn="0" w:firstRowLastColumn="0" w:lastRowFirstColumn="0" w:lastRowLastColumn="0"/>
+            <w:tcW w:w="3708" w:type="dxa"/>
+          </w:tcPr>
+          <w:p>
+            <w:pPr>
+              <w:rPr>
+                <w:b w:val="0"/>
+                <w:bCs w:val="0"/>
+              </w:rPr>
+            </w:pPr>
+            <w:r>
+              <w:rPr>
+                <w:b w:val="0"/>
+                <w:bCs w:val="0"/>
+              </w:rPr>
+              <w:t>Cell Geometry (e.g. pixel)</w:t>
+            </w:r>
+          </w:p>
+        </w:tc>
+        <w:tc>
+          <w:tcPr>
+            <w:tcW w:w="6030" w:type="dxa"/>
+          </w:tcPr>
+          <w:p>
+            <w:pPr>
+              <w:cnfStyle w:val="000000000000" w:firstRow="0" w:lastRow="0" w:firstColumn="0" w:lastColumn="0" w:oddVBand="0" w:evenVBand="0" w:oddHBand="0" w:evenHBand="0" w:firstRowFirstColumn="0" w:firstRowLastColumn="0" w:lastRowFirstColumn="0" w:lastRowLastColumn="0"/>
+            </w:pPr>
+          </w:p>
+        </w:tc>
+      </w:tr>
+    </w:tbl>
+    <w:p/>
+    <w:p/>
+    <w:p>
+      <w:pPr>
+        <w:pStyle w:val="Heading2"/>
+      </w:pPr>
+      <w:r>
         <w:t>Scripts/code (software)</w:t>
       </w:r>
     </w:p>
@@ -2839,7 +3290,7 @@
 </file>
 
 <file path=word/endnotes.xml><?xml version="1.0" encoding="utf-8"?>
-<w:endnotes xmlns:wpc="http://schemas.microsoft.com/office/word/2010/wordprocessingCanvas" xmlns:mo="http://schemas.microsoft.com/office/mac/office/2008/main" xmlns:mc="http://schemas.openxmlformats.org/markup-compatibility/2006" xmlns:mv="urn:schemas-microsoft-com:mac:vml" xmlns:o="urn:schemas-microsoft-com:office:office" xmlns:r="http://schemas.openxmlformats.org/officeDocument/2006/relationships" xmlns:m="http://schemas.openxmlformats.org/officeDocument/2006/math" xmlns:v="urn:schemas-microsoft-com:vml" xmlns:wp14="http://schemas.microsoft.com/office/word/2010/wordprocessingDrawing" xmlns:wp="http://schemas.openxmlformats.org/drawingml/2006/wordprocessingDrawing" xmlns:w10="urn:schemas-microsoft-com:office:word" xmlns:w="http://schemas.openxmlformats.org/wordprocessingml/2006/main" xmlns:w14="http://schemas.microsoft.com/office/word/2010/wordml" xmlns:wpg="http://schemas.microsoft.com/office/word/2010/wordprocessingGroup" xmlns:wpi="http://schemas.microsoft.com/office/word/2010/wordprocessingInk" xmlns:wne="http://schemas.microsoft.com/office/word/2006/wordml" xmlns:wps="http://schemas.microsoft.com/office/word/2010/wordprocessingShape" mc:Ignorable="w14 wp14">
+<w:endnotes xmlns:wpc="http://schemas.microsoft.com/office/word/2010/wordprocessingCanvas" xmlns:cx="http://schemas.microsoft.com/office/drawing/2014/chartex" xmlns:cx1="http://schemas.microsoft.com/office/drawing/2015/9/8/chartex" xmlns:cx2="http://schemas.microsoft.com/office/drawing/2015/10/21/chartex" xmlns:cx3="http://schemas.microsoft.com/office/drawing/2016/5/9/chartex" xmlns:cx4="http://schemas.microsoft.com/office/drawing/2016/5/10/chartex" xmlns:cx5="http://schemas.microsoft.com/office/drawing/2016/5/11/chartex" xmlns:cx6="http://schemas.microsoft.com/office/drawing/2016/5/12/chartex" xmlns:cx7="http://schemas.microsoft.com/office/drawing/2016/5/13/chartex" xmlns:cx8="http://schemas.microsoft.com/office/drawing/2016/5/14/chartex" xmlns:mc="http://schemas.openxmlformats.org/markup-compatibility/2006" xmlns:aink="http://schemas.microsoft.com/office/drawing/2016/ink" xmlns:am3d="http://schemas.microsoft.com/office/drawing/2017/model3d" xmlns:o="urn:schemas-microsoft-com:office:office" xmlns:r="http://schemas.openxmlformats.org/officeDocument/2006/relationships" xmlns:m="http://schemas.openxmlformats.org/officeDocument/2006/math" xmlns:v="urn:schemas-microsoft-com:vml" xmlns:wp14="http://schemas.microsoft.com/office/word/2010/wordprocessingDrawing" xmlns:wp="http://schemas.openxmlformats.org/drawingml/2006/wordprocessingDrawing" xmlns:w10="urn:schemas-microsoft-com:office:word" xmlns:w="http://schemas.openxmlformats.org/wordprocessingml/2006/main" xmlns:w14="http://schemas.microsoft.com/office/word/2010/wordml" xmlns:w15="http://schemas.microsoft.com/office/word/2012/wordml" xmlns:w16cex="http://schemas.microsoft.com/office/word/2018/wordml/cex" xmlns:w16cid="http://schemas.microsoft.com/office/word/2016/wordml/cid" xmlns:w16="http://schemas.microsoft.com/office/word/2018/wordml" xmlns:w16se="http://schemas.microsoft.com/office/word/2015/wordml/symex" xmlns:wpg="http://schemas.microsoft.com/office/word/2010/wordprocessingGroup" xmlns:wpi="http://schemas.microsoft.com/office/word/2010/wordprocessingInk" xmlns:wne="http://schemas.microsoft.com/office/word/2006/wordml" xmlns:wps="http://schemas.microsoft.com/office/word/2010/wordprocessingShape" mc:Ignorable="w14 w15 w16se w16cid w16 w16cex wp14">
   <w:endnote w:type="separator" w:id="-1">
     <w:p>
       <w:pPr>
@@ -2864,7 +3315,7 @@
 </file>
 
 <file path=word/footnotes.xml><?xml version="1.0" encoding="utf-8"?>
-<w:footnotes xmlns:wpc="http://schemas.microsoft.com/office/word/2010/wordprocessingCanvas" xmlns:mo="http://schemas.microsoft.com/office/mac/office/2008/main" xmlns:mc="http://schemas.openxmlformats.org/markup-compatibility/2006" xmlns:mv="urn:schemas-microsoft-com:mac:vml" xmlns:o="urn:schemas-microsoft-com:office:office" xmlns:r="http://schemas.openxmlformats.org/officeDocument/2006/relationships" xmlns:m="http://schemas.openxmlformats.org/officeDocument/2006/math" xmlns:v="urn:schemas-microsoft-com:vml" xmlns:wp14="http://schemas.microsoft.com/office/word/2010/wordprocessingDrawing" xmlns:wp="http://schemas.openxmlformats.org/drawingml/2006/wordprocessingDrawing" xmlns:w10="urn:schemas-microsoft-com:office:word" xmlns:w="http://schemas.openxmlformats.org/wordprocessingml/2006/main" xmlns:w14="http://schemas.microsoft.com/office/word/2010/wordml" xmlns:wpg="http://schemas.microsoft.com/office/word/2010/wordprocessingGroup" xmlns:wpi="http://schemas.microsoft.com/office/word/2010/wordprocessingInk" xmlns:wne="http://schemas.microsoft.com/office/word/2006/wordml" xmlns:wps="http://schemas.microsoft.com/office/word/2010/wordprocessingShape" mc:Ignorable="w14 wp14">
+<w:footnotes xmlns:wpc="http://schemas.microsoft.com/office/word/2010/wordprocessingCanvas" xmlns:cx="http://schemas.microsoft.com/office/drawing/2014/chartex" xmlns:cx1="http://schemas.microsoft.com/office/drawing/2015/9/8/chartex" xmlns:cx2="http://schemas.microsoft.com/office/drawing/2015/10/21/chartex" xmlns:cx3="http://schemas.microsoft.com/office/drawing/2016/5/9/chartex" xmlns:cx4="http://schemas.microsoft.com/office/drawing/2016/5/10/chartex" xmlns:cx5="http://schemas.microsoft.com/office/drawing/2016/5/11/chartex" xmlns:cx6="http://schemas.microsoft.com/office/drawing/2016/5/12/chartex" xmlns:cx7="http://schemas.microsoft.com/office/drawing/2016/5/13/chartex" xmlns:cx8="http://schemas.microsoft.com/office/drawing/2016/5/14/chartex" xmlns:mc="http://schemas.openxmlformats.org/markup-compatibility/2006" xmlns:aink="http://schemas.microsoft.com/office/drawing/2016/ink" xmlns:am3d="http://schemas.microsoft.com/office/drawing/2017/model3d" xmlns:o="urn:schemas-microsoft-com:office:office" xmlns:r="http://schemas.openxmlformats.org/officeDocument/2006/relationships" xmlns:m="http://schemas.openxmlformats.org/officeDocument/2006/math" xmlns:v="urn:schemas-microsoft-com:vml" xmlns:wp14="http://schemas.microsoft.com/office/word/2010/wordprocessingDrawing" xmlns:wp="http://schemas.openxmlformats.org/drawingml/2006/wordprocessingDrawing" xmlns:w10="urn:schemas-microsoft-com:office:word" xmlns:w="http://schemas.openxmlformats.org/wordprocessingml/2006/main" xmlns:w14="http://schemas.microsoft.com/office/word/2010/wordml" xmlns:w15="http://schemas.microsoft.com/office/word/2012/wordml" xmlns:w16cex="http://schemas.microsoft.com/office/word/2018/wordml/cex" xmlns:w16cid="http://schemas.microsoft.com/office/word/2016/wordml/cid" xmlns:w16="http://schemas.microsoft.com/office/word/2018/wordml" xmlns:w16se="http://schemas.microsoft.com/office/word/2015/wordml/symex" xmlns:wpg="http://schemas.microsoft.com/office/word/2010/wordprocessingGroup" xmlns:wpi="http://schemas.microsoft.com/office/word/2010/wordprocessingInk" xmlns:wne="http://schemas.microsoft.com/office/word/2006/wordml" xmlns:wps="http://schemas.microsoft.com/office/word/2010/wordprocessingShape" mc:Ignorable="w14 w15 w16se w16cid w16 w16cex wp14">
   <w:footnote w:type="separator" w:id="-1">
     <w:p>
       <w:pPr>
@@ -2908,8 +3359,8 @@
 </file>
 
 <file path=word/numbering.xml><?xml version="1.0" encoding="utf-8"?>
-<w:numbering xmlns:wpc="http://schemas.microsoft.com/office/word/2010/wordprocessingCanvas" xmlns:mo="http://schemas.microsoft.com/office/mac/office/2008/main" xmlns:mc="http://schemas.openxmlformats.org/markup-compatibility/2006" xmlns:mv="urn:schemas-microsoft-com:mac:vml" xmlns:o="urn:schemas-microsoft-com:office:office" xmlns:r="http://schemas.openxmlformats.org/officeDocument/2006/relationships" xmlns:m="http://schemas.openxmlformats.org/officeDocument/2006/math" xmlns:v="urn:schemas-microsoft-com:vml" xmlns:wp14="http://schemas.microsoft.com/office/word/2010/wordprocessingDrawing" xmlns:wp="http://schemas.openxmlformats.org/drawingml/2006/wordprocessingDrawing" xmlns:w10="urn:schemas-microsoft-com:office:word" xmlns:w="http://schemas.openxmlformats.org/wordprocessingml/2006/main" xmlns:w14="http://schemas.microsoft.com/office/word/2010/wordml" xmlns:wpg="http://schemas.microsoft.com/office/word/2010/wordprocessingGroup" xmlns:wpi="http://schemas.microsoft.com/office/word/2010/wordprocessingInk" xmlns:wne="http://schemas.microsoft.com/office/word/2006/wordml" xmlns:wps="http://schemas.microsoft.com/office/word/2010/wordprocessingShape" mc:Ignorable="w14 wp14">
-  <w:abstractNum w:abstractNumId="0">
+<w:numbering xmlns:wpc="http://schemas.microsoft.com/office/word/2010/wordprocessingCanvas" xmlns:cx="http://schemas.microsoft.com/office/drawing/2014/chartex" xmlns:cx1="http://schemas.microsoft.com/office/drawing/2015/9/8/chartex" xmlns:cx2="http://schemas.microsoft.com/office/drawing/2015/10/21/chartex" xmlns:cx3="http://schemas.microsoft.com/office/drawing/2016/5/9/chartex" xmlns:cx4="http://schemas.microsoft.com/office/drawing/2016/5/10/chartex" xmlns:cx5="http://schemas.microsoft.com/office/drawing/2016/5/11/chartex" xmlns:cx6="http://schemas.microsoft.com/office/drawing/2016/5/12/chartex" xmlns:cx7="http://schemas.microsoft.com/office/drawing/2016/5/13/chartex" xmlns:cx8="http://schemas.microsoft.com/office/drawing/2016/5/14/chartex" xmlns:mc="http://schemas.openxmlformats.org/markup-compatibility/2006" xmlns:aink="http://schemas.microsoft.com/office/drawing/2016/ink" xmlns:am3d="http://schemas.microsoft.com/office/drawing/2017/model3d" xmlns:o="urn:schemas-microsoft-com:office:office" xmlns:r="http://schemas.openxmlformats.org/officeDocument/2006/relationships" xmlns:m="http://schemas.openxmlformats.org/officeDocument/2006/math" xmlns:v="urn:schemas-microsoft-com:vml" xmlns:wp14="http://schemas.microsoft.com/office/word/2010/wordprocessingDrawing" xmlns:wp="http://schemas.openxmlformats.org/drawingml/2006/wordprocessingDrawing" xmlns:w10="urn:schemas-microsoft-com:office:word" xmlns:w="http://schemas.openxmlformats.org/wordprocessingml/2006/main" xmlns:w14="http://schemas.microsoft.com/office/word/2010/wordml" xmlns:w15="http://schemas.microsoft.com/office/word/2012/wordml" xmlns:w16cex="http://schemas.microsoft.com/office/word/2018/wordml/cex" xmlns:w16cid="http://schemas.microsoft.com/office/word/2016/wordml/cid" xmlns:w16="http://schemas.microsoft.com/office/word/2018/wordml" xmlns:w16se="http://schemas.microsoft.com/office/word/2015/wordml/symex" xmlns:wpg="http://schemas.microsoft.com/office/word/2010/wordprocessingGroup" xmlns:wpi="http://schemas.microsoft.com/office/word/2010/wordprocessingInk" xmlns:wne="http://schemas.microsoft.com/office/word/2006/wordml" xmlns:wps="http://schemas.microsoft.com/office/word/2010/wordprocessingShape" mc:Ignorable="w14 w15 w16se w16cid w16 w16cex wp14">
+  <w:abstractNum w:abstractNumId="0" w15:restartNumberingAfterBreak="0">
     <w:nsid w:val="05136CC9"/>
     <w:multiLevelType w:val="hybridMultilevel"/>
     <w:tmpl w:val="33A83922"/>
@@ -3022,7 +3473,7 @@
       </w:rPr>
     </w:lvl>
   </w:abstractNum>
-  <w:abstractNum w:abstractNumId="1">
+  <w:abstractNum w:abstractNumId="1" w15:restartNumberingAfterBreak="0">
     <w:nsid w:val="18A8103B"/>
     <w:multiLevelType w:val="hybridMultilevel"/>
     <w:tmpl w:val="B66E1BAA"/>
@@ -3135,7 +3586,7 @@
       </w:rPr>
     </w:lvl>
   </w:abstractNum>
-  <w:abstractNum w:abstractNumId="2">
+  <w:abstractNum w:abstractNumId="2" w15:restartNumberingAfterBreak="0">
     <w:nsid w:val="381A04E6"/>
     <w:multiLevelType w:val="hybridMultilevel"/>
     <w:tmpl w:val="2AEE4396"/>
@@ -3248,7 +3699,7 @@
       </w:rPr>
     </w:lvl>
   </w:abstractNum>
-  <w:abstractNum w:abstractNumId="3">
+  <w:abstractNum w:abstractNumId="3" w15:restartNumberingAfterBreak="0">
     <w:nsid w:val="3E521F25"/>
     <w:multiLevelType w:val="hybridMultilevel"/>
     <w:tmpl w:val="01BCF7B0"/>
@@ -3377,7 +3828,7 @@
 </file>
 
 <file path=word/styles.xml><?xml version="1.0" encoding="utf-8"?>
-<w:styles xmlns:mc="http://schemas.openxmlformats.org/markup-compatibility/2006" xmlns:r="http://schemas.openxmlformats.org/officeDocument/2006/relationships" xmlns:w="http://schemas.openxmlformats.org/wordprocessingml/2006/main" xmlns:w14="http://schemas.microsoft.com/office/word/2010/wordml" mc:Ignorable="w14">
+<w:styles xmlns:mc="http://schemas.openxmlformats.org/markup-compatibility/2006" xmlns:r="http://schemas.openxmlformats.org/officeDocument/2006/relationships" xmlns:w="http://schemas.openxmlformats.org/wordprocessingml/2006/main" xmlns:w14="http://schemas.microsoft.com/office/word/2010/wordml" xmlns:w15="http://schemas.microsoft.com/office/word/2012/wordml" xmlns:w16cex="http://schemas.microsoft.com/office/word/2018/wordml/cex" xmlns:w16cid="http://schemas.microsoft.com/office/word/2016/wordml/cid" xmlns:w16="http://schemas.microsoft.com/office/word/2018/wordml" xmlns:w16se="http://schemas.microsoft.com/office/word/2015/wordml/symex" mc:Ignorable="w14 w15 w16se w16cid w16 w16cex">
   <w:docDefaults>
     <w:rPrDefault>
       <w:rPr>
@@ -3393,156 +3844,379 @@
       </w:pPr>
     </w:pPrDefault>
   </w:docDefaults>
-  <w:latentStyles w:defLockedState="0" w:defUIPriority="99" w:defSemiHidden="1" w:defUnhideWhenUsed="1" w:defQFormat="0" w:count="276">
-    <w:lsdException w:name="Normal" w:semiHidden="0" w:uiPriority="0" w:unhideWhenUsed="0" w:qFormat="1"/>
-    <w:lsdException w:name="heading 1" w:semiHidden="0" w:uiPriority="9" w:unhideWhenUsed="0" w:qFormat="1"/>
-    <w:lsdException w:name="heading 2" w:uiPriority="9" w:qFormat="1"/>
-    <w:lsdException w:name="heading 3" w:uiPriority="9" w:qFormat="1"/>
-    <w:lsdException w:name="heading 4" w:uiPriority="9" w:qFormat="1"/>
-    <w:lsdException w:name="heading 5" w:uiPriority="9" w:qFormat="1"/>
-    <w:lsdException w:name="heading 6" w:uiPriority="9" w:qFormat="1"/>
-    <w:lsdException w:name="heading 7" w:uiPriority="9" w:qFormat="1"/>
-    <w:lsdException w:name="heading 8" w:uiPriority="9" w:qFormat="1"/>
-    <w:lsdException w:name="heading 9" w:uiPriority="9" w:qFormat="1"/>
-    <w:lsdException w:name="toc 1" w:uiPriority="39"/>
-    <w:lsdException w:name="toc 2" w:uiPriority="39"/>
-    <w:lsdException w:name="toc 3" w:uiPriority="39"/>
-    <w:lsdException w:name="toc 4" w:uiPriority="39"/>
-    <w:lsdException w:name="toc 5" w:uiPriority="39"/>
-    <w:lsdException w:name="toc 6" w:uiPriority="39"/>
-    <w:lsdException w:name="toc 7" w:uiPriority="39"/>
-    <w:lsdException w:name="toc 8" w:uiPriority="39"/>
-    <w:lsdException w:name="toc 9" w:uiPriority="39"/>
-    <w:lsdException w:name="caption" w:uiPriority="35" w:qFormat="1"/>
-    <w:lsdException w:name="Title" w:semiHidden="0" w:uiPriority="10" w:unhideWhenUsed="0" w:qFormat="1"/>
-    <w:lsdException w:name="Default Paragraph Font" w:uiPriority="1"/>
-    <w:lsdException w:name="Subtitle" w:semiHidden="0" w:uiPriority="11" w:unhideWhenUsed="0" w:qFormat="1"/>
-    <w:lsdException w:name="Strong" w:semiHidden="0" w:uiPriority="22" w:unhideWhenUsed="0" w:qFormat="1"/>
-    <w:lsdException w:name="Emphasis" w:semiHidden="0" w:uiPriority="20" w:unhideWhenUsed="0" w:qFormat="1"/>
-    <w:lsdException w:name="Normal Table" w:semiHidden="0" w:unhideWhenUsed="0"/>
-    <w:lsdException w:name="Table Web 3" w:semiHidden="0" w:unhideWhenUsed="0"/>
-    <w:lsdException w:name="Table Grid" w:semiHidden="0" w:uiPriority="59" w:unhideWhenUsed="0"/>
-    <w:lsdException w:name="Table Theme" w:semiHidden="0" w:unhideWhenUsed="0"/>
-    <w:lsdException w:name="Note Level 1" w:semiHidden="0" w:unhideWhenUsed="0"/>
-    <w:lsdException w:name="Note Level 2" w:semiHidden="0" w:unhideWhenUsed="0"/>
-    <w:lsdException w:name="Note Level 3" w:semiHidden="0" w:unhideWhenUsed="0"/>
-    <w:lsdException w:name="Note Level 4" w:semiHidden="0" w:unhideWhenUsed="0"/>
-    <w:lsdException w:name="Note Level 5" w:semiHidden="0" w:unhideWhenUsed="0"/>
-    <w:lsdException w:name="Note Level 6" w:semiHidden="0" w:unhideWhenUsed="0"/>
-    <w:lsdException w:name="Note Level 7" w:semiHidden="0" w:unhideWhenUsed="0"/>
-    <w:lsdException w:name="Note Level 8" w:semiHidden="0" w:unhideWhenUsed="0"/>
-    <w:lsdException w:name="Note Level 9" w:semiHidden="0" w:unhideWhenUsed="0"/>
-    <w:lsdException w:name="Placeholder Text" w:unhideWhenUsed="0"/>
-    <w:lsdException w:name="No Spacing" w:semiHidden="0" w:uiPriority="1" w:unhideWhenUsed="0" w:qFormat="1"/>
-    <w:lsdException w:name="Light Shading" w:semiHidden="0" w:uiPriority="60" w:unhideWhenUsed="0"/>
-    <w:lsdException w:name="Light List" w:semiHidden="0" w:uiPriority="61" w:unhideWhenUsed="0"/>
-    <w:lsdException w:name="Light Grid" w:semiHidden="0" w:uiPriority="62" w:unhideWhenUsed="0"/>
-    <w:lsdException w:name="Medium Shading 1" w:semiHidden="0" w:uiPriority="63" w:unhideWhenUsed="0"/>
-    <w:lsdException w:name="Medium Shading 2" w:semiHidden="0" w:uiPriority="64" w:unhideWhenUsed="0"/>
-    <w:lsdException w:name="Medium List 1" w:semiHidden="0" w:uiPriority="65" w:unhideWhenUsed="0"/>
-    <w:lsdException w:name="Medium List 2" w:semiHidden="0" w:uiPriority="66" w:unhideWhenUsed="0"/>
-    <w:lsdException w:name="Medium Grid 1" w:semiHidden="0" w:uiPriority="67" w:unhideWhenUsed="0"/>
-    <w:lsdException w:name="Medium Grid 2" w:semiHidden="0" w:uiPriority="68" w:unhideWhenUsed="0"/>
-    <w:lsdException w:name="Medium Grid 3" w:semiHidden="0" w:uiPriority="69" w:unhideWhenUsed="0"/>
-    <w:lsdException w:name="Dark List" w:semiHidden="0" w:uiPriority="70" w:unhideWhenUsed="0"/>
-    <w:lsdException w:name="Colorful Shading" w:semiHidden="0" w:uiPriority="71" w:unhideWhenUsed="0"/>
-    <w:lsdException w:name="Colorful List" w:semiHidden="0" w:uiPriority="72" w:unhideWhenUsed="0"/>
-    <w:lsdException w:name="Colorful Grid" w:semiHidden="0" w:uiPriority="73" w:unhideWhenUsed="0"/>
-    <w:lsdException w:name="Light Shading Accent 1" w:semiHidden="0" w:uiPriority="60" w:unhideWhenUsed="0"/>
-    <w:lsdException w:name="Light List Accent 1" w:semiHidden="0" w:uiPriority="61" w:unhideWhenUsed="0"/>
-    <w:lsdException w:name="Light Grid Accent 1" w:semiHidden="0" w:uiPriority="62" w:unhideWhenUsed="0"/>
-    <w:lsdException w:name="Medium Shading 1 Accent 1" w:semiHidden="0" w:uiPriority="63" w:unhideWhenUsed="0"/>
-    <w:lsdException w:name="Medium Shading 2 Accent 1" w:semiHidden="0" w:uiPriority="64" w:unhideWhenUsed="0"/>
-    <w:lsdException w:name="Medium List 1 Accent 1" w:semiHidden="0" w:uiPriority="65" w:unhideWhenUsed="0"/>
-    <w:lsdException w:name="Revision" w:unhideWhenUsed="0"/>
-    <w:lsdException w:name="List Paragraph" w:semiHidden="0" w:uiPriority="34" w:unhideWhenUsed="0" w:qFormat="1"/>
-    <w:lsdException w:name="Quote" w:semiHidden="0" w:uiPriority="29" w:unhideWhenUsed="0" w:qFormat="1"/>
-    <w:lsdException w:name="Intense Quote" w:semiHidden="0" w:uiPriority="30" w:unhideWhenUsed="0" w:qFormat="1"/>
-    <w:lsdException w:name="Medium List 2 Accent 1" w:semiHidden="0" w:uiPriority="66" w:unhideWhenUsed="0"/>
-    <w:lsdException w:name="Medium Grid 1 Accent 1" w:semiHidden="0" w:uiPriority="67" w:unhideWhenUsed="0"/>
-    <w:lsdException w:name="Medium Grid 2 Accent 1" w:semiHidden="0" w:uiPriority="68" w:unhideWhenUsed="0"/>
-    <w:lsdException w:name="Medium Grid 3 Accent 1" w:semiHidden="0" w:uiPriority="69" w:unhideWhenUsed="0"/>
-    <w:lsdException w:name="Dark List Accent 1" w:semiHidden="0" w:uiPriority="70" w:unhideWhenUsed="0"/>
-    <w:lsdException w:name="Colorful Shading Accent 1" w:semiHidden="0" w:uiPriority="71" w:unhideWhenUsed="0"/>
-    <w:lsdException w:name="Colorful List Accent 1" w:semiHidden="0" w:uiPriority="72" w:unhideWhenUsed="0"/>
-    <w:lsdException w:name="Colorful Grid Accent 1" w:semiHidden="0" w:uiPriority="73" w:unhideWhenUsed="0"/>
-    <w:lsdException w:name="Light Shading Accent 2" w:semiHidden="0" w:uiPriority="60" w:unhideWhenUsed="0"/>
-    <w:lsdException w:name="Light List Accent 2" w:semiHidden="0" w:uiPriority="61" w:unhideWhenUsed="0"/>
-    <w:lsdException w:name="Light Grid Accent 2" w:semiHidden="0" w:uiPriority="62" w:unhideWhenUsed="0"/>
-    <w:lsdException w:name="Medium Shading 1 Accent 2" w:semiHidden="0" w:uiPriority="63" w:unhideWhenUsed="0"/>
-    <w:lsdException w:name="Medium Shading 2 Accent 2" w:semiHidden="0" w:uiPriority="64" w:unhideWhenUsed="0"/>
-    <w:lsdException w:name="Medium List 1 Accent 2" w:semiHidden="0" w:uiPriority="65" w:unhideWhenUsed="0"/>
-    <w:lsdException w:name="Medium List 2 Accent 2" w:semiHidden="0" w:uiPriority="66" w:unhideWhenUsed="0"/>
-    <w:lsdException w:name="Medium Grid 1 Accent 2" w:semiHidden="0" w:uiPriority="67" w:unhideWhenUsed="0"/>
-    <w:lsdException w:name="Medium Grid 2 Accent 2" w:semiHidden="0" w:uiPriority="68" w:unhideWhenUsed="0"/>
-    <w:lsdException w:name="Medium Grid 3 Accent 2" w:semiHidden="0" w:uiPriority="69" w:unhideWhenUsed="0"/>
-    <w:lsdException w:name="Dark List Accent 2" w:semiHidden="0" w:uiPriority="70" w:unhideWhenUsed="0"/>
-    <w:lsdException w:name="Colorful Shading Accent 2" w:semiHidden="0" w:uiPriority="71" w:unhideWhenUsed="0"/>
-    <w:lsdException w:name="Colorful List Accent 2" w:semiHidden="0" w:uiPriority="72" w:unhideWhenUsed="0"/>
-    <w:lsdException w:name="Colorful Grid Accent 2" w:semiHidden="0" w:uiPriority="73" w:unhideWhenUsed="0"/>
-    <w:lsdException w:name="Light Shading Accent 3" w:semiHidden="0" w:uiPriority="60" w:unhideWhenUsed="0"/>
-    <w:lsdException w:name="Light List Accent 3" w:semiHidden="0" w:uiPriority="61" w:unhideWhenUsed="0"/>
-    <w:lsdException w:name="Light Grid Accent 3" w:semiHidden="0" w:uiPriority="62" w:unhideWhenUsed="0"/>
-    <w:lsdException w:name="Medium Shading 1 Accent 3" w:semiHidden="0" w:uiPriority="63" w:unhideWhenUsed="0"/>
-    <w:lsdException w:name="Medium Shading 2 Accent 3" w:semiHidden="0" w:uiPriority="64" w:unhideWhenUsed="0"/>
-    <w:lsdException w:name="Medium List 1 Accent 3" w:semiHidden="0" w:uiPriority="65" w:unhideWhenUsed="0"/>
-    <w:lsdException w:name="Medium List 2 Accent 3" w:semiHidden="0" w:uiPriority="66" w:unhideWhenUsed="0"/>
-    <w:lsdException w:name="Medium Grid 1 Accent 3" w:semiHidden="0" w:uiPriority="67" w:unhideWhenUsed="0"/>
-    <w:lsdException w:name="Medium Grid 2 Accent 3" w:semiHidden="0" w:uiPriority="68" w:unhideWhenUsed="0"/>
-    <w:lsdException w:name="Medium Grid 3 Accent 3" w:semiHidden="0" w:uiPriority="69" w:unhideWhenUsed="0"/>
-    <w:lsdException w:name="Dark List Accent 3" w:semiHidden="0" w:uiPriority="70" w:unhideWhenUsed="0"/>
-    <w:lsdException w:name="Colorful Shading Accent 3" w:semiHidden="0" w:uiPriority="71" w:unhideWhenUsed="0"/>
-    <w:lsdException w:name="Colorful List Accent 3" w:semiHidden="0" w:uiPriority="72" w:unhideWhenUsed="0"/>
-    <w:lsdException w:name="Colorful Grid Accent 3" w:semiHidden="0" w:uiPriority="73" w:unhideWhenUsed="0"/>
-    <w:lsdException w:name="Light Shading Accent 4" w:semiHidden="0" w:uiPriority="60" w:unhideWhenUsed="0"/>
-    <w:lsdException w:name="Light List Accent 4" w:semiHidden="0" w:uiPriority="61" w:unhideWhenUsed="0"/>
-    <w:lsdException w:name="Light Grid Accent 4" w:semiHidden="0" w:uiPriority="62" w:unhideWhenUsed="0"/>
-    <w:lsdException w:name="Medium Shading 1 Accent 4" w:semiHidden="0" w:uiPriority="63" w:unhideWhenUsed="0"/>
-    <w:lsdException w:name="Medium Shading 2 Accent 4" w:semiHidden="0" w:uiPriority="64" w:unhideWhenUsed="0"/>
-    <w:lsdException w:name="Medium List 1 Accent 4" w:semiHidden="0" w:uiPriority="65" w:unhideWhenUsed="0"/>
-    <w:lsdException w:name="Medium List 2 Accent 4" w:semiHidden="0" w:uiPriority="66" w:unhideWhenUsed="0"/>
-    <w:lsdException w:name="Medium Grid 1 Accent 4" w:semiHidden="0" w:uiPriority="67" w:unhideWhenUsed="0"/>
-    <w:lsdException w:name="Medium Grid 2 Accent 4" w:semiHidden="0" w:uiPriority="68" w:unhideWhenUsed="0"/>
-    <w:lsdException w:name="Medium Grid 3 Accent 4" w:semiHidden="0" w:uiPriority="69" w:unhideWhenUsed="0"/>
-    <w:lsdException w:name="Dark List Accent 4" w:semiHidden="0" w:uiPriority="70" w:unhideWhenUsed="0"/>
-    <w:lsdException w:name="Colorful Shading Accent 4" w:semiHidden="0" w:uiPriority="71" w:unhideWhenUsed="0"/>
-    <w:lsdException w:name="Colorful List Accent 4" w:semiHidden="0" w:uiPriority="72" w:unhideWhenUsed="0"/>
-    <w:lsdException w:name="Colorful Grid Accent 4" w:semiHidden="0" w:uiPriority="73" w:unhideWhenUsed="0"/>
-    <w:lsdException w:name="Light Shading Accent 5" w:semiHidden="0" w:uiPriority="60" w:unhideWhenUsed="0"/>
-    <w:lsdException w:name="Light List Accent 5" w:semiHidden="0" w:uiPriority="61" w:unhideWhenUsed="0"/>
-    <w:lsdException w:name="Light Grid Accent 5" w:semiHidden="0" w:uiPriority="62" w:unhideWhenUsed="0"/>
-    <w:lsdException w:name="Medium Shading 1 Accent 5" w:semiHidden="0" w:uiPriority="63" w:unhideWhenUsed="0"/>
-    <w:lsdException w:name="Medium Shading 2 Accent 5" w:semiHidden="0" w:uiPriority="64" w:unhideWhenUsed="0"/>
-    <w:lsdException w:name="Medium List 1 Accent 5" w:semiHidden="0" w:uiPriority="65" w:unhideWhenUsed="0"/>
-    <w:lsdException w:name="Medium List 2 Accent 5" w:semiHidden="0" w:uiPriority="66" w:unhideWhenUsed="0"/>
-    <w:lsdException w:name="Medium Grid 1 Accent 5" w:semiHidden="0" w:uiPriority="67" w:unhideWhenUsed="0"/>
-    <w:lsdException w:name="Medium Grid 2 Accent 5" w:semiHidden="0" w:uiPriority="68" w:unhideWhenUsed="0"/>
-    <w:lsdException w:name="Medium Grid 3 Accent 5" w:semiHidden="0" w:uiPriority="69" w:unhideWhenUsed="0"/>
-    <w:lsdException w:name="Dark List Accent 5" w:semiHidden="0" w:uiPriority="70" w:unhideWhenUsed="0"/>
-    <w:lsdException w:name="Colorful Shading Accent 5" w:semiHidden="0" w:uiPriority="71" w:unhideWhenUsed="0"/>
-    <w:lsdException w:name="Colorful List Accent 5" w:semiHidden="0" w:uiPriority="72" w:unhideWhenUsed="0"/>
-    <w:lsdException w:name="Colorful Grid Accent 5" w:semiHidden="0" w:uiPriority="73" w:unhideWhenUsed="0"/>
-    <w:lsdException w:name="Light Shading Accent 6" w:semiHidden="0" w:uiPriority="60" w:unhideWhenUsed="0"/>
-    <w:lsdException w:name="Light List Accent 6" w:semiHidden="0" w:uiPriority="61" w:unhideWhenUsed="0"/>
-    <w:lsdException w:name="Light Grid Accent 6" w:semiHidden="0" w:uiPriority="62" w:unhideWhenUsed="0"/>
-    <w:lsdException w:name="Medium Shading 1 Accent 6" w:semiHidden="0" w:uiPriority="63" w:unhideWhenUsed="0"/>
-    <w:lsdException w:name="Medium Shading 2 Accent 6" w:semiHidden="0" w:uiPriority="64" w:unhideWhenUsed="0"/>
-    <w:lsdException w:name="Medium List 1 Accent 6" w:semiHidden="0" w:uiPriority="65" w:unhideWhenUsed="0"/>
-    <w:lsdException w:name="Medium List 2 Accent 6" w:semiHidden="0" w:uiPriority="66" w:unhideWhenUsed="0"/>
-    <w:lsdException w:name="Medium Grid 1 Accent 6" w:semiHidden="0" w:uiPriority="67" w:unhideWhenUsed="0"/>
-    <w:lsdException w:name="Medium Grid 2 Accent 6" w:semiHidden="0" w:uiPriority="68" w:unhideWhenUsed="0"/>
-    <w:lsdException w:name="Medium Grid 3 Accent 6" w:semiHidden="0" w:uiPriority="69" w:unhideWhenUsed="0"/>
-    <w:lsdException w:name="Dark List Accent 6" w:semiHidden="0" w:uiPriority="70" w:unhideWhenUsed="0"/>
-    <w:lsdException w:name="Colorful Shading Accent 6" w:semiHidden="0" w:uiPriority="71" w:unhideWhenUsed="0"/>
-    <w:lsdException w:name="Colorful List Accent 6" w:semiHidden="0" w:uiPriority="72" w:unhideWhenUsed="0"/>
-    <w:lsdException w:name="Colorful Grid Accent 6" w:semiHidden="0" w:uiPriority="73" w:unhideWhenUsed="0"/>
-    <w:lsdException w:name="Subtle Emphasis" w:semiHidden="0" w:uiPriority="19" w:unhideWhenUsed="0" w:qFormat="1"/>
-    <w:lsdException w:name="Intense Emphasis" w:semiHidden="0" w:uiPriority="21" w:unhideWhenUsed="0" w:qFormat="1"/>
-    <w:lsdException w:name="Subtle Reference" w:semiHidden="0" w:uiPriority="31" w:unhideWhenUsed="0" w:qFormat="1"/>
-    <w:lsdException w:name="Intense Reference" w:semiHidden="0" w:uiPriority="32" w:unhideWhenUsed="0" w:qFormat="1"/>
-    <w:lsdException w:name="Book Title" w:semiHidden="0" w:uiPriority="33" w:unhideWhenUsed="0" w:qFormat="1"/>
-    <w:lsdException w:name="Bibliography" w:uiPriority="37"/>
-    <w:lsdException w:name="TOC Heading" w:uiPriority="39" w:qFormat="1"/>
+  <w:latentStyles w:defLockedState="0" w:defUIPriority="99" w:defSemiHidden="0" w:defUnhideWhenUsed="0" w:defQFormat="0" w:count="376">
+    <w:lsdException w:name="Normal" w:uiPriority="0" w:qFormat="1"/>
+    <w:lsdException w:name="heading 1" w:uiPriority="9" w:qFormat="1"/>
+    <w:lsdException w:name="heading 2" w:semiHidden="1" w:uiPriority="9" w:unhideWhenUsed="1" w:qFormat="1"/>
+    <w:lsdException w:name="heading 3" w:semiHidden="1" w:uiPriority="9" w:unhideWhenUsed="1" w:qFormat="1"/>
+    <w:lsdException w:name="heading 4" w:semiHidden="1" w:uiPriority="9" w:unhideWhenUsed="1" w:qFormat="1"/>
+    <w:lsdException w:name="heading 5" w:semiHidden="1" w:uiPriority="9" w:unhideWhenUsed="1" w:qFormat="1"/>
+    <w:lsdException w:name="heading 6" w:semiHidden="1" w:uiPriority="9" w:unhideWhenUsed="1" w:qFormat="1"/>
+    <w:lsdException w:name="heading 7" w:semiHidden="1" w:uiPriority="9" w:unhideWhenUsed="1" w:qFormat="1"/>
+    <w:lsdException w:name="heading 8" w:semiHidden="1" w:uiPriority="9" w:unhideWhenUsed="1" w:qFormat="1"/>
+    <w:lsdException w:name="heading 9" w:semiHidden="1" w:uiPriority="9" w:unhideWhenUsed="1" w:qFormat="1"/>
+    <w:lsdException w:name="index 1" w:semiHidden="1" w:unhideWhenUsed="1"/>
+    <w:lsdException w:name="index 2" w:semiHidden="1" w:unhideWhenUsed="1"/>
+    <w:lsdException w:name="index 3" w:semiHidden="1" w:unhideWhenUsed="1"/>
+    <w:lsdException w:name="index 4" w:semiHidden="1" w:unhideWhenUsed="1"/>
+    <w:lsdException w:name="index 5" w:semiHidden="1" w:unhideWhenUsed="1"/>
+    <w:lsdException w:name="index 6" w:semiHidden="1" w:unhideWhenUsed="1"/>
+    <w:lsdException w:name="index 7" w:semiHidden="1" w:unhideWhenUsed="1"/>
+    <w:lsdException w:name="index 8" w:semiHidden="1" w:unhideWhenUsed="1"/>
+    <w:lsdException w:name="index 9" w:semiHidden="1" w:unhideWhenUsed="1"/>
+    <w:lsdException w:name="toc 1" w:semiHidden="1" w:uiPriority="39" w:unhideWhenUsed="1"/>
+    <w:lsdException w:name="toc 2" w:semiHidden="1" w:uiPriority="39" w:unhideWhenUsed="1"/>
+    <w:lsdException w:name="toc 3" w:semiHidden="1" w:uiPriority="39" w:unhideWhenUsed="1"/>
+    <w:lsdException w:name="toc 4" w:semiHidden="1" w:uiPriority="39" w:unhideWhenUsed="1"/>
+    <w:lsdException w:name="toc 5" w:semiHidden="1" w:uiPriority="39" w:unhideWhenUsed="1"/>
+    <w:lsdException w:name="toc 6" w:semiHidden="1" w:uiPriority="39" w:unhideWhenUsed="1"/>
+    <w:lsdException w:name="toc 7" w:semiHidden="1" w:uiPriority="39" w:unhideWhenUsed="1"/>
+    <w:lsdException w:name="toc 8" w:semiHidden="1" w:uiPriority="39" w:unhideWhenUsed="1"/>
+    <w:lsdException w:name="toc 9" w:semiHidden="1" w:uiPriority="39" w:unhideWhenUsed="1"/>
+    <w:lsdException w:name="Normal Indent" w:semiHidden="1" w:unhideWhenUsed="1"/>
+    <w:lsdException w:name="footnote text" w:semiHidden="1" w:unhideWhenUsed="1"/>
+    <w:lsdException w:name="annotation text" w:semiHidden="1" w:unhideWhenUsed="1"/>
+    <w:lsdException w:name="header" w:semiHidden="1" w:unhideWhenUsed="1"/>
+    <w:lsdException w:name="footer" w:semiHidden="1" w:unhideWhenUsed="1"/>
+    <w:lsdException w:name="index heading" w:semiHidden="1" w:unhideWhenUsed="1"/>
+    <w:lsdException w:name="caption" w:semiHidden="1" w:uiPriority="35" w:unhideWhenUsed="1" w:qFormat="1"/>
+    <w:lsdException w:name="table of figures" w:semiHidden="1" w:unhideWhenUsed="1"/>
+    <w:lsdException w:name="envelope address" w:semiHidden="1" w:unhideWhenUsed="1"/>
+    <w:lsdException w:name="envelope return" w:semiHidden="1" w:unhideWhenUsed="1"/>
+    <w:lsdException w:name="footnote reference" w:semiHidden="1" w:unhideWhenUsed="1"/>
+    <w:lsdException w:name="annotation reference" w:semiHidden="1" w:unhideWhenUsed="1"/>
+    <w:lsdException w:name="line number" w:semiHidden="1" w:unhideWhenUsed="1"/>
+    <w:lsdException w:name="page number" w:semiHidden="1" w:unhideWhenUsed="1"/>
+    <w:lsdException w:name="endnote reference" w:semiHidden="1" w:unhideWhenUsed="1"/>
+    <w:lsdException w:name="endnote text" w:semiHidden="1" w:unhideWhenUsed="1"/>
+    <w:lsdException w:name="table of authorities" w:semiHidden="1" w:unhideWhenUsed="1"/>
+    <w:lsdException w:name="macro" w:semiHidden="1" w:unhideWhenUsed="1"/>
+    <w:lsdException w:name="toa heading" w:semiHidden="1" w:unhideWhenUsed="1"/>
+    <w:lsdException w:name="List" w:semiHidden="1" w:unhideWhenUsed="1"/>
+    <w:lsdException w:name="List Bullet" w:semiHidden="1" w:unhideWhenUsed="1"/>
+    <w:lsdException w:name="List Number" w:semiHidden="1" w:unhideWhenUsed="1"/>
+    <w:lsdException w:name="List 2" w:semiHidden="1" w:unhideWhenUsed="1"/>
+    <w:lsdException w:name="List 3" w:semiHidden="1" w:unhideWhenUsed="1"/>
+    <w:lsdException w:name="List 4" w:semiHidden="1" w:unhideWhenUsed="1"/>
+    <w:lsdException w:name="List 5" w:semiHidden="1" w:unhideWhenUsed="1"/>
+    <w:lsdException w:name="List Bullet 2" w:semiHidden="1" w:unhideWhenUsed="1"/>
+    <w:lsdException w:name="List Bullet 3" w:semiHidden="1" w:unhideWhenUsed="1"/>
+    <w:lsdException w:name="List Bullet 4" w:semiHidden="1" w:unhideWhenUsed="1"/>
+    <w:lsdException w:name="List Bullet 5" w:semiHidden="1" w:unhideWhenUsed="1"/>
+    <w:lsdException w:name="List Number 2" w:semiHidden="1" w:unhideWhenUsed="1"/>
+    <w:lsdException w:name="List Number 3" w:semiHidden="1" w:unhideWhenUsed="1"/>
+    <w:lsdException w:name="List Number 4" w:semiHidden="1" w:unhideWhenUsed="1"/>
+    <w:lsdException w:name="List Number 5" w:semiHidden="1" w:unhideWhenUsed="1"/>
+    <w:lsdException w:name="Title" w:uiPriority="10" w:qFormat="1"/>
+    <w:lsdException w:name="Closing" w:semiHidden="1" w:unhideWhenUsed="1"/>
+    <w:lsdException w:name="Signature" w:semiHidden="1" w:unhideWhenUsed="1"/>
+    <w:lsdException w:name="Default Paragraph Font" w:semiHidden="1" w:uiPriority="1" w:unhideWhenUsed="1"/>
+    <w:lsdException w:name="Body Text" w:semiHidden="1" w:unhideWhenUsed="1"/>
+    <w:lsdException w:name="Body Text Indent" w:semiHidden="1" w:unhideWhenUsed="1"/>
+    <w:lsdException w:name="List Continue" w:semiHidden="1" w:unhideWhenUsed="1"/>
+    <w:lsdException w:name="List Continue 2" w:semiHidden="1" w:unhideWhenUsed="1"/>
+    <w:lsdException w:name="List Continue 3" w:semiHidden="1" w:unhideWhenUsed="1"/>
+    <w:lsdException w:name="List Continue 4" w:semiHidden="1" w:unhideWhenUsed="1"/>
+    <w:lsdException w:name="List Continue 5" w:semiHidden="1" w:unhideWhenUsed="1"/>
+    <w:lsdException w:name="Message Header" w:semiHidden="1" w:unhideWhenUsed="1"/>
+    <w:lsdException w:name="Subtitle" w:uiPriority="11" w:qFormat="1"/>
+    <w:lsdException w:name="Salutation" w:semiHidden="1" w:unhideWhenUsed="1"/>
+    <w:lsdException w:name="Date" w:semiHidden="1" w:unhideWhenUsed="1"/>
+    <w:lsdException w:name="Body Text First Indent" w:semiHidden="1" w:unhideWhenUsed="1"/>
+    <w:lsdException w:name="Body Text First Indent 2" w:semiHidden="1" w:unhideWhenUsed="1"/>
+    <w:lsdException w:name="Note Heading" w:semiHidden="1" w:unhideWhenUsed="1"/>
+    <w:lsdException w:name="Body Text 2" w:semiHidden="1" w:unhideWhenUsed="1"/>
+    <w:lsdException w:name="Body Text 3" w:semiHidden="1" w:unhideWhenUsed="1"/>
+    <w:lsdException w:name="Body Text Indent 2" w:semiHidden="1" w:unhideWhenUsed="1"/>
+    <w:lsdException w:name="Body Text Indent 3" w:semiHidden="1" w:unhideWhenUsed="1"/>
+    <w:lsdException w:name="Block Text" w:semiHidden="1" w:unhideWhenUsed="1"/>
+    <w:lsdException w:name="Hyperlink" w:semiHidden="1" w:unhideWhenUsed="1"/>
+    <w:lsdException w:name="FollowedHyperlink" w:semiHidden="1" w:unhideWhenUsed="1"/>
+    <w:lsdException w:name="Strong" w:uiPriority="22" w:qFormat="1"/>
+    <w:lsdException w:name="Emphasis" w:uiPriority="20" w:qFormat="1"/>
+    <w:lsdException w:name="Document Map" w:semiHidden="1" w:unhideWhenUsed="1"/>
+    <w:lsdException w:name="Plain Text" w:semiHidden="1" w:unhideWhenUsed="1"/>
+    <w:lsdException w:name="E-mail Signature" w:semiHidden="1" w:unhideWhenUsed="1"/>
+    <w:lsdException w:name="HTML Top of Form" w:semiHidden="1" w:unhideWhenUsed="1"/>
+    <w:lsdException w:name="HTML Bottom of Form" w:semiHidden="1" w:unhideWhenUsed="1"/>
+    <w:lsdException w:name="Normal (Web)" w:semiHidden="1" w:unhideWhenUsed="1"/>
+    <w:lsdException w:name="HTML Acronym" w:semiHidden="1" w:unhideWhenUsed="1"/>
+    <w:lsdException w:name="HTML Address" w:semiHidden="1" w:unhideWhenUsed="1"/>
+    <w:lsdException w:name="HTML Cite" w:semiHidden="1" w:unhideWhenUsed="1"/>
+    <w:lsdException w:name="HTML Code" w:semiHidden="1" w:unhideWhenUsed="1"/>
+    <w:lsdException w:name="HTML Definition" w:semiHidden="1" w:unhideWhenUsed="1"/>
+    <w:lsdException w:name="HTML Keyboard" w:semiHidden="1" w:unhideWhenUsed="1"/>
+    <w:lsdException w:name="HTML Preformatted" w:semiHidden="1" w:unhideWhenUsed="1"/>
+    <w:lsdException w:name="HTML Sample" w:semiHidden="1" w:unhideWhenUsed="1"/>
+    <w:lsdException w:name="HTML Typewriter" w:semiHidden="1" w:unhideWhenUsed="1"/>
+    <w:lsdException w:name="HTML Variable" w:semiHidden="1" w:unhideWhenUsed="1"/>
+    <w:lsdException w:name="Normal Table" w:semiHidden="1" w:unhideWhenUsed="1"/>
+    <w:lsdException w:name="annotation subject" w:semiHidden="1" w:unhideWhenUsed="1"/>
+    <w:lsdException w:name="No List" w:semiHidden="1" w:unhideWhenUsed="1"/>
+    <w:lsdException w:name="Outline List 1" w:semiHidden="1" w:unhideWhenUsed="1"/>
+    <w:lsdException w:name="Outline List 2" w:semiHidden="1" w:unhideWhenUsed="1"/>
+    <w:lsdException w:name="Outline List 3" w:semiHidden="1" w:unhideWhenUsed="1"/>
+    <w:lsdException w:name="Table Simple 1" w:semiHidden="1" w:unhideWhenUsed="1"/>
+    <w:lsdException w:name="Table Simple 2" w:semiHidden="1" w:unhideWhenUsed="1"/>
+    <w:lsdException w:name="Table Simple 3" w:semiHidden="1" w:unhideWhenUsed="1"/>
+    <w:lsdException w:name="Table Classic 1" w:semiHidden="1" w:unhideWhenUsed="1"/>
+    <w:lsdException w:name="Table Classic 2" w:semiHidden="1" w:unhideWhenUsed="1"/>
+    <w:lsdException w:name="Table Classic 3" w:semiHidden="1" w:unhideWhenUsed="1"/>
+    <w:lsdException w:name="Table Classic 4" w:semiHidden="1" w:unhideWhenUsed="1"/>
+    <w:lsdException w:name="Table Colorful 1" w:semiHidden="1" w:unhideWhenUsed="1"/>
+    <w:lsdException w:name="Table Colorful 2" w:semiHidden="1" w:unhideWhenUsed="1"/>
+    <w:lsdException w:name="Table Colorful 3" w:semiHidden="1" w:unhideWhenUsed="1"/>
+    <w:lsdException w:name="Table Columns 1" w:semiHidden="1" w:unhideWhenUsed="1"/>
+    <w:lsdException w:name="Table Columns 2" w:semiHidden="1" w:unhideWhenUsed="1"/>
+    <w:lsdException w:name="Table Columns 3" w:semiHidden="1" w:unhideWhenUsed="1"/>
+    <w:lsdException w:name="Table Columns 4" w:semiHidden="1" w:unhideWhenUsed="1"/>
+    <w:lsdException w:name="Table Columns 5" w:semiHidden="1" w:unhideWhenUsed="1"/>
+    <w:lsdException w:name="Table Grid 1" w:semiHidden="1" w:unhideWhenUsed="1"/>
+    <w:lsdException w:name="Table Grid 2" w:semiHidden="1" w:unhideWhenUsed="1"/>
+    <w:lsdException w:name="Table Grid 3" w:semiHidden="1" w:unhideWhenUsed="1"/>
+    <w:lsdException w:name="Table Grid 4" w:semiHidden="1" w:unhideWhenUsed="1"/>
+    <w:lsdException w:name="Table Grid 5" w:semiHidden="1" w:unhideWhenUsed="1"/>
+    <w:lsdException w:name="Table Grid 6" w:semiHidden="1" w:unhideWhenUsed="1"/>
+    <w:lsdException w:name="Table Grid 7" w:semiHidden="1" w:unhideWhenUsed="1"/>
+    <w:lsdException w:name="Table Grid 8" w:semiHidden="1" w:unhideWhenUsed="1"/>
+    <w:lsdException w:name="Table List 1" w:semiHidden="1" w:unhideWhenUsed="1"/>
+    <w:lsdException w:name="Table List 2" w:semiHidden="1" w:unhideWhenUsed="1"/>
+    <w:lsdException w:name="Table List 3" w:semiHidden="1" w:unhideWhenUsed="1"/>
+    <w:lsdException w:name="Table List 4" w:semiHidden="1" w:unhideWhenUsed="1"/>
+    <w:lsdException w:name="Table List 5" w:semiHidden="1" w:unhideWhenUsed="1"/>
+    <w:lsdException w:name="Table List 6" w:semiHidden="1" w:unhideWhenUsed="1"/>
+    <w:lsdException w:name="Table List 7" w:semiHidden="1" w:unhideWhenUsed="1"/>
+    <w:lsdException w:name="Table List 8" w:semiHidden="1" w:unhideWhenUsed="1"/>
+    <w:lsdException w:name="Table 3D effects 1" w:semiHidden="1" w:unhideWhenUsed="1"/>
+    <w:lsdException w:name="Table 3D effects 2" w:semiHidden="1" w:unhideWhenUsed="1"/>
+    <w:lsdException w:name="Table 3D effects 3" w:semiHidden="1" w:unhideWhenUsed="1"/>
+    <w:lsdException w:name="Table Contemporary" w:semiHidden="1" w:unhideWhenUsed="1"/>
+    <w:lsdException w:name="Table Elegant" w:semiHidden="1" w:unhideWhenUsed="1"/>
+    <w:lsdException w:name="Table Professional" w:semiHidden="1" w:unhideWhenUsed="1"/>
+    <w:lsdException w:name="Table Subtle 1" w:semiHidden="1" w:unhideWhenUsed="1"/>
+    <w:lsdException w:name="Table Subtle 2" w:semiHidden="1" w:unhideWhenUsed="1"/>
+    <w:lsdException w:name="Table Web 1" w:semiHidden="1" w:unhideWhenUsed="1"/>
+    <w:lsdException w:name="Table Web 2" w:semiHidden="1" w:unhideWhenUsed="1"/>
+    <w:lsdException w:name="Table Web 3" w:semiHidden="1" w:unhideWhenUsed="1"/>
+    <w:lsdException w:name="Balloon Text" w:semiHidden="1" w:unhideWhenUsed="1"/>
+    <w:lsdException w:name="Table Grid" w:uiPriority="59"/>
+    <w:lsdException w:name="Table Theme" w:semiHidden="1" w:unhideWhenUsed="1"/>
+    <w:lsdException w:name="Placeholder Text" w:semiHidden="1"/>
+    <w:lsdException w:name="No Spacing" w:uiPriority="1" w:qFormat="1"/>
+    <w:lsdException w:name="Light Shading" w:uiPriority="60"/>
+    <w:lsdException w:name="Light List" w:uiPriority="61"/>
+    <w:lsdException w:name="Light Grid" w:uiPriority="62"/>
+    <w:lsdException w:name="Medium Shading 1" w:uiPriority="63"/>
+    <w:lsdException w:name="Medium Shading 2" w:uiPriority="64"/>
+    <w:lsdException w:name="Medium List 1" w:uiPriority="65"/>
+    <w:lsdException w:name="Medium List 2" w:uiPriority="66"/>
+    <w:lsdException w:name="Medium Grid 1" w:uiPriority="67"/>
+    <w:lsdException w:name="Medium Grid 2" w:uiPriority="68"/>
+    <w:lsdException w:name="Medium Grid 3" w:uiPriority="69"/>
+    <w:lsdException w:name="Dark List" w:uiPriority="70"/>
+    <w:lsdException w:name="Colorful Shading" w:uiPriority="71"/>
+    <w:lsdException w:name="Colorful List" w:uiPriority="72"/>
+    <w:lsdException w:name="Colorful Grid" w:uiPriority="73"/>
+    <w:lsdException w:name="Light Shading Accent 1" w:uiPriority="60"/>
+    <w:lsdException w:name="Light List Accent 1" w:uiPriority="61"/>
+    <w:lsdException w:name="Light Grid Accent 1" w:uiPriority="62"/>
+    <w:lsdException w:name="Medium Shading 1 Accent 1" w:uiPriority="63"/>
+    <w:lsdException w:name="Medium Shading 2 Accent 1" w:uiPriority="64"/>
+    <w:lsdException w:name="Medium List 1 Accent 1" w:uiPriority="65"/>
+    <w:lsdException w:name="Revision" w:semiHidden="1"/>
+    <w:lsdException w:name="List Paragraph" w:uiPriority="34" w:qFormat="1"/>
+    <w:lsdException w:name="Quote" w:uiPriority="29" w:qFormat="1"/>
+    <w:lsdException w:name="Intense Quote" w:uiPriority="30" w:qFormat="1"/>
+    <w:lsdException w:name="Medium List 2 Accent 1" w:uiPriority="66"/>
+    <w:lsdException w:name="Medium Grid 1 Accent 1" w:uiPriority="67"/>
+    <w:lsdException w:name="Medium Grid 2 Accent 1" w:uiPriority="68"/>
+    <w:lsdException w:name="Medium Grid 3 Accent 1" w:uiPriority="69"/>
+    <w:lsdException w:name="Dark List Accent 1" w:uiPriority="70"/>
+    <w:lsdException w:name="Colorful Shading Accent 1" w:uiPriority="71"/>
+    <w:lsdException w:name="Colorful List Accent 1" w:uiPriority="72"/>
+    <w:lsdException w:name="Colorful Grid Accent 1" w:uiPriority="73"/>
+    <w:lsdException w:name="Light Shading Accent 2" w:uiPriority="60"/>
+    <w:lsdException w:name="Light List Accent 2" w:uiPriority="61"/>
+    <w:lsdException w:name="Light Grid Accent 2" w:uiPriority="62"/>
+    <w:lsdException w:name="Medium Shading 1 Accent 2" w:uiPriority="63"/>
+    <w:lsdException w:name="Medium Shading 2 Accent 2" w:uiPriority="64"/>
+    <w:lsdException w:name="Medium List 1 Accent 2" w:uiPriority="65"/>
+    <w:lsdException w:name="Medium List 2 Accent 2" w:uiPriority="66"/>
+    <w:lsdException w:name="Medium Grid 1 Accent 2" w:uiPriority="67"/>
+    <w:lsdException w:name="Medium Grid 2 Accent 2" w:uiPriority="68"/>
+    <w:lsdException w:name="Medium Grid 3 Accent 2" w:uiPriority="69"/>
+    <w:lsdException w:name="Dark List Accent 2" w:uiPriority="70"/>
+    <w:lsdException w:name="Colorful Shading Accent 2" w:uiPriority="71"/>
+    <w:lsdException w:name="Colorful List Accent 2" w:uiPriority="72"/>
+    <w:lsdException w:name="Colorful Grid Accent 2" w:uiPriority="73"/>
+    <w:lsdException w:name="Light Shading Accent 3" w:uiPriority="60"/>
+    <w:lsdException w:name="Light List Accent 3" w:uiPriority="61"/>
+    <w:lsdException w:name="Light Grid Accent 3" w:uiPriority="62"/>
+    <w:lsdException w:name="Medium Shading 1 Accent 3" w:uiPriority="63"/>
+    <w:lsdException w:name="Medium Shading 2 Accent 3" w:uiPriority="64"/>
+    <w:lsdException w:name="Medium List 1 Accent 3" w:uiPriority="65"/>
+    <w:lsdException w:name="Medium List 2 Accent 3" w:uiPriority="66"/>
+    <w:lsdException w:name="Medium Grid 1 Accent 3" w:uiPriority="67"/>
+    <w:lsdException w:name="Medium Grid 2 Accent 3" w:uiPriority="68"/>
+    <w:lsdException w:name="Medium Grid 3 Accent 3" w:uiPriority="69"/>
+    <w:lsdException w:name="Dark List Accent 3" w:uiPriority="70"/>
+    <w:lsdException w:name="Colorful Shading Accent 3" w:uiPriority="71"/>
+    <w:lsdException w:name="Colorful List Accent 3" w:uiPriority="72"/>
+    <w:lsdException w:name="Colorful Grid Accent 3" w:uiPriority="73"/>
+    <w:lsdException w:name="Light Shading Accent 4" w:uiPriority="60"/>
+    <w:lsdException w:name="Light List Accent 4" w:uiPriority="61"/>
+    <w:lsdException w:name="Light Grid Accent 4" w:uiPriority="62"/>
+    <w:lsdException w:name="Medium Shading 1 Accent 4" w:uiPriority="63"/>
+    <w:lsdException w:name="Medium Shading 2 Accent 4" w:uiPriority="64"/>
+    <w:lsdException w:name="Medium List 1 Accent 4" w:uiPriority="65"/>
+    <w:lsdException w:name="Medium List 2 Accent 4" w:uiPriority="66"/>
+    <w:lsdException w:name="Medium Grid 1 Accent 4" w:uiPriority="67"/>
+    <w:lsdException w:name="Medium Grid 2 Accent 4" w:uiPriority="68"/>
+    <w:lsdException w:name="Medium Grid 3 Accent 4" w:uiPriority="69"/>
+    <w:lsdException w:name="Dark List Accent 4" w:uiPriority="70"/>
+    <w:lsdException w:name="Colorful Shading Accent 4" w:uiPriority="71"/>
+    <w:lsdException w:name="Colorful List Accent 4" w:uiPriority="72"/>
+    <w:lsdException w:name="Colorful Grid Accent 4" w:uiPriority="73"/>
+    <w:lsdException w:name="Light Shading Accent 5" w:uiPriority="60"/>
+    <w:lsdException w:name="Light List Accent 5" w:uiPriority="61"/>
+    <w:lsdException w:name="Light Grid Accent 5" w:uiPriority="62"/>
+    <w:lsdException w:name="Medium Shading 1 Accent 5" w:uiPriority="63"/>
+    <w:lsdException w:name="Medium Shading 2 Accent 5" w:uiPriority="64"/>
+    <w:lsdException w:name="Medium List 1 Accent 5" w:uiPriority="65"/>
+    <w:lsdException w:name="Medium List 2 Accent 5" w:uiPriority="66"/>
+    <w:lsdException w:name="Medium Grid 1 Accent 5" w:uiPriority="67"/>
+    <w:lsdException w:name="Medium Grid 2 Accent 5" w:uiPriority="68"/>
+    <w:lsdException w:name="Medium Grid 3 Accent 5" w:uiPriority="69"/>
+    <w:lsdException w:name="Dark List Accent 5" w:uiPriority="70"/>
+    <w:lsdException w:name="Colorful Shading Accent 5" w:uiPriority="71"/>
+    <w:lsdException w:name="Colorful List Accent 5" w:uiPriority="72"/>
+    <w:lsdException w:name="Colorful Grid Accent 5" w:uiPriority="73"/>
+    <w:lsdException w:name="Light Shading Accent 6" w:uiPriority="60"/>
+    <w:lsdException w:name="Light List Accent 6" w:uiPriority="61"/>
+    <w:lsdException w:name="Light Grid Accent 6" w:uiPriority="62"/>
+    <w:lsdException w:name="Medium Shading 1 Accent 6" w:uiPriority="63"/>
+    <w:lsdException w:name="Medium Shading 2 Accent 6" w:uiPriority="64"/>
+    <w:lsdException w:name="Medium List 1 Accent 6" w:uiPriority="65"/>
+    <w:lsdException w:name="Medium List 2 Accent 6" w:uiPriority="66"/>
+    <w:lsdException w:name="Medium Grid 1 Accent 6" w:uiPriority="67"/>
+    <w:lsdException w:name="Medium Grid 2 Accent 6" w:uiPriority="68"/>
+    <w:lsdException w:name="Medium Grid 3 Accent 6" w:uiPriority="69"/>
+    <w:lsdException w:name="Dark List Accent 6" w:uiPriority="70"/>
+    <w:lsdException w:name="Colorful Shading Accent 6" w:uiPriority="71"/>
+    <w:lsdException w:name="Colorful List Accent 6" w:uiPriority="72"/>
+    <w:lsdException w:name="Colorful Grid Accent 6" w:uiPriority="73"/>
+    <w:lsdException w:name="Subtle Emphasis" w:uiPriority="19" w:qFormat="1"/>
+    <w:lsdException w:name="Intense Emphasis" w:uiPriority="21" w:qFormat="1"/>
+    <w:lsdException w:name="Subtle Reference" w:uiPriority="31" w:qFormat="1"/>
+    <w:lsdException w:name="Intense Reference" w:uiPriority="32" w:qFormat="1"/>
+    <w:lsdException w:name="Book Title" w:uiPriority="33" w:qFormat="1"/>
+    <w:lsdException w:name="Bibliography" w:semiHidden="1" w:uiPriority="37" w:unhideWhenUsed="1"/>
+    <w:lsdException w:name="TOC Heading" w:semiHidden="1" w:uiPriority="39" w:unhideWhenUsed="1" w:qFormat="1"/>
+    <w:lsdException w:name="Plain Table 5" w:semiHidden="1" w:unhideWhenUsed="1"/>
+    <w:lsdException w:name="Grid Table Light" w:semiHidden="1" w:unhideWhenUsed="1"/>
+    <w:lsdException w:name="Grid Table 1 Light" w:semiHidden="1" w:unhideWhenUsed="1"/>
+    <w:lsdException w:name="Grid Table 2" w:semiHidden="1" w:unhideWhenUsed="1"/>
+    <w:lsdException w:name="Grid Table 3" w:semiHidden="1" w:unhideWhenUsed="1"/>
+    <w:lsdException w:name="Grid Table 4" w:uiPriority="49"/>
+    <w:lsdException w:name="Grid Table 5 Dark" w:uiPriority="50"/>
+    <w:lsdException w:name="Grid Table 6 Colorful" w:uiPriority="51"/>
+    <w:lsdException w:name="Grid Table 7 Colorful" w:uiPriority="52"/>
+    <w:lsdException w:name="Grid Table 1 Light Accent 1" w:uiPriority="46"/>
+    <w:lsdException w:name="Grid Table 2 Accent 1" w:uiPriority="47"/>
+    <w:lsdException w:name="Grid Table 3 Accent 1" w:uiPriority="48"/>
+    <w:lsdException w:name="Grid Table 4 Accent 1" w:uiPriority="49"/>
+    <w:lsdException w:name="Grid Table 5 Dark Accent 1" w:uiPriority="50"/>
+    <w:lsdException w:name="Grid Table 6 Colorful Accent 1" w:uiPriority="51"/>
+    <w:lsdException w:name="Grid Table 7 Colorful Accent 1" w:uiPriority="52"/>
+    <w:lsdException w:name="Grid Table 1 Light Accent 2" w:uiPriority="46"/>
+    <w:lsdException w:name="Grid Table 2 Accent 2" w:uiPriority="47"/>
+    <w:lsdException w:name="Grid Table 3 Accent 2" w:uiPriority="48"/>
+    <w:lsdException w:name="Grid Table 4 Accent 2" w:uiPriority="49"/>
+    <w:lsdException w:name="Grid Table 5 Dark Accent 2" w:uiPriority="50"/>
+    <w:lsdException w:name="Grid Table 6 Colorful Accent 2" w:uiPriority="51"/>
+    <w:lsdException w:name="Grid Table 7 Colorful Accent 2" w:uiPriority="52"/>
+    <w:lsdException w:name="Grid Table 1 Light Accent 3" w:uiPriority="46"/>
+    <w:lsdException w:name="Grid Table 2 Accent 3" w:uiPriority="47"/>
+    <w:lsdException w:name="Grid Table 3 Accent 3" w:uiPriority="48"/>
+    <w:lsdException w:name="Grid Table 4 Accent 3" w:uiPriority="49"/>
+    <w:lsdException w:name="Grid Table 5 Dark Accent 3" w:uiPriority="50"/>
+    <w:lsdException w:name="Grid Table 6 Colorful Accent 3" w:uiPriority="51"/>
+    <w:lsdException w:name="Grid Table 7 Colorful Accent 3" w:uiPriority="52"/>
+    <w:lsdException w:name="Grid Table 1 Light Accent 4" w:uiPriority="46"/>
+    <w:lsdException w:name="Grid Table 2 Accent 4" w:uiPriority="47"/>
+    <w:lsdException w:name="Grid Table 3 Accent 4" w:uiPriority="48"/>
+    <w:lsdException w:name="Grid Table 4 Accent 4" w:uiPriority="49"/>
+    <w:lsdException w:name="Grid Table 5 Dark Accent 4" w:uiPriority="50"/>
+    <w:lsdException w:name="Grid Table 6 Colorful Accent 4" w:uiPriority="51"/>
+    <w:lsdException w:name="Grid Table 7 Colorful Accent 4" w:uiPriority="52"/>
+    <w:lsdException w:name="Grid Table 1 Light Accent 5" w:uiPriority="46"/>
+    <w:lsdException w:name="Grid Table 2 Accent 5" w:uiPriority="47"/>
+    <w:lsdException w:name="Grid Table 3 Accent 5" w:uiPriority="48"/>
+    <w:lsdException w:name="Grid Table 4 Accent 5" w:uiPriority="49"/>
+    <w:lsdException w:name="Grid Table 5 Dark Accent 5" w:uiPriority="50"/>
+    <w:lsdException w:name="Grid Table 6 Colorful Accent 5" w:uiPriority="51"/>
+    <w:lsdException w:name="Grid Table 7 Colorful Accent 5" w:uiPriority="52"/>
+    <w:lsdException w:name="Grid Table 1 Light Accent 6" w:uiPriority="46"/>
+    <w:lsdException w:name="Grid Table 2 Accent 6" w:uiPriority="47"/>
+    <w:lsdException w:name="Grid Table 3 Accent 6" w:uiPriority="48"/>
+    <w:lsdException w:name="Grid Table 4 Accent 6" w:uiPriority="49"/>
+    <w:lsdException w:name="Grid Table 5 Dark Accent 6" w:uiPriority="50"/>
+    <w:lsdException w:name="Grid Table 6 Colorful Accent 6" w:uiPriority="51"/>
+    <w:lsdException w:name="Grid Table 7 Colorful Accent 6" w:uiPriority="52"/>
+    <w:lsdException w:name="List Table 1 Light" w:uiPriority="46"/>
+    <w:lsdException w:name="List Table 2" w:uiPriority="47"/>
+    <w:lsdException w:name="List Table 3" w:uiPriority="48"/>
+    <w:lsdException w:name="List Table 4" w:uiPriority="49"/>
+    <w:lsdException w:name="List Table 5 Dark" w:uiPriority="50"/>
+    <w:lsdException w:name="List Table 6 Colorful" w:uiPriority="51"/>
+    <w:lsdException w:name="List Table 7 Colorful" w:uiPriority="52"/>
+    <w:lsdException w:name="List Table 1 Light Accent 1" w:uiPriority="46"/>
+    <w:lsdException w:name="List Table 2 Accent 1" w:uiPriority="47"/>
+    <w:lsdException w:name="List Table 3 Accent 1" w:uiPriority="48"/>
+    <w:lsdException w:name="List Table 4 Accent 1" w:uiPriority="49"/>
+    <w:lsdException w:name="List Table 5 Dark Accent 1" w:uiPriority="50"/>
+    <w:lsdException w:name="List Table 6 Colorful Accent 1" w:uiPriority="51"/>
+    <w:lsdException w:name="List Table 7 Colorful Accent 1" w:uiPriority="52"/>
+    <w:lsdException w:name="List Table 1 Light Accent 2" w:uiPriority="46"/>
+    <w:lsdException w:name="List Table 2 Accent 2" w:uiPriority="47"/>
+    <w:lsdException w:name="List Table 3 Accent 2" w:uiPriority="48"/>
+    <w:lsdException w:name="List Table 4 Accent 2" w:uiPriority="49"/>
+    <w:lsdException w:name="List Table 5 Dark Accent 2" w:uiPriority="50"/>
+    <w:lsdException w:name="List Table 6 Colorful Accent 2" w:uiPriority="51"/>
+    <w:lsdException w:name="List Table 7 Colorful Accent 2" w:uiPriority="52"/>
+    <w:lsdException w:name="List Table 1 Light Accent 3" w:uiPriority="46"/>
+    <w:lsdException w:name="List Table 2 Accent 3" w:uiPriority="47"/>
+    <w:lsdException w:name="List Table 3 Accent 3" w:uiPriority="48"/>
+    <w:lsdException w:name="List Table 4 Accent 3" w:uiPriority="49"/>
+    <w:lsdException w:name="List Table 5 Dark Accent 3" w:uiPriority="50"/>
+    <w:lsdException w:name="List Table 6 Colorful Accent 3" w:uiPriority="51"/>
+    <w:lsdException w:name="List Table 7 Colorful Accent 3" w:uiPriority="52"/>
+    <w:lsdException w:name="List Table 1 Light Accent 4" w:uiPriority="46"/>
+    <w:lsdException w:name="List Table 2 Accent 4" w:uiPriority="47"/>
+    <w:lsdException w:name="List Table 3 Accent 4" w:uiPriority="48"/>
+    <w:lsdException w:name="List Table 4 Accent 4" w:uiPriority="49"/>
+    <w:lsdException w:name="List Table 5 Dark Accent 4" w:uiPriority="50"/>
+    <w:lsdException w:name="List Table 6 Colorful Accent 4" w:uiPriority="51"/>
+    <w:lsdException w:name="List Table 7 Colorful Accent 4" w:uiPriority="52"/>
+    <w:lsdException w:name="List Table 1 Light Accent 5" w:uiPriority="46"/>
+    <w:lsdException w:name="List Table 2 Accent 5" w:uiPriority="47"/>
+    <w:lsdException w:name="List Table 3 Accent 5" w:uiPriority="48"/>
+    <w:lsdException w:name="List Table 4 Accent 5" w:uiPriority="49"/>
+    <w:lsdException w:name="List Table 5 Dark Accent 5" w:uiPriority="50"/>
+    <w:lsdException w:name="List Table 6 Colorful Accent 5" w:uiPriority="51"/>
+    <w:lsdException w:name="List Table 7 Colorful Accent 5" w:uiPriority="52"/>
+    <w:lsdException w:name="List Table 1 Light Accent 6" w:uiPriority="46"/>
+    <w:lsdException w:name="List Table 2 Accent 6" w:uiPriority="47"/>
+    <w:lsdException w:name="List Table 3 Accent 6" w:uiPriority="48"/>
+    <w:lsdException w:name="List Table 4 Accent 6" w:uiPriority="49"/>
+    <w:lsdException w:name="List Table 5 Dark Accent 6" w:uiPriority="50"/>
+    <w:lsdException w:name="List Table 6 Colorful Accent 6" w:uiPriority="51"/>
+    <w:lsdException w:name="List Table 7 Colorful Accent 6" w:uiPriority="52"/>
+    <w:lsdException w:name="Mention" w:semiHidden="1" w:unhideWhenUsed="1"/>
+    <w:lsdException w:name="Smart Hyperlink" w:semiHidden="1" w:unhideWhenUsed="1"/>
+    <w:lsdException w:name="Hashtag" w:semiHidden="1" w:unhideWhenUsed="1"/>
+    <w:lsdException w:name="Unresolved Mention" w:semiHidden="1" w:unhideWhenUsed="1"/>
+    <w:lsdException w:name="Smart Link" w:semiHidden="1" w:unhideWhenUsed="1"/>
   </w:latentStyles>
   <w:style w:type="paragraph" w:default="1" w:styleId="Normal">
     <w:name w:val="Normal"/>
@@ -3757,7 +4431,6 @@
       <w:spacing w:after="0" w:line="240" w:lineRule="auto"/>
     </w:pPr>
     <w:tblPr>
-      <w:tblInd w:w="0" w:type="dxa"/>
       <w:tblBorders>
         <w:top w:val="single" w:sz="4" w:space="0" w:color="auto"/>
         <w:left w:val="single" w:sz="4" w:space="0" w:color="auto"/>
@@ -3766,12 +4439,6 @@
         <w:insideH w:val="single" w:sz="4" w:space="0" w:color="auto"/>
         <w:insideV w:val="single" w:sz="4" w:space="0" w:color="auto"/>
       </w:tblBorders>
-      <w:tblCellMar>
-        <w:top w:w="0" w:type="dxa"/>
-        <w:left w:w="108" w:type="dxa"/>
-        <w:bottom w:w="0" w:type="dxa"/>
-        <w:right w:w="108" w:type="dxa"/>
-      </w:tblCellMar>
     </w:tblPr>
   </w:style>
   <w:style w:type="table" w:styleId="LightList-Accent1">
@@ -3785,19 +4452,12 @@
     <w:tblPr>
       <w:tblStyleRowBandSize w:val="1"/>
       <w:tblStyleColBandSize w:val="1"/>
-      <w:tblInd w:w="0" w:type="dxa"/>
       <w:tblBorders>
         <w:top w:val="single" w:sz="8" w:space="0" w:color="4F81BD" w:themeColor="accent1"/>
         <w:left w:val="single" w:sz="8" w:space="0" w:color="4F81BD" w:themeColor="accent1"/>
         <w:bottom w:val="single" w:sz="8" w:space="0" w:color="4F81BD" w:themeColor="accent1"/>
         <w:right w:val="single" w:sz="8" w:space="0" w:color="4F81BD" w:themeColor="accent1"/>
       </w:tblBorders>
-      <w:tblCellMar>
-        <w:top w:w="0" w:type="dxa"/>
-        <w:left w:w="108" w:type="dxa"/>
-        <w:bottom w:w="0" w:type="dxa"/>
-        <w:right w:w="108" w:type="dxa"/>
-      </w:tblCellMar>
     </w:tblPr>
     <w:tblStylePr w:type="firstRow">
       <w:pPr>
@@ -3866,513 +4526,8 @@
       </w:tcPr>
     </w:tblStylePr>
   </w:style>
-  <w:style w:type="character" w:customStyle="1" w:styleId="UnresolvedMention">
-    <w:name w:val="Unresolved Mention"/>
-    <w:basedOn w:val="DefaultParagraphFont"/>
-    <w:uiPriority w:val="99"/>
-    <w:semiHidden/>
-    <w:unhideWhenUsed/>
-    <w:rsid w:val="009E37A8"/>
-    <w:rPr>
-      <w:color w:val="605E5C"/>
-      <w:shd w:val="clear" w:color="auto" w:fill="E1DFDD"/>
-    </w:rPr>
-  </w:style>
-</w:styles>
-</file>
-
-<file path=word/stylesWithEffects.xml><?xml version="1.0" encoding="utf-8"?>
-<w:styles xmlns:wpc="http://schemas.microsoft.com/office/word/2010/wordprocessingCanvas" xmlns:mo="http://schemas.microsoft.com/office/mac/office/2008/main" xmlns:mc="http://schemas.openxmlformats.org/markup-compatibility/2006" xmlns:mv="urn:schemas-microsoft-com:mac:vml" xmlns:o="urn:schemas-microsoft-com:office:office" xmlns:r="http://schemas.openxmlformats.org/officeDocument/2006/relationships" xmlns:m="http://schemas.openxmlformats.org/officeDocument/2006/math" xmlns:v="urn:schemas-microsoft-com:vml" xmlns:wp14="http://schemas.microsoft.com/office/word/2010/wordprocessingDrawing" xmlns:wp="http://schemas.openxmlformats.org/drawingml/2006/wordprocessingDrawing" xmlns:w10="urn:schemas-microsoft-com:office:word" xmlns:w="http://schemas.openxmlformats.org/wordprocessingml/2006/main" xmlns:w14="http://schemas.microsoft.com/office/word/2010/wordml" xmlns:wpg="http://schemas.microsoft.com/office/word/2010/wordprocessingGroup" xmlns:wpi="http://schemas.microsoft.com/office/word/2010/wordprocessingInk" xmlns:wne="http://schemas.microsoft.com/office/word/2006/wordml" xmlns:wps="http://schemas.microsoft.com/office/word/2010/wordprocessingShape" mc:Ignorable="w14 wp14">
-  <w:docDefaults>
-    <w:rPrDefault>
-      <w:rPr>
-        <w:rFonts w:asciiTheme="minorHAnsi" w:eastAsiaTheme="minorHAnsi" w:hAnsiTheme="minorHAnsi" w:cstheme="minorBidi"/>
-        <w:sz w:val="22"/>
-        <w:szCs w:val="22"/>
-        <w:lang w:val="en-US" w:eastAsia="en-US" w:bidi="ar-SA"/>
-      </w:rPr>
-    </w:rPrDefault>
-    <w:pPrDefault>
-      <w:pPr>
-        <w:spacing w:after="200" w:line="276" w:lineRule="auto"/>
-      </w:pPr>
-    </w:pPrDefault>
-  </w:docDefaults>
-  <w:latentStyles w:defLockedState="0" w:defUIPriority="99" w:defSemiHidden="1" w:defUnhideWhenUsed="1" w:defQFormat="0" w:count="276">
-    <w:lsdException w:name="Normal" w:semiHidden="0" w:uiPriority="0" w:unhideWhenUsed="0" w:qFormat="1"/>
-    <w:lsdException w:name="heading 1" w:semiHidden="0" w:uiPriority="9" w:unhideWhenUsed="0" w:qFormat="1"/>
-    <w:lsdException w:name="heading 2" w:uiPriority="9" w:qFormat="1"/>
-    <w:lsdException w:name="heading 3" w:uiPriority="9" w:qFormat="1"/>
-    <w:lsdException w:name="heading 4" w:uiPriority="9" w:qFormat="1"/>
-    <w:lsdException w:name="heading 5" w:uiPriority="9" w:qFormat="1"/>
-    <w:lsdException w:name="heading 6" w:uiPriority="9" w:qFormat="1"/>
-    <w:lsdException w:name="heading 7" w:uiPriority="9" w:qFormat="1"/>
-    <w:lsdException w:name="heading 8" w:uiPriority="9" w:qFormat="1"/>
-    <w:lsdException w:name="heading 9" w:uiPriority="9" w:qFormat="1"/>
-    <w:lsdException w:name="toc 1" w:uiPriority="39"/>
-    <w:lsdException w:name="toc 2" w:uiPriority="39"/>
-    <w:lsdException w:name="toc 3" w:uiPriority="39"/>
-    <w:lsdException w:name="toc 4" w:uiPriority="39"/>
-    <w:lsdException w:name="toc 5" w:uiPriority="39"/>
-    <w:lsdException w:name="toc 6" w:uiPriority="39"/>
-    <w:lsdException w:name="toc 7" w:uiPriority="39"/>
-    <w:lsdException w:name="toc 8" w:uiPriority="39"/>
-    <w:lsdException w:name="toc 9" w:uiPriority="39"/>
-    <w:lsdException w:name="caption" w:uiPriority="35" w:qFormat="1"/>
-    <w:lsdException w:name="Title" w:semiHidden="0" w:uiPriority="10" w:unhideWhenUsed="0" w:qFormat="1"/>
-    <w:lsdException w:name="Default Paragraph Font" w:uiPriority="1"/>
-    <w:lsdException w:name="Subtitle" w:semiHidden="0" w:uiPriority="11" w:unhideWhenUsed="0" w:qFormat="1"/>
-    <w:lsdException w:name="Strong" w:semiHidden="0" w:uiPriority="22" w:unhideWhenUsed="0" w:qFormat="1"/>
-    <w:lsdException w:name="Emphasis" w:semiHidden="0" w:uiPriority="20" w:unhideWhenUsed="0" w:qFormat="1"/>
-    <w:lsdException w:name="Normal Table" w:semiHidden="0" w:unhideWhenUsed="0"/>
-    <w:lsdException w:name="Table Web 3" w:semiHidden="0" w:unhideWhenUsed="0"/>
-    <w:lsdException w:name="Table Grid" w:semiHidden="0" w:uiPriority="59" w:unhideWhenUsed="0"/>
-    <w:lsdException w:name="Table Theme" w:semiHidden="0" w:unhideWhenUsed="0"/>
-    <w:lsdException w:name="Note Level 1" w:semiHidden="0" w:unhideWhenUsed="0"/>
-    <w:lsdException w:name="Note Level 2" w:semiHidden="0" w:unhideWhenUsed="0"/>
-    <w:lsdException w:name="Note Level 3" w:semiHidden="0" w:unhideWhenUsed="0"/>
-    <w:lsdException w:name="Note Level 4" w:semiHidden="0" w:unhideWhenUsed="0"/>
-    <w:lsdException w:name="Note Level 5" w:semiHidden="0" w:unhideWhenUsed="0"/>
-    <w:lsdException w:name="Note Level 6" w:semiHidden="0" w:unhideWhenUsed="0"/>
-    <w:lsdException w:name="Note Level 7" w:semiHidden="0" w:unhideWhenUsed="0"/>
-    <w:lsdException w:name="Note Level 8" w:semiHidden="0" w:unhideWhenUsed="0"/>
-    <w:lsdException w:name="Note Level 9" w:semiHidden="0" w:unhideWhenUsed="0"/>
-    <w:lsdException w:name="Placeholder Text" w:unhideWhenUsed="0"/>
-    <w:lsdException w:name="No Spacing" w:semiHidden="0" w:uiPriority="1" w:unhideWhenUsed="0" w:qFormat="1"/>
-    <w:lsdException w:name="Light Shading" w:semiHidden="0" w:uiPriority="60" w:unhideWhenUsed="0"/>
-    <w:lsdException w:name="Light List" w:semiHidden="0" w:uiPriority="61" w:unhideWhenUsed="0"/>
-    <w:lsdException w:name="Light Grid" w:semiHidden="0" w:uiPriority="62" w:unhideWhenUsed="0"/>
-    <w:lsdException w:name="Medium Shading 1" w:semiHidden="0" w:uiPriority="63" w:unhideWhenUsed="0"/>
-    <w:lsdException w:name="Medium Shading 2" w:semiHidden="0" w:uiPriority="64" w:unhideWhenUsed="0"/>
-    <w:lsdException w:name="Medium List 1" w:semiHidden="0" w:uiPriority="65" w:unhideWhenUsed="0"/>
-    <w:lsdException w:name="Medium List 2" w:semiHidden="0" w:uiPriority="66" w:unhideWhenUsed="0"/>
-    <w:lsdException w:name="Medium Grid 1" w:semiHidden="0" w:uiPriority="67" w:unhideWhenUsed="0"/>
-    <w:lsdException w:name="Medium Grid 2" w:semiHidden="0" w:uiPriority="68" w:unhideWhenUsed="0"/>
-    <w:lsdException w:name="Medium Grid 3" w:semiHidden="0" w:uiPriority="69" w:unhideWhenUsed="0"/>
-    <w:lsdException w:name="Dark List" w:semiHidden="0" w:uiPriority="70" w:unhideWhenUsed="0"/>
-    <w:lsdException w:name="Colorful Shading" w:semiHidden="0" w:uiPriority="71" w:unhideWhenUsed="0"/>
-    <w:lsdException w:name="Colorful List" w:semiHidden="0" w:uiPriority="72" w:unhideWhenUsed="0"/>
-    <w:lsdException w:name="Colorful Grid" w:semiHidden="0" w:uiPriority="73" w:unhideWhenUsed="0"/>
-    <w:lsdException w:name="Light Shading Accent 1" w:semiHidden="0" w:uiPriority="60" w:unhideWhenUsed="0"/>
-    <w:lsdException w:name="Light List Accent 1" w:semiHidden="0" w:uiPriority="61" w:unhideWhenUsed="0"/>
-    <w:lsdException w:name="Light Grid Accent 1" w:semiHidden="0" w:uiPriority="62" w:unhideWhenUsed="0"/>
-    <w:lsdException w:name="Medium Shading 1 Accent 1" w:semiHidden="0" w:uiPriority="63" w:unhideWhenUsed="0"/>
-    <w:lsdException w:name="Medium Shading 2 Accent 1" w:semiHidden="0" w:uiPriority="64" w:unhideWhenUsed="0"/>
-    <w:lsdException w:name="Medium List 1 Accent 1" w:semiHidden="0" w:uiPriority="65" w:unhideWhenUsed="0"/>
-    <w:lsdException w:name="Revision" w:unhideWhenUsed="0"/>
-    <w:lsdException w:name="List Paragraph" w:semiHidden="0" w:uiPriority="34" w:unhideWhenUsed="0" w:qFormat="1"/>
-    <w:lsdException w:name="Quote" w:semiHidden="0" w:uiPriority="29" w:unhideWhenUsed="0" w:qFormat="1"/>
-    <w:lsdException w:name="Intense Quote" w:semiHidden="0" w:uiPriority="30" w:unhideWhenUsed="0" w:qFormat="1"/>
-    <w:lsdException w:name="Medium List 2 Accent 1" w:semiHidden="0" w:uiPriority="66" w:unhideWhenUsed="0"/>
-    <w:lsdException w:name="Medium Grid 1 Accent 1" w:semiHidden="0" w:uiPriority="67" w:unhideWhenUsed="0"/>
-    <w:lsdException w:name="Medium Grid 2 Accent 1" w:semiHidden="0" w:uiPriority="68" w:unhideWhenUsed="0"/>
-    <w:lsdException w:name="Medium Grid 3 Accent 1" w:semiHidden="0" w:uiPriority="69" w:unhideWhenUsed="0"/>
-    <w:lsdException w:name="Dark List Accent 1" w:semiHidden="0" w:uiPriority="70" w:unhideWhenUsed="0"/>
-    <w:lsdException w:name="Colorful Shading Accent 1" w:semiHidden="0" w:uiPriority="71" w:unhideWhenUsed="0"/>
-    <w:lsdException w:name="Colorful List Accent 1" w:semiHidden="0" w:uiPriority="72" w:unhideWhenUsed="0"/>
-    <w:lsdException w:name="Colorful Grid Accent 1" w:semiHidden="0" w:uiPriority="73" w:unhideWhenUsed="0"/>
-    <w:lsdException w:name="Light Shading Accent 2" w:semiHidden="0" w:uiPriority="60" w:unhideWhenUsed="0"/>
-    <w:lsdException w:name="Light List Accent 2" w:semiHidden="0" w:uiPriority="61" w:unhideWhenUsed="0"/>
-    <w:lsdException w:name="Light Grid Accent 2" w:semiHidden="0" w:uiPriority="62" w:unhideWhenUsed="0"/>
-    <w:lsdException w:name="Medium Shading 1 Accent 2" w:semiHidden="0" w:uiPriority="63" w:unhideWhenUsed="0"/>
-    <w:lsdException w:name="Medium Shading 2 Accent 2" w:semiHidden="0" w:uiPriority="64" w:unhideWhenUsed="0"/>
-    <w:lsdException w:name="Medium List 1 Accent 2" w:semiHidden="0" w:uiPriority="65" w:unhideWhenUsed="0"/>
-    <w:lsdException w:name="Medium List 2 Accent 2" w:semiHidden="0" w:uiPriority="66" w:unhideWhenUsed="0"/>
-    <w:lsdException w:name="Medium Grid 1 Accent 2" w:semiHidden="0" w:uiPriority="67" w:unhideWhenUsed="0"/>
-    <w:lsdException w:name="Medium Grid 2 Accent 2" w:semiHidden="0" w:uiPriority="68" w:unhideWhenUsed="0"/>
-    <w:lsdException w:name="Medium Grid 3 Accent 2" w:semiHidden="0" w:uiPriority="69" w:unhideWhenUsed="0"/>
-    <w:lsdException w:name="Dark List Accent 2" w:semiHidden="0" w:uiPriority="70" w:unhideWhenUsed="0"/>
-    <w:lsdException w:name="Colorful Shading Accent 2" w:semiHidden="0" w:uiPriority="71" w:unhideWhenUsed="0"/>
-    <w:lsdException w:name="Colorful List Accent 2" w:semiHidden="0" w:uiPriority="72" w:unhideWhenUsed="0"/>
-    <w:lsdException w:name="Colorful Grid Accent 2" w:semiHidden="0" w:uiPriority="73" w:unhideWhenUsed="0"/>
-    <w:lsdException w:name="Light Shading Accent 3" w:semiHidden="0" w:uiPriority="60" w:unhideWhenUsed="0"/>
-    <w:lsdException w:name="Light List Accent 3" w:semiHidden="0" w:uiPriority="61" w:unhideWhenUsed="0"/>
-    <w:lsdException w:name="Light Grid Accent 3" w:semiHidden="0" w:uiPriority="62" w:unhideWhenUsed="0"/>
-    <w:lsdException w:name="Medium Shading 1 Accent 3" w:semiHidden="0" w:uiPriority="63" w:unhideWhenUsed="0"/>
-    <w:lsdException w:name="Medium Shading 2 Accent 3" w:semiHidden="0" w:uiPriority="64" w:unhideWhenUsed="0"/>
-    <w:lsdException w:name="Medium List 1 Accent 3" w:semiHidden="0" w:uiPriority="65" w:unhideWhenUsed="0"/>
-    <w:lsdException w:name="Medium List 2 Accent 3" w:semiHidden="0" w:uiPriority="66" w:unhideWhenUsed="0"/>
-    <w:lsdException w:name="Medium Grid 1 Accent 3" w:semiHidden="0" w:uiPriority="67" w:unhideWhenUsed="0"/>
-    <w:lsdException w:name="Medium Grid 2 Accent 3" w:semiHidden="0" w:uiPriority="68" w:unhideWhenUsed="0"/>
-    <w:lsdException w:name="Medium Grid 3 Accent 3" w:semiHidden="0" w:uiPriority="69" w:unhideWhenUsed="0"/>
-    <w:lsdException w:name="Dark List Accent 3" w:semiHidden="0" w:uiPriority="70" w:unhideWhenUsed="0"/>
-    <w:lsdException w:name="Colorful Shading Accent 3" w:semiHidden="0" w:uiPriority="71" w:unhideWhenUsed="0"/>
-    <w:lsdException w:name="Colorful List Accent 3" w:semiHidden="0" w:uiPriority="72" w:unhideWhenUsed="0"/>
-    <w:lsdException w:name="Colorful Grid Accent 3" w:semiHidden="0" w:uiPriority="73" w:unhideWhenUsed="0"/>
-    <w:lsdException w:name="Light Shading Accent 4" w:semiHidden="0" w:uiPriority="60" w:unhideWhenUsed="0"/>
-    <w:lsdException w:name="Light List Accent 4" w:semiHidden="0" w:uiPriority="61" w:unhideWhenUsed="0"/>
-    <w:lsdException w:name="Light Grid Accent 4" w:semiHidden="0" w:uiPriority="62" w:unhideWhenUsed="0"/>
-    <w:lsdException w:name="Medium Shading 1 Accent 4" w:semiHidden="0" w:uiPriority="63" w:unhideWhenUsed="0"/>
-    <w:lsdException w:name="Medium Shading 2 Accent 4" w:semiHidden="0" w:uiPriority="64" w:unhideWhenUsed="0"/>
-    <w:lsdException w:name="Medium List 1 Accent 4" w:semiHidden="0" w:uiPriority="65" w:unhideWhenUsed="0"/>
-    <w:lsdException w:name="Medium List 2 Accent 4" w:semiHidden="0" w:uiPriority="66" w:unhideWhenUsed="0"/>
-    <w:lsdException w:name="Medium Grid 1 Accent 4" w:semiHidden="0" w:uiPriority="67" w:unhideWhenUsed="0"/>
-    <w:lsdException w:name="Medium Grid 2 Accent 4" w:semiHidden="0" w:uiPriority="68" w:unhideWhenUsed="0"/>
-    <w:lsdException w:name="Medium Grid 3 Accent 4" w:semiHidden="0" w:uiPriority="69" w:unhideWhenUsed="0"/>
-    <w:lsdException w:name="Dark List Accent 4" w:semiHidden="0" w:uiPriority="70" w:unhideWhenUsed="0"/>
-    <w:lsdException w:name="Colorful Shading Accent 4" w:semiHidden="0" w:uiPriority="71" w:unhideWhenUsed="0"/>
-    <w:lsdException w:name="Colorful List Accent 4" w:semiHidden="0" w:uiPriority="72" w:unhideWhenUsed="0"/>
-    <w:lsdException w:name="Colorful Grid Accent 4" w:semiHidden="0" w:uiPriority="73" w:unhideWhenUsed="0"/>
-    <w:lsdException w:name="Light Shading Accent 5" w:semiHidden="0" w:uiPriority="60" w:unhideWhenUsed="0"/>
-    <w:lsdException w:name="Light List Accent 5" w:semiHidden="0" w:uiPriority="61" w:unhideWhenUsed="0"/>
-    <w:lsdException w:name="Light Grid Accent 5" w:semiHidden="0" w:uiPriority="62" w:unhideWhenUsed="0"/>
-    <w:lsdException w:name="Medium Shading 1 Accent 5" w:semiHidden="0" w:uiPriority="63" w:unhideWhenUsed="0"/>
-    <w:lsdException w:name="Medium Shading 2 Accent 5" w:semiHidden="0" w:uiPriority="64" w:unhideWhenUsed="0"/>
-    <w:lsdException w:name="Medium List 1 Accent 5" w:semiHidden="0" w:uiPriority="65" w:unhideWhenUsed="0"/>
-    <w:lsdException w:name="Medium List 2 Accent 5" w:semiHidden="0" w:uiPriority="66" w:unhideWhenUsed="0"/>
-    <w:lsdException w:name="Medium Grid 1 Accent 5" w:semiHidden="0" w:uiPriority="67" w:unhideWhenUsed="0"/>
-    <w:lsdException w:name="Medium Grid 2 Accent 5" w:semiHidden="0" w:uiPriority="68" w:unhideWhenUsed="0"/>
-    <w:lsdException w:name="Medium Grid 3 Accent 5" w:semiHidden="0" w:uiPriority="69" w:unhideWhenUsed="0"/>
-    <w:lsdException w:name="Dark List Accent 5" w:semiHidden="0" w:uiPriority="70" w:unhideWhenUsed="0"/>
-    <w:lsdException w:name="Colorful Shading Accent 5" w:semiHidden="0" w:uiPriority="71" w:unhideWhenUsed="0"/>
-    <w:lsdException w:name="Colorful List Accent 5" w:semiHidden="0" w:uiPriority="72" w:unhideWhenUsed="0"/>
-    <w:lsdException w:name="Colorful Grid Accent 5" w:semiHidden="0" w:uiPriority="73" w:unhideWhenUsed="0"/>
-    <w:lsdException w:name="Light Shading Accent 6" w:semiHidden="0" w:uiPriority="60" w:unhideWhenUsed="0"/>
-    <w:lsdException w:name="Light List Accent 6" w:semiHidden="0" w:uiPriority="61" w:unhideWhenUsed="0"/>
-    <w:lsdException w:name="Light Grid Accent 6" w:semiHidden="0" w:uiPriority="62" w:unhideWhenUsed="0"/>
-    <w:lsdException w:name="Medium Shading 1 Accent 6" w:semiHidden="0" w:uiPriority="63" w:unhideWhenUsed="0"/>
-    <w:lsdException w:name="Medium Shading 2 Accent 6" w:semiHidden="0" w:uiPriority="64" w:unhideWhenUsed="0"/>
-    <w:lsdException w:name="Medium List 1 Accent 6" w:semiHidden="0" w:uiPriority="65" w:unhideWhenUsed="0"/>
-    <w:lsdException w:name="Medium List 2 Accent 6" w:semiHidden="0" w:uiPriority="66" w:unhideWhenUsed="0"/>
-    <w:lsdException w:name="Medium Grid 1 Accent 6" w:semiHidden="0" w:uiPriority="67" w:unhideWhenUsed="0"/>
-    <w:lsdException w:name="Medium Grid 2 Accent 6" w:semiHidden="0" w:uiPriority="68" w:unhideWhenUsed="0"/>
-    <w:lsdException w:name="Medium Grid 3 Accent 6" w:semiHidden="0" w:uiPriority="69" w:unhideWhenUsed="0"/>
-    <w:lsdException w:name="Dark List Accent 6" w:semiHidden="0" w:uiPriority="70" w:unhideWhenUsed="0"/>
-    <w:lsdException w:name="Colorful Shading Accent 6" w:semiHidden="0" w:uiPriority="71" w:unhideWhenUsed="0"/>
-    <w:lsdException w:name="Colorful List Accent 6" w:semiHidden="0" w:uiPriority="72" w:unhideWhenUsed="0"/>
-    <w:lsdException w:name="Colorful Grid Accent 6" w:semiHidden="0" w:uiPriority="73" w:unhideWhenUsed="0"/>
-    <w:lsdException w:name="Subtle Emphasis" w:semiHidden="0" w:uiPriority="19" w:unhideWhenUsed="0" w:qFormat="1"/>
-    <w:lsdException w:name="Intense Emphasis" w:semiHidden="0" w:uiPriority="21" w:unhideWhenUsed="0" w:qFormat="1"/>
-    <w:lsdException w:name="Subtle Reference" w:semiHidden="0" w:uiPriority="31" w:unhideWhenUsed="0" w:qFormat="1"/>
-    <w:lsdException w:name="Intense Reference" w:semiHidden="0" w:uiPriority="32" w:unhideWhenUsed="0" w:qFormat="1"/>
-    <w:lsdException w:name="Book Title" w:semiHidden="0" w:uiPriority="33" w:unhideWhenUsed="0" w:qFormat="1"/>
-    <w:lsdException w:name="Bibliography" w:uiPriority="37"/>
-    <w:lsdException w:name="TOC Heading" w:uiPriority="39" w:qFormat="1"/>
-  </w:latentStyles>
-  <w:style w:type="paragraph" w:default="1" w:styleId="Normal">
-    <w:name w:val="Normal"/>
-    <w:qFormat/>
-  </w:style>
-  <w:style w:type="paragraph" w:styleId="Heading1">
-    <w:name w:val="heading 1"/>
-    <w:basedOn w:val="Normal"/>
-    <w:next w:val="Normal"/>
-    <w:link w:val="Heading1Char"/>
-    <w:uiPriority w:val="9"/>
-    <w:qFormat/>
-    <w:rsid w:val="007D556B"/>
-    <w:pPr>
-      <w:keepNext/>
-      <w:keepLines/>
-      <w:spacing w:before="480" w:after="0"/>
-      <w:outlineLvl w:val="0"/>
-    </w:pPr>
-    <w:rPr>
-      <w:rFonts w:asciiTheme="majorHAnsi" w:eastAsiaTheme="majorEastAsia" w:hAnsiTheme="majorHAnsi" w:cstheme="majorBidi"/>
-      <w:b/>
-      <w:bCs/>
-      <w:color w:val="365F91" w:themeColor="accent1" w:themeShade="BF"/>
-      <w:sz w:val="28"/>
-      <w:szCs w:val="28"/>
-    </w:rPr>
-  </w:style>
-  <w:style w:type="paragraph" w:styleId="Heading2">
-    <w:name w:val="heading 2"/>
-    <w:basedOn w:val="Normal"/>
-    <w:next w:val="Normal"/>
-    <w:link w:val="Heading2Char"/>
-    <w:uiPriority w:val="9"/>
-    <w:unhideWhenUsed/>
-    <w:qFormat/>
-    <w:rsid w:val="004B6751"/>
-    <w:pPr>
-      <w:keepNext/>
-      <w:keepLines/>
-      <w:spacing w:before="200" w:after="0"/>
-      <w:outlineLvl w:val="1"/>
-    </w:pPr>
-    <w:rPr>
-      <w:rFonts w:asciiTheme="majorHAnsi" w:eastAsiaTheme="majorEastAsia" w:hAnsiTheme="majorHAnsi" w:cstheme="majorBidi"/>
-      <w:b/>
-      <w:bCs/>
-      <w:color w:val="4F81BD" w:themeColor="accent1"/>
-      <w:sz w:val="26"/>
-      <w:szCs w:val="26"/>
-    </w:rPr>
-  </w:style>
-  <w:style w:type="paragraph" w:styleId="Heading3">
-    <w:name w:val="heading 3"/>
-    <w:basedOn w:val="Normal"/>
-    <w:next w:val="Normal"/>
-    <w:link w:val="Heading3Char"/>
-    <w:uiPriority w:val="9"/>
-    <w:unhideWhenUsed/>
-    <w:qFormat/>
-    <w:rsid w:val="004B6751"/>
-    <w:pPr>
-      <w:keepNext/>
-      <w:keepLines/>
-      <w:spacing w:before="200" w:after="0"/>
-      <w:outlineLvl w:val="2"/>
-    </w:pPr>
-    <w:rPr>
-      <w:rFonts w:asciiTheme="majorHAnsi" w:eastAsiaTheme="majorEastAsia" w:hAnsiTheme="majorHAnsi" w:cstheme="majorBidi"/>
-      <w:b/>
-      <w:bCs/>
-      <w:color w:val="4F81BD" w:themeColor="accent1"/>
-    </w:rPr>
-  </w:style>
-  <w:style w:type="character" w:default="1" w:styleId="DefaultParagraphFont">
-    <w:name w:val="Default Paragraph Font"/>
-    <w:uiPriority w:val="1"/>
-    <w:semiHidden/>
-    <w:unhideWhenUsed/>
-  </w:style>
-  <w:style w:type="table" w:default="1" w:styleId="TableNormal">
-    <w:name w:val="Normal Table"/>
-    <w:uiPriority w:val="99"/>
-    <w:semiHidden/>
-    <w:unhideWhenUsed/>
-    <w:tblPr>
-      <w:tblInd w:w="0" w:type="dxa"/>
-      <w:tblCellMar>
-        <w:top w:w="0" w:type="dxa"/>
-        <w:left w:w="108" w:type="dxa"/>
-        <w:bottom w:w="0" w:type="dxa"/>
-        <w:right w:w="108" w:type="dxa"/>
-      </w:tblCellMar>
-    </w:tblPr>
-  </w:style>
-  <w:style w:type="numbering" w:default="1" w:styleId="NoList">
-    <w:name w:val="No List"/>
-    <w:uiPriority w:val="99"/>
-    <w:semiHidden/>
-    <w:unhideWhenUsed/>
-  </w:style>
-  <w:style w:type="paragraph" w:styleId="FootnoteText">
-    <w:name w:val="footnote text"/>
-    <w:basedOn w:val="Normal"/>
-    <w:link w:val="FootnoteTextChar"/>
-    <w:uiPriority w:val="99"/>
-    <w:semiHidden/>
-    <w:unhideWhenUsed/>
-    <w:rsid w:val="007D556B"/>
-    <w:pPr>
-      <w:spacing w:after="0" w:line="240" w:lineRule="auto"/>
-    </w:pPr>
-    <w:rPr>
-      <w:sz w:val="20"/>
-      <w:szCs w:val="20"/>
-    </w:rPr>
-  </w:style>
-  <w:style w:type="character" w:customStyle="1" w:styleId="FootnoteTextChar">
-    <w:name w:val="Footnote Text Char"/>
-    <w:basedOn w:val="DefaultParagraphFont"/>
-    <w:link w:val="FootnoteText"/>
-    <w:uiPriority w:val="99"/>
-    <w:semiHidden/>
-    <w:rsid w:val="007D556B"/>
-    <w:rPr>
-      <w:sz w:val="20"/>
-      <w:szCs w:val="20"/>
-    </w:rPr>
-  </w:style>
-  <w:style w:type="character" w:styleId="FootnoteReference">
-    <w:name w:val="footnote reference"/>
-    <w:basedOn w:val="DefaultParagraphFont"/>
-    <w:uiPriority w:val="99"/>
-    <w:semiHidden/>
-    <w:unhideWhenUsed/>
-    <w:rsid w:val="007D556B"/>
-    <w:rPr>
-      <w:vertAlign w:val="superscript"/>
-    </w:rPr>
-  </w:style>
-  <w:style w:type="character" w:customStyle="1" w:styleId="Heading1Char">
-    <w:name w:val="Heading 1 Char"/>
-    <w:basedOn w:val="DefaultParagraphFont"/>
-    <w:link w:val="Heading1"/>
-    <w:uiPriority w:val="9"/>
-    <w:rsid w:val="007D556B"/>
-    <w:rPr>
-      <w:rFonts w:asciiTheme="majorHAnsi" w:eastAsiaTheme="majorEastAsia" w:hAnsiTheme="majorHAnsi" w:cstheme="majorBidi"/>
-      <w:b/>
-      <w:bCs/>
-      <w:color w:val="365F91" w:themeColor="accent1" w:themeShade="BF"/>
-      <w:sz w:val="28"/>
-      <w:szCs w:val="28"/>
-    </w:rPr>
-  </w:style>
-  <w:style w:type="character" w:styleId="Hyperlink">
-    <w:name w:val="Hyperlink"/>
-    <w:basedOn w:val="DefaultParagraphFont"/>
-    <w:uiPriority w:val="99"/>
-    <w:unhideWhenUsed/>
-    <w:rsid w:val="007D556B"/>
-    <w:rPr>
-      <w:color w:val="0000FF" w:themeColor="hyperlink"/>
-      <w:u w:val="single"/>
-    </w:rPr>
-  </w:style>
-  <w:style w:type="paragraph" w:styleId="ListParagraph">
-    <w:name w:val="List Paragraph"/>
-    <w:basedOn w:val="Normal"/>
-    <w:uiPriority w:val="34"/>
-    <w:qFormat/>
-    <w:rsid w:val="0000439C"/>
-    <w:pPr>
-      <w:ind w:left="720"/>
-      <w:contextualSpacing/>
-    </w:pPr>
-  </w:style>
-  <w:style w:type="character" w:customStyle="1" w:styleId="Heading2Char">
-    <w:name w:val="Heading 2 Char"/>
-    <w:basedOn w:val="DefaultParagraphFont"/>
-    <w:link w:val="Heading2"/>
-    <w:uiPriority w:val="9"/>
-    <w:rsid w:val="004B6751"/>
-    <w:rPr>
-      <w:rFonts w:asciiTheme="majorHAnsi" w:eastAsiaTheme="majorEastAsia" w:hAnsiTheme="majorHAnsi" w:cstheme="majorBidi"/>
-      <w:b/>
-      <w:bCs/>
-      <w:color w:val="4F81BD" w:themeColor="accent1"/>
-      <w:sz w:val="26"/>
-      <w:szCs w:val="26"/>
-    </w:rPr>
-  </w:style>
-  <w:style w:type="character" w:customStyle="1" w:styleId="Heading3Char">
-    <w:name w:val="Heading 3 Char"/>
-    <w:basedOn w:val="DefaultParagraphFont"/>
-    <w:link w:val="Heading3"/>
-    <w:uiPriority w:val="9"/>
-    <w:rsid w:val="004B6751"/>
-    <w:rPr>
-      <w:rFonts w:asciiTheme="majorHAnsi" w:eastAsiaTheme="majorEastAsia" w:hAnsiTheme="majorHAnsi" w:cstheme="majorBidi"/>
-      <w:b/>
-      <w:bCs/>
-      <w:color w:val="4F81BD" w:themeColor="accent1"/>
-    </w:rPr>
-  </w:style>
-  <w:style w:type="table" w:styleId="TableGrid">
-    <w:name w:val="Table Grid"/>
-    <w:basedOn w:val="TableNormal"/>
-    <w:uiPriority w:val="59"/>
-    <w:rsid w:val="006467BA"/>
-    <w:pPr>
-      <w:spacing w:after="0" w:line="240" w:lineRule="auto"/>
-    </w:pPr>
-    <w:tblPr>
-      <w:tblInd w:w="0" w:type="dxa"/>
-      <w:tblBorders>
-        <w:top w:val="single" w:sz="4" w:space="0" w:color="auto"/>
-        <w:left w:val="single" w:sz="4" w:space="0" w:color="auto"/>
-        <w:bottom w:val="single" w:sz="4" w:space="0" w:color="auto"/>
-        <w:right w:val="single" w:sz="4" w:space="0" w:color="auto"/>
-        <w:insideH w:val="single" w:sz="4" w:space="0" w:color="auto"/>
-        <w:insideV w:val="single" w:sz="4" w:space="0" w:color="auto"/>
-      </w:tblBorders>
-      <w:tblCellMar>
-        <w:top w:w="0" w:type="dxa"/>
-        <w:left w:w="108" w:type="dxa"/>
-        <w:bottom w:w="0" w:type="dxa"/>
-        <w:right w:w="108" w:type="dxa"/>
-      </w:tblCellMar>
-    </w:tblPr>
-  </w:style>
-  <w:style w:type="table" w:styleId="LightList-Accent1">
-    <w:name w:val="Light List Accent 1"/>
-    <w:basedOn w:val="TableNormal"/>
-    <w:uiPriority w:val="61"/>
-    <w:rsid w:val="006467BA"/>
-    <w:pPr>
-      <w:spacing w:after="0" w:line="240" w:lineRule="auto"/>
-    </w:pPr>
-    <w:tblPr>
-      <w:tblStyleRowBandSize w:val="1"/>
-      <w:tblStyleColBandSize w:val="1"/>
-      <w:tblInd w:w="0" w:type="dxa"/>
-      <w:tblBorders>
-        <w:top w:val="single" w:sz="8" w:space="0" w:color="4F81BD" w:themeColor="accent1"/>
-        <w:left w:val="single" w:sz="8" w:space="0" w:color="4F81BD" w:themeColor="accent1"/>
-        <w:bottom w:val="single" w:sz="8" w:space="0" w:color="4F81BD" w:themeColor="accent1"/>
-        <w:right w:val="single" w:sz="8" w:space="0" w:color="4F81BD" w:themeColor="accent1"/>
-      </w:tblBorders>
-      <w:tblCellMar>
-        <w:top w:w="0" w:type="dxa"/>
-        <w:left w:w="108" w:type="dxa"/>
-        <w:bottom w:w="0" w:type="dxa"/>
-        <w:right w:w="108" w:type="dxa"/>
-      </w:tblCellMar>
-    </w:tblPr>
-    <w:tblStylePr w:type="firstRow">
-      <w:pPr>
-        <w:spacing w:before="0" w:after="0" w:line="240" w:lineRule="auto"/>
-      </w:pPr>
-      <w:rPr>
-        <w:b/>
-        <w:bCs/>
-        <w:color w:val="FFFFFF" w:themeColor="background1"/>
-      </w:rPr>
-      <w:tblPr/>
-      <w:tcPr>
-        <w:shd w:val="clear" w:color="auto" w:fill="4F81BD" w:themeFill="accent1"/>
-      </w:tcPr>
-    </w:tblStylePr>
-    <w:tblStylePr w:type="lastRow">
-      <w:pPr>
-        <w:spacing w:before="0" w:after="0" w:line="240" w:lineRule="auto"/>
-      </w:pPr>
-      <w:rPr>
-        <w:b/>
-        <w:bCs/>
-      </w:rPr>
-      <w:tblPr/>
-      <w:tcPr>
-        <w:tcBorders>
-          <w:top w:val="double" w:sz="6" w:space="0" w:color="4F81BD" w:themeColor="accent1"/>
-          <w:left w:val="single" w:sz="8" w:space="0" w:color="4F81BD" w:themeColor="accent1"/>
-          <w:bottom w:val="single" w:sz="8" w:space="0" w:color="4F81BD" w:themeColor="accent1"/>
-          <w:right w:val="single" w:sz="8" w:space="0" w:color="4F81BD" w:themeColor="accent1"/>
-        </w:tcBorders>
-      </w:tcPr>
-    </w:tblStylePr>
-    <w:tblStylePr w:type="firstCol">
-      <w:rPr>
-        <w:b/>
-        <w:bCs/>
-      </w:rPr>
-    </w:tblStylePr>
-    <w:tblStylePr w:type="lastCol">
-      <w:rPr>
-        <w:b/>
-        <w:bCs/>
-      </w:rPr>
-    </w:tblStylePr>
-    <w:tblStylePr w:type="band1Vert">
-      <w:tblPr/>
-      <w:tcPr>
-        <w:tcBorders>
-          <w:top w:val="single" w:sz="8" w:space="0" w:color="4F81BD" w:themeColor="accent1"/>
-          <w:left w:val="single" w:sz="8" w:space="0" w:color="4F81BD" w:themeColor="accent1"/>
-          <w:bottom w:val="single" w:sz="8" w:space="0" w:color="4F81BD" w:themeColor="accent1"/>
-          <w:right w:val="single" w:sz="8" w:space="0" w:color="4F81BD" w:themeColor="accent1"/>
-        </w:tcBorders>
-      </w:tcPr>
-    </w:tblStylePr>
-    <w:tblStylePr w:type="band1Horz">
-      <w:tblPr/>
-      <w:tcPr>
-        <w:tcBorders>
-          <w:top w:val="single" w:sz="8" w:space="0" w:color="4F81BD" w:themeColor="accent1"/>
-          <w:left w:val="single" w:sz="8" w:space="0" w:color="4F81BD" w:themeColor="accent1"/>
-          <w:bottom w:val="single" w:sz="8" w:space="0" w:color="4F81BD" w:themeColor="accent1"/>
-          <w:right w:val="single" w:sz="8" w:space="0" w:color="4F81BD" w:themeColor="accent1"/>
-        </w:tcBorders>
-      </w:tcPr>
-    </w:tblStylePr>
-  </w:style>
-  <w:style w:type="character" w:customStyle="1" w:styleId="UnresolvedMention">
-    <w:name w:val="Unresolved Mention"/>
+  <w:style w:type="character" w:customStyle="1" w:styleId="UnresolvedMention1">
+    <w:name w:val="Unresolved Mention1"/>
     <w:basedOn w:val="DefaultParagraphFont"/>
     <w:uiPriority w:val="99"/>
     <w:semiHidden/>

</xml_diff>

<commit_message>
Clarify the role of creators
"Investigators" is a confusing term to use for the creators of a dataset. Additionally, guidance on who qualifies as a creator was lacking.
</commit_message>
<xml_diff>
--- a/EDI_metadata_template.docx
+++ b/EDI_metadata_template.docx
@@ -90,12 +90,24 @@
         <w:pStyle w:val="Heading2"/>
       </w:pPr>
       <w:r>
-        <w:t xml:space="preserve">Investigators </w:t>
-      </w:r>
-    </w:p>
-    <w:p>
-      <w:r>
-        <w:t>(list in order as for a paper</w:t>
+        <w:t>Creators</w:t>
+      </w:r>
+      <w:r>
+        <w:t xml:space="preserve"> </w:t>
+      </w:r>
+    </w:p>
+    <w:p>
+      <w:r>
+        <w:t xml:space="preserve">These are the individuals providing an intellectual </w:t>
+      </w:r>
+      <w:r>
+        <w:t xml:space="preserve">or other significant </w:t>
+      </w:r>
+      <w:r>
+        <w:t>contribution to the creation of this dataset (much like the authors of a research paper). L</w:t>
+      </w:r>
+      <w:r>
+        <w:t>ist in order as for a paper</w:t>
       </w:r>
       <w:r>
         <w:t xml:space="preserve"> with e-mail addresses</w:t>
@@ -2159,10 +2171,7 @@
         <w:t xml:space="preserve">A short name for </w:t>
       </w:r>
       <w:r>
-        <w:t>the data</w:t>
-      </w:r>
-      <w:r>
-        <w:t>)</w:t>
+        <w:t>the data)</w:t>
       </w:r>
     </w:p>
     <w:p>
@@ -2262,14 +2271,7 @@
                 <w:b w:val="0"/>
                 <w:bCs w:val="0"/>
               </w:rPr>
-              <w:t>Horizontal Coordinate System Name</w:t>
-            </w:r>
-            <w:r>
-              <w:rPr>
-                <w:b w:val="0"/>
-                <w:bCs w:val="0"/>
-              </w:rPr>
-              <w:t xml:space="preserve"> (e.g. WGS_1984_UTM_Zone_12N)</w:t>
+              <w:t>Horizontal Coordinate System Name (e.g. WGS_1984_UTM_Zone_12N)</w:t>
             </w:r>
           </w:p>
         </w:tc>
@@ -4112,11 +4114,6 @@
     <w:lsdException w:name="Book Title" w:uiPriority="33" w:qFormat="1"/>
     <w:lsdException w:name="Bibliography" w:semiHidden="1" w:uiPriority="37" w:unhideWhenUsed="1"/>
     <w:lsdException w:name="TOC Heading" w:semiHidden="1" w:uiPriority="39" w:unhideWhenUsed="1" w:qFormat="1"/>
-    <w:lsdException w:name="Plain Table 5" w:semiHidden="1" w:unhideWhenUsed="1"/>
-    <w:lsdException w:name="Grid Table Light" w:semiHidden="1" w:unhideWhenUsed="1"/>
-    <w:lsdException w:name="Grid Table 1 Light" w:semiHidden="1" w:unhideWhenUsed="1"/>
-    <w:lsdException w:name="Grid Table 2" w:semiHidden="1" w:unhideWhenUsed="1"/>
-    <w:lsdException w:name="Grid Table 3" w:semiHidden="1" w:unhideWhenUsed="1"/>
     <w:lsdException w:name="Grid Table 4" w:uiPriority="49"/>
     <w:lsdException w:name="Grid Table 5 Dark" w:uiPriority="50"/>
     <w:lsdException w:name="Grid Table 6 Colorful" w:uiPriority="51"/>

</xml_diff>

<commit_message>
2021 Update to template
</commit_message>
<xml_diff>
--- a/EDI_metadata_template.docx
+++ b/EDI_metadata_template.docx
@@ -13,7 +13,10 @@
         <w:t xml:space="preserve"> Metadata Template (20</w:t>
       </w:r>
       <w:r>
-        <w:t>20</w:t>
+        <w:t>2</w:t>
+      </w:r>
+      <w:r>
+        <w:t>1</w:t>
       </w:r>
       <w:r>
         <w:t>)</w:t>
@@ -24,34 +27,81 @@
         </w:rPr>
         <w:footnoteReference w:id="1"/>
       </w:r>
+    </w:p>
+    <w:p>
+      <w:pPr>
+        <w:spacing w:before="240"/>
+      </w:pPr>
+      <w:r>
+        <w:t xml:space="preserve">Datasets can include </w:t>
+      </w:r>
+      <w:r>
+        <w:t xml:space="preserve">data tables, images, documents, code, raster/vector, and more. In all cases, data entities should be in an open access format commonly used in the research field. Examples </w:t>
+      </w:r>
+      <w:proofErr w:type="gramStart"/>
+      <w:r>
+        <w:t>are:</w:t>
+      </w:r>
+      <w:proofErr w:type="gramEnd"/>
+      <w:r>
+        <w:t xml:space="preserve"> csv, pdf, </w:t>
+      </w:r>
+      <w:proofErr w:type="spellStart"/>
+      <w:r>
+        <w:t>GeoTIFF</w:t>
+      </w:r>
+      <w:proofErr w:type="spellEnd"/>
+      <w:r>
+        <w:t xml:space="preserve">, shapefile, R code, </w:t>
+      </w:r>
+      <w:proofErr w:type="spellStart"/>
+      <w:r>
+        <w:t>zipfiles</w:t>
+      </w:r>
+      <w:proofErr w:type="spellEnd"/>
+      <w:r>
+        <w:t>.</w:t>
+      </w:r>
+    </w:p>
+    <w:p>
+      <w:r>
+        <w:rPr>
+          <w:b/>
+          <w:bCs/>
+        </w:rPr>
+        <w:t>T</w:t>
+      </w:r>
+      <w:r>
+        <w:rPr>
+          <w:b/>
+          <w:bCs/>
+        </w:rPr>
+        <w:t>abular data</w:t>
+      </w:r>
+      <w:r>
+        <w:rPr>
+          <w:b/>
+          <w:bCs/>
+        </w:rPr>
+        <w:t>:</w:t>
+      </w:r>
       <w:r>
         <w:t xml:space="preserve"> </w:t>
       </w:r>
-    </w:p>
-    <w:p>
-      <w:r>
-        <w:t xml:space="preserve">Data should be </w:t>
-      </w:r>
-      <w:r>
-        <w:t>in</w:t>
-      </w:r>
-      <w:r>
-        <w:t xml:space="preserve"> csv text file. </w:t>
-      </w:r>
-      <w:r>
-        <w:t xml:space="preserve">If </w:t>
-      </w:r>
-      <w:r>
-        <w:t>starting with</w:t>
-      </w:r>
-      <w:r>
-        <w:t xml:space="preserve"> an Excel spreadsheet, please make sure it does not contain any formulas and comments on cells.</w:t>
-      </w:r>
-      <w:r>
-        <w:t xml:space="preserve"> If you need comments put them in their own column.</w:t>
-      </w:r>
-      <w:r>
-        <w:t xml:space="preserve"> If data were used in a database and major table linking is necessary to analyze, please de-normalize into a flat file, not just database table exports.</w:t>
+      <w:r>
+        <w:t xml:space="preserve"> </w:t>
+      </w:r>
+      <w:r>
+        <w:t>Submit data tables as .csv files.</w:t>
+      </w:r>
+      <w:r>
+        <w:t xml:space="preserve"> </w:t>
+      </w:r>
+      <w:r>
+        <w:t>If data were used in a database and major table linking is necessary to analyze, please de-normalize into a flat file, not just database table exports</w:t>
+      </w:r>
+      <w:r>
+        <w:t>.</w:t>
       </w:r>
     </w:p>
     <w:p>
@@ -67,7 +117,95 @@
     </w:p>
     <w:p>
       <w:r>
-        <w:t>(be descriptive, more than 5 words):</w:t>
+        <w:t>(</w:t>
+      </w:r>
+      <w:r>
+        <w:t xml:space="preserve">Include </w:t>
+      </w:r>
+      <w:r>
+        <w:rPr>
+          <w:b/>
+          <w:bCs/>
+        </w:rPr>
+        <w:t>what</w:t>
+      </w:r>
+      <w:r>
+        <w:rPr>
+          <w:b/>
+          <w:bCs/>
+        </w:rPr>
+        <w:t xml:space="preserve">, </w:t>
+      </w:r>
+      <w:r>
+        <w:rPr>
+          <w:b/>
+          <w:bCs/>
+        </w:rPr>
+        <w:t>where</w:t>
+      </w:r>
+      <w:r>
+        <w:rPr>
+          <w:b/>
+          <w:bCs/>
+        </w:rPr>
+        <w:t xml:space="preserve">, </w:t>
+      </w:r>
+      <w:r>
+        <w:t>and</w:t>
+      </w:r>
+      <w:r>
+        <w:rPr>
+          <w:b/>
+          <w:bCs/>
+        </w:rPr>
+        <w:t xml:space="preserve"> </w:t>
+      </w:r>
+      <w:r>
+        <w:rPr>
+          <w:b/>
+          <w:bCs/>
+        </w:rPr>
+        <w:t>when</w:t>
+      </w:r>
+      <w:r>
+        <w:t xml:space="preserve"> in the dataset title.  </w:t>
+      </w:r>
+      <w:r>
+        <w:t>An example of a good title is</w:t>
+      </w:r>
+      <w:proofErr w:type="gramStart"/>
+      <w:r>
+        <w:t xml:space="preserve">:  </w:t>
+      </w:r>
+      <w:r>
+        <w:t>“</w:t>
+      </w:r>
+      <w:proofErr w:type="gramEnd"/>
+      <w:r>
+        <w:t xml:space="preserve">Monthly </w:t>
+      </w:r>
+      <w:r>
+        <w:t xml:space="preserve">Water Quality Data from </w:t>
+      </w:r>
+      <w:proofErr w:type="spellStart"/>
+      <w:r>
+        <w:t>Horsetooth</w:t>
+      </w:r>
+      <w:proofErr w:type="spellEnd"/>
+      <w:r>
+        <w:t xml:space="preserve"> Reservoir</w:t>
+      </w:r>
+      <w:r>
+        <w:t>, Colorado: 2010</w:t>
+      </w:r>
+      <w:r>
+        <w:t>-2019</w:t>
+      </w:r>
+      <w:r>
+        <w:t>”</w:t>
+      </w:r>
+      <w:r>
+        <w:t>)</w:t>
       </w:r>
     </w:p>
     <w:p/>
@@ -81,7 +219,40 @@
     </w:p>
     <w:p>
       <w:r>
-        <w:t>(include what, why, where, when, and how)</w:t>
+        <w:t>(</w:t>
+      </w:r>
+      <w:r>
+        <w:t>I</w:t>
+      </w:r>
+      <w:r>
+        <w:t xml:space="preserve">nclude </w:t>
+      </w:r>
+      <w:r>
+        <w:rPr>
+          <w:b/>
+          <w:bCs/>
+        </w:rPr>
+        <w:t xml:space="preserve">what, why, where, when, </w:t>
+      </w:r>
+      <w:r>
+        <w:t xml:space="preserve">and </w:t>
+      </w:r>
+      <w:r>
+        <w:rPr>
+          <w:b/>
+          <w:bCs/>
+        </w:rPr>
+        <w:t>how</w:t>
+      </w:r>
+      <w:r>
+        <w:rPr>
+          <w:b/>
+          <w:bCs/>
+        </w:rPr>
+        <w:t>.</w:t>
+      </w:r>
+      <w:r>
+        <w:t>)</w:t>
       </w:r>
     </w:p>
     <w:p/>
@@ -97,46 +268,68 @@
       </w:r>
     </w:p>
     <w:p>
-      <w:r>
-        <w:t xml:space="preserve">These are the individuals providing an intellectual </w:t>
+      <w:pPr>
+        <w:rPr>
+          <w:b/>
+          <w:bCs/>
+        </w:rPr>
+      </w:pPr>
+      <w:r>
+        <w:rPr>
+          <w:b/>
+          <w:bCs/>
+        </w:rPr>
+        <w:t>(</w:t>
+      </w:r>
+      <w:r>
+        <w:rPr>
+          <w:b/>
+          <w:bCs/>
+        </w:rPr>
+        <w:t>These are the people who will show up as authors in the dataset citation.</w:t>
+      </w:r>
+      <w:r>
+        <w:rPr>
+          <w:b/>
+          <w:bCs/>
+        </w:rPr>
+        <w:t xml:space="preserve"> </w:t>
+      </w:r>
+      <w:r>
+        <w:t xml:space="preserve">These are the individuals </w:t>
+      </w:r>
+      <w:r>
+        <w:t xml:space="preserve">who have provided </w:t>
+      </w:r>
+      <w:r>
+        <w:t xml:space="preserve">intellectual </w:t>
       </w:r>
       <w:r>
         <w:t xml:space="preserve">or other significant </w:t>
       </w:r>
       <w:r>
-        <w:t>contribution to the creation of this dataset (much like the authors of a research paper). L</w:t>
-      </w:r>
-      <w:r>
-        <w:t>ist in order as for a paper</w:t>
-      </w:r>
-      <w:r>
-        <w:t xml:space="preserve"> with e-mail addresses</w:t>
-      </w:r>
-      <w:r>
-        <w:t>,</w:t>
-      </w:r>
-      <w:r>
-        <w:t xml:space="preserve"> organization</w:t>
-      </w:r>
-      <w:r>
-        <w:t xml:space="preserve"> and preferably ORCID ID, if you don’t have one, get it, it’s easy and free: </w:t>
-      </w:r>
-      <w:hyperlink r:id="rId8" w:history="1">
-        <w:r>
-          <w:rPr>
-            <w:rStyle w:val="Hyperlink"/>
-          </w:rPr>
-          <w:t>http://orcid.org/</w:t>
-        </w:r>
-      </w:hyperlink>
+        <w:t>contribution</w:t>
+      </w:r>
+      <w:r>
+        <w:t>s</w:t>
+      </w:r>
+      <w:r>
+        <w:t xml:space="preserve"> to the creation of this dataset</w:t>
+      </w:r>
+      <w:r>
+        <w:t xml:space="preserve">, </w:t>
+      </w:r>
+      <w:r>
+        <w:t>much like the authors of a research paper</w:t>
+      </w:r>
+      <w:r>
+        <w:t>.</w:t>
+      </w:r>
       <w:r>
         <w:t>)</w:t>
       </w:r>
       <w:r>
         <w:t xml:space="preserve"> </w:t>
-      </w:r>
-      <w:r>
-        <w:t>add table rows as needed</w:t>
       </w:r>
     </w:p>
     <w:tbl>
@@ -360,13 +553,51 @@
         <w:t>(</w:t>
       </w:r>
       <w:r>
-        <w:t xml:space="preserve">dataset creators &amp; contact, </w:t>
-      </w:r>
-      <w:r>
-        <w:t>field crew, data entry etc.</w:t>
-      </w:r>
-      <w:r>
-        <w:t xml:space="preserve"> with e-mail addresses</w:t>
+        <w:t xml:space="preserve">Who should a data user contact with questions about these data? </w:t>
+      </w:r>
+      <w:r>
+        <w:t xml:space="preserve">You </w:t>
+      </w:r>
+      <w:r>
+        <w:rPr>
+          <w:b/>
+          <w:bCs/>
+        </w:rPr>
+        <w:t>must</w:t>
+      </w:r>
+      <w:r>
+        <w:t xml:space="preserve"> enter a person or organization name to serve as the </w:t>
+      </w:r>
+      <w:r>
+        <w:rPr>
+          <w:b/>
+          <w:bCs/>
+        </w:rPr>
+        <w:t>contact</w:t>
+      </w:r>
+      <w:r>
+        <w:t xml:space="preserve"> for this dataset.  You may also list other personnel who participated in the project (such as </w:t>
+      </w:r>
+      <w:r>
+        <w:t xml:space="preserve">field crew, </w:t>
+      </w:r>
+      <w:r>
+        <w:t xml:space="preserve">lab tech, </w:t>
+      </w:r>
+      <w:r>
+        <w:t>data entry etc.</w:t>
+      </w:r>
+      <w:r>
+        <w:t>) in this table</w:t>
+      </w:r>
+      <w:r>
+        <w:t xml:space="preserve"> with </w:t>
+      </w:r>
+      <w:r>
+        <w:t xml:space="preserve">optional fields </w:t>
+      </w:r>
+      <w:r>
+        <w:t>e-mail addresses</w:t>
       </w:r>
       <w:r>
         <w:t>,</w:t>
@@ -376,6 +607,9 @@
       </w:r>
       <w:r>
         <w:t xml:space="preserve"> and ORCID ID</w:t>
+      </w:r>
+      <w:r>
+        <w:t>.</w:t>
       </w:r>
       <w:r>
         <w:t>)</w:t>
@@ -572,7 +806,11 @@
           <w:tcPr>
             <w:tcW w:w="1242" w:type="dxa"/>
           </w:tcPr>
-          <w:p/>
+          <w:p>
+            <w:r>
+              <w:t>Contact</w:t>
+            </w:r>
+          </w:p>
         </w:tc>
       </w:tr>
       <w:tr>
@@ -625,14 +863,21 @@
         <w:pStyle w:val="Heading2"/>
       </w:pPr>
       <w:r>
+        <w:lastRenderedPageBreak/>
         <w:t xml:space="preserve">License </w:t>
       </w:r>
     </w:p>
     <w:p>
+      <w:pPr>
+        <w:rPr>
+          <w:b/>
+          <w:bCs/>
+        </w:rPr>
+      </w:pPr>
       <w:r>
         <w:t xml:space="preserve">(Select a license for release of your data. We have 2 recommendations: </w:t>
       </w:r>
-      <w:hyperlink r:id="rId9" w:history="1">
+      <w:hyperlink r:id="rId8" w:history="1">
         <w:r>
           <w:rPr>
             <w:rStyle w:val="Hyperlink"/>
@@ -643,7 +888,7 @@
       <w:r>
         <w:t xml:space="preserve">, &amp; </w:t>
       </w:r>
-      <w:hyperlink r:id="rId10" w:history="1">
+      <w:hyperlink r:id="rId9" w:history="1">
         <w:r>
           <w:rPr>
             <w:rStyle w:val="Hyperlink"/>
@@ -654,18 +899,16 @@
       <w:r>
         <w:t>)</w:t>
       </w:r>
+      <w:r>
+        <w:t xml:space="preserve">.  </w:t>
+      </w:r>
     </w:p>
     <w:p>
       <w:pPr>
         <w:pStyle w:val="Heading2"/>
       </w:pPr>
-    </w:p>
-    <w:p>
-      <w:pPr>
-        <w:pStyle w:val="Heading2"/>
-      </w:pPr>
-      <w:r>
-        <w:t xml:space="preserve">Keywords </w:t>
+      <w:r>
+        <w:t>Keywords</w:t>
       </w:r>
     </w:p>
     <w:p>
@@ -673,74 +916,42 @@
         <w:t>(</w:t>
       </w:r>
       <w:r>
-        <w:t>L</w:t>
-      </w:r>
-      <w:r>
-        <w:t xml:space="preserve">ist </w:t>
-      </w:r>
-      <w:r>
-        <w:t xml:space="preserve">keywords </w:t>
-      </w:r>
-      <w:r>
-        <w:t xml:space="preserve">and separate </w:t>
-      </w:r>
-      <w:r>
-        <w:t>with</w:t>
-      </w:r>
-      <w:r>
-        <w:t xml:space="preserve"> comma</w:t>
-      </w:r>
-      <w:r>
-        <w:t>s. Using keywords from a controlled vocabulary (CV) will improve the future discovery</w:t>
-      </w:r>
-      <w:r>
-        <w:t xml:space="preserve"> and reuse</w:t>
-      </w:r>
-      <w:r>
-        <w:t xml:space="preserve"> of your data. The LTER CV is effective at describing ecological and environmental data. </w:t>
-      </w:r>
-      <w:hyperlink r:id="rId11" w:history="1">
+        <w:rPr>
+          <w:b/>
+          <w:bCs/>
+        </w:rPr>
+        <w:t xml:space="preserve">List keywords below and separate with commas.  </w:t>
+      </w:r>
+      <w:r>
+        <w:t>Using keywords from a controlled vocabulary (CV) will improve the future discovery and reuse of your data.  The LTER CV is</w:t>
+      </w:r>
+      <w:r>
+        <w:t xml:space="preserve"> a good</w:t>
+      </w:r>
+      <w:r>
+        <w:t xml:space="preserve"> </w:t>
+      </w:r>
+      <w:r>
+        <w:t>source for keywords</w:t>
+      </w:r>
+      <w:r>
+        <w:t xml:space="preserve">. </w:t>
+      </w:r>
+      <w:hyperlink r:id="rId10" w:history="1">
         <w:r>
           <w:rPr>
             <w:rStyle w:val="Hyperlink"/>
+            <w:b/>
+            <w:bCs/>
           </w:rPr>
-          <w:t>Access the LTER CV</w:t>
-        </w:r>
-        <w:r>
-          <w:rPr>
-            <w:rStyle w:val="Hyperlink"/>
-          </w:rPr>
-          <w:t xml:space="preserve"> </w:t>
-        </w:r>
-        <w:r>
-          <w:rPr>
-            <w:rStyle w:val="Hyperlink"/>
-          </w:rPr>
-          <w:t>here</w:t>
+          <w:t>Access the LTER CV here</w:t>
         </w:r>
       </w:hyperlink>
       <w:r>
-        <w:t xml:space="preserve">. </w:t>
-      </w:r>
-      <w:hyperlink r:id="rId12" w:history="1">
-        <w:r>
-          <w:rPr>
-            <w:rStyle w:val="Hyperlink"/>
-          </w:rPr>
-          <w:t>Try this text mining service to extract LTER CV keywords from your abstract or methods</w:t>
-        </w:r>
-      </w:hyperlink>
-      <w:r>
-        <w:t>. Additionally, p</w:t>
-      </w:r>
-      <w:r>
-        <w:t>lease determine one or two keywords that best describe your lab, station, and/or project (e.g., Trout Lake Station, NTL LTER)</w:t>
-      </w:r>
-      <w:r>
-        <w:t>. This will help others discover your data by site/project)</w:t>
-      </w:r>
-      <w:r>
-        <w:t>.</w:t>
+        <w:t>.  Also, please determine one or two keywords that best describe your lab, station, and/or project (e.g., Trout Lake Station, NTL LTER).</w:t>
+      </w:r>
+      <w:r>
+        <w:t>)</w:t>
       </w:r>
     </w:p>
     <w:p/>
@@ -754,16 +965,41 @@
     </w:p>
     <w:p>
       <w:r>
-        <w:t>Add rows to table</w:t>
-      </w:r>
-      <w:r>
-        <w:t xml:space="preserve"> if several grants were involved,</w:t>
-      </w:r>
-      <w:r>
-        <w:t xml:space="preserve"> list only the main PI, start with</w:t>
-      </w:r>
-      <w:r>
-        <w:t xml:space="preserve"> main grant first:</w:t>
+        <w:t xml:space="preserve">List only the </w:t>
+      </w:r>
+      <w:r>
+        <w:rPr>
+          <w:b/>
+          <w:bCs/>
+        </w:rPr>
+        <w:t>main PI of a grant</w:t>
+      </w:r>
+      <w:r>
+        <w:t xml:space="preserve"> that supported this project, starting with </w:t>
+      </w:r>
+      <w:r>
+        <w:t xml:space="preserve">the </w:t>
+      </w:r>
+      <w:r>
+        <w:t xml:space="preserve">main grant first.  </w:t>
+      </w:r>
+      <w:r>
+        <w:t xml:space="preserve">Add rows to </w:t>
+      </w:r>
+      <w:r>
+        <w:t xml:space="preserve">the </w:t>
+      </w:r>
+      <w:r>
+        <w:t>table</w:t>
+      </w:r>
+      <w:r>
+        <w:t xml:space="preserve"> if several grants were involved</w:t>
+      </w:r>
+      <w:r>
+        <w:t xml:space="preserve">.  </w:t>
+      </w:r>
+      <w:r>
+        <w:t xml:space="preserve"> </w:t>
       </w:r>
     </w:p>
     <w:tbl>
@@ -1023,6 +1259,9 @@
       <w:r>
         <w:t>Begin date</w:t>
       </w:r>
+      <w:r>
+        <w:t>:</w:t>
+      </w:r>
     </w:p>
     <w:p>
       <w:pPr>
@@ -1035,6 +1274,9 @@
       <w:r>
         <w:t>End date</w:t>
       </w:r>
+      <w:r>
+        <w:t>:</w:t>
+      </w:r>
     </w:p>
     <w:p>
       <w:pPr>
@@ -1047,6 +1289,9 @@
       <w:r>
         <w:t>Data collection ongoing/completed</w:t>
       </w:r>
+      <w:r>
+        <w:t>:</w:t>
+      </w:r>
     </w:p>
     <w:p>
       <w:pPr>
@@ -1054,6 +1299,42 @@
       </w:pPr>
       <w:r>
         <w:t>Geographic location</w:t>
+      </w:r>
+    </w:p>
+    <w:p>
+      <w:r>
+        <w:t>(</w:t>
+      </w:r>
+      <w:r>
+        <w:t xml:space="preserve">Use </w:t>
+      </w:r>
+      <w:r>
+        <w:rPr>
+          <w:b/>
+          <w:bCs/>
+        </w:rPr>
+        <w:t>decimal degrees</w:t>
+      </w:r>
+      <w:r>
+        <w:t xml:space="preserve"> to define a point or a bounding box.  Use </w:t>
+      </w:r>
+      <w:r>
+        <w:t>a negative symbol (-)</w:t>
+      </w:r>
+      <w:r>
+        <w:t xml:space="preserve"> to indicate a </w:t>
+      </w:r>
+      <w:r>
+        <w:t xml:space="preserve">west </w:t>
+      </w:r>
+      <w:r>
+        <w:t>longitude.  Copy this block to add multiple points or areas.</w:t>
+      </w:r>
+      <w:r>
+        <w:t>)</w:t>
+      </w:r>
+      <w:r>
+        <w:t xml:space="preserve">  </w:t>
       </w:r>
     </w:p>
     <w:p>
@@ -1080,13 +1361,7 @@
         <w:t>Nort</w:t>
       </w:r>
       <w:r>
-        <w:t>h bounding coordinate</w:t>
-      </w:r>
-      <w:r>
-        <w:t xml:space="preserve"> (</w:t>
-      </w:r>
-      <w:r>
-        <w:t>decimal degree):</w:t>
+        <w:t>h bounding coordinate:</w:t>
       </w:r>
     </w:p>
     <w:p>
@@ -1098,10 +1373,10 @@
         </w:numPr>
       </w:pPr>
       <w:r>
-        <w:t>South bounding coordinate (</w:t>
-      </w:r>
-      <w:r>
-        <w:t>decimal degree):</w:t>
+        <w:t>South bounding coordinate</w:t>
+      </w:r>
+      <w:r>
+        <w:t>:</w:t>
       </w:r>
     </w:p>
     <w:p>
@@ -1113,19 +1388,7 @@
         </w:numPr>
       </w:pPr>
       <w:r>
-        <w:t>East bounding coordinate</w:t>
-      </w:r>
-      <w:r>
-        <w:t xml:space="preserve"> (</w:t>
-      </w:r>
-      <w:r>
-        <w:t>decimal degree</w:t>
-      </w:r>
-      <w:r>
-        <w:t>)</w:t>
-      </w:r>
-      <w:r>
-        <w:t>:</w:t>
+        <w:t>East bounding coordinate:</w:t>
       </w:r>
     </w:p>
     <w:p>
@@ -1137,24 +1400,76 @@
         </w:numPr>
       </w:pPr>
       <w:r>
-        <w:t>West bounding coordinate (</w:t>
-      </w:r>
-      <w:r>
-        <w:t>decimal degree</w:t>
+        <w:t>West bounding coordinate</w:t>
+      </w:r>
+      <w:r>
+        <w:t>:</w:t>
+      </w:r>
+    </w:p>
+    <w:p>
+      <w:pPr>
+        <w:pStyle w:val="Heading2"/>
+      </w:pPr>
+      <w:r>
+        <w:t>Taxonomic species or groups</w:t>
+      </w:r>
+    </w:p>
+    <w:p>
+      <w:r>
+        <w:t>(</w:t>
+      </w:r>
+      <w:r>
+        <w:t xml:space="preserve">Does your data focus on </w:t>
+      </w:r>
+      <w:proofErr w:type="gramStart"/>
+      <w:r>
+        <w:t>particular taxa</w:t>
+      </w:r>
+      <w:proofErr w:type="gramEnd"/>
+      <w:r>
+        <w:t>?  If so, please list them here.</w:t>
       </w:r>
       <w:r>
         <w:t>)</w:t>
       </w:r>
       <w:r>
-        <w:t>:</w:t>
-      </w:r>
-    </w:p>
+        <w:t xml:space="preserve"> </w:t>
+      </w:r>
+    </w:p>
+    <w:p/>
     <w:p>
       <w:pPr>
         <w:pStyle w:val="Heading2"/>
       </w:pPr>
       <w:r>
-        <w:t>Taxonomic species or groups</w:t>
+        <w:lastRenderedPageBreak/>
+        <w:t>Methods</w:t>
+      </w:r>
+    </w:p>
+    <w:p>
+      <w:r>
+        <w:t>(</w:t>
+      </w:r>
+      <w:r>
+        <w:t>B</w:t>
+      </w:r>
+      <w:r>
+        <w:t>e specific</w:t>
+      </w:r>
+      <w:r>
+        <w:t xml:space="preserve"> about the study design and field and lab methods for collecting</w:t>
+      </w:r>
+      <w:r>
+        <w:t xml:space="preserve"> and </w:t>
+      </w:r>
+      <w:r>
+        <w:t xml:space="preserve">processing the data. </w:t>
+      </w:r>
+      <w:r>
+        <w:t>Include instrument descriptions</w:t>
+      </w:r>
+      <w:r>
+        <w:t xml:space="preserve"> and protocol citations.)</w:t>
       </w:r>
     </w:p>
     <w:p/>
@@ -1163,28 +1478,225 @@
         <w:pStyle w:val="Heading2"/>
       </w:pPr>
       <w:r>
-        <w:t>Methods</w:t>
-      </w:r>
-    </w:p>
-    <w:p>
-      <w:r>
-        <w:t>(please be specific, include instrument descriptions, or point to a protocol online</w:t>
-      </w:r>
-      <w:r>
-        <w:t>, if this is a data compilation please specify datasets used, preferably their DOI or URL plus general citation information</w:t>
+        <w:t xml:space="preserve">Data </w:t>
+      </w:r>
+      <w:r>
+        <w:t>P</w:t>
+      </w:r>
+      <w:r>
+        <w:t>rovenance</w:t>
+      </w:r>
+    </w:p>
+    <w:p>
+      <w:r>
+        <w:t>(</w:t>
+      </w:r>
+      <w:r>
+        <w:t xml:space="preserve">Were these data derived from other data? If so, you will want to document this </w:t>
+      </w:r>
+      <w:proofErr w:type="gramStart"/>
+      <w:r>
+        <w:t>information</w:t>
+      </w:r>
+      <w:proofErr w:type="gramEnd"/>
+      <w:r>
+        <w:t xml:space="preserve"> so users know where these data c</w:t>
+      </w:r>
+      <w:r>
+        <w:t>a</w:t>
+      </w:r>
+      <w:r>
+        <w:t>me from.</w:t>
+      </w:r>
+      <w:r>
+        <w:t xml:space="preserve">  P</w:t>
+      </w:r>
+      <w:r>
+        <w:t xml:space="preserve">lease specify the </w:t>
+      </w:r>
+      <w:r>
+        <w:t xml:space="preserve">source </w:t>
+      </w:r>
+      <w:r>
+        <w:t xml:space="preserve">datasets used in the below </w:t>
+      </w:r>
+      <w:r>
+        <w:rPr>
+          <w:b/>
+          <w:bCs/>
+        </w:rPr>
+        <w:t>provenance table</w:t>
+      </w:r>
+      <w:r>
+        <w:t>, preferably with their DOI or URL.</w:t>
+      </w:r>
+      <w:r>
+        <w:t xml:space="preserve">  An example of a dataset </w:t>
+      </w:r>
+      <w:r>
+        <w:t xml:space="preserve">derived from several others is </w:t>
+      </w:r>
+      <w:hyperlink r:id="rId11" w:history="1">
+        <w:r>
+          <w:rPr>
+            <w:rStyle w:val="Hyperlink"/>
+          </w:rPr>
+          <w:t>here</w:t>
+        </w:r>
+      </w:hyperlink>
+      <w:r>
+        <w:t>.</w:t>
       </w:r>
       <w:r>
         <w:t>)</w:t>
       </w:r>
     </w:p>
-    <w:p/>
+    <w:tbl>
+      <w:tblPr>
+        <w:tblStyle w:val="LightList-Accent1"/>
+        <w:tblW w:w="9738" w:type="dxa"/>
+        <w:tblBorders>
+          <w:top w:val="single" w:sz="4" w:space="0" w:color="auto"/>
+          <w:left w:val="single" w:sz="4" w:space="0" w:color="auto"/>
+          <w:bottom w:val="single" w:sz="4" w:space="0" w:color="auto"/>
+          <w:right w:val="single" w:sz="4" w:space="0" w:color="auto"/>
+          <w:insideH w:val="single" w:sz="4" w:space="0" w:color="auto"/>
+          <w:insideV w:val="single" w:sz="4" w:space="0" w:color="auto"/>
+        </w:tblBorders>
+        <w:tblLook w:val="04A0" w:firstRow="1" w:lastRow="0" w:firstColumn="1" w:lastColumn="0" w:noHBand="0" w:noVBand="1"/>
+      </w:tblPr>
+      <w:tblGrid>
+        <w:gridCol w:w="2088"/>
+        <w:gridCol w:w="2430"/>
+        <w:gridCol w:w="2520"/>
+        <w:gridCol w:w="2700"/>
+      </w:tblGrid>
+      <w:tr>
+        <w:trPr>
+          <w:cnfStyle w:val="100000000000" w:firstRow="1" w:lastRow="0" w:firstColumn="0" w:lastColumn="0" w:oddVBand="0" w:evenVBand="0" w:oddHBand="0" w:evenHBand="0" w:firstRowFirstColumn="0" w:firstRowLastColumn="0" w:lastRowFirstColumn="0" w:lastRowLastColumn="0"/>
+        </w:trPr>
+        <w:tc>
+          <w:tcPr>
+            <w:cnfStyle w:val="001000000000" w:firstRow="0" w:lastRow="0" w:firstColumn="1" w:lastColumn="0" w:oddVBand="0" w:evenVBand="0" w:oddHBand="0" w:evenHBand="0" w:firstRowFirstColumn="0" w:firstRowLastColumn="0" w:lastRowFirstColumn="0" w:lastRowLastColumn="0"/>
+            <w:tcW w:w="2088" w:type="dxa"/>
+          </w:tcPr>
+          <w:p>
+            <w:r>
+              <w:t>Dataset title</w:t>
+            </w:r>
+          </w:p>
+        </w:tc>
+        <w:tc>
+          <w:tcPr>
+            <w:tcW w:w="2430" w:type="dxa"/>
+          </w:tcPr>
+          <w:p>
+            <w:pPr>
+              <w:cnfStyle w:val="100000000000" w:firstRow="1" w:lastRow="0" w:firstColumn="0" w:lastColumn="0" w:oddVBand="0" w:evenVBand="0" w:oddHBand="0" w:evenHBand="0" w:firstRowFirstColumn="0" w:firstRowLastColumn="0" w:lastRowFirstColumn="0" w:lastRowLastColumn="0"/>
+            </w:pPr>
+            <w:r>
+              <w:t>Dataset DOI or URL</w:t>
+            </w:r>
+          </w:p>
+        </w:tc>
+        <w:tc>
+          <w:tcPr>
+            <w:tcW w:w="2520" w:type="dxa"/>
+          </w:tcPr>
+          <w:p>
+            <w:pPr>
+              <w:cnfStyle w:val="100000000000" w:firstRow="1" w:lastRow="0" w:firstColumn="0" w:lastColumn="0" w:oddVBand="0" w:evenVBand="0" w:oddHBand="0" w:evenHBand="0" w:firstRowFirstColumn="0" w:firstRowLastColumn="0" w:lastRowFirstColumn="0" w:lastRowLastColumn="0"/>
+            </w:pPr>
+            <w:r>
+              <w:t>Creator (name &amp; email)</w:t>
+            </w:r>
+          </w:p>
+        </w:tc>
+        <w:tc>
+          <w:tcPr>
+            <w:tcW w:w="2700" w:type="dxa"/>
+          </w:tcPr>
+          <w:p>
+            <w:pPr>
+              <w:cnfStyle w:val="100000000000" w:firstRow="1" w:lastRow="0" w:firstColumn="0" w:lastColumn="0" w:oddVBand="0" w:evenVBand="0" w:oddHBand="0" w:evenHBand="0" w:firstRowFirstColumn="0" w:firstRowLastColumn="0" w:lastRowFirstColumn="0" w:lastRowLastColumn="0"/>
+            </w:pPr>
+            <w:r>
+              <w:t>Contact (name &amp; email)</w:t>
+            </w:r>
+          </w:p>
+        </w:tc>
+      </w:tr>
+      <w:tr>
+        <w:trPr>
+          <w:cnfStyle w:val="000000100000" w:firstRow="0" w:lastRow="0" w:firstColumn="0" w:lastColumn="0" w:oddVBand="0" w:evenVBand="0" w:oddHBand="1" w:evenHBand="0" w:firstRowFirstColumn="0" w:firstRowLastColumn="0" w:lastRowFirstColumn="0" w:lastRowLastColumn="0"/>
+        </w:trPr>
+        <w:tc>
+          <w:tcPr>
+            <w:cnfStyle w:val="001000000000" w:firstRow="0" w:lastRow="0" w:firstColumn="1" w:lastColumn="0" w:oddVBand="0" w:evenVBand="0" w:oddHBand="0" w:evenHBand="0" w:firstRowFirstColumn="0" w:firstRowLastColumn="0" w:lastRowFirstColumn="0" w:lastRowLastColumn="0"/>
+            <w:tcW w:w="2088" w:type="dxa"/>
+          </w:tcPr>
+          <w:p/>
+        </w:tc>
+        <w:tc>
+          <w:tcPr>
+            <w:tcW w:w="2430" w:type="dxa"/>
+          </w:tcPr>
+          <w:p>
+            <w:pPr>
+              <w:cnfStyle w:val="000000100000" w:firstRow="0" w:lastRow="0" w:firstColumn="0" w:lastColumn="0" w:oddVBand="0" w:evenVBand="0" w:oddHBand="1" w:evenHBand="0" w:firstRowFirstColumn="0" w:firstRowLastColumn="0" w:lastRowFirstColumn="0" w:lastRowLastColumn="0"/>
+            </w:pPr>
+          </w:p>
+        </w:tc>
+        <w:tc>
+          <w:tcPr>
+            <w:tcW w:w="2520" w:type="dxa"/>
+          </w:tcPr>
+          <w:p>
+            <w:pPr>
+              <w:cnfStyle w:val="000000100000" w:firstRow="0" w:lastRow="0" w:firstColumn="0" w:lastColumn="0" w:oddVBand="0" w:evenVBand="0" w:oddHBand="1" w:evenHBand="0" w:firstRowFirstColumn="0" w:firstRowLastColumn="0" w:lastRowFirstColumn="0" w:lastRowLastColumn="0"/>
+            </w:pPr>
+          </w:p>
+        </w:tc>
+        <w:tc>
+          <w:tcPr>
+            <w:tcW w:w="2700" w:type="dxa"/>
+          </w:tcPr>
+          <w:p>
+            <w:pPr>
+              <w:cnfStyle w:val="000000100000" w:firstRow="0" w:lastRow="0" w:firstColumn="0" w:lastColumn="0" w:oddVBand="0" w:evenVBand="0" w:oddHBand="1" w:evenHBand="0" w:firstRowFirstColumn="0" w:firstRowLastColumn="0" w:lastRowFirstColumn="0" w:lastRowLastColumn="0"/>
+            </w:pPr>
+          </w:p>
+        </w:tc>
+      </w:tr>
+    </w:tbl>
     <w:p>
       <w:pPr>
         <w:pStyle w:val="Heading2"/>
       </w:pPr>
-      <w:r>
-        <w:lastRenderedPageBreak/>
+    </w:p>
+    <w:p>
+      <w:pPr>
+        <w:pStyle w:val="Heading2"/>
+      </w:pPr>
+      <w:r>
         <w:t>Data Table</w:t>
+      </w:r>
+    </w:p>
+    <w:p>
+      <w:r>
+        <w:t>(</w:t>
+      </w:r>
+      <w:r>
+        <w:t xml:space="preserve">Provide a Table Name and Table Description.  </w:t>
+      </w:r>
+      <w:r>
+        <w:t xml:space="preserve">Each row </w:t>
+      </w:r>
+      <w:r>
+        <w:t xml:space="preserve">in the below table </w:t>
+      </w:r>
+      <w:r>
+        <w:t>describes one column in your data table.  Complete each row as follows:</w:t>
       </w:r>
     </w:p>
     <w:p>
@@ -1196,13 +1708,41 @@
         </w:numPr>
       </w:pPr>
       <w:r>
-        <w:t xml:space="preserve">Column name: exactly as it appears in the </w:t>
+        <w:rPr>
+          <w:b/>
+          <w:bCs/>
+        </w:rPr>
+        <w:t>Column name</w:t>
+      </w:r>
+      <w:r>
+        <w:t xml:space="preserve">: </w:t>
+      </w:r>
+      <w:r>
+        <w:t>This name must be e</w:t>
+      </w:r>
+      <w:r>
+        <w:t xml:space="preserve">xactly as it appears in the </w:t>
       </w:r>
       <w:r>
         <w:t>dataset</w:t>
       </w:r>
       <w:r>
-        <w:t>. Please avoid special characters, dashes and spaces.</w:t>
+        <w:t>. Please avoid special characters</w:t>
+      </w:r>
+      <w:r>
+        <w:t xml:space="preserve"> (like &amp; or \)</w:t>
+      </w:r>
+      <w:r>
+        <w:t>, dashes and spaces.</w:t>
+      </w:r>
+      <w:r>
+        <w:t xml:space="preserve"> Underscores are permissible.</w:t>
+      </w:r>
+      <w:r>
+        <w:t xml:space="preserve"> </w:t>
+      </w:r>
+      <w:r>
+        <w:t>Do not begin a column name with a number.</w:t>
       </w:r>
     </w:p>
     <w:p>
@@ -1214,7 +1754,29 @@
         </w:numPr>
       </w:pPr>
       <w:r>
-        <w:t>Description: please be specific, it can be lengthy</w:t>
+        <w:rPr>
+          <w:b/>
+          <w:bCs/>
+        </w:rPr>
+        <w:t>Description</w:t>
+      </w:r>
+      <w:r>
+        <w:t xml:space="preserve">: </w:t>
+      </w:r>
+      <w:r>
+        <w:t>P</w:t>
+      </w:r>
+      <w:r>
+        <w:t xml:space="preserve">lease </w:t>
+      </w:r>
+      <w:r>
+        <w:t xml:space="preserve">give a specific definition of the column name. This </w:t>
+      </w:r>
+      <w:r>
+        <w:t>can be lengthy</w:t>
+      </w:r>
+      <w:r>
+        <w:t>.</w:t>
       </w:r>
     </w:p>
     <w:p>
@@ -1226,7 +1788,23 @@
         </w:numPr>
       </w:pPr>
       <w:r>
-        <w:t xml:space="preserve">Unit: please avoid special characters and describe units in this pattern: e.g. </w:t>
+        <w:rPr>
+          <w:b/>
+          <w:bCs/>
+        </w:rPr>
+        <w:t>Unit:</w:t>
+      </w:r>
+      <w:r>
+        <w:t xml:space="preserve"> </w:t>
+      </w:r>
+      <w:r>
+        <w:t xml:space="preserve">Identify units for all numeric variables.  </w:t>
+      </w:r>
+      <w:r>
+        <w:t>P</w:t>
+      </w:r>
+      <w:r>
+        <w:t xml:space="preserve">lease avoid special characters and describe units in this pattern: e.g. </w:t>
       </w:r>
       <w:proofErr w:type="spellStart"/>
       <w:r>
@@ -1255,7 +1833,13 @@
       </w:r>
       <w:proofErr w:type="spellStart"/>
       <w:r>
-        <w:t>absoptionPerMolePerCentimeter</w:t>
+        <w:t>abso</w:t>
+      </w:r>
+      <w:r>
+        <w:t>r</w:t>
+      </w:r>
+      <w:r>
+        <w:t>ptionPerMolePerCentimeter</w:t>
       </w:r>
       <w:proofErr w:type="spellEnd"/>
     </w:p>
@@ -1268,13 +1852,32 @@
         </w:numPr>
       </w:pPr>
       <w:r>
-        <w:t>Code explanation: if you use codes in your column, please explain in</w:t>
+        <w:rPr>
+          <w:b/>
+          <w:bCs/>
+        </w:rPr>
+        <w:t>Code explanation</w:t>
+      </w:r>
+      <w:r>
+        <w:t xml:space="preserve">: </w:t>
+      </w:r>
+      <w:r>
+        <w:t>I</w:t>
+      </w:r>
+      <w:r>
+        <w:t>f you use codes in your column, please explain in</w:t>
       </w:r>
       <w:r>
         <w:t xml:space="preserve"> this</w:t>
       </w:r>
       <w:r>
-        <w:t xml:space="preserve"> way: e.g. LR=Little Rock Lake, A=Sample suspect, J=Nonstandard routine followed</w:t>
+        <w:t xml:space="preserve"> way: e.g.</w:t>
+      </w:r>
+      <w:r>
+        <w:t>,</w:t>
+      </w:r>
+      <w:r>
+        <w:t xml:space="preserve"> LR=Little Rock Lake, A=Sample suspect, J=Nonstandard routine followed</w:t>
       </w:r>
     </w:p>
     <w:p>
@@ -1286,10 +1889,27 @@
         </w:numPr>
       </w:pPr>
       <w:r>
+        <w:rPr>
+          <w:b/>
+          <w:bCs/>
+        </w:rPr>
         <w:t>Date</w:t>
       </w:r>
       <w:r>
-        <w:t xml:space="preserve"> format: please tell us exactly how the date and time is formatted: e.g. mm/dd/</w:t>
+        <w:rPr>
+          <w:b/>
+          <w:bCs/>
+        </w:rPr>
+        <w:t xml:space="preserve"> format</w:t>
+      </w:r>
+      <w:r>
+        <w:t xml:space="preserve">: </w:t>
+      </w:r>
+      <w:r>
+        <w:t>P</w:t>
+      </w:r>
+      <w:r>
+        <w:t>lease tell us exactly how the date and time is formatted: e.g. mm/dd/</w:t>
       </w:r>
       <w:proofErr w:type="spellStart"/>
       <w:r>
@@ -1301,11 +1921,38 @@
       </w:r>
       <w:proofErr w:type="spellStart"/>
       <w:r>
-        <w:t>hh:mm:ss</w:t>
+        <w:t>hh:</w:t>
+      </w:r>
+      <w:proofErr w:type="gramStart"/>
+      <w:r>
+        <w:t>mm:ss</w:t>
       </w:r>
       <w:proofErr w:type="spellEnd"/>
+      <w:proofErr w:type="gramEnd"/>
       <w:r>
         <w:t xml:space="preserve"> plus the time zone and whether or not daylight savings was observed.</w:t>
+      </w:r>
+      <w:r>
+        <w:t xml:space="preserve">  ISO date format of YYY</w:t>
+      </w:r>
+      <w:r>
+        <w:t>Y</w:t>
+      </w:r>
+      <w:r>
+        <w:t xml:space="preserve">-MM-DD or YYYY-MM-DD </w:t>
+      </w:r>
+      <w:proofErr w:type="spellStart"/>
+      <w:r>
+        <w:t>hh:</w:t>
+      </w:r>
+      <w:proofErr w:type="gramStart"/>
+      <w:r>
+        <w:t>mm:ss</w:t>
+      </w:r>
+      <w:proofErr w:type="spellEnd"/>
+      <w:proofErr w:type="gramEnd"/>
+      <w:r>
+        <w:t xml:space="preserve"> is preferred.</w:t>
       </w:r>
     </w:p>
     <w:p>
@@ -1317,15 +1964,31 @@
         </w:numPr>
       </w:pPr>
       <w:r>
-        <w:t xml:space="preserve">Missing value code: </w:t>
-      </w:r>
-      <w:r>
-        <w:t>If a code for ‘no data’ is used, please specify: e.g. -99999</w:t>
-      </w:r>
-    </w:p>
-    <w:p>
-      <w:r>
-        <w:t>Please add rows as needed</w:t>
+        <w:rPr>
+          <w:b/>
+          <w:bCs/>
+        </w:rPr>
+        <w:t>Missing value code</w:t>
+      </w:r>
+      <w:r>
+        <w:t xml:space="preserve">: </w:t>
+      </w:r>
+      <w:r>
+        <w:t xml:space="preserve">If a code for ‘no data’ is used, please </w:t>
+      </w:r>
+      <w:proofErr w:type="gramStart"/>
+      <w:r>
+        <w:t>specify:</w:t>
+      </w:r>
+      <w:proofErr w:type="gramEnd"/>
+      <w:r>
+        <w:t xml:space="preserve"> e.g.</w:t>
+      </w:r>
+      <w:r>
+        <w:t>,</w:t>
+      </w:r>
+      <w:r>
+        <w:t xml:space="preserve"> -99999</w:t>
       </w:r>
     </w:p>
     <w:p>
@@ -1567,7 +2230,7 @@
             <w:tcBorders>
               <w:top w:val="none" w:sz="0" w:space="0" w:color="auto"/>
               <w:left w:val="none" w:sz="0" w:space="0" w:color="auto"/>
-              <w:bottom w:val="none" w:sz="0" w:space="0" w:color="auto"/>
+              <w:bottom w:val="single" w:sz="4" w:space="0" w:color="auto"/>
             </w:tcBorders>
           </w:tcPr>
           <w:p/>
@@ -1577,7 +2240,7 @@
             <w:tcW w:w="3323" w:type="dxa"/>
             <w:tcBorders>
               <w:top w:val="none" w:sz="0" w:space="0" w:color="auto"/>
-              <w:bottom w:val="none" w:sz="0" w:space="0" w:color="auto"/>
+              <w:bottom w:val="single" w:sz="4" w:space="0" w:color="auto"/>
             </w:tcBorders>
           </w:tcPr>
           <w:p>
@@ -1591,7 +2254,7 @@
             <w:tcW w:w="2430" w:type="dxa"/>
             <w:tcBorders>
               <w:top w:val="none" w:sz="0" w:space="0" w:color="auto"/>
-              <w:bottom w:val="none" w:sz="0" w:space="0" w:color="auto"/>
+              <w:bottom w:val="single" w:sz="4" w:space="0" w:color="auto"/>
             </w:tcBorders>
           </w:tcPr>
           <w:p>
@@ -1605,7 +2268,7 @@
             <w:tcW w:w="1800" w:type="dxa"/>
             <w:tcBorders>
               <w:top w:val="none" w:sz="0" w:space="0" w:color="auto"/>
-              <w:bottom w:val="none" w:sz="0" w:space="0" w:color="auto"/>
+              <w:bottom w:val="single" w:sz="4" w:space="0" w:color="auto"/>
               <w:right w:val="none" w:sz="0" w:space="0" w:color="auto"/>
             </w:tcBorders>
           </w:tcPr>
@@ -1621,12 +2284,18 @@
           <w:tcPr>
             <w:cnfStyle w:val="001000000000" w:firstRow="0" w:lastRow="0" w:firstColumn="1" w:lastColumn="0" w:oddVBand="0" w:evenVBand="0" w:oddHBand="0" w:evenHBand="0" w:firstRowFirstColumn="0" w:firstRowLastColumn="0" w:lastRowFirstColumn="0" w:lastRowLastColumn="0"/>
             <w:tcW w:w="1915" w:type="dxa"/>
+            <w:tcBorders>
+              <w:bottom w:val="single" w:sz="8" w:space="0" w:color="4F81BD" w:themeColor="accent1"/>
+            </w:tcBorders>
           </w:tcPr>
           <w:p/>
         </w:tc>
         <w:tc>
           <w:tcPr>
             <w:tcW w:w="3323" w:type="dxa"/>
+            <w:tcBorders>
+              <w:bottom w:val="single" w:sz="8" w:space="0" w:color="4F81BD" w:themeColor="accent1"/>
+            </w:tcBorders>
           </w:tcPr>
           <w:p>
             <w:pPr>
@@ -1637,6 +2306,9 @@
         <w:tc>
           <w:tcPr>
             <w:tcW w:w="2430" w:type="dxa"/>
+            <w:tcBorders>
+              <w:bottom w:val="single" w:sz="8" w:space="0" w:color="4F81BD" w:themeColor="accent1"/>
+            </w:tcBorders>
           </w:tcPr>
           <w:p>
             <w:pPr>
@@ -1647,6 +2319,9 @@
         <w:tc>
           <w:tcPr>
             <w:tcW w:w="1800" w:type="dxa"/>
+            <w:tcBorders>
+              <w:bottom w:val="single" w:sz="8" w:space="0" w:color="4F81BD" w:themeColor="accent1"/>
+            </w:tcBorders>
           </w:tcPr>
           <w:p>
             <w:pPr>
@@ -1702,12 +2377,18 @@
           <w:tcPr>
             <w:cnfStyle w:val="001000000000" w:firstRow="0" w:lastRow="0" w:firstColumn="1" w:lastColumn="0" w:oddVBand="0" w:evenVBand="0" w:oddHBand="0" w:evenHBand="0" w:firstRowFirstColumn="0" w:firstRowLastColumn="0" w:lastRowFirstColumn="0" w:lastRowLastColumn="0"/>
             <w:tcW w:w="1915" w:type="dxa"/>
+            <w:tcBorders>
+              <w:top w:val="single" w:sz="8" w:space="0" w:color="4F81BD" w:themeColor="accent1"/>
+            </w:tcBorders>
           </w:tcPr>
           <w:p/>
         </w:tc>
         <w:tc>
           <w:tcPr>
             <w:tcW w:w="3323" w:type="dxa"/>
+            <w:tcBorders>
+              <w:top w:val="single" w:sz="8" w:space="0" w:color="4F81BD" w:themeColor="accent1"/>
+            </w:tcBorders>
           </w:tcPr>
           <w:p>
             <w:pPr>
@@ -1718,6 +2399,9 @@
         <w:tc>
           <w:tcPr>
             <w:tcW w:w="2430" w:type="dxa"/>
+            <w:tcBorders>
+              <w:top w:val="single" w:sz="8" w:space="0" w:color="4F81BD" w:themeColor="accent1"/>
+            </w:tcBorders>
           </w:tcPr>
           <w:p>
             <w:pPr>
@@ -1728,6 +2412,9 @@
         <w:tc>
           <w:tcPr>
             <w:tcW w:w="1800" w:type="dxa"/>
+            <w:tcBorders>
+              <w:top w:val="single" w:sz="8" w:space="0" w:color="4F81BD" w:themeColor="accent1"/>
+            </w:tcBorders>
           </w:tcPr>
           <w:p>
             <w:pPr>
@@ -1788,6 +2475,605 @@
               <w:bottom w:val="none" w:sz="0" w:space="0" w:color="auto"/>
               <w:right w:val="none" w:sz="0" w:space="0" w:color="auto"/>
             </w:tcBorders>
+          </w:tcPr>
+          <w:p>
+            <w:pPr>
+              <w:cnfStyle w:val="000000100000" w:firstRow="0" w:lastRow="0" w:firstColumn="0" w:lastColumn="0" w:oddVBand="0" w:evenVBand="0" w:oddHBand="1" w:evenHBand="0" w:firstRowFirstColumn="0" w:firstRowLastColumn="0" w:lastRowFirstColumn="0" w:lastRowLastColumn="0"/>
+            </w:pPr>
+          </w:p>
+        </w:tc>
+      </w:tr>
+    </w:tbl>
+    <w:p>
+      <w:r>
+        <w:t>(Copy this table to document more than one data table.)</w:t>
+      </w:r>
+    </w:p>
+    <w:p>
+      <w:pPr>
+        <w:pStyle w:val="Heading2"/>
+      </w:pPr>
+      <w:r>
+        <w:t xml:space="preserve">Spatial </w:t>
+      </w:r>
+      <w:r>
+        <w:t>data objects</w:t>
+      </w:r>
+    </w:p>
+    <w:p>
+      <w:pPr>
+        <w:spacing w:after="0"/>
+        <w:ind w:left="720" w:hanging="720"/>
+      </w:pPr>
+      <w:r>
+        <w:t xml:space="preserve">(List any geospatial data objects you would like to archive. </w:t>
+      </w:r>
+      <w:r>
+        <w:t>Organize spatial data into .zip directories</w:t>
+      </w:r>
+    </w:p>
+    <w:p>
+      <w:pPr>
+        <w:spacing w:after="0"/>
+        <w:ind w:left="720" w:hanging="720"/>
+      </w:pPr>
+      <w:r>
+        <w:t>and describe each.</w:t>
+      </w:r>
+      <w:r>
+        <w:t>)</w:t>
+      </w:r>
+    </w:p>
+    <w:p>
+      <w:pPr>
+        <w:spacing w:after="0" w:line="240" w:lineRule="auto"/>
+      </w:pPr>
+      <w:r>
+        <w:rPr>
+          <w:b/>
+        </w:rPr>
+        <w:t>Directory</w:t>
+      </w:r>
+      <w:r>
+        <w:rPr>
+          <w:b/>
+        </w:rPr>
+        <w:t xml:space="preserve"> name:</w:t>
+      </w:r>
+      <w:r>
+        <w:t xml:space="preserve"> </w:t>
+      </w:r>
+      <w:r>
+        <w:t>(</w:t>
+      </w:r>
+      <w:r>
+        <w:t xml:space="preserve">A short name for </w:t>
+      </w:r>
+      <w:r>
+        <w:t>the data)</w:t>
+      </w:r>
+    </w:p>
+    <w:p>
+      <w:r>
+        <w:rPr>
+          <w:b/>
+        </w:rPr>
+        <w:t>Directory</w:t>
+      </w:r>
+      <w:r>
+        <w:rPr>
+          <w:b/>
+        </w:rPr>
+        <w:t xml:space="preserve"> description:</w:t>
+      </w:r>
+      <w:r>
+        <w:t xml:space="preserve"> (A</w:t>
+      </w:r>
+      <w:r>
+        <w:t xml:space="preserve"> </w:t>
+      </w:r>
+      <w:r>
+        <w:t xml:space="preserve">brief description of </w:t>
+      </w:r>
+      <w:r>
+        <w:t>the data</w:t>
+      </w:r>
+      <w:r>
+        <w:t>)</w:t>
+      </w:r>
+    </w:p>
+    <w:tbl>
+      <w:tblPr>
+        <w:tblStyle w:val="LightList-Accent1"/>
+        <w:tblW w:w="9738" w:type="dxa"/>
+        <w:tblBorders>
+          <w:top w:val="single" w:sz="4" w:space="0" w:color="auto"/>
+          <w:left w:val="single" w:sz="4" w:space="0" w:color="auto"/>
+          <w:bottom w:val="single" w:sz="4" w:space="0" w:color="auto"/>
+          <w:right w:val="single" w:sz="4" w:space="0" w:color="auto"/>
+          <w:insideH w:val="single" w:sz="4" w:space="0" w:color="auto"/>
+          <w:insideV w:val="single" w:sz="4" w:space="0" w:color="auto"/>
+        </w:tblBorders>
+        <w:tblLook w:val="04A0" w:firstRow="1" w:lastRow="0" w:firstColumn="1" w:lastColumn="0" w:noHBand="0" w:noVBand="1"/>
+      </w:tblPr>
+      <w:tblGrid>
+        <w:gridCol w:w="3708"/>
+        <w:gridCol w:w="6030"/>
+      </w:tblGrid>
+      <w:tr>
+        <w:trPr>
+          <w:cnfStyle w:val="100000000000" w:firstRow="1" w:lastRow="0" w:firstColumn="0" w:lastColumn="0" w:oddVBand="0" w:evenVBand="0" w:oddHBand="0" w:evenHBand="0" w:firstRowFirstColumn="0" w:firstRowLastColumn="0" w:lastRowFirstColumn="0" w:lastRowLastColumn="0"/>
+        </w:trPr>
+        <w:tc>
+          <w:tcPr>
+            <w:cnfStyle w:val="001000000000" w:firstRow="0" w:lastRow="0" w:firstColumn="1" w:lastColumn="0" w:oddVBand="0" w:evenVBand="0" w:oddHBand="0" w:evenHBand="0" w:firstRowFirstColumn="0" w:firstRowLastColumn="0" w:lastRowFirstColumn="0" w:lastRowLastColumn="0"/>
+            <w:tcW w:w="3708" w:type="dxa"/>
+          </w:tcPr>
+          <w:p>
+            <w:r>
+              <w:t>Attribute</w:t>
+            </w:r>
+          </w:p>
+        </w:tc>
+        <w:tc>
+          <w:tcPr>
+            <w:tcW w:w="6030" w:type="dxa"/>
+          </w:tcPr>
+          <w:p>
+            <w:pPr>
+              <w:cnfStyle w:val="100000000000" w:firstRow="1" w:lastRow="0" w:firstColumn="0" w:lastColumn="0" w:oddVBand="0" w:evenVBand="0" w:oddHBand="0" w:evenHBand="0" w:firstRowFirstColumn="0" w:firstRowLastColumn="0" w:lastRowFirstColumn="0" w:lastRowLastColumn="0"/>
+            </w:pPr>
+            <w:r>
+              <w:t>Value</w:t>
+            </w:r>
+          </w:p>
+        </w:tc>
+      </w:tr>
+      <w:tr>
+        <w:trPr>
+          <w:cnfStyle w:val="000000100000" w:firstRow="0" w:lastRow="0" w:firstColumn="0" w:lastColumn="0" w:oddVBand="0" w:evenVBand="0" w:oddHBand="1" w:evenHBand="0" w:firstRowFirstColumn="0" w:firstRowLastColumn="0" w:lastRowFirstColumn="0" w:lastRowLastColumn="0"/>
+        </w:trPr>
+        <w:tc>
+          <w:tcPr>
+            <w:cnfStyle w:val="001000000000" w:firstRow="0" w:lastRow="0" w:firstColumn="1" w:lastColumn="0" w:oddVBand="0" w:evenVBand="0" w:oddHBand="0" w:evenHBand="0" w:firstRowFirstColumn="0" w:firstRowLastColumn="0" w:lastRowFirstColumn="0" w:lastRowLastColumn="0"/>
+            <w:tcW w:w="3708" w:type="dxa"/>
+          </w:tcPr>
+          <w:p>
+            <w:pPr>
+              <w:rPr>
+                <w:b w:val="0"/>
+                <w:bCs w:val="0"/>
+              </w:rPr>
+            </w:pPr>
+            <w:r>
+              <w:rPr>
+                <w:b w:val="0"/>
+                <w:bCs w:val="0"/>
+              </w:rPr>
+              <w:t>Horizontal Coordinate System Name (e.g. WGS_1984_UTM_Zone_12N)</w:t>
+            </w:r>
+          </w:p>
+        </w:tc>
+        <w:tc>
+          <w:tcPr>
+            <w:tcW w:w="6030" w:type="dxa"/>
+          </w:tcPr>
+          <w:p>
+            <w:pPr>
+              <w:cnfStyle w:val="000000100000" w:firstRow="0" w:lastRow="0" w:firstColumn="0" w:lastColumn="0" w:oddVBand="0" w:evenVBand="0" w:oddHBand="1" w:evenHBand="0" w:firstRowFirstColumn="0" w:firstRowLastColumn="0" w:lastRowFirstColumn="0" w:lastRowLastColumn="0"/>
+            </w:pPr>
+          </w:p>
+        </w:tc>
+      </w:tr>
+      <w:tr>
+        <w:tc>
+          <w:tcPr>
+            <w:cnfStyle w:val="001000000000" w:firstRow="0" w:lastRow="0" w:firstColumn="1" w:lastColumn="0" w:oddVBand="0" w:evenVBand="0" w:oddHBand="0" w:evenHBand="0" w:firstRowFirstColumn="0" w:firstRowLastColumn="0" w:lastRowFirstColumn="0" w:lastRowLastColumn="0"/>
+            <w:tcW w:w="3708" w:type="dxa"/>
+          </w:tcPr>
+          <w:p>
+            <w:pPr>
+              <w:rPr>
+                <w:b w:val="0"/>
+                <w:bCs w:val="0"/>
+              </w:rPr>
+            </w:pPr>
+            <w:r>
+              <w:rPr>
+                <w:b w:val="0"/>
+                <w:bCs w:val="0"/>
+              </w:rPr>
+              <w:t>Horizontal Accuracy Report</w:t>
+            </w:r>
+          </w:p>
+        </w:tc>
+        <w:tc>
+          <w:tcPr>
+            <w:tcW w:w="6030" w:type="dxa"/>
+          </w:tcPr>
+          <w:p>
+            <w:pPr>
+              <w:cnfStyle w:val="000000000000" w:firstRow="0" w:lastRow="0" w:firstColumn="0" w:lastColumn="0" w:oddVBand="0" w:evenVBand="0" w:oddHBand="0" w:evenHBand="0" w:firstRowFirstColumn="0" w:firstRowLastColumn="0" w:lastRowFirstColumn="0" w:lastRowLastColumn="0"/>
+            </w:pPr>
+          </w:p>
+        </w:tc>
+      </w:tr>
+      <w:tr>
+        <w:trPr>
+          <w:cnfStyle w:val="000000100000" w:firstRow="0" w:lastRow="0" w:firstColumn="0" w:lastColumn="0" w:oddVBand="0" w:evenVBand="0" w:oddHBand="1" w:evenHBand="0" w:firstRowFirstColumn="0" w:firstRowLastColumn="0" w:lastRowFirstColumn="0" w:lastRowLastColumn="0"/>
+        </w:trPr>
+        <w:tc>
+          <w:tcPr>
+            <w:cnfStyle w:val="001000000000" w:firstRow="0" w:lastRow="0" w:firstColumn="1" w:lastColumn="0" w:oddVBand="0" w:evenVBand="0" w:oddHBand="0" w:evenHBand="0" w:firstRowFirstColumn="0" w:firstRowLastColumn="0" w:lastRowFirstColumn="0" w:lastRowLastColumn="0"/>
+            <w:tcW w:w="3708" w:type="dxa"/>
+          </w:tcPr>
+          <w:p>
+            <w:pPr>
+              <w:rPr>
+                <w:b w:val="0"/>
+                <w:bCs w:val="0"/>
+              </w:rPr>
+            </w:pPr>
+            <w:r>
+              <w:rPr>
+                <w:b w:val="0"/>
+                <w:bCs w:val="0"/>
+              </w:rPr>
+              <w:t>Vertical Accuracy Report</w:t>
+            </w:r>
+          </w:p>
+        </w:tc>
+        <w:tc>
+          <w:tcPr>
+            <w:tcW w:w="6030" w:type="dxa"/>
+          </w:tcPr>
+          <w:p>
+            <w:pPr>
+              <w:cnfStyle w:val="000000100000" w:firstRow="0" w:lastRow="0" w:firstColumn="0" w:lastColumn="0" w:oddVBand="0" w:evenVBand="0" w:oddHBand="1" w:evenHBand="0" w:firstRowFirstColumn="0" w:firstRowLastColumn="0" w:lastRowFirstColumn="0" w:lastRowLastColumn="0"/>
+            </w:pPr>
+          </w:p>
+        </w:tc>
+      </w:tr>
+      <w:tr>
+        <w:tc>
+          <w:tcPr>
+            <w:cnfStyle w:val="001000000000" w:firstRow="0" w:lastRow="0" w:firstColumn="1" w:lastColumn="0" w:oddVBand="0" w:evenVBand="0" w:oddHBand="0" w:evenHBand="0" w:firstRowFirstColumn="0" w:firstRowLastColumn="0" w:lastRowFirstColumn="0" w:lastRowLastColumn="0"/>
+            <w:tcW w:w="3708" w:type="dxa"/>
+          </w:tcPr>
+          <w:p>
+            <w:pPr>
+              <w:rPr>
+                <w:b w:val="0"/>
+                <w:bCs w:val="0"/>
+              </w:rPr>
+            </w:pPr>
+            <w:r>
+              <w:rPr>
+                <w:b w:val="0"/>
+                <w:bCs w:val="0"/>
+              </w:rPr>
+              <w:t>Cell Size X Direction</w:t>
+            </w:r>
+          </w:p>
+        </w:tc>
+        <w:tc>
+          <w:tcPr>
+            <w:tcW w:w="6030" w:type="dxa"/>
+          </w:tcPr>
+          <w:p>
+            <w:pPr>
+              <w:cnfStyle w:val="000000000000" w:firstRow="0" w:lastRow="0" w:firstColumn="0" w:lastColumn="0" w:oddVBand="0" w:evenVBand="0" w:oddHBand="0" w:evenHBand="0" w:firstRowFirstColumn="0" w:firstRowLastColumn="0" w:lastRowFirstColumn="0" w:lastRowLastColumn="0"/>
+            </w:pPr>
+          </w:p>
+        </w:tc>
+      </w:tr>
+      <w:tr>
+        <w:trPr>
+          <w:cnfStyle w:val="000000100000" w:firstRow="0" w:lastRow="0" w:firstColumn="0" w:lastColumn="0" w:oddVBand="0" w:evenVBand="0" w:oddHBand="1" w:evenHBand="0" w:firstRowFirstColumn="0" w:firstRowLastColumn="0" w:lastRowFirstColumn="0" w:lastRowLastColumn="0"/>
+        </w:trPr>
+        <w:tc>
+          <w:tcPr>
+            <w:cnfStyle w:val="001000000000" w:firstRow="0" w:lastRow="0" w:firstColumn="1" w:lastColumn="0" w:oddVBand="0" w:evenVBand="0" w:oddHBand="0" w:evenHBand="0" w:firstRowFirstColumn="0" w:firstRowLastColumn="0" w:lastRowFirstColumn="0" w:lastRowLastColumn="0"/>
+            <w:tcW w:w="3708" w:type="dxa"/>
+          </w:tcPr>
+          <w:p>
+            <w:pPr>
+              <w:rPr>
+                <w:b w:val="0"/>
+                <w:bCs w:val="0"/>
+              </w:rPr>
+            </w:pPr>
+            <w:r>
+              <w:rPr>
+                <w:b w:val="0"/>
+                <w:bCs w:val="0"/>
+              </w:rPr>
+              <w:t>Cell Size Y Direction</w:t>
+            </w:r>
+          </w:p>
+        </w:tc>
+        <w:tc>
+          <w:tcPr>
+            <w:tcW w:w="6030" w:type="dxa"/>
+          </w:tcPr>
+          <w:p>
+            <w:pPr>
+              <w:cnfStyle w:val="000000100000" w:firstRow="0" w:lastRow="0" w:firstColumn="0" w:lastColumn="0" w:oddVBand="0" w:evenVBand="0" w:oddHBand="1" w:evenHBand="0" w:firstRowFirstColumn="0" w:firstRowLastColumn="0" w:lastRowFirstColumn="0" w:lastRowLastColumn="0"/>
+            </w:pPr>
+          </w:p>
+        </w:tc>
+      </w:tr>
+      <w:tr>
+        <w:tc>
+          <w:tcPr>
+            <w:cnfStyle w:val="001000000000" w:firstRow="0" w:lastRow="0" w:firstColumn="1" w:lastColumn="0" w:oddVBand="0" w:evenVBand="0" w:oddHBand="0" w:evenHBand="0" w:firstRowFirstColumn="0" w:firstRowLastColumn="0" w:lastRowFirstColumn="0" w:lastRowLastColumn="0"/>
+            <w:tcW w:w="3708" w:type="dxa"/>
+          </w:tcPr>
+          <w:p>
+            <w:pPr>
+              <w:rPr>
+                <w:b w:val="0"/>
+                <w:bCs w:val="0"/>
+              </w:rPr>
+            </w:pPr>
+            <w:r>
+              <w:rPr>
+                <w:b w:val="0"/>
+                <w:bCs w:val="0"/>
+              </w:rPr>
+              <w:t>Raster Origin (e.g. Upper Left)</w:t>
+            </w:r>
+          </w:p>
+        </w:tc>
+        <w:tc>
+          <w:tcPr>
+            <w:tcW w:w="6030" w:type="dxa"/>
+          </w:tcPr>
+          <w:p>
+            <w:pPr>
+              <w:cnfStyle w:val="000000000000" w:firstRow="0" w:lastRow="0" w:firstColumn="0" w:lastColumn="0" w:oddVBand="0" w:evenVBand="0" w:oddHBand="0" w:evenHBand="0" w:firstRowFirstColumn="0" w:firstRowLastColumn="0" w:lastRowFirstColumn="0" w:lastRowLastColumn="0"/>
+            </w:pPr>
+          </w:p>
+        </w:tc>
+      </w:tr>
+      <w:tr>
+        <w:trPr>
+          <w:cnfStyle w:val="000000100000" w:firstRow="0" w:lastRow="0" w:firstColumn="0" w:lastColumn="0" w:oddVBand="0" w:evenVBand="0" w:oddHBand="1" w:evenHBand="0" w:firstRowFirstColumn="0" w:firstRowLastColumn="0" w:lastRowFirstColumn="0" w:lastRowLastColumn="0"/>
+        </w:trPr>
+        <w:tc>
+          <w:tcPr>
+            <w:cnfStyle w:val="001000000000" w:firstRow="0" w:lastRow="0" w:firstColumn="1" w:lastColumn="0" w:oddVBand="0" w:evenVBand="0" w:oddHBand="0" w:evenHBand="0" w:firstRowFirstColumn="0" w:firstRowLastColumn="0" w:lastRowFirstColumn="0" w:lastRowLastColumn="0"/>
+            <w:tcW w:w="3708" w:type="dxa"/>
+          </w:tcPr>
+          <w:p>
+            <w:pPr>
+              <w:rPr>
+                <w:b w:val="0"/>
+                <w:bCs w:val="0"/>
+              </w:rPr>
+            </w:pPr>
+            <w:r>
+              <w:rPr>
+                <w:b w:val="0"/>
+                <w:bCs w:val="0"/>
+              </w:rPr>
+              <w:t>Number of Rows</w:t>
+            </w:r>
+          </w:p>
+        </w:tc>
+        <w:tc>
+          <w:tcPr>
+            <w:tcW w:w="6030" w:type="dxa"/>
+          </w:tcPr>
+          <w:p>
+            <w:pPr>
+              <w:cnfStyle w:val="000000100000" w:firstRow="0" w:lastRow="0" w:firstColumn="0" w:lastColumn="0" w:oddVBand="0" w:evenVBand="0" w:oddHBand="1" w:evenHBand="0" w:firstRowFirstColumn="0" w:firstRowLastColumn="0" w:lastRowFirstColumn="0" w:lastRowLastColumn="0"/>
+            </w:pPr>
+          </w:p>
+        </w:tc>
+      </w:tr>
+      <w:tr>
+        <w:tc>
+          <w:tcPr>
+            <w:cnfStyle w:val="001000000000" w:firstRow="0" w:lastRow="0" w:firstColumn="1" w:lastColumn="0" w:oddVBand="0" w:evenVBand="0" w:oddHBand="0" w:evenHBand="0" w:firstRowFirstColumn="0" w:firstRowLastColumn="0" w:lastRowFirstColumn="0" w:lastRowLastColumn="0"/>
+            <w:tcW w:w="3708" w:type="dxa"/>
+          </w:tcPr>
+          <w:p>
+            <w:pPr>
+              <w:rPr>
+                <w:b w:val="0"/>
+                <w:bCs w:val="0"/>
+              </w:rPr>
+            </w:pPr>
+            <w:r>
+              <w:rPr>
+                <w:b w:val="0"/>
+                <w:bCs w:val="0"/>
+              </w:rPr>
+              <w:t>Number of Columns</w:t>
+            </w:r>
+          </w:p>
+        </w:tc>
+        <w:tc>
+          <w:tcPr>
+            <w:tcW w:w="6030" w:type="dxa"/>
+          </w:tcPr>
+          <w:p>
+            <w:pPr>
+              <w:cnfStyle w:val="000000000000" w:firstRow="0" w:lastRow="0" w:firstColumn="0" w:lastColumn="0" w:oddVBand="0" w:evenVBand="0" w:oddHBand="0" w:evenHBand="0" w:firstRowFirstColumn="0" w:firstRowLastColumn="0" w:lastRowFirstColumn="0" w:lastRowLastColumn="0"/>
+            </w:pPr>
+          </w:p>
+        </w:tc>
+      </w:tr>
+      <w:tr>
+        <w:trPr>
+          <w:cnfStyle w:val="000000100000" w:firstRow="0" w:lastRow="0" w:firstColumn="0" w:lastColumn="0" w:oddVBand="0" w:evenVBand="0" w:oddHBand="1" w:evenHBand="0" w:firstRowFirstColumn="0" w:firstRowLastColumn="0" w:lastRowFirstColumn="0" w:lastRowLastColumn="0"/>
+        </w:trPr>
+        <w:tc>
+          <w:tcPr>
+            <w:cnfStyle w:val="001000000000" w:firstRow="0" w:lastRow="0" w:firstColumn="1" w:lastColumn="0" w:oddVBand="0" w:evenVBand="0" w:oddHBand="0" w:evenHBand="0" w:firstRowFirstColumn="0" w:firstRowLastColumn="0" w:lastRowFirstColumn="0" w:lastRowLastColumn="0"/>
+            <w:tcW w:w="3708" w:type="dxa"/>
+          </w:tcPr>
+          <w:p>
+            <w:pPr>
+              <w:rPr>
+                <w:b w:val="0"/>
+                <w:bCs w:val="0"/>
+              </w:rPr>
+            </w:pPr>
+            <w:r>
+              <w:rPr>
+                <w:b w:val="0"/>
+                <w:bCs w:val="0"/>
+              </w:rPr>
+              <w:t>Number of Verticals</w:t>
+            </w:r>
+          </w:p>
+        </w:tc>
+        <w:tc>
+          <w:tcPr>
+            <w:tcW w:w="6030" w:type="dxa"/>
+          </w:tcPr>
+          <w:p>
+            <w:pPr>
+              <w:cnfStyle w:val="000000100000" w:firstRow="0" w:lastRow="0" w:firstColumn="0" w:lastColumn="0" w:oddVBand="0" w:evenVBand="0" w:oddHBand="1" w:evenHBand="0" w:firstRowFirstColumn="0" w:firstRowLastColumn="0" w:lastRowFirstColumn="0" w:lastRowLastColumn="0"/>
+            </w:pPr>
+          </w:p>
+        </w:tc>
+      </w:tr>
+      <w:tr>
+        <w:tc>
+          <w:tcPr>
+            <w:cnfStyle w:val="001000000000" w:firstRow="0" w:lastRow="0" w:firstColumn="1" w:lastColumn="0" w:oddVBand="0" w:evenVBand="0" w:oddHBand="0" w:evenHBand="0" w:firstRowFirstColumn="0" w:firstRowLastColumn="0" w:lastRowFirstColumn="0" w:lastRowLastColumn="0"/>
+            <w:tcW w:w="3708" w:type="dxa"/>
+          </w:tcPr>
+          <w:p>
+            <w:pPr>
+              <w:rPr>
+                <w:b w:val="0"/>
+                <w:bCs w:val="0"/>
+              </w:rPr>
+            </w:pPr>
+            <w:r>
+              <w:rPr>
+                <w:b w:val="0"/>
+                <w:bCs w:val="0"/>
+              </w:rPr>
+              <w:t>Cell Geometry (e.g. pixel)</w:t>
+            </w:r>
+          </w:p>
+        </w:tc>
+        <w:tc>
+          <w:tcPr>
+            <w:tcW w:w="6030" w:type="dxa"/>
+          </w:tcPr>
+          <w:p>
+            <w:pPr>
+              <w:cnfStyle w:val="000000000000" w:firstRow="0" w:lastRow="0" w:firstColumn="0" w:lastColumn="0" w:oddVBand="0" w:evenVBand="0" w:oddHBand="0" w:evenHBand="0" w:firstRowFirstColumn="0" w:firstRowLastColumn="0" w:lastRowFirstColumn="0" w:lastRowLastColumn="0"/>
+            </w:pPr>
+          </w:p>
+        </w:tc>
+      </w:tr>
+    </w:tbl>
+    <w:p/>
+    <w:p>
+      <w:pPr>
+        <w:pStyle w:val="Heading2"/>
+      </w:pPr>
+      <w:r>
+        <w:t>Scripts/code (software)</w:t>
+      </w:r>
+    </w:p>
+    <w:p>
+      <w:r>
+        <w:t>(List any software scripts/code you would like to archive along with your data. These may include processing scripts you wrote to create, clean, or analyze the data.)</w:t>
+      </w:r>
+    </w:p>
+    <w:tbl>
+      <w:tblPr>
+        <w:tblStyle w:val="LightList-Accent1"/>
+        <w:tblW w:w="9738" w:type="dxa"/>
+        <w:tblBorders>
+          <w:top w:val="single" w:sz="4" w:space="0" w:color="auto"/>
+          <w:left w:val="single" w:sz="4" w:space="0" w:color="auto"/>
+          <w:bottom w:val="single" w:sz="4" w:space="0" w:color="auto"/>
+          <w:right w:val="single" w:sz="4" w:space="0" w:color="auto"/>
+          <w:insideH w:val="single" w:sz="4" w:space="0" w:color="auto"/>
+          <w:insideV w:val="single" w:sz="4" w:space="0" w:color="auto"/>
+        </w:tblBorders>
+        <w:tblLook w:val="04A0" w:firstRow="1" w:lastRow="0" w:firstColumn="1" w:lastColumn="0" w:noHBand="0" w:noVBand="1"/>
+      </w:tblPr>
+      <w:tblGrid>
+        <w:gridCol w:w="3168"/>
+        <w:gridCol w:w="4860"/>
+        <w:gridCol w:w="1710"/>
+      </w:tblGrid>
+      <w:tr>
+        <w:trPr>
+          <w:cnfStyle w:val="100000000000" w:firstRow="1" w:lastRow="0" w:firstColumn="0" w:lastColumn="0" w:oddVBand="0" w:evenVBand="0" w:oddHBand="0" w:evenHBand="0" w:firstRowFirstColumn="0" w:firstRowLastColumn="0" w:lastRowFirstColumn="0" w:lastRowLastColumn="0"/>
+        </w:trPr>
+        <w:tc>
+          <w:tcPr>
+            <w:cnfStyle w:val="001000000000" w:firstRow="0" w:lastRow="0" w:firstColumn="1" w:lastColumn="0" w:oddVBand="0" w:evenVBand="0" w:oddHBand="0" w:evenHBand="0" w:firstRowFirstColumn="0" w:firstRowLastColumn="0" w:lastRowFirstColumn="0" w:lastRowLastColumn="0"/>
+            <w:tcW w:w="3168" w:type="dxa"/>
+          </w:tcPr>
+          <w:p>
+            <w:r>
+              <w:t>File name</w:t>
+            </w:r>
+          </w:p>
+        </w:tc>
+        <w:tc>
+          <w:tcPr>
+            <w:tcW w:w="4860" w:type="dxa"/>
+          </w:tcPr>
+          <w:p>
+            <w:pPr>
+              <w:cnfStyle w:val="100000000000" w:firstRow="1" w:lastRow="0" w:firstColumn="0" w:lastColumn="0" w:oddVBand="0" w:evenVBand="0" w:oddHBand="0" w:evenHBand="0" w:firstRowFirstColumn="0" w:firstRowLastColumn="0" w:lastRowFirstColumn="0" w:lastRowLastColumn="0"/>
+            </w:pPr>
+            <w:r>
+              <w:t>Description</w:t>
+            </w:r>
+          </w:p>
+        </w:tc>
+        <w:tc>
+          <w:tcPr>
+            <w:tcW w:w="1710" w:type="dxa"/>
+          </w:tcPr>
+          <w:p>
+            <w:pPr>
+              <w:cnfStyle w:val="100000000000" w:firstRow="1" w:lastRow="0" w:firstColumn="0" w:lastColumn="0" w:oddVBand="0" w:evenVBand="0" w:oddHBand="0" w:evenHBand="0" w:firstRowFirstColumn="0" w:firstRowLastColumn="0" w:lastRowFirstColumn="0" w:lastRowLastColumn="0"/>
+            </w:pPr>
+            <w:r>
+              <w:t>Scripting language</w:t>
+            </w:r>
+          </w:p>
+        </w:tc>
+      </w:tr>
+      <w:tr>
+        <w:trPr>
+          <w:cnfStyle w:val="000000100000" w:firstRow="0" w:lastRow="0" w:firstColumn="0" w:lastColumn="0" w:oddVBand="0" w:evenVBand="0" w:oddHBand="1" w:evenHBand="0" w:firstRowFirstColumn="0" w:firstRowLastColumn="0" w:lastRowFirstColumn="0" w:lastRowLastColumn="0"/>
+        </w:trPr>
+        <w:tc>
+          <w:tcPr>
+            <w:cnfStyle w:val="001000000000" w:firstRow="0" w:lastRow="0" w:firstColumn="1" w:lastColumn="0" w:oddVBand="0" w:evenVBand="0" w:oddHBand="0" w:evenHBand="0" w:firstRowFirstColumn="0" w:firstRowLastColumn="0" w:lastRowFirstColumn="0" w:lastRowLastColumn="0"/>
+            <w:tcW w:w="3168" w:type="dxa"/>
+          </w:tcPr>
+          <w:p/>
+        </w:tc>
+        <w:tc>
+          <w:tcPr>
+            <w:tcW w:w="4860" w:type="dxa"/>
+          </w:tcPr>
+          <w:p>
+            <w:pPr>
+              <w:cnfStyle w:val="000000100000" w:firstRow="0" w:lastRow="0" w:firstColumn="0" w:lastColumn="0" w:oddVBand="0" w:evenVBand="0" w:oddHBand="1" w:evenHBand="0" w:firstRowFirstColumn="0" w:firstRowLastColumn="0" w:lastRowFirstColumn="0" w:lastRowLastColumn="0"/>
+            </w:pPr>
+          </w:p>
+        </w:tc>
+        <w:tc>
+          <w:tcPr>
+            <w:tcW w:w="1710" w:type="dxa"/>
           </w:tcPr>
           <w:p>
             <w:pPr>
@@ -1906,1380 +3192,16 @@
           </w:p>
         </w:tc>
       </w:tr>
-      <w:tr>
-        <w:trPr>
-          <w:trHeight w:val="265"/>
-        </w:trPr>
-        <w:tc>
-          <w:tcPr>
-            <w:cnfStyle w:val="001000000000" w:firstRow="0" w:lastRow="0" w:firstColumn="1" w:lastColumn="0" w:oddVBand="0" w:evenVBand="0" w:oddHBand="0" w:evenHBand="0" w:firstRowFirstColumn="0" w:firstRowLastColumn="0" w:lastRowFirstColumn="0" w:lastRowLastColumn="0"/>
-            <w:tcW w:w="2178" w:type="dxa"/>
-          </w:tcPr>
-          <w:p/>
-        </w:tc>
-        <w:tc>
-          <w:tcPr>
-            <w:tcW w:w="3690" w:type="dxa"/>
-          </w:tcPr>
-          <w:p>
-            <w:pPr>
-              <w:cnfStyle w:val="000000000000" w:firstRow="0" w:lastRow="0" w:firstColumn="0" w:lastColumn="0" w:oddVBand="0" w:evenVBand="0" w:oddHBand="0" w:evenHBand="0" w:firstRowFirstColumn="0" w:firstRowLastColumn="0" w:lastRowFirstColumn="0" w:lastRowLastColumn="0"/>
-            </w:pPr>
-          </w:p>
-        </w:tc>
-        <w:tc>
-          <w:tcPr>
-            <w:tcW w:w="3674" w:type="dxa"/>
-          </w:tcPr>
-          <w:p>
-            <w:pPr>
-              <w:cnfStyle w:val="000000000000" w:firstRow="0" w:lastRow="0" w:firstColumn="0" w:lastColumn="0" w:oddVBand="0" w:evenVBand="0" w:oddHBand="0" w:evenHBand="0" w:firstRowFirstColumn="0" w:firstRowLastColumn="0" w:lastRowFirstColumn="0" w:lastRowLastColumn="0"/>
-            </w:pPr>
-          </w:p>
-        </w:tc>
-      </w:tr>
-      <w:tr>
-        <w:trPr>
-          <w:cnfStyle w:val="000000100000" w:firstRow="0" w:lastRow="0" w:firstColumn="0" w:lastColumn="0" w:oddVBand="0" w:evenVBand="0" w:oddHBand="1" w:evenHBand="0" w:firstRowFirstColumn="0" w:firstRowLastColumn="0" w:lastRowFirstColumn="0" w:lastRowLastColumn="0"/>
-          <w:trHeight w:val="265"/>
-        </w:trPr>
-        <w:tc>
-          <w:tcPr>
-            <w:cnfStyle w:val="001000000000" w:firstRow="0" w:lastRow="0" w:firstColumn="1" w:lastColumn="0" w:oddVBand="0" w:evenVBand="0" w:oddHBand="0" w:evenHBand="0" w:firstRowFirstColumn="0" w:firstRowLastColumn="0" w:lastRowFirstColumn="0" w:lastRowLastColumn="0"/>
-            <w:tcW w:w="2178" w:type="dxa"/>
-          </w:tcPr>
-          <w:p/>
-        </w:tc>
-        <w:tc>
-          <w:tcPr>
-            <w:tcW w:w="3690" w:type="dxa"/>
-          </w:tcPr>
-          <w:p>
-            <w:pPr>
-              <w:cnfStyle w:val="000000100000" w:firstRow="0" w:lastRow="0" w:firstColumn="0" w:lastColumn="0" w:oddVBand="0" w:evenVBand="0" w:oddHBand="1" w:evenHBand="0" w:firstRowFirstColumn="0" w:firstRowLastColumn="0" w:lastRowFirstColumn="0" w:lastRowLastColumn="0"/>
-            </w:pPr>
-          </w:p>
-        </w:tc>
-        <w:tc>
-          <w:tcPr>
-            <w:tcW w:w="3674" w:type="dxa"/>
-          </w:tcPr>
-          <w:p>
-            <w:pPr>
-              <w:cnfStyle w:val="000000100000" w:firstRow="0" w:lastRow="0" w:firstColumn="0" w:lastColumn="0" w:oddVBand="0" w:evenVBand="0" w:oddHBand="1" w:evenHBand="0" w:firstRowFirstColumn="0" w:firstRowLastColumn="0" w:lastRowFirstColumn="0" w:lastRowLastColumn="0"/>
-            </w:pPr>
-          </w:p>
-        </w:tc>
-      </w:tr>
-      <w:tr>
-        <w:trPr>
-          <w:trHeight w:val="265"/>
-        </w:trPr>
-        <w:tc>
-          <w:tcPr>
-            <w:cnfStyle w:val="001000000000" w:firstRow="0" w:lastRow="0" w:firstColumn="1" w:lastColumn="0" w:oddVBand="0" w:evenVBand="0" w:oddHBand="0" w:evenHBand="0" w:firstRowFirstColumn="0" w:firstRowLastColumn="0" w:lastRowFirstColumn="0" w:lastRowLastColumn="0"/>
-            <w:tcW w:w="2178" w:type="dxa"/>
-          </w:tcPr>
-          <w:p/>
-        </w:tc>
-        <w:tc>
-          <w:tcPr>
-            <w:tcW w:w="3690" w:type="dxa"/>
-          </w:tcPr>
-          <w:p>
-            <w:pPr>
-              <w:cnfStyle w:val="000000000000" w:firstRow="0" w:lastRow="0" w:firstColumn="0" w:lastColumn="0" w:oddVBand="0" w:evenVBand="0" w:oddHBand="0" w:evenHBand="0" w:firstRowFirstColumn="0" w:firstRowLastColumn="0" w:lastRowFirstColumn="0" w:lastRowLastColumn="0"/>
-            </w:pPr>
-          </w:p>
-        </w:tc>
-        <w:tc>
-          <w:tcPr>
-            <w:tcW w:w="3674" w:type="dxa"/>
-          </w:tcPr>
-          <w:p>
-            <w:pPr>
-              <w:cnfStyle w:val="000000000000" w:firstRow="0" w:lastRow="0" w:firstColumn="0" w:lastColumn="0" w:oddVBand="0" w:evenVBand="0" w:oddHBand="0" w:evenHBand="0" w:firstRowFirstColumn="0" w:firstRowLastColumn="0" w:lastRowFirstColumn="0" w:lastRowLastColumn="0"/>
-            </w:pPr>
-          </w:p>
-        </w:tc>
-      </w:tr>
-      <w:tr>
-        <w:trPr>
-          <w:cnfStyle w:val="000000100000" w:firstRow="0" w:lastRow="0" w:firstColumn="0" w:lastColumn="0" w:oddVBand="0" w:evenVBand="0" w:oddHBand="1" w:evenHBand="0" w:firstRowFirstColumn="0" w:firstRowLastColumn="0" w:lastRowFirstColumn="0" w:lastRowLastColumn="0"/>
-          <w:trHeight w:val="280"/>
-        </w:trPr>
-        <w:tc>
-          <w:tcPr>
-            <w:cnfStyle w:val="001000000000" w:firstRow="0" w:lastRow="0" w:firstColumn="1" w:lastColumn="0" w:oddVBand="0" w:evenVBand="0" w:oddHBand="0" w:evenHBand="0" w:firstRowFirstColumn="0" w:firstRowLastColumn="0" w:lastRowFirstColumn="0" w:lastRowLastColumn="0"/>
-            <w:tcW w:w="2178" w:type="dxa"/>
-          </w:tcPr>
-          <w:p/>
-        </w:tc>
-        <w:tc>
-          <w:tcPr>
-            <w:tcW w:w="3690" w:type="dxa"/>
-          </w:tcPr>
-          <w:p>
-            <w:pPr>
-              <w:cnfStyle w:val="000000100000" w:firstRow="0" w:lastRow="0" w:firstColumn="0" w:lastColumn="0" w:oddVBand="0" w:evenVBand="0" w:oddHBand="1" w:evenHBand="0" w:firstRowFirstColumn="0" w:firstRowLastColumn="0" w:lastRowFirstColumn="0" w:lastRowLastColumn="0"/>
-            </w:pPr>
-          </w:p>
-        </w:tc>
-        <w:tc>
-          <w:tcPr>
-            <w:tcW w:w="3674" w:type="dxa"/>
-          </w:tcPr>
-          <w:p>
-            <w:pPr>
-              <w:cnfStyle w:val="000000100000" w:firstRow="0" w:lastRow="0" w:firstColumn="0" w:lastColumn="0" w:oddVBand="0" w:evenVBand="0" w:oddHBand="1" w:evenHBand="0" w:firstRowFirstColumn="0" w:firstRowLastColumn="0" w:lastRowFirstColumn="0" w:lastRowLastColumn="0"/>
-            </w:pPr>
-          </w:p>
-        </w:tc>
-      </w:tr>
-      <w:tr>
-        <w:trPr>
-          <w:trHeight w:val="265"/>
-        </w:trPr>
-        <w:tc>
-          <w:tcPr>
-            <w:cnfStyle w:val="001000000000" w:firstRow="0" w:lastRow="0" w:firstColumn="1" w:lastColumn="0" w:oddVBand="0" w:evenVBand="0" w:oddHBand="0" w:evenHBand="0" w:firstRowFirstColumn="0" w:firstRowLastColumn="0" w:lastRowFirstColumn="0" w:lastRowLastColumn="0"/>
-            <w:tcW w:w="2178" w:type="dxa"/>
-          </w:tcPr>
-          <w:p/>
-        </w:tc>
-        <w:tc>
-          <w:tcPr>
-            <w:tcW w:w="3690" w:type="dxa"/>
-          </w:tcPr>
-          <w:p>
-            <w:pPr>
-              <w:cnfStyle w:val="000000000000" w:firstRow="0" w:lastRow="0" w:firstColumn="0" w:lastColumn="0" w:oddVBand="0" w:evenVBand="0" w:oddHBand="0" w:evenHBand="0" w:firstRowFirstColumn="0" w:firstRowLastColumn="0" w:lastRowFirstColumn="0" w:lastRowLastColumn="0"/>
-            </w:pPr>
-          </w:p>
-        </w:tc>
-        <w:tc>
-          <w:tcPr>
-            <w:tcW w:w="3674" w:type="dxa"/>
-          </w:tcPr>
-          <w:p>
-            <w:pPr>
-              <w:cnfStyle w:val="000000000000" w:firstRow="0" w:lastRow="0" w:firstColumn="0" w:lastColumn="0" w:oddVBand="0" w:evenVBand="0" w:oddHBand="0" w:evenHBand="0" w:firstRowFirstColumn="0" w:firstRowLastColumn="0" w:lastRowFirstColumn="0" w:lastRowLastColumn="0"/>
-            </w:pPr>
-          </w:p>
-        </w:tc>
-      </w:tr>
-      <w:tr>
-        <w:trPr>
-          <w:cnfStyle w:val="000000100000" w:firstRow="0" w:lastRow="0" w:firstColumn="0" w:lastColumn="0" w:oddVBand="0" w:evenVBand="0" w:oddHBand="1" w:evenHBand="0" w:firstRowFirstColumn="0" w:firstRowLastColumn="0" w:lastRowFirstColumn="0" w:lastRowLastColumn="0"/>
-          <w:trHeight w:val="265"/>
-        </w:trPr>
-        <w:tc>
-          <w:tcPr>
-            <w:cnfStyle w:val="001000000000" w:firstRow="0" w:lastRow="0" w:firstColumn="1" w:lastColumn="0" w:oddVBand="0" w:evenVBand="0" w:oddHBand="0" w:evenHBand="0" w:firstRowFirstColumn="0" w:firstRowLastColumn="0" w:lastRowFirstColumn="0" w:lastRowLastColumn="0"/>
-            <w:tcW w:w="2178" w:type="dxa"/>
-          </w:tcPr>
-          <w:p/>
-        </w:tc>
-        <w:tc>
-          <w:tcPr>
-            <w:tcW w:w="3690" w:type="dxa"/>
-          </w:tcPr>
-          <w:p>
-            <w:pPr>
-              <w:cnfStyle w:val="000000100000" w:firstRow="0" w:lastRow="0" w:firstColumn="0" w:lastColumn="0" w:oddVBand="0" w:evenVBand="0" w:oddHBand="1" w:evenHBand="0" w:firstRowFirstColumn="0" w:firstRowLastColumn="0" w:lastRowFirstColumn="0" w:lastRowLastColumn="0"/>
-            </w:pPr>
-          </w:p>
-        </w:tc>
-        <w:tc>
-          <w:tcPr>
-            <w:tcW w:w="3674" w:type="dxa"/>
-          </w:tcPr>
-          <w:p>
-            <w:pPr>
-              <w:cnfStyle w:val="000000100000" w:firstRow="0" w:lastRow="0" w:firstColumn="0" w:lastColumn="0" w:oddVBand="0" w:evenVBand="0" w:oddHBand="1" w:evenHBand="0" w:firstRowFirstColumn="0" w:firstRowLastColumn="0" w:lastRowFirstColumn="0" w:lastRowLastColumn="0"/>
-            </w:pPr>
-          </w:p>
-        </w:tc>
-      </w:tr>
     </w:tbl>
     <w:p/>
     <w:p>
       <w:pPr>
         <w:pStyle w:val="Heading2"/>
       </w:pPr>
-    </w:p>
-    <w:p/>
-    <w:p>
-      <w:pPr>
-        <w:pStyle w:val="Heading2"/>
-      </w:pPr>
-      <w:r>
-        <w:lastRenderedPageBreak/>
-        <w:t xml:space="preserve">Spatial </w:t>
-      </w:r>
-      <w:r>
-        <w:t>data objects</w:t>
-      </w:r>
-    </w:p>
-    <w:p>
-      <w:pPr>
-        <w:spacing w:after="0"/>
-        <w:ind w:left="720" w:hanging="720"/>
-      </w:pPr>
-      <w:r>
-        <w:t xml:space="preserve">(List any geospatial data objects you would like to archive. </w:t>
-      </w:r>
-      <w:r>
-        <w:t>Organize spatial data into .zip directories</w:t>
-      </w:r>
-    </w:p>
-    <w:p>
-      <w:pPr>
-        <w:spacing w:after="0"/>
-        <w:ind w:left="720" w:hanging="720"/>
-      </w:pPr>
-      <w:r>
-        <w:t>and describe each.</w:t>
-      </w:r>
-      <w:r>
-        <w:t>)</w:t>
-      </w:r>
-    </w:p>
-    <w:p>
-      <w:pPr>
-        <w:spacing w:after="0" w:line="240" w:lineRule="auto"/>
-      </w:pPr>
-      <w:r>
-        <w:rPr>
-          <w:b/>
-        </w:rPr>
-        <w:t>Directory</w:t>
-      </w:r>
-      <w:r>
-        <w:rPr>
-          <w:b/>
-        </w:rPr>
-        <w:t xml:space="preserve"> name:</w:t>
-      </w:r>
-      <w:r>
-        <w:t xml:space="preserve"> </w:t>
-      </w:r>
-      <w:r>
-        <w:t>(</w:t>
-      </w:r>
-      <w:r>
-        <w:t xml:space="preserve">A short name for </w:t>
-      </w:r>
-      <w:r>
-        <w:t>the data)</w:t>
-      </w:r>
-    </w:p>
-    <w:p>
-      <w:r>
-        <w:rPr>
-          <w:b/>
-        </w:rPr>
-        <w:t>Directory</w:t>
-      </w:r>
-      <w:r>
-        <w:rPr>
-          <w:b/>
-        </w:rPr>
-        <w:t xml:space="preserve"> description:</w:t>
-      </w:r>
-      <w:r>
-        <w:t xml:space="preserve"> (A</w:t>
-      </w:r>
-      <w:r>
-        <w:t xml:space="preserve"> </w:t>
-      </w:r>
-      <w:r>
-        <w:t xml:space="preserve">brief description of </w:t>
-      </w:r>
-      <w:r>
-        <w:t>the data</w:t>
-      </w:r>
-      <w:r>
-        <w:t>)</w:t>
-      </w:r>
-    </w:p>
-    <w:tbl>
-      <w:tblPr>
-        <w:tblStyle w:val="LightList-Accent1"/>
-        <w:tblW w:w="9738" w:type="dxa"/>
-        <w:tblBorders>
-          <w:top w:val="single" w:sz="4" w:space="0" w:color="auto"/>
-          <w:left w:val="single" w:sz="4" w:space="0" w:color="auto"/>
-          <w:bottom w:val="single" w:sz="4" w:space="0" w:color="auto"/>
-          <w:right w:val="single" w:sz="4" w:space="0" w:color="auto"/>
-          <w:insideH w:val="single" w:sz="4" w:space="0" w:color="auto"/>
-          <w:insideV w:val="single" w:sz="4" w:space="0" w:color="auto"/>
-        </w:tblBorders>
-        <w:tblLook w:val="04A0" w:firstRow="1" w:lastRow="0" w:firstColumn="1" w:lastColumn="0" w:noHBand="0" w:noVBand="1"/>
-      </w:tblPr>
-      <w:tblGrid>
-        <w:gridCol w:w="3708"/>
-        <w:gridCol w:w="6030"/>
-      </w:tblGrid>
-      <w:tr>
-        <w:trPr>
-          <w:cnfStyle w:val="100000000000" w:firstRow="1" w:lastRow="0" w:firstColumn="0" w:lastColumn="0" w:oddVBand="0" w:evenVBand="0" w:oddHBand="0" w:evenHBand="0" w:firstRowFirstColumn="0" w:firstRowLastColumn="0" w:lastRowFirstColumn="0" w:lastRowLastColumn="0"/>
-        </w:trPr>
-        <w:tc>
-          <w:tcPr>
-            <w:cnfStyle w:val="001000000000" w:firstRow="0" w:lastRow="0" w:firstColumn="1" w:lastColumn="0" w:oddVBand="0" w:evenVBand="0" w:oddHBand="0" w:evenHBand="0" w:firstRowFirstColumn="0" w:firstRowLastColumn="0" w:lastRowFirstColumn="0" w:lastRowLastColumn="0"/>
-            <w:tcW w:w="3708" w:type="dxa"/>
-          </w:tcPr>
-          <w:p>
-            <w:r>
-              <w:t>Attribute</w:t>
-            </w:r>
-          </w:p>
-        </w:tc>
-        <w:tc>
-          <w:tcPr>
-            <w:tcW w:w="6030" w:type="dxa"/>
-          </w:tcPr>
-          <w:p>
-            <w:pPr>
-              <w:cnfStyle w:val="100000000000" w:firstRow="1" w:lastRow="0" w:firstColumn="0" w:lastColumn="0" w:oddVBand="0" w:evenVBand="0" w:oddHBand="0" w:evenHBand="0" w:firstRowFirstColumn="0" w:firstRowLastColumn="0" w:lastRowFirstColumn="0" w:lastRowLastColumn="0"/>
-            </w:pPr>
-            <w:r>
-              <w:t>Value</w:t>
-            </w:r>
-          </w:p>
-        </w:tc>
-      </w:tr>
-      <w:tr>
-        <w:trPr>
-          <w:cnfStyle w:val="000000100000" w:firstRow="0" w:lastRow="0" w:firstColumn="0" w:lastColumn="0" w:oddVBand="0" w:evenVBand="0" w:oddHBand="1" w:evenHBand="0" w:firstRowFirstColumn="0" w:firstRowLastColumn="0" w:lastRowFirstColumn="0" w:lastRowLastColumn="0"/>
-        </w:trPr>
-        <w:tc>
-          <w:tcPr>
-            <w:cnfStyle w:val="001000000000" w:firstRow="0" w:lastRow="0" w:firstColumn="1" w:lastColumn="0" w:oddVBand="0" w:evenVBand="0" w:oddHBand="0" w:evenHBand="0" w:firstRowFirstColumn="0" w:firstRowLastColumn="0" w:lastRowFirstColumn="0" w:lastRowLastColumn="0"/>
-            <w:tcW w:w="3708" w:type="dxa"/>
-          </w:tcPr>
-          <w:p>
-            <w:pPr>
-              <w:rPr>
-                <w:b w:val="0"/>
-                <w:bCs w:val="0"/>
-              </w:rPr>
-            </w:pPr>
-            <w:r>
-              <w:rPr>
-                <w:b w:val="0"/>
-                <w:bCs w:val="0"/>
-              </w:rPr>
-              <w:t>Horizontal Coordinate System Name (e.g. WGS_1984_UTM_Zone_12N)</w:t>
-            </w:r>
-          </w:p>
-        </w:tc>
-        <w:tc>
-          <w:tcPr>
-            <w:tcW w:w="6030" w:type="dxa"/>
-          </w:tcPr>
-          <w:p>
-            <w:pPr>
-              <w:cnfStyle w:val="000000100000" w:firstRow="0" w:lastRow="0" w:firstColumn="0" w:lastColumn="0" w:oddVBand="0" w:evenVBand="0" w:oddHBand="1" w:evenHBand="0" w:firstRowFirstColumn="0" w:firstRowLastColumn="0" w:lastRowFirstColumn="0" w:lastRowLastColumn="0"/>
-            </w:pPr>
-          </w:p>
-        </w:tc>
-      </w:tr>
-      <w:tr>
-        <w:tc>
-          <w:tcPr>
-            <w:cnfStyle w:val="001000000000" w:firstRow="0" w:lastRow="0" w:firstColumn="1" w:lastColumn="0" w:oddVBand="0" w:evenVBand="0" w:oddHBand="0" w:evenHBand="0" w:firstRowFirstColumn="0" w:firstRowLastColumn="0" w:lastRowFirstColumn="0" w:lastRowLastColumn="0"/>
-            <w:tcW w:w="3708" w:type="dxa"/>
-          </w:tcPr>
-          <w:p>
-            <w:pPr>
-              <w:rPr>
-                <w:b w:val="0"/>
-                <w:bCs w:val="0"/>
-              </w:rPr>
-            </w:pPr>
-            <w:r>
-              <w:rPr>
-                <w:b w:val="0"/>
-                <w:bCs w:val="0"/>
-              </w:rPr>
-              <w:t>Horizontal Accuracy Report</w:t>
-            </w:r>
-          </w:p>
-        </w:tc>
-        <w:tc>
-          <w:tcPr>
-            <w:tcW w:w="6030" w:type="dxa"/>
-          </w:tcPr>
-          <w:p>
-            <w:pPr>
-              <w:cnfStyle w:val="000000000000" w:firstRow="0" w:lastRow="0" w:firstColumn="0" w:lastColumn="0" w:oddVBand="0" w:evenVBand="0" w:oddHBand="0" w:evenHBand="0" w:firstRowFirstColumn="0" w:firstRowLastColumn="0" w:lastRowFirstColumn="0" w:lastRowLastColumn="0"/>
-            </w:pPr>
-          </w:p>
-        </w:tc>
-      </w:tr>
-      <w:tr>
-        <w:trPr>
-          <w:cnfStyle w:val="000000100000" w:firstRow="0" w:lastRow="0" w:firstColumn="0" w:lastColumn="0" w:oddVBand="0" w:evenVBand="0" w:oddHBand="1" w:evenHBand="0" w:firstRowFirstColumn="0" w:firstRowLastColumn="0" w:lastRowFirstColumn="0" w:lastRowLastColumn="0"/>
-        </w:trPr>
-        <w:tc>
-          <w:tcPr>
-            <w:cnfStyle w:val="001000000000" w:firstRow="0" w:lastRow="0" w:firstColumn="1" w:lastColumn="0" w:oddVBand="0" w:evenVBand="0" w:oddHBand="0" w:evenHBand="0" w:firstRowFirstColumn="0" w:firstRowLastColumn="0" w:lastRowFirstColumn="0" w:lastRowLastColumn="0"/>
-            <w:tcW w:w="3708" w:type="dxa"/>
-          </w:tcPr>
-          <w:p>
-            <w:pPr>
-              <w:rPr>
-                <w:b w:val="0"/>
-                <w:bCs w:val="0"/>
-              </w:rPr>
-            </w:pPr>
-            <w:r>
-              <w:rPr>
-                <w:b w:val="0"/>
-                <w:bCs w:val="0"/>
-              </w:rPr>
-              <w:t>Vertical Accuracy Report</w:t>
-            </w:r>
-          </w:p>
-        </w:tc>
-        <w:tc>
-          <w:tcPr>
-            <w:tcW w:w="6030" w:type="dxa"/>
-          </w:tcPr>
-          <w:p>
-            <w:pPr>
-              <w:cnfStyle w:val="000000100000" w:firstRow="0" w:lastRow="0" w:firstColumn="0" w:lastColumn="0" w:oddVBand="0" w:evenVBand="0" w:oddHBand="1" w:evenHBand="0" w:firstRowFirstColumn="0" w:firstRowLastColumn="0" w:lastRowFirstColumn="0" w:lastRowLastColumn="0"/>
-            </w:pPr>
-          </w:p>
-        </w:tc>
-      </w:tr>
-      <w:tr>
-        <w:tc>
-          <w:tcPr>
-            <w:cnfStyle w:val="001000000000" w:firstRow="0" w:lastRow="0" w:firstColumn="1" w:lastColumn="0" w:oddVBand="0" w:evenVBand="0" w:oddHBand="0" w:evenHBand="0" w:firstRowFirstColumn="0" w:firstRowLastColumn="0" w:lastRowFirstColumn="0" w:lastRowLastColumn="0"/>
-            <w:tcW w:w="3708" w:type="dxa"/>
-          </w:tcPr>
-          <w:p>
-            <w:pPr>
-              <w:rPr>
-                <w:b w:val="0"/>
-                <w:bCs w:val="0"/>
-              </w:rPr>
-            </w:pPr>
-            <w:r>
-              <w:rPr>
-                <w:b w:val="0"/>
-                <w:bCs w:val="0"/>
-              </w:rPr>
-              <w:t>Cell Size X Direction</w:t>
-            </w:r>
-          </w:p>
-        </w:tc>
-        <w:tc>
-          <w:tcPr>
-            <w:tcW w:w="6030" w:type="dxa"/>
-          </w:tcPr>
-          <w:p>
-            <w:pPr>
-              <w:cnfStyle w:val="000000000000" w:firstRow="0" w:lastRow="0" w:firstColumn="0" w:lastColumn="0" w:oddVBand="0" w:evenVBand="0" w:oddHBand="0" w:evenHBand="0" w:firstRowFirstColumn="0" w:firstRowLastColumn="0" w:lastRowFirstColumn="0" w:lastRowLastColumn="0"/>
-            </w:pPr>
-          </w:p>
-        </w:tc>
-      </w:tr>
-      <w:tr>
-        <w:trPr>
-          <w:cnfStyle w:val="000000100000" w:firstRow="0" w:lastRow="0" w:firstColumn="0" w:lastColumn="0" w:oddVBand="0" w:evenVBand="0" w:oddHBand="1" w:evenHBand="0" w:firstRowFirstColumn="0" w:firstRowLastColumn="0" w:lastRowFirstColumn="0" w:lastRowLastColumn="0"/>
-        </w:trPr>
-        <w:tc>
-          <w:tcPr>
-            <w:cnfStyle w:val="001000000000" w:firstRow="0" w:lastRow="0" w:firstColumn="1" w:lastColumn="0" w:oddVBand="0" w:evenVBand="0" w:oddHBand="0" w:evenHBand="0" w:firstRowFirstColumn="0" w:firstRowLastColumn="0" w:lastRowFirstColumn="0" w:lastRowLastColumn="0"/>
-            <w:tcW w:w="3708" w:type="dxa"/>
-          </w:tcPr>
-          <w:p>
-            <w:pPr>
-              <w:rPr>
-                <w:b w:val="0"/>
-                <w:bCs w:val="0"/>
-              </w:rPr>
-            </w:pPr>
-            <w:r>
-              <w:rPr>
-                <w:b w:val="0"/>
-                <w:bCs w:val="0"/>
-              </w:rPr>
-              <w:t>Cell Size Y Direction</w:t>
-            </w:r>
-          </w:p>
-        </w:tc>
-        <w:tc>
-          <w:tcPr>
-            <w:tcW w:w="6030" w:type="dxa"/>
-          </w:tcPr>
-          <w:p>
-            <w:pPr>
-              <w:cnfStyle w:val="000000100000" w:firstRow="0" w:lastRow="0" w:firstColumn="0" w:lastColumn="0" w:oddVBand="0" w:evenVBand="0" w:oddHBand="1" w:evenHBand="0" w:firstRowFirstColumn="0" w:firstRowLastColumn="0" w:lastRowFirstColumn="0" w:lastRowLastColumn="0"/>
-            </w:pPr>
-          </w:p>
-        </w:tc>
-      </w:tr>
-      <w:tr>
-        <w:tc>
-          <w:tcPr>
-            <w:cnfStyle w:val="001000000000" w:firstRow="0" w:lastRow="0" w:firstColumn="1" w:lastColumn="0" w:oddVBand="0" w:evenVBand="0" w:oddHBand="0" w:evenHBand="0" w:firstRowFirstColumn="0" w:firstRowLastColumn="0" w:lastRowFirstColumn="0" w:lastRowLastColumn="0"/>
-            <w:tcW w:w="3708" w:type="dxa"/>
-          </w:tcPr>
-          <w:p>
-            <w:pPr>
-              <w:rPr>
-                <w:b w:val="0"/>
-                <w:bCs w:val="0"/>
-              </w:rPr>
-            </w:pPr>
-            <w:r>
-              <w:rPr>
-                <w:b w:val="0"/>
-                <w:bCs w:val="0"/>
-              </w:rPr>
-              <w:t>Raster Origin (e.g. Upper Left)</w:t>
-            </w:r>
-          </w:p>
-        </w:tc>
-        <w:tc>
-          <w:tcPr>
-            <w:tcW w:w="6030" w:type="dxa"/>
-          </w:tcPr>
-          <w:p>
-            <w:pPr>
-              <w:cnfStyle w:val="000000000000" w:firstRow="0" w:lastRow="0" w:firstColumn="0" w:lastColumn="0" w:oddVBand="0" w:evenVBand="0" w:oddHBand="0" w:evenHBand="0" w:firstRowFirstColumn="0" w:firstRowLastColumn="0" w:lastRowFirstColumn="0" w:lastRowLastColumn="0"/>
-            </w:pPr>
-          </w:p>
-        </w:tc>
-      </w:tr>
-      <w:tr>
-        <w:trPr>
-          <w:cnfStyle w:val="000000100000" w:firstRow="0" w:lastRow="0" w:firstColumn="0" w:lastColumn="0" w:oddVBand="0" w:evenVBand="0" w:oddHBand="1" w:evenHBand="0" w:firstRowFirstColumn="0" w:firstRowLastColumn="0" w:lastRowFirstColumn="0" w:lastRowLastColumn="0"/>
-        </w:trPr>
-        <w:tc>
-          <w:tcPr>
-            <w:cnfStyle w:val="001000000000" w:firstRow="0" w:lastRow="0" w:firstColumn="1" w:lastColumn="0" w:oddVBand="0" w:evenVBand="0" w:oddHBand="0" w:evenHBand="0" w:firstRowFirstColumn="0" w:firstRowLastColumn="0" w:lastRowFirstColumn="0" w:lastRowLastColumn="0"/>
-            <w:tcW w:w="3708" w:type="dxa"/>
-          </w:tcPr>
-          <w:p>
-            <w:pPr>
-              <w:rPr>
-                <w:b w:val="0"/>
-                <w:bCs w:val="0"/>
-              </w:rPr>
-            </w:pPr>
-            <w:r>
-              <w:rPr>
-                <w:b w:val="0"/>
-                <w:bCs w:val="0"/>
-              </w:rPr>
-              <w:t>Number of Rows</w:t>
-            </w:r>
-          </w:p>
-        </w:tc>
-        <w:tc>
-          <w:tcPr>
-            <w:tcW w:w="6030" w:type="dxa"/>
-          </w:tcPr>
-          <w:p>
-            <w:pPr>
-              <w:cnfStyle w:val="000000100000" w:firstRow="0" w:lastRow="0" w:firstColumn="0" w:lastColumn="0" w:oddVBand="0" w:evenVBand="0" w:oddHBand="1" w:evenHBand="0" w:firstRowFirstColumn="0" w:firstRowLastColumn="0" w:lastRowFirstColumn="0" w:lastRowLastColumn="0"/>
-            </w:pPr>
-          </w:p>
-        </w:tc>
-      </w:tr>
-      <w:tr>
-        <w:tc>
-          <w:tcPr>
-            <w:cnfStyle w:val="001000000000" w:firstRow="0" w:lastRow="0" w:firstColumn="1" w:lastColumn="0" w:oddVBand="0" w:evenVBand="0" w:oddHBand="0" w:evenHBand="0" w:firstRowFirstColumn="0" w:firstRowLastColumn="0" w:lastRowFirstColumn="0" w:lastRowLastColumn="0"/>
-            <w:tcW w:w="3708" w:type="dxa"/>
-          </w:tcPr>
-          <w:p>
-            <w:pPr>
-              <w:rPr>
-                <w:b w:val="0"/>
-                <w:bCs w:val="0"/>
-              </w:rPr>
-            </w:pPr>
-            <w:r>
-              <w:rPr>
-                <w:b w:val="0"/>
-                <w:bCs w:val="0"/>
-              </w:rPr>
-              <w:t>Number of Columns</w:t>
-            </w:r>
-          </w:p>
-        </w:tc>
-        <w:tc>
-          <w:tcPr>
-            <w:tcW w:w="6030" w:type="dxa"/>
-          </w:tcPr>
-          <w:p>
-            <w:pPr>
-              <w:cnfStyle w:val="000000000000" w:firstRow="0" w:lastRow="0" w:firstColumn="0" w:lastColumn="0" w:oddVBand="0" w:evenVBand="0" w:oddHBand="0" w:evenHBand="0" w:firstRowFirstColumn="0" w:firstRowLastColumn="0" w:lastRowFirstColumn="0" w:lastRowLastColumn="0"/>
-            </w:pPr>
-          </w:p>
-        </w:tc>
-      </w:tr>
-      <w:tr>
-        <w:trPr>
-          <w:cnfStyle w:val="000000100000" w:firstRow="0" w:lastRow="0" w:firstColumn="0" w:lastColumn="0" w:oddVBand="0" w:evenVBand="0" w:oddHBand="1" w:evenHBand="0" w:firstRowFirstColumn="0" w:firstRowLastColumn="0" w:lastRowFirstColumn="0" w:lastRowLastColumn="0"/>
-        </w:trPr>
-        <w:tc>
-          <w:tcPr>
-            <w:cnfStyle w:val="001000000000" w:firstRow="0" w:lastRow="0" w:firstColumn="1" w:lastColumn="0" w:oddVBand="0" w:evenVBand="0" w:oddHBand="0" w:evenHBand="0" w:firstRowFirstColumn="0" w:firstRowLastColumn="0" w:lastRowFirstColumn="0" w:lastRowLastColumn="0"/>
-            <w:tcW w:w="3708" w:type="dxa"/>
-          </w:tcPr>
-          <w:p>
-            <w:pPr>
-              <w:rPr>
-                <w:b w:val="0"/>
-                <w:bCs w:val="0"/>
-              </w:rPr>
-            </w:pPr>
-            <w:r>
-              <w:rPr>
-                <w:b w:val="0"/>
-                <w:bCs w:val="0"/>
-              </w:rPr>
-              <w:t>Number of Verticals</w:t>
-            </w:r>
-          </w:p>
-        </w:tc>
-        <w:tc>
-          <w:tcPr>
-            <w:tcW w:w="6030" w:type="dxa"/>
-          </w:tcPr>
-          <w:p>
-            <w:pPr>
-              <w:cnfStyle w:val="000000100000" w:firstRow="0" w:lastRow="0" w:firstColumn="0" w:lastColumn="0" w:oddVBand="0" w:evenVBand="0" w:oddHBand="1" w:evenHBand="0" w:firstRowFirstColumn="0" w:firstRowLastColumn="0" w:lastRowFirstColumn="0" w:lastRowLastColumn="0"/>
-            </w:pPr>
-          </w:p>
-        </w:tc>
-      </w:tr>
-      <w:tr>
-        <w:tc>
-          <w:tcPr>
-            <w:cnfStyle w:val="001000000000" w:firstRow="0" w:lastRow="0" w:firstColumn="1" w:lastColumn="0" w:oddVBand="0" w:evenVBand="0" w:oddHBand="0" w:evenHBand="0" w:firstRowFirstColumn="0" w:firstRowLastColumn="0" w:lastRowFirstColumn="0" w:lastRowLastColumn="0"/>
-            <w:tcW w:w="3708" w:type="dxa"/>
-          </w:tcPr>
-          <w:p>
-            <w:pPr>
-              <w:rPr>
-                <w:b w:val="0"/>
-                <w:bCs w:val="0"/>
-              </w:rPr>
-            </w:pPr>
-            <w:r>
-              <w:rPr>
-                <w:b w:val="0"/>
-                <w:bCs w:val="0"/>
-              </w:rPr>
-              <w:t>Cell Geometry (e.g. pixel)</w:t>
-            </w:r>
-          </w:p>
-        </w:tc>
-        <w:tc>
-          <w:tcPr>
-            <w:tcW w:w="6030" w:type="dxa"/>
-          </w:tcPr>
-          <w:p>
-            <w:pPr>
-              <w:cnfStyle w:val="000000000000" w:firstRow="0" w:lastRow="0" w:firstColumn="0" w:lastColumn="0" w:oddVBand="0" w:evenVBand="0" w:oddHBand="0" w:evenHBand="0" w:firstRowFirstColumn="0" w:firstRowLastColumn="0" w:lastRowFirstColumn="0" w:lastRowLastColumn="0"/>
-            </w:pPr>
-          </w:p>
-        </w:tc>
-      </w:tr>
-    </w:tbl>
-    <w:p/>
-    <w:p/>
-    <w:p>
-      <w:pPr>
-        <w:pStyle w:val="Heading2"/>
-      </w:pPr>
-      <w:r>
-        <w:t>Scripts/code (software)</w:t>
-      </w:r>
-    </w:p>
-    <w:p>
-      <w:r>
-        <w:t>(List any software scripts/code you would like to archive along with your data. These may include processing scripts you wrote to create, clean, or analyze the data.)</w:t>
-      </w:r>
-    </w:p>
-    <w:tbl>
-      <w:tblPr>
-        <w:tblStyle w:val="LightList-Accent1"/>
-        <w:tblW w:w="9738" w:type="dxa"/>
-        <w:tblBorders>
-          <w:top w:val="single" w:sz="4" w:space="0" w:color="auto"/>
-          <w:left w:val="single" w:sz="4" w:space="0" w:color="auto"/>
-          <w:bottom w:val="single" w:sz="4" w:space="0" w:color="auto"/>
-          <w:right w:val="single" w:sz="4" w:space="0" w:color="auto"/>
-          <w:insideH w:val="single" w:sz="4" w:space="0" w:color="auto"/>
-          <w:insideV w:val="single" w:sz="4" w:space="0" w:color="auto"/>
-        </w:tblBorders>
-        <w:tblLook w:val="04A0" w:firstRow="1" w:lastRow="0" w:firstColumn="1" w:lastColumn="0" w:noHBand="0" w:noVBand="1"/>
-      </w:tblPr>
-      <w:tblGrid>
-        <w:gridCol w:w="3168"/>
-        <w:gridCol w:w="4860"/>
-        <w:gridCol w:w="1710"/>
-      </w:tblGrid>
-      <w:tr>
-        <w:trPr>
-          <w:cnfStyle w:val="100000000000" w:firstRow="1" w:lastRow="0" w:firstColumn="0" w:lastColumn="0" w:oddVBand="0" w:evenVBand="0" w:oddHBand="0" w:evenHBand="0" w:firstRowFirstColumn="0" w:firstRowLastColumn="0" w:lastRowFirstColumn="0" w:lastRowLastColumn="0"/>
-        </w:trPr>
-        <w:tc>
-          <w:tcPr>
-            <w:cnfStyle w:val="001000000000" w:firstRow="0" w:lastRow="0" w:firstColumn="1" w:lastColumn="0" w:oddVBand="0" w:evenVBand="0" w:oddHBand="0" w:evenHBand="0" w:firstRowFirstColumn="0" w:firstRowLastColumn="0" w:lastRowFirstColumn="0" w:lastRowLastColumn="0"/>
-            <w:tcW w:w="3168" w:type="dxa"/>
-          </w:tcPr>
-          <w:p>
-            <w:r>
-              <w:t>File name</w:t>
-            </w:r>
-          </w:p>
-        </w:tc>
-        <w:tc>
-          <w:tcPr>
-            <w:tcW w:w="4860" w:type="dxa"/>
-          </w:tcPr>
-          <w:p>
-            <w:pPr>
-              <w:cnfStyle w:val="100000000000" w:firstRow="1" w:lastRow="0" w:firstColumn="0" w:lastColumn="0" w:oddVBand="0" w:evenVBand="0" w:oddHBand="0" w:evenHBand="0" w:firstRowFirstColumn="0" w:firstRowLastColumn="0" w:lastRowFirstColumn="0" w:lastRowLastColumn="0"/>
-            </w:pPr>
-            <w:r>
-              <w:t>Description</w:t>
-            </w:r>
-          </w:p>
-        </w:tc>
-        <w:tc>
-          <w:tcPr>
-            <w:tcW w:w="1710" w:type="dxa"/>
-          </w:tcPr>
-          <w:p>
-            <w:pPr>
-              <w:cnfStyle w:val="100000000000" w:firstRow="1" w:lastRow="0" w:firstColumn="0" w:lastColumn="0" w:oddVBand="0" w:evenVBand="0" w:oddHBand="0" w:evenHBand="0" w:firstRowFirstColumn="0" w:firstRowLastColumn="0" w:lastRowFirstColumn="0" w:lastRowLastColumn="0"/>
-            </w:pPr>
-            <w:r>
-              <w:t>Scripting language</w:t>
-            </w:r>
-          </w:p>
-        </w:tc>
-      </w:tr>
-      <w:tr>
-        <w:trPr>
-          <w:cnfStyle w:val="000000100000" w:firstRow="0" w:lastRow="0" w:firstColumn="0" w:lastColumn="0" w:oddVBand="0" w:evenVBand="0" w:oddHBand="1" w:evenHBand="0" w:firstRowFirstColumn="0" w:firstRowLastColumn="0" w:lastRowFirstColumn="0" w:lastRowLastColumn="0"/>
-        </w:trPr>
-        <w:tc>
-          <w:tcPr>
-            <w:cnfStyle w:val="001000000000" w:firstRow="0" w:lastRow="0" w:firstColumn="1" w:lastColumn="0" w:oddVBand="0" w:evenVBand="0" w:oddHBand="0" w:evenHBand="0" w:firstRowFirstColumn="0" w:firstRowLastColumn="0" w:lastRowFirstColumn="0" w:lastRowLastColumn="0"/>
-            <w:tcW w:w="3168" w:type="dxa"/>
-          </w:tcPr>
-          <w:p/>
-        </w:tc>
-        <w:tc>
-          <w:tcPr>
-            <w:tcW w:w="4860" w:type="dxa"/>
-          </w:tcPr>
-          <w:p>
-            <w:pPr>
-              <w:cnfStyle w:val="000000100000" w:firstRow="0" w:lastRow="0" w:firstColumn="0" w:lastColumn="0" w:oddVBand="0" w:evenVBand="0" w:oddHBand="1" w:evenHBand="0" w:firstRowFirstColumn="0" w:firstRowLastColumn="0" w:lastRowFirstColumn="0" w:lastRowLastColumn="0"/>
-            </w:pPr>
-          </w:p>
-        </w:tc>
-        <w:tc>
-          <w:tcPr>
-            <w:tcW w:w="1710" w:type="dxa"/>
-          </w:tcPr>
-          <w:p>
-            <w:pPr>
-              <w:cnfStyle w:val="000000100000" w:firstRow="0" w:lastRow="0" w:firstColumn="0" w:lastColumn="0" w:oddVBand="0" w:evenVBand="0" w:oddHBand="1" w:evenHBand="0" w:firstRowFirstColumn="0" w:firstRowLastColumn="0" w:lastRowFirstColumn="0" w:lastRowLastColumn="0"/>
-            </w:pPr>
-          </w:p>
-        </w:tc>
-      </w:tr>
-      <w:tr>
-        <w:tc>
-          <w:tcPr>
-            <w:cnfStyle w:val="001000000000" w:firstRow="0" w:lastRow="0" w:firstColumn="1" w:lastColumn="0" w:oddVBand="0" w:evenVBand="0" w:oddHBand="0" w:evenHBand="0" w:firstRowFirstColumn="0" w:firstRowLastColumn="0" w:lastRowFirstColumn="0" w:lastRowLastColumn="0"/>
-            <w:tcW w:w="3168" w:type="dxa"/>
-          </w:tcPr>
-          <w:p/>
-        </w:tc>
-        <w:tc>
-          <w:tcPr>
-            <w:tcW w:w="4860" w:type="dxa"/>
-          </w:tcPr>
-          <w:p>
-            <w:pPr>
-              <w:cnfStyle w:val="000000000000" w:firstRow="0" w:lastRow="0" w:firstColumn="0" w:lastColumn="0" w:oddVBand="0" w:evenVBand="0" w:oddHBand="0" w:evenHBand="0" w:firstRowFirstColumn="0" w:firstRowLastColumn="0" w:lastRowFirstColumn="0" w:lastRowLastColumn="0"/>
-            </w:pPr>
-          </w:p>
-        </w:tc>
-        <w:tc>
-          <w:tcPr>
-            <w:tcW w:w="1710" w:type="dxa"/>
-          </w:tcPr>
-          <w:p>
-            <w:pPr>
-              <w:cnfStyle w:val="000000000000" w:firstRow="0" w:lastRow="0" w:firstColumn="0" w:lastColumn="0" w:oddVBand="0" w:evenVBand="0" w:oddHBand="0" w:evenHBand="0" w:firstRowFirstColumn="0" w:firstRowLastColumn="0" w:lastRowFirstColumn="0" w:lastRowLastColumn="0"/>
-            </w:pPr>
-          </w:p>
-        </w:tc>
-      </w:tr>
-      <w:tr>
-        <w:trPr>
-          <w:cnfStyle w:val="000000100000" w:firstRow="0" w:lastRow="0" w:firstColumn="0" w:lastColumn="0" w:oddVBand="0" w:evenVBand="0" w:oddHBand="1" w:evenHBand="0" w:firstRowFirstColumn="0" w:firstRowLastColumn="0" w:lastRowFirstColumn="0" w:lastRowLastColumn="0"/>
-        </w:trPr>
-        <w:tc>
-          <w:tcPr>
-            <w:cnfStyle w:val="001000000000" w:firstRow="0" w:lastRow="0" w:firstColumn="1" w:lastColumn="0" w:oddVBand="0" w:evenVBand="0" w:oddHBand="0" w:evenHBand="0" w:firstRowFirstColumn="0" w:firstRowLastColumn="0" w:lastRowFirstColumn="0" w:lastRowLastColumn="0"/>
-            <w:tcW w:w="3168" w:type="dxa"/>
-          </w:tcPr>
-          <w:p/>
-        </w:tc>
-        <w:tc>
-          <w:tcPr>
-            <w:tcW w:w="4860" w:type="dxa"/>
-          </w:tcPr>
-          <w:p>
-            <w:pPr>
-              <w:cnfStyle w:val="000000100000" w:firstRow="0" w:lastRow="0" w:firstColumn="0" w:lastColumn="0" w:oddVBand="0" w:evenVBand="0" w:oddHBand="1" w:evenHBand="0" w:firstRowFirstColumn="0" w:firstRowLastColumn="0" w:lastRowFirstColumn="0" w:lastRowLastColumn="0"/>
-            </w:pPr>
-          </w:p>
-        </w:tc>
-        <w:tc>
-          <w:tcPr>
-            <w:tcW w:w="1710" w:type="dxa"/>
-          </w:tcPr>
-          <w:p>
-            <w:pPr>
-              <w:cnfStyle w:val="000000100000" w:firstRow="0" w:lastRow="0" w:firstColumn="0" w:lastColumn="0" w:oddVBand="0" w:evenVBand="0" w:oddHBand="1" w:evenHBand="0" w:firstRowFirstColumn="0" w:firstRowLastColumn="0" w:lastRowFirstColumn="0" w:lastRowLastColumn="0"/>
-            </w:pPr>
-          </w:p>
-        </w:tc>
-      </w:tr>
-      <w:tr>
-        <w:tc>
-          <w:tcPr>
-            <w:cnfStyle w:val="001000000000" w:firstRow="0" w:lastRow="0" w:firstColumn="1" w:lastColumn="0" w:oddVBand="0" w:evenVBand="0" w:oddHBand="0" w:evenHBand="0" w:firstRowFirstColumn="0" w:firstRowLastColumn="0" w:lastRowFirstColumn="0" w:lastRowLastColumn="0"/>
-            <w:tcW w:w="3168" w:type="dxa"/>
-          </w:tcPr>
-          <w:p/>
-        </w:tc>
-        <w:tc>
-          <w:tcPr>
-            <w:tcW w:w="4860" w:type="dxa"/>
-          </w:tcPr>
-          <w:p>
-            <w:pPr>
-              <w:cnfStyle w:val="000000000000" w:firstRow="0" w:lastRow="0" w:firstColumn="0" w:lastColumn="0" w:oddVBand="0" w:evenVBand="0" w:oddHBand="0" w:evenHBand="0" w:firstRowFirstColumn="0" w:firstRowLastColumn="0" w:lastRowFirstColumn="0" w:lastRowLastColumn="0"/>
-            </w:pPr>
-          </w:p>
-        </w:tc>
-        <w:tc>
-          <w:tcPr>
-            <w:tcW w:w="1710" w:type="dxa"/>
-          </w:tcPr>
-          <w:p>
-            <w:pPr>
-              <w:cnfStyle w:val="000000000000" w:firstRow="0" w:lastRow="0" w:firstColumn="0" w:lastColumn="0" w:oddVBand="0" w:evenVBand="0" w:oddHBand="0" w:evenHBand="0" w:firstRowFirstColumn="0" w:firstRowLastColumn="0" w:lastRowFirstColumn="0" w:lastRowLastColumn="0"/>
-            </w:pPr>
-          </w:p>
-        </w:tc>
-      </w:tr>
-      <w:tr>
-        <w:trPr>
-          <w:cnfStyle w:val="000000100000" w:firstRow="0" w:lastRow="0" w:firstColumn="0" w:lastColumn="0" w:oddVBand="0" w:evenVBand="0" w:oddHBand="1" w:evenHBand="0" w:firstRowFirstColumn="0" w:firstRowLastColumn="0" w:lastRowFirstColumn="0" w:lastRowLastColumn="0"/>
-        </w:trPr>
-        <w:tc>
-          <w:tcPr>
-            <w:cnfStyle w:val="001000000000" w:firstRow="0" w:lastRow="0" w:firstColumn="1" w:lastColumn="0" w:oddVBand="0" w:evenVBand="0" w:oddHBand="0" w:evenHBand="0" w:firstRowFirstColumn="0" w:firstRowLastColumn="0" w:lastRowFirstColumn="0" w:lastRowLastColumn="0"/>
-            <w:tcW w:w="3168" w:type="dxa"/>
-          </w:tcPr>
-          <w:p/>
-        </w:tc>
-        <w:tc>
-          <w:tcPr>
-            <w:tcW w:w="4860" w:type="dxa"/>
-          </w:tcPr>
-          <w:p>
-            <w:pPr>
-              <w:cnfStyle w:val="000000100000" w:firstRow="0" w:lastRow="0" w:firstColumn="0" w:lastColumn="0" w:oddVBand="0" w:evenVBand="0" w:oddHBand="1" w:evenHBand="0" w:firstRowFirstColumn="0" w:firstRowLastColumn="0" w:lastRowFirstColumn="0" w:lastRowLastColumn="0"/>
-            </w:pPr>
-          </w:p>
-        </w:tc>
-        <w:tc>
-          <w:tcPr>
-            <w:tcW w:w="1710" w:type="dxa"/>
-          </w:tcPr>
-          <w:p>
-            <w:pPr>
-              <w:cnfStyle w:val="000000100000" w:firstRow="0" w:lastRow="0" w:firstColumn="0" w:lastColumn="0" w:oddVBand="0" w:evenVBand="0" w:oddHBand="1" w:evenHBand="0" w:firstRowFirstColumn="0" w:firstRowLastColumn="0" w:lastRowFirstColumn="0" w:lastRowLastColumn="0"/>
-            </w:pPr>
-          </w:p>
-        </w:tc>
-      </w:tr>
-      <w:tr>
-        <w:tc>
-          <w:tcPr>
-            <w:cnfStyle w:val="001000000000" w:firstRow="0" w:lastRow="0" w:firstColumn="1" w:lastColumn="0" w:oddVBand="0" w:evenVBand="0" w:oddHBand="0" w:evenHBand="0" w:firstRowFirstColumn="0" w:firstRowLastColumn="0" w:lastRowFirstColumn="0" w:lastRowLastColumn="0"/>
-            <w:tcW w:w="3168" w:type="dxa"/>
-          </w:tcPr>
-          <w:p/>
-        </w:tc>
-        <w:tc>
-          <w:tcPr>
-            <w:tcW w:w="4860" w:type="dxa"/>
-          </w:tcPr>
-          <w:p>
-            <w:pPr>
-              <w:cnfStyle w:val="000000000000" w:firstRow="0" w:lastRow="0" w:firstColumn="0" w:lastColumn="0" w:oddVBand="0" w:evenVBand="0" w:oddHBand="0" w:evenHBand="0" w:firstRowFirstColumn="0" w:firstRowLastColumn="0" w:lastRowFirstColumn="0" w:lastRowLastColumn="0"/>
-            </w:pPr>
-          </w:p>
-        </w:tc>
-        <w:tc>
-          <w:tcPr>
-            <w:tcW w:w="1710" w:type="dxa"/>
-          </w:tcPr>
-          <w:p>
-            <w:pPr>
-              <w:cnfStyle w:val="000000000000" w:firstRow="0" w:lastRow="0" w:firstColumn="0" w:lastColumn="0" w:oddVBand="0" w:evenVBand="0" w:oddHBand="0" w:evenHBand="0" w:firstRowFirstColumn="0" w:firstRowLastColumn="0" w:lastRowFirstColumn="0" w:lastRowLastColumn="0"/>
-            </w:pPr>
-          </w:p>
-        </w:tc>
-      </w:tr>
-      <w:tr>
-        <w:trPr>
-          <w:cnfStyle w:val="000000100000" w:firstRow="0" w:lastRow="0" w:firstColumn="0" w:lastColumn="0" w:oddVBand="0" w:evenVBand="0" w:oddHBand="1" w:evenHBand="0" w:firstRowFirstColumn="0" w:firstRowLastColumn="0" w:lastRowFirstColumn="0" w:lastRowLastColumn="0"/>
-        </w:trPr>
-        <w:tc>
-          <w:tcPr>
-            <w:cnfStyle w:val="001000000000" w:firstRow="0" w:lastRow="0" w:firstColumn="1" w:lastColumn="0" w:oddVBand="0" w:evenVBand="0" w:oddHBand="0" w:evenHBand="0" w:firstRowFirstColumn="0" w:firstRowLastColumn="0" w:lastRowFirstColumn="0" w:lastRowLastColumn="0"/>
-            <w:tcW w:w="3168" w:type="dxa"/>
-          </w:tcPr>
-          <w:p/>
-        </w:tc>
-        <w:tc>
-          <w:tcPr>
-            <w:tcW w:w="4860" w:type="dxa"/>
-          </w:tcPr>
-          <w:p>
-            <w:pPr>
-              <w:cnfStyle w:val="000000100000" w:firstRow="0" w:lastRow="0" w:firstColumn="0" w:lastColumn="0" w:oddVBand="0" w:evenVBand="0" w:oddHBand="1" w:evenHBand="0" w:firstRowFirstColumn="0" w:firstRowLastColumn="0" w:lastRowFirstColumn="0" w:lastRowLastColumn="0"/>
-            </w:pPr>
-          </w:p>
-        </w:tc>
-        <w:tc>
-          <w:tcPr>
-            <w:tcW w:w="1710" w:type="dxa"/>
-          </w:tcPr>
-          <w:p>
-            <w:pPr>
-              <w:cnfStyle w:val="000000100000" w:firstRow="0" w:lastRow="0" w:firstColumn="0" w:lastColumn="0" w:oddVBand="0" w:evenVBand="0" w:oddHBand="1" w:evenHBand="0" w:firstRowFirstColumn="0" w:firstRowLastColumn="0" w:lastRowFirstColumn="0" w:lastRowLastColumn="0"/>
-            </w:pPr>
-          </w:p>
-        </w:tc>
-      </w:tr>
-    </w:tbl>
-    <w:p/>
-    <w:p>
-      <w:pPr>
-        <w:pStyle w:val="Heading2"/>
-      </w:pPr>
-      <w:r>
-        <w:t>Data provenance</w:t>
-      </w:r>
-    </w:p>
-    <w:p>
-      <w:r>
-        <w:t>(Were these data derived from other data? If so, you will want to document this information so users know where these data come from.)</w:t>
-      </w:r>
-    </w:p>
-    <w:tbl>
-      <w:tblPr>
-        <w:tblStyle w:val="LightList-Accent1"/>
-        <w:tblW w:w="9738" w:type="dxa"/>
-        <w:tblBorders>
-          <w:top w:val="single" w:sz="4" w:space="0" w:color="auto"/>
-          <w:left w:val="single" w:sz="4" w:space="0" w:color="auto"/>
-          <w:bottom w:val="single" w:sz="4" w:space="0" w:color="auto"/>
-          <w:right w:val="single" w:sz="4" w:space="0" w:color="auto"/>
-          <w:insideH w:val="single" w:sz="4" w:space="0" w:color="auto"/>
-          <w:insideV w:val="single" w:sz="4" w:space="0" w:color="auto"/>
-        </w:tblBorders>
-        <w:tblLook w:val="04A0" w:firstRow="1" w:lastRow="0" w:firstColumn="1" w:lastColumn="0" w:noHBand="0" w:noVBand="1"/>
-      </w:tblPr>
-      <w:tblGrid>
-        <w:gridCol w:w="2088"/>
-        <w:gridCol w:w="2430"/>
-        <w:gridCol w:w="2520"/>
-        <w:gridCol w:w="2700"/>
-      </w:tblGrid>
-      <w:tr>
-        <w:trPr>
-          <w:cnfStyle w:val="100000000000" w:firstRow="1" w:lastRow="0" w:firstColumn="0" w:lastColumn="0" w:oddVBand="0" w:evenVBand="0" w:oddHBand="0" w:evenHBand="0" w:firstRowFirstColumn="0" w:firstRowLastColumn="0" w:lastRowFirstColumn="0" w:lastRowLastColumn="0"/>
-        </w:trPr>
-        <w:tc>
-          <w:tcPr>
-            <w:cnfStyle w:val="001000000000" w:firstRow="0" w:lastRow="0" w:firstColumn="1" w:lastColumn="0" w:oddVBand="0" w:evenVBand="0" w:oddHBand="0" w:evenHBand="0" w:firstRowFirstColumn="0" w:firstRowLastColumn="0" w:lastRowFirstColumn="0" w:lastRowLastColumn="0"/>
-            <w:tcW w:w="2088" w:type="dxa"/>
-          </w:tcPr>
-          <w:p>
-            <w:r>
-              <w:t xml:space="preserve">Dataset </w:t>
-            </w:r>
-            <w:r>
-              <w:t>title</w:t>
-            </w:r>
-          </w:p>
-        </w:tc>
-        <w:tc>
-          <w:tcPr>
-            <w:tcW w:w="2430" w:type="dxa"/>
-          </w:tcPr>
-          <w:p>
-            <w:pPr>
-              <w:cnfStyle w:val="100000000000" w:firstRow="1" w:lastRow="0" w:firstColumn="0" w:lastColumn="0" w:oddVBand="0" w:evenVBand="0" w:oddHBand="0" w:evenHBand="0" w:firstRowFirstColumn="0" w:firstRowLastColumn="0" w:lastRowFirstColumn="0" w:lastRowLastColumn="0"/>
-            </w:pPr>
-            <w:r>
-              <w:t>Dataset DOI or URL</w:t>
-            </w:r>
-          </w:p>
-        </w:tc>
-        <w:tc>
-          <w:tcPr>
-            <w:tcW w:w="2520" w:type="dxa"/>
-          </w:tcPr>
-          <w:p>
-            <w:pPr>
-              <w:cnfStyle w:val="100000000000" w:firstRow="1" w:lastRow="0" w:firstColumn="0" w:lastColumn="0" w:oddVBand="0" w:evenVBand="0" w:oddHBand="0" w:evenHBand="0" w:firstRowFirstColumn="0" w:firstRowLastColumn="0" w:lastRowFirstColumn="0" w:lastRowLastColumn="0"/>
-            </w:pPr>
-            <w:r>
-              <w:t>Creator (name &amp; email)</w:t>
-            </w:r>
-          </w:p>
-        </w:tc>
-        <w:tc>
-          <w:tcPr>
-            <w:tcW w:w="2700" w:type="dxa"/>
-          </w:tcPr>
-          <w:p>
-            <w:pPr>
-              <w:cnfStyle w:val="100000000000" w:firstRow="1" w:lastRow="0" w:firstColumn="0" w:lastColumn="0" w:oddVBand="0" w:evenVBand="0" w:oddHBand="0" w:evenHBand="0" w:firstRowFirstColumn="0" w:firstRowLastColumn="0" w:lastRowFirstColumn="0" w:lastRowLastColumn="0"/>
-            </w:pPr>
-            <w:r>
-              <w:t>Contact (name &amp; email)</w:t>
-            </w:r>
-          </w:p>
-        </w:tc>
-      </w:tr>
-      <w:tr>
-        <w:trPr>
-          <w:cnfStyle w:val="000000100000" w:firstRow="0" w:lastRow="0" w:firstColumn="0" w:lastColumn="0" w:oddVBand="0" w:evenVBand="0" w:oddHBand="1" w:evenHBand="0" w:firstRowFirstColumn="0" w:firstRowLastColumn="0" w:lastRowFirstColumn="0" w:lastRowLastColumn="0"/>
-        </w:trPr>
-        <w:tc>
-          <w:tcPr>
-            <w:cnfStyle w:val="001000000000" w:firstRow="0" w:lastRow="0" w:firstColumn="1" w:lastColumn="0" w:oddVBand="0" w:evenVBand="0" w:oddHBand="0" w:evenHBand="0" w:firstRowFirstColumn="0" w:firstRowLastColumn="0" w:lastRowFirstColumn="0" w:lastRowLastColumn="0"/>
-            <w:tcW w:w="2088" w:type="dxa"/>
-          </w:tcPr>
-          <w:p/>
-        </w:tc>
-        <w:tc>
-          <w:tcPr>
-            <w:tcW w:w="2430" w:type="dxa"/>
-          </w:tcPr>
-          <w:p>
-            <w:pPr>
-              <w:cnfStyle w:val="000000100000" w:firstRow="0" w:lastRow="0" w:firstColumn="0" w:lastColumn="0" w:oddVBand="0" w:evenVBand="0" w:oddHBand="1" w:evenHBand="0" w:firstRowFirstColumn="0" w:firstRowLastColumn="0" w:lastRowFirstColumn="0" w:lastRowLastColumn="0"/>
-            </w:pPr>
-          </w:p>
-        </w:tc>
-        <w:tc>
-          <w:tcPr>
-            <w:tcW w:w="2520" w:type="dxa"/>
-          </w:tcPr>
-          <w:p>
-            <w:pPr>
-              <w:cnfStyle w:val="000000100000" w:firstRow="0" w:lastRow="0" w:firstColumn="0" w:lastColumn="0" w:oddVBand="0" w:evenVBand="0" w:oddHBand="1" w:evenHBand="0" w:firstRowFirstColumn="0" w:firstRowLastColumn="0" w:lastRowFirstColumn="0" w:lastRowLastColumn="0"/>
-            </w:pPr>
-          </w:p>
-        </w:tc>
-        <w:tc>
-          <w:tcPr>
-            <w:tcW w:w="2700" w:type="dxa"/>
-          </w:tcPr>
-          <w:p>
-            <w:pPr>
-              <w:cnfStyle w:val="000000100000" w:firstRow="0" w:lastRow="0" w:firstColumn="0" w:lastColumn="0" w:oddVBand="0" w:evenVBand="0" w:oddHBand="1" w:evenHBand="0" w:firstRowFirstColumn="0" w:firstRowLastColumn="0" w:lastRowFirstColumn="0" w:lastRowLastColumn="0"/>
-            </w:pPr>
-          </w:p>
-        </w:tc>
-      </w:tr>
-      <w:tr>
-        <w:tc>
-          <w:tcPr>
-            <w:cnfStyle w:val="001000000000" w:firstRow="0" w:lastRow="0" w:firstColumn="1" w:lastColumn="0" w:oddVBand="0" w:evenVBand="0" w:oddHBand="0" w:evenHBand="0" w:firstRowFirstColumn="0" w:firstRowLastColumn="0" w:lastRowFirstColumn="0" w:lastRowLastColumn="0"/>
-            <w:tcW w:w="2088" w:type="dxa"/>
-          </w:tcPr>
-          <w:p/>
-        </w:tc>
-        <w:tc>
-          <w:tcPr>
-            <w:tcW w:w="2430" w:type="dxa"/>
-          </w:tcPr>
-          <w:p>
-            <w:pPr>
-              <w:cnfStyle w:val="000000000000" w:firstRow="0" w:lastRow="0" w:firstColumn="0" w:lastColumn="0" w:oddVBand="0" w:evenVBand="0" w:oddHBand="0" w:evenHBand="0" w:firstRowFirstColumn="0" w:firstRowLastColumn="0" w:lastRowFirstColumn="0" w:lastRowLastColumn="0"/>
-            </w:pPr>
-          </w:p>
-        </w:tc>
-        <w:tc>
-          <w:tcPr>
-            <w:tcW w:w="2520" w:type="dxa"/>
-          </w:tcPr>
-          <w:p>
-            <w:pPr>
-              <w:cnfStyle w:val="000000000000" w:firstRow="0" w:lastRow="0" w:firstColumn="0" w:lastColumn="0" w:oddVBand="0" w:evenVBand="0" w:oddHBand="0" w:evenHBand="0" w:firstRowFirstColumn="0" w:firstRowLastColumn="0" w:lastRowFirstColumn="0" w:lastRowLastColumn="0"/>
-            </w:pPr>
-          </w:p>
-        </w:tc>
-        <w:tc>
-          <w:tcPr>
-            <w:tcW w:w="2700" w:type="dxa"/>
-          </w:tcPr>
-          <w:p>
-            <w:pPr>
-              <w:cnfStyle w:val="000000000000" w:firstRow="0" w:lastRow="0" w:firstColumn="0" w:lastColumn="0" w:oddVBand="0" w:evenVBand="0" w:oddHBand="0" w:evenHBand="0" w:firstRowFirstColumn="0" w:firstRowLastColumn="0" w:lastRowFirstColumn="0" w:lastRowLastColumn="0"/>
-            </w:pPr>
-          </w:p>
-        </w:tc>
-      </w:tr>
-      <w:tr>
-        <w:trPr>
-          <w:cnfStyle w:val="000000100000" w:firstRow="0" w:lastRow="0" w:firstColumn="0" w:lastColumn="0" w:oddVBand="0" w:evenVBand="0" w:oddHBand="1" w:evenHBand="0" w:firstRowFirstColumn="0" w:firstRowLastColumn="0" w:lastRowFirstColumn="0" w:lastRowLastColumn="0"/>
-        </w:trPr>
-        <w:tc>
-          <w:tcPr>
-            <w:cnfStyle w:val="001000000000" w:firstRow="0" w:lastRow="0" w:firstColumn="1" w:lastColumn="0" w:oddVBand="0" w:evenVBand="0" w:oddHBand="0" w:evenHBand="0" w:firstRowFirstColumn="0" w:firstRowLastColumn="0" w:lastRowFirstColumn="0" w:lastRowLastColumn="0"/>
-            <w:tcW w:w="2088" w:type="dxa"/>
-          </w:tcPr>
-          <w:p/>
-        </w:tc>
-        <w:tc>
-          <w:tcPr>
-            <w:tcW w:w="2430" w:type="dxa"/>
-          </w:tcPr>
-          <w:p>
-            <w:pPr>
-              <w:cnfStyle w:val="000000100000" w:firstRow="0" w:lastRow="0" w:firstColumn="0" w:lastColumn="0" w:oddVBand="0" w:evenVBand="0" w:oddHBand="1" w:evenHBand="0" w:firstRowFirstColumn="0" w:firstRowLastColumn="0" w:lastRowFirstColumn="0" w:lastRowLastColumn="0"/>
-            </w:pPr>
-          </w:p>
-        </w:tc>
-        <w:tc>
-          <w:tcPr>
-            <w:tcW w:w="2520" w:type="dxa"/>
-          </w:tcPr>
-          <w:p>
-            <w:pPr>
-              <w:cnfStyle w:val="000000100000" w:firstRow="0" w:lastRow="0" w:firstColumn="0" w:lastColumn="0" w:oddVBand="0" w:evenVBand="0" w:oddHBand="1" w:evenHBand="0" w:firstRowFirstColumn="0" w:firstRowLastColumn="0" w:lastRowFirstColumn="0" w:lastRowLastColumn="0"/>
-            </w:pPr>
-          </w:p>
-        </w:tc>
-        <w:tc>
-          <w:tcPr>
-            <w:tcW w:w="2700" w:type="dxa"/>
-          </w:tcPr>
-          <w:p>
-            <w:pPr>
-              <w:cnfStyle w:val="000000100000" w:firstRow="0" w:lastRow="0" w:firstColumn="0" w:lastColumn="0" w:oddVBand="0" w:evenVBand="0" w:oddHBand="1" w:evenHBand="0" w:firstRowFirstColumn="0" w:firstRowLastColumn="0" w:lastRowFirstColumn="0" w:lastRowLastColumn="0"/>
-            </w:pPr>
-          </w:p>
-        </w:tc>
-      </w:tr>
-      <w:tr>
-        <w:tc>
-          <w:tcPr>
-            <w:cnfStyle w:val="001000000000" w:firstRow="0" w:lastRow="0" w:firstColumn="1" w:lastColumn="0" w:oddVBand="0" w:evenVBand="0" w:oddHBand="0" w:evenHBand="0" w:firstRowFirstColumn="0" w:firstRowLastColumn="0" w:lastRowFirstColumn="0" w:lastRowLastColumn="0"/>
-            <w:tcW w:w="2088" w:type="dxa"/>
-          </w:tcPr>
-          <w:p/>
-        </w:tc>
-        <w:tc>
-          <w:tcPr>
-            <w:tcW w:w="2430" w:type="dxa"/>
-          </w:tcPr>
-          <w:p>
-            <w:pPr>
-              <w:cnfStyle w:val="000000000000" w:firstRow="0" w:lastRow="0" w:firstColumn="0" w:lastColumn="0" w:oddVBand="0" w:evenVBand="0" w:oddHBand="0" w:evenHBand="0" w:firstRowFirstColumn="0" w:firstRowLastColumn="0" w:lastRowFirstColumn="0" w:lastRowLastColumn="0"/>
-            </w:pPr>
-          </w:p>
-        </w:tc>
-        <w:tc>
-          <w:tcPr>
-            <w:tcW w:w="2520" w:type="dxa"/>
-          </w:tcPr>
-          <w:p>
-            <w:pPr>
-              <w:cnfStyle w:val="000000000000" w:firstRow="0" w:lastRow="0" w:firstColumn="0" w:lastColumn="0" w:oddVBand="0" w:evenVBand="0" w:oddHBand="0" w:evenHBand="0" w:firstRowFirstColumn="0" w:firstRowLastColumn="0" w:lastRowFirstColumn="0" w:lastRowLastColumn="0"/>
-            </w:pPr>
-          </w:p>
-        </w:tc>
-        <w:tc>
-          <w:tcPr>
-            <w:tcW w:w="2700" w:type="dxa"/>
-          </w:tcPr>
-          <w:p>
-            <w:pPr>
-              <w:cnfStyle w:val="000000000000" w:firstRow="0" w:lastRow="0" w:firstColumn="0" w:lastColumn="0" w:oddVBand="0" w:evenVBand="0" w:oddHBand="0" w:evenHBand="0" w:firstRowFirstColumn="0" w:firstRowLastColumn="0" w:lastRowFirstColumn="0" w:lastRowLastColumn="0"/>
-            </w:pPr>
-          </w:p>
-        </w:tc>
-      </w:tr>
-      <w:tr>
-        <w:trPr>
-          <w:cnfStyle w:val="000000100000" w:firstRow="0" w:lastRow="0" w:firstColumn="0" w:lastColumn="0" w:oddVBand="0" w:evenVBand="0" w:oddHBand="1" w:evenHBand="0" w:firstRowFirstColumn="0" w:firstRowLastColumn="0" w:lastRowFirstColumn="0" w:lastRowLastColumn="0"/>
-        </w:trPr>
-        <w:tc>
-          <w:tcPr>
-            <w:cnfStyle w:val="001000000000" w:firstRow="0" w:lastRow="0" w:firstColumn="1" w:lastColumn="0" w:oddVBand="0" w:evenVBand="0" w:oddHBand="0" w:evenHBand="0" w:firstRowFirstColumn="0" w:firstRowLastColumn="0" w:lastRowFirstColumn="0" w:lastRowLastColumn="0"/>
-            <w:tcW w:w="2088" w:type="dxa"/>
-          </w:tcPr>
-          <w:p/>
-        </w:tc>
-        <w:tc>
-          <w:tcPr>
-            <w:tcW w:w="2430" w:type="dxa"/>
-          </w:tcPr>
-          <w:p>
-            <w:pPr>
-              <w:cnfStyle w:val="000000100000" w:firstRow="0" w:lastRow="0" w:firstColumn="0" w:lastColumn="0" w:oddVBand="0" w:evenVBand="0" w:oddHBand="1" w:evenHBand="0" w:firstRowFirstColumn="0" w:firstRowLastColumn="0" w:lastRowFirstColumn="0" w:lastRowLastColumn="0"/>
-            </w:pPr>
-          </w:p>
-        </w:tc>
-        <w:tc>
-          <w:tcPr>
-            <w:tcW w:w="2520" w:type="dxa"/>
-          </w:tcPr>
-          <w:p>
-            <w:pPr>
-              <w:cnfStyle w:val="000000100000" w:firstRow="0" w:lastRow="0" w:firstColumn="0" w:lastColumn="0" w:oddVBand="0" w:evenVBand="0" w:oddHBand="1" w:evenHBand="0" w:firstRowFirstColumn="0" w:firstRowLastColumn="0" w:lastRowFirstColumn="0" w:lastRowLastColumn="0"/>
-            </w:pPr>
-          </w:p>
-        </w:tc>
-        <w:tc>
-          <w:tcPr>
-            <w:tcW w:w="2700" w:type="dxa"/>
-          </w:tcPr>
-          <w:p>
-            <w:pPr>
-              <w:cnfStyle w:val="000000100000" w:firstRow="0" w:lastRow="0" w:firstColumn="0" w:lastColumn="0" w:oddVBand="0" w:evenVBand="0" w:oddHBand="1" w:evenHBand="0" w:firstRowFirstColumn="0" w:firstRowLastColumn="0" w:lastRowFirstColumn="0" w:lastRowLastColumn="0"/>
-            </w:pPr>
-          </w:p>
-        </w:tc>
-      </w:tr>
-      <w:tr>
-        <w:tc>
-          <w:tcPr>
-            <w:cnfStyle w:val="001000000000" w:firstRow="0" w:lastRow="0" w:firstColumn="1" w:lastColumn="0" w:oddVBand="0" w:evenVBand="0" w:oddHBand="0" w:evenHBand="0" w:firstRowFirstColumn="0" w:firstRowLastColumn="0" w:lastRowFirstColumn="0" w:lastRowLastColumn="0"/>
-            <w:tcW w:w="2088" w:type="dxa"/>
-          </w:tcPr>
-          <w:p/>
-        </w:tc>
-        <w:tc>
-          <w:tcPr>
-            <w:tcW w:w="2430" w:type="dxa"/>
-          </w:tcPr>
-          <w:p>
-            <w:pPr>
-              <w:cnfStyle w:val="000000000000" w:firstRow="0" w:lastRow="0" w:firstColumn="0" w:lastColumn="0" w:oddVBand="0" w:evenVBand="0" w:oddHBand="0" w:evenHBand="0" w:firstRowFirstColumn="0" w:firstRowLastColumn="0" w:lastRowFirstColumn="0" w:lastRowLastColumn="0"/>
-            </w:pPr>
-          </w:p>
-        </w:tc>
-        <w:tc>
-          <w:tcPr>
-            <w:tcW w:w="2520" w:type="dxa"/>
-          </w:tcPr>
-          <w:p>
-            <w:pPr>
-              <w:cnfStyle w:val="000000000000" w:firstRow="0" w:lastRow="0" w:firstColumn="0" w:lastColumn="0" w:oddVBand="0" w:evenVBand="0" w:oddHBand="0" w:evenHBand="0" w:firstRowFirstColumn="0" w:firstRowLastColumn="0" w:lastRowFirstColumn="0" w:lastRowLastColumn="0"/>
-            </w:pPr>
-          </w:p>
-        </w:tc>
-        <w:tc>
-          <w:tcPr>
-            <w:tcW w:w="2700" w:type="dxa"/>
-          </w:tcPr>
-          <w:p>
-            <w:pPr>
-              <w:cnfStyle w:val="000000000000" w:firstRow="0" w:lastRow="0" w:firstColumn="0" w:lastColumn="0" w:oddVBand="0" w:evenVBand="0" w:oddHBand="0" w:evenHBand="0" w:firstRowFirstColumn="0" w:firstRowLastColumn="0" w:lastRowFirstColumn="0" w:lastRowLastColumn="0"/>
-            </w:pPr>
-          </w:p>
-        </w:tc>
-      </w:tr>
-      <w:tr>
-        <w:trPr>
-          <w:cnfStyle w:val="000000100000" w:firstRow="0" w:lastRow="0" w:firstColumn="0" w:lastColumn="0" w:oddVBand="0" w:evenVBand="0" w:oddHBand="1" w:evenHBand="0" w:firstRowFirstColumn="0" w:firstRowLastColumn="0" w:lastRowFirstColumn="0" w:lastRowLastColumn="0"/>
-        </w:trPr>
-        <w:tc>
-          <w:tcPr>
-            <w:cnfStyle w:val="001000000000" w:firstRow="0" w:lastRow="0" w:firstColumn="1" w:lastColumn="0" w:oddVBand="0" w:evenVBand="0" w:oddHBand="0" w:evenHBand="0" w:firstRowFirstColumn="0" w:firstRowLastColumn="0" w:lastRowFirstColumn="0" w:lastRowLastColumn="0"/>
-            <w:tcW w:w="2088" w:type="dxa"/>
-          </w:tcPr>
-          <w:p/>
-        </w:tc>
-        <w:tc>
-          <w:tcPr>
-            <w:tcW w:w="2430" w:type="dxa"/>
-          </w:tcPr>
-          <w:p>
-            <w:pPr>
-              <w:cnfStyle w:val="000000100000" w:firstRow="0" w:lastRow="0" w:firstColumn="0" w:lastColumn="0" w:oddVBand="0" w:evenVBand="0" w:oddHBand="1" w:evenHBand="0" w:firstRowFirstColumn="0" w:firstRowLastColumn="0" w:lastRowFirstColumn="0" w:lastRowLastColumn="0"/>
-            </w:pPr>
-          </w:p>
-        </w:tc>
-        <w:tc>
-          <w:tcPr>
-            <w:tcW w:w="2520" w:type="dxa"/>
-          </w:tcPr>
-          <w:p>
-            <w:pPr>
-              <w:cnfStyle w:val="000000100000" w:firstRow="0" w:lastRow="0" w:firstColumn="0" w:lastColumn="0" w:oddVBand="0" w:evenVBand="0" w:oddHBand="1" w:evenHBand="0" w:firstRowFirstColumn="0" w:firstRowLastColumn="0" w:lastRowFirstColumn="0" w:lastRowLastColumn="0"/>
-            </w:pPr>
-          </w:p>
-        </w:tc>
-        <w:tc>
-          <w:tcPr>
-            <w:tcW w:w="2700" w:type="dxa"/>
-          </w:tcPr>
-          <w:p>
-            <w:pPr>
-              <w:cnfStyle w:val="000000100000" w:firstRow="0" w:lastRow="0" w:firstColumn="0" w:lastColumn="0" w:oddVBand="0" w:evenVBand="0" w:oddHBand="1" w:evenHBand="0" w:firstRowFirstColumn="0" w:firstRowLastColumn="0" w:lastRowFirstColumn="0" w:lastRowLastColumn="0"/>
-            </w:pPr>
-          </w:p>
-        </w:tc>
-      </w:tr>
-    </w:tbl>
-    <w:p>
-      <w:pPr>
-        <w:pStyle w:val="Heading2"/>
-      </w:pPr>
-    </w:p>
-    <w:p>
-      <w:pPr>
-        <w:pStyle w:val="Heading2"/>
-      </w:pPr>
       <w:r>
         <w:t>Notes and Comments</w:t>
       </w:r>
     </w:p>
-    <w:p/>
     <w:p/>
     <w:sectPr>
       <w:pgSz w:w="12240" w:h="15840"/>
@@ -3476,6 +3398,119 @@
     </w:lvl>
   </w:abstractNum>
   <w:abstractNum w:abstractNumId="1" w15:restartNumberingAfterBreak="0">
+    <w:nsid w:val="112F652F"/>
+    <w:multiLevelType w:val="hybridMultilevel"/>
+    <w:tmpl w:val="1D8CF040"/>
+    <w:lvl w:ilvl="0" w:tplc="04090001">
+      <w:start w:val="1"/>
+      <w:numFmt w:val="bullet"/>
+      <w:lvlText w:val=""/>
+      <w:lvlJc w:val="left"/>
+      <w:pPr>
+        <w:ind w:left="720" w:hanging="360"/>
+      </w:pPr>
+      <w:rPr>
+        <w:rFonts w:ascii="Symbol" w:hAnsi="Symbol" w:hint="default"/>
+      </w:rPr>
+    </w:lvl>
+    <w:lvl w:ilvl="1" w:tplc="04090003" w:tentative="1">
+      <w:start w:val="1"/>
+      <w:numFmt w:val="bullet"/>
+      <w:lvlText w:val="o"/>
+      <w:lvlJc w:val="left"/>
+      <w:pPr>
+        <w:ind w:left="1440" w:hanging="360"/>
+      </w:pPr>
+      <w:rPr>
+        <w:rFonts w:ascii="Courier New" w:hAnsi="Courier New" w:cs="Courier New" w:hint="default"/>
+      </w:rPr>
+    </w:lvl>
+    <w:lvl w:ilvl="2" w:tplc="04090005" w:tentative="1">
+      <w:start w:val="1"/>
+      <w:numFmt w:val="bullet"/>
+      <w:lvlText w:val=""/>
+      <w:lvlJc w:val="left"/>
+      <w:pPr>
+        <w:ind w:left="2160" w:hanging="360"/>
+      </w:pPr>
+      <w:rPr>
+        <w:rFonts w:ascii="Wingdings" w:hAnsi="Wingdings" w:hint="default"/>
+      </w:rPr>
+    </w:lvl>
+    <w:lvl w:ilvl="3" w:tplc="04090001" w:tentative="1">
+      <w:start w:val="1"/>
+      <w:numFmt w:val="bullet"/>
+      <w:lvlText w:val=""/>
+      <w:lvlJc w:val="left"/>
+      <w:pPr>
+        <w:ind w:left="2880" w:hanging="360"/>
+      </w:pPr>
+      <w:rPr>
+        <w:rFonts w:ascii="Symbol" w:hAnsi="Symbol" w:hint="default"/>
+      </w:rPr>
+    </w:lvl>
+    <w:lvl w:ilvl="4" w:tplc="04090003" w:tentative="1">
+      <w:start w:val="1"/>
+      <w:numFmt w:val="bullet"/>
+      <w:lvlText w:val="o"/>
+      <w:lvlJc w:val="left"/>
+      <w:pPr>
+        <w:ind w:left="3600" w:hanging="360"/>
+      </w:pPr>
+      <w:rPr>
+        <w:rFonts w:ascii="Courier New" w:hAnsi="Courier New" w:cs="Courier New" w:hint="default"/>
+      </w:rPr>
+    </w:lvl>
+    <w:lvl w:ilvl="5" w:tplc="04090005" w:tentative="1">
+      <w:start w:val="1"/>
+      <w:numFmt w:val="bullet"/>
+      <w:lvlText w:val=""/>
+      <w:lvlJc w:val="left"/>
+      <w:pPr>
+        <w:ind w:left="4320" w:hanging="360"/>
+      </w:pPr>
+      <w:rPr>
+        <w:rFonts w:ascii="Wingdings" w:hAnsi="Wingdings" w:hint="default"/>
+      </w:rPr>
+    </w:lvl>
+    <w:lvl w:ilvl="6" w:tplc="04090001" w:tentative="1">
+      <w:start w:val="1"/>
+      <w:numFmt w:val="bullet"/>
+      <w:lvlText w:val=""/>
+      <w:lvlJc w:val="left"/>
+      <w:pPr>
+        <w:ind w:left="5040" w:hanging="360"/>
+      </w:pPr>
+      <w:rPr>
+        <w:rFonts w:ascii="Symbol" w:hAnsi="Symbol" w:hint="default"/>
+      </w:rPr>
+    </w:lvl>
+    <w:lvl w:ilvl="7" w:tplc="04090003" w:tentative="1">
+      <w:start w:val="1"/>
+      <w:numFmt w:val="bullet"/>
+      <w:lvlText w:val="o"/>
+      <w:lvlJc w:val="left"/>
+      <w:pPr>
+        <w:ind w:left="5760" w:hanging="360"/>
+      </w:pPr>
+      <w:rPr>
+        <w:rFonts w:ascii="Courier New" w:hAnsi="Courier New" w:cs="Courier New" w:hint="default"/>
+      </w:rPr>
+    </w:lvl>
+    <w:lvl w:ilvl="8" w:tplc="04090005" w:tentative="1">
+      <w:start w:val="1"/>
+      <w:numFmt w:val="bullet"/>
+      <w:lvlText w:val=""/>
+      <w:lvlJc w:val="left"/>
+      <w:pPr>
+        <w:ind w:left="6480" w:hanging="360"/>
+      </w:pPr>
+      <w:rPr>
+        <w:rFonts w:ascii="Wingdings" w:hAnsi="Wingdings" w:hint="default"/>
+      </w:rPr>
+    </w:lvl>
+  </w:abstractNum>
+  <w:abstractNum w:abstractNumId="2" w15:restartNumberingAfterBreak="0">
     <w:nsid w:val="18A8103B"/>
     <w:multiLevelType w:val="hybridMultilevel"/>
     <w:tmpl w:val="B66E1BAA"/>
@@ -3588,7 +3623,7 @@
       </w:rPr>
     </w:lvl>
   </w:abstractNum>
-  <w:abstractNum w:abstractNumId="2" w15:restartNumberingAfterBreak="0">
+  <w:abstractNum w:abstractNumId="3" w15:restartNumberingAfterBreak="0">
     <w:nsid w:val="381A04E6"/>
     <w:multiLevelType w:val="hybridMultilevel"/>
     <w:tmpl w:val="2AEE4396"/>
@@ -3701,7 +3736,7 @@
       </w:rPr>
     </w:lvl>
   </w:abstractNum>
-  <w:abstractNum w:abstractNumId="3" w15:restartNumberingAfterBreak="0">
+  <w:abstractNum w:abstractNumId="4" w15:restartNumberingAfterBreak="0">
     <w:nsid w:val="3E521F25"/>
     <w:multiLevelType w:val="hybridMultilevel"/>
     <w:tmpl w:val="01BCF7B0"/>
@@ -3814,17 +3849,484 @@
       </w:rPr>
     </w:lvl>
   </w:abstractNum>
+  <w:abstractNum w:abstractNumId="5" w15:restartNumberingAfterBreak="0">
+    <w:nsid w:val="3ECD71CA"/>
+    <w:multiLevelType w:val="hybridMultilevel"/>
+    <w:tmpl w:val="427623FA"/>
+    <w:lvl w:ilvl="0" w:tplc="04090001">
+      <w:start w:val="1"/>
+      <w:numFmt w:val="bullet"/>
+      <w:lvlText w:val=""/>
+      <w:lvlJc w:val="left"/>
+      <w:pPr>
+        <w:ind w:left="720" w:hanging="360"/>
+      </w:pPr>
+      <w:rPr>
+        <w:rFonts w:ascii="Symbol" w:hAnsi="Symbol" w:hint="default"/>
+      </w:rPr>
+    </w:lvl>
+    <w:lvl w:ilvl="1" w:tplc="04090003" w:tentative="1">
+      <w:start w:val="1"/>
+      <w:numFmt w:val="bullet"/>
+      <w:lvlText w:val="o"/>
+      <w:lvlJc w:val="left"/>
+      <w:pPr>
+        <w:ind w:left="1440" w:hanging="360"/>
+      </w:pPr>
+      <w:rPr>
+        <w:rFonts w:ascii="Courier New" w:hAnsi="Courier New" w:cs="Courier New" w:hint="default"/>
+      </w:rPr>
+    </w:lvl>
+    <w:lvl w:ilvl="2" w:tplc="04090005" w:tentative="1">
+      <w:start w:val="1"/>
+      <w:numFmt w:val="bullet"/>
+      <w:lvlText w:val=""/>
+      <w:lvlJc w:val="left"/>
+      <w:pPr>
+        <w:ind w:left="2160" w:hanging="360"/>
+      </w:pPr>
+      <w:rPr>
+        <w:rFonts w:ascii="Wingdings" w:hAnsi="Wingdings" w:hint="default"/>
+      </w:rPr>
+    </w:lvl>
+    <w:lvl w:ilvl="3" w:tplc="04090001" w:tentative="1">
+      <w:start w:val="1"/>
+      <w:numFmt w:val="bullet"/>
+      <w:lvlText w:val=""/>
+      <w:lvlJc w:val="left"/>
+      <w:pPr>
+        <w:ind w:left="2880" w:hanging="360"/>
+      </w:pPr>
+      <w:rPr>
+        <w:rFonts w:ascii="Symbol" w:hAnsi="Symbol" w:hint="default"/>
+      </w:rPr>
+    </w:lvl>
+    <w:lvl w:ilvl="4" w:tplc="04090003" w:tentative="1">
+      <w:start w:val="1"/>
+      <w:numFmt w:val="bullet"/>
+      <w:lvlText w:val="o"/>
+      <w:lvlJc w:val="left"/>
+      <w:pPr>
+        <w:ind w:left="3600" w:hanging="360"/>
+      </w:pPr>
+      <w:rPr>
+        <w:rFonts w:ascii="Courier New" w:hAnsi="Courier New" w:cs="Courier New" w:hint="default"/>
+      </w:rPr>
+    </w:lvl>
+    <w:lvl w:ilvl="5" w:tplc="04090005" w:tentative="1">
+      <w:start w:val="1"/>
+      <w:numFmt w:val="bullet"/>
+      <w:lvlText w:val=""/>
+      <w:lvlJc w:val="left"/>
+      <w:pPr>
+        <w:ind w:left="4320" w:hanging="360"/>
+      </w:pPr>
+      <w:rPr>
+        <w:rFonts w:ascii="Wingdings" w:hAnsi="Wingdings" w:hint="default"/>
+      </w:rPr>
+    </w:lvl>
+    <w:lvl w:ilvl="6" w:tplc="04090001" w:tentative="1">
+      <w:start w:val="1"/>
+      <w:numFmt w:val="bullet"/>
+      <w:lvlText w:val=""/>
+      <w:lvlJc w:val="left"/>
+      <w:pPr>
+        <w:ind w:left="5040" w:hanging="360"/>
+      </w:pPr>
+      <w:rPr>
+        <w:rFonts w:ascii="Symbol" w:hAnsi="Symbol" w:hint="default"/>
+      </w:rPr>
+    </w:lvl>
+    <w:lvl w:ilvl="7" w:tplc="04090003" w:tentative="1">
+      <w:start w:val="1"/>
+      <w:numFmt w:val="bullet"/>
+      <w:lvlText w:val="o"/>
+      <w:lvlJc w:val="left"/>
+      <w:pPr>
+        <w:ind w:left="5760" w:hanging="360"/>
+      </w:pPr>
+      <w:rPr>
+        <w:rFonts w:ascii="Courier New" w:hAnsi="Courier New" w:cs="Courier New" w:hint="default"/>
+      </w:rPr>
+    </w:lvl>
+    <w:lvl w:ilvl="8" w:tplc="04090005" w:tentative="1">
+      <w:start w:val="1"/>
+      <w:numFmt w:val="bullet"/>
+      <w:lvlText w:val=""/>
+      <w:lvlJc w:val="left"/>
+      <w:pPr>
+        <w:ind w:left="6480" w:hanging="360"/>
+      </w:pPr>
+      <w:rPr>
+        <w:rFonts w:ascii="Wingdings" w:hAnsi="Wingdings" w:hint="default"/>
+      </w:rPr>
+    </w:lvl>
+  </w:abstractNum>
+  <w:abstractNum w:abstractNumId="6" w15:restartNumberingAfterBreak="0">
+    <w:nsid w:val="4FB23877"/>
+    <w:multiLevelType w:val="hybridMultilevel"/>
+    <w:tmpl w:val="F50EBEE6"/>
+    <w:lvl w:ilvl="0" w:tplc="04090001">
+      <w:start w:val="1"/>
+      <w:numFmt w:val="bullet"/>
+      <w:lvlText w:val=""/>
+      <w:lvlJc w:val="left"/>
+      <w:pPr>
+        <w:ind w:left="720" w:hanging="360"/>
+      </w:pPr>
+      <w:rPr>
+        <w:rFonts w:ascii="Symbol" w:hAnsi="Symbol" w:hint="default"/>
+      </w:rPr>
+    </w:lvl>
+    <w:lvl w:ilvl="1" w:tplc="04090003" w:tentative="1">
+      <w:start w:val="1"/>
+      <w:numFmt w:val="bullet"/>
+      <w:lvlText w:val="o"/>
+      <w:lvlJc w:val="left"/>
+      <w:pPr>
+        <w:ind w:left="1440" w:hanging="360"/>
+      </w:pPr>
+      <w:rPr>
+        <w:rFonts w:ascii="Courier New" w:hAnsi="Courier New" w:cs="Courier New" w:hint="default"/>
+      </w:rPr>
+    </w:lvl>
+    <w:lvl w:ilvl="2" w:tplc="04090005" w:tentative="1">
+      <w:start w:val="1"/>
+      <w:numFmt w:val="bullet"/>
+      <w:lvlText w:val=""/>
+      <w:lvlJc w:val="left"/>
+      <w:pPr>
+        <w:ind w:left="2160" w:hanging="360"/>
+      </w:pPr>
+      <w:rPr>
+        <w:rFonts w:ascii="Wingdings" w:hAnsi="Wingdings" w:hint="default"/>
+      </w:rPr>
+    </w:lvl>
+    <w:lvl w:ilvl="3" w:tplc="04090001" w:tentative="1">
+      <w:start w:val="1"/>
+      <w:numFmt w:val="bullet"/>
+      <w:lvlText w:val=""/>
+      <w:lvlJc w:val="left"/>
+      <w:pPr>
+        <w:ind w:left="2880" w:hanging="360"/>
+      </w:pPr>
+      <w:rPr>
+        <w:rFonts w:ascii="Symbol" w:hAnsi="Symbol" w:hint="default"/>
+      </w:rPr>
+    </w:lvl>
+    <w:lvl w:ilvl="4" w:tplc="04090003" w:tentative="1">
+      <w:start w:val="1"/>
+      <w:numFmt w:val="bullet"/>
+      <w:lvlText w:val="o"/>
+      <w:lvlJc w:val="left"/>
+      <w:pPr>
+        <w:ind w:left="3600" w:hanging="360"/>
+      </w:pPr>
+      <w:rPr>
+        <w:rFonts w:ascii="Courier New" w:hAnsi="Courier New" w:cs="Courier New" w:hint="default"/>
+      </w:rPr>
+    </w:lvl>
+    <w:lvl w:ilvl="5" w:tplc="04090005" w:tentative="1">
+      <w:start w:val="1"/>
+      <w:numFmt w:val="bullet"/>
+      <w:lvlText w:val=""/>
+      <w:lvlJc w:val="left"/>
+      <w:pPr>
+        <w:ind w:left="4320" w:hanging="360"/>
+      </w:pPr>
+      <w:rPr>
+        <w:rFonts w:ascii="Wingdings" w:hAnsi="Wingdings" w:hint="default"/>
+      </w:rPr>
+    </w:lvl>
+    <w:lvl w:ilvl="6" w:tplc="04090001" w:tentative="1">
+      <w:start w:val="1"/>
+      <w:numFmt w:val="bullet"/>
+      <w:lvlText w:val=""/>
+      <w:lvlJc w:val="left"/>
+      <w:pPr>
+        <w:ind w:left="5040" w:hanging="360"/>
+      </w:pPr>
+      <w:rPr>
+        <w:rFonts w:ascii="Symbol" w:hAnsi="Symbol" w:hint="default"/>
+      </w:rPr>
+    </w:lvl>
+    <w:lvl w:ilvl="7" w:tplc="04090003" w:tentative="1">
+      <w:start w:val="1"/>
+      <w:numFmt w:val="bullet"/>
+      <w:lvlText w:val="o"/>
+      <w:lvlJc w:val="left"/>
+      <w:pPr>
+        <w:ind w:left="5760" w:hanging="360"/>
+      </w:pPr>
+      <w:rPr>
+        <w:rFonts w:ascii="Courier New" w:hAnsi="Courier New" w:cs="Courier New" w:hint="default"/>
+      </w:rPr>
+    </w:lvl>
+    <w:lvl w:ilvl="8" w:tplc="04090005" w:tentative="1">
+      <w:start w:val="1"/>
+      <w:numFmt w:val="bullet"/>
+      <w:lvlText w:val=""/>
+      <w:lvlJc w:val="left"/>
+      <w:pPr>
+        <w:ind w:left="6480" w:hanging="360"/>
+      </w:pPr>
+      <w:rPr>
+        <w:rFonts w:ascii="Wingdings" w:hAnsi="Wingdings" w:hint="default"/>
+      </w:rPr>
+    </w:lvl>
+  </w:abstractNum>
+  <w:abstractNum w:abstractNumId="7" w15:restartNumberingAfterBreak="0">
+    <w:nsid w:val="599D1B71"/>
+    <w:multiLevelType w:val="hybridMultilevel"/>
+    <w:tmpl w:val="E806EF6A"/>
+    <w:lvl w:ilvl="0" w:tplc="04090001">
+      <w:start w:val="1"/>
+      <w:numFmt w:val="bullet"/>
+      <w:lvlText w:val=""/>
+      <w:lvlJc w:val="left"/>
+      <w:pPr>
+        <w:ind w:left="720" w:hanging="360"/>
+      </w:pPr>
+      <w:rPr>
+        <w:rFonts w:ascii="Symbol" w:hAnsi="Symbol" w:hint="default"/>
+      </w:rPr>
+    </w:lvl>
+    <w:lvl w:ilvl="1" w:tplc="04090003" w:tentative="1">
+      <w:start w:val="1"/>
+      <w:numFmt w:val="bullet"/>
+      <w:lvlText w:val="o"/>
+      <w:lvlJc w:val="left"/>
+      <w:pPr>
+        <w:ind w:left="1440" w:hanging="360"/>
+      </w:pPr>
+      <w:rPr>
+        <w:rFonts w:ascii="Courier New" w:hAnsi="Courier New" w:cs="Courier New" w:hint="default"/>
+      </w:rPr>
+    </w:lvl>
+    <w:lvl w:ilvl="2" w:tplc="04090005" w:tentative="1">
+      <w:start w:val="1"/>
+      <w:numFmt w:val="bullet"/>
+      <w:lvlText w:val=""/>
+      <w:lvlJc w:val="left"/>
+      <w:pPr>
+        <w:ind w:left="2160" w:hanging="360"/>
+      </w:pPr>
+      <w:rPr>
+        <w:rFonts w:ascii="Wingdings" w:hAnsi="Wingdings" w:hint="default"/>
+      </w:rPr>
+    </w:lvl>
+    <w:lvl w:ilvl="3" w:tplc="04090001" w:tentative="1">
+      <w:start w:val="1"/>
+      <w:numFmt w:val="bullet"/>
+      <w:lvlText w:val=""/>
+      <w:lvlJc w:val="left"/>
+      <w:pPr>
+        <w:ind w:left="2880" w:hanging="360"/>
+      </w:pPr>
+      <w:rPr>
+        <w:rFonts w:ascii="Symbol" w:hAnsi="Symbol" w:hint="default"/>
+      </w:rPr>
+    </w:lvl>
+    <w:lvl w:ilvl="4" w:tplc="04090003" w:tentative="1">
+      <w:start w:val="1"/>
+      <w:numFmt w:val="bullet"/>
+      <w:lvlText w:val="o"/>
+      <w:lvlJc w:val="left"/>
+      <w:pPr>
+        <w:ind w:left="3600" w:hanging="360"/>
+      </w:pPr>
+      <w:rPr>
+        <w:rFonts w:ascii="Courier New" w:hAnsi="Courier New" w:cs="Courier New" w:hint="default"/>
+      </w:rPr>
+    </w:lvl>
+    <w:lvl w:ilvl="5" w:tplc="04090005" w:tentative="1">
+      <w:start w:val="1"/>
+      <w:numFmt w:val="bullet"/>
+      <w:lvlText w:val=""/>
+      <w:lvlJc w:val="left"/>
+      <w:pPr>
+        <w:ind w:left="4320" w:hanging="360"/>
+      </w:pPr>
+      <w:rPr>
+        <w:rFonts w:ascii="Wingdings" w:hAnsi="Wingdings" w:hint="default"/>
+      </w:rPr>
+    </w:lvl>
+    <w:lvl w:ilvl="6" w:tplc="04090001" w:tentative="1">
+      <w:start w:val="1"/>
+      <w:numFmt w:val="bullet"/>
+      <w:lvlText w:val=""/>
+      <w:lvlJc w:val="left"/>
+      <w:pPr>
+        <w:ind w:left="5040" w:hanging="360"/>
+      </w:pPr>
+      <w:rPr>
+        <w:rFonts w:ascii="Symbol" w:hAnsi="Symbol" w:hint="default"/>
+      </w:rPr>
+    </w:lvl>
+    <w:lvl w:ilvl="7" w:tplc="04090003" w:tentative="1">
+      <w:start w:val="1"/>
+      <w:numFmt w:val="bullet"/>
+      <w:lvlText w:val="o"/>
+      <w:lvlJc w:val="left"/>
+      <w:pPr>
+        <w:ind w:left="5760" w:hanging="360"/>
+      </w:pPr>
+      <w:rPr>
+        <w:rFonts w:ascii="Courier New" w:hAnsi="Courier New" w:cs="Courier New" w:hint="default"/>
+      </w:rPr>
+    </w:lvl>
+    <w:lvl w:ilvl="8" w:tplc="04090005" w:tentative="1">
+      <w:start w:val="1"/>
+      <w:numFmt w:val="bullet"/>
+      <w:lvlText w:val=""/>
+      <w:lvlJc w:val="left"/>
+      <w:pPr>
+        <w:ind w:left="6480" w:hanging="360"/>
+      </w:pPr>
+      <w:rPr>
+        <w:rFonts w:ascii="Wingdings" w:hAnsi="Wingdings" w:hint="default"/>
+      </w:rPr>
+    </w:lvl>
+  </w:abstractNum>
+  <w:abstractNum w:abstractNumId="8" w15:restartNumberingAfterBreak="0">
+    <w:nsid w:val="68415870"/>
+    <w:multiLevelType w:val="hybridMultilevel"/>
+    <w:tmpl w:val="36385542"/>
+    <w:lvl w:ilvl="0" w:tplc="04090001">
+      <w:start w:val="1"/>
+      <w:numFmt w:val="bullet"/>
+      <w:lvlText w:val=""/>
+      <w:lvlJc w:val="left"/>
+      <w:pPr>
+        <w:ind w:left="720" w:hanging="360"/>
+      </w:pPr>
+      <w:rPr>
+        <w:rFonts w:ascii="Symbol" w:hAnsi="Symbol" w:hint="default"/>
+      </w:rPr>
+    </w:lvl>
+    <w:lvl w:ilvl="1" w:tplc="04090003" w:tentative="1">
+      <w:start w:val="1"/>
+      <w:numFmt w:val="bullet"/>
+      <w:lvlText w:val="o"/>
+      <w:lvlJc w:val="left"/>
+      <w:pPr>
+        <w:ind w:left="1440" w:hanging="360"/>
+      </w:pPr>
+      <w:rPr>
+        <w:rFonts w:ascii="Courier New" w:hAnsi="Courier New" w:cs="Courier New" w:hint="default"/>
+      </w:rPr>
+    </w:lvl>
+    <w:lvl w:ilvl="2" w:tplc="04090005" w:tentative="1">
+      <w:start w:val="1"/>
+      <w:numFmt w:val="bullet"/>
+      <w:lvlText w:val=""/>
+      <w:lvlJc w:val="left"/>
+      <w:pPr>
+        <w:ind w:left="2160" w:hanging="360"/>
+      </w:pPr>
+      <w:rPr>
+        <w:rFonts w:ascii="Wingdings" w:hAnsi="Wingdings" w:hint="default"/>
+      </w:rPr>
+    </w:lvl>
+    <w:lvl w:ilvl="3" w:tplc="04090001" w:tentative="1">
+      <w:start w:val="1"/>
+      <w:numFmt w:val="bullet"/>
+      <w:lvlText w:val=""/>
+      <w:lvlJc w:val="left"/>
+      <w:pPr>
+        <w:ind w:left="2880" w:hanging="360"/>
+      </w:pPr>
+      <w:rPr>
+        <w:rFonts w:ascii="Symbol" w:hAnsi="Symbol" w:hint="default"/>
+      </w:rPr>
+    </w:lvl>
+    <w:lvl w:ilvl="4" w:tplc="04090003" w:tentative="1">
+      <w:start w:val="1"/>
+      <w:numFmt w:val="bullet"/>
+      <w:lvlText w:val="o"/>
+      <w:lvlJc w:val="left"/>
+      <w:pPr>
+        <w:ind w:left="3600" w:hanging="360"/>
+      </w:pPr>
+      <w:rPr>
+        <w:rFonts w:ascii="Courier New" w:hAnsi="Courier New" w:cs="Courier New" w:hint="default"/>
+      </w:rPr>
+    </w:lvl>
+    <w:lvl w:ilvl="5" w:tplc="04090005" w:tentative="1">
+      <w:start w:val="1"/>
+      <w:numFmt w:val="bullet"/>
+      <w:lvlText w:val=""/>
+      <w:lvlJc w:val="left"/>
+      <w:pPr>
+        <w:ind w:left="4320" w:hanging="360"/>
+      </w:pPr>
+      <w:rPr>
+        <w:rFonts w:ascii="Wingdings" w:hAnsi="Wingdings" w:hint="default"/>
+      </w:rPr>
+    </w:lvl>
+    <w:lvl w:ilvl="6" w:tplc="04090001" w:tentative="1">
+      <w:start w:val="1"/>
+      <w:numFmt w:val="bullet"/>
+      <w:lvlText w:val=""/>
+      <w:lvlJc w:val="left"/>
+      <w:pPr>
+        <w:ind w:left="5040" w:hanging="360"/>
+      </w:pPr>
+      <w:rPr>
+        <w:rFonts w:ascii="Symbol" w:hAnsi="Symbol" w:hint="default"/>
+      </w:rPr>
+    </w:lvl>
+    <w:lvl w:ilvl="7" w:tplc="04090003" w:tentative="1">
+      <w:start w:val="1"/>
+      <w:numFmt w:val="bullet"/>
+      <w:lvlText w:val="o"/>
+      <w:lvlJc w:val="left"/>
+      <w:pPr>
+        <w:ind w:left="5760" w:hanging="360"/>
+      </w:pPr>
+      <w:rPr>
+        <w:rFonts w:ascii="Courier New" w:hAnsi="Courier New" w:cs="Courier New" w:hint="default"/>
+      </w:rPr>
+    </w:lvl>
+    <w:lvl w:ilvl="8" w:tplc="04090005" w:tentative="1">
+      <w:start w:val="1"/>
+      <w:numFmt w:val="bullet"/>
+      <w:lvlText w:val=""/>
+      <w:lvlJc w:val="left"/>
+      <w:pPr>
+        <w:ind w:left="6480" w:hanging="360"/>
+      </w:pPr>
+      <w:rPr>
+        <w:rFonts w:ascii="Wingdings" w:hAnsi="Wingdings" w:hint="default"/>
+      </w:rPr>
+    </w:lvl>
+  </w:abstractNum>
   <w:num w:numId="1">
-    <w:abstractNumId w:val="3"/>
+    <w:abstractNumId w:val="4"/>
   </w:num>
   <w:num w:numId="2">
-    <w:abstractNumId w:val="1"/>
+    <w:abstractNumId w:val="2"/>
   </w:num>
   <w:num w:numId="3">
     <w:abstractNumId w:val="0"/>
   </w:num>
   <w:num w:numId="4">
-    <w:abstractNumId w:val="2"/>
+    <w:abstractNumId w:val="3"/>
+  </w:num>
+  <w:num w:numId="5">
+    <w:abstractNumId w:val="8"/>
+  </w:num>
+  <w:num w:numId="6">
+    <w:abstractNumId w:val="1"/>
+  </w:num>
+  <w:num w:numId="7">
+    <w:abstractNumId w:val="7"/>
+  </w:num>
+  <w:num w:numId="8">
+    <w:abstractNumId w:val="6"/>
+  </w:num>
+  <w:num w:numId="9">
+    <w:abstractNumId w:val="5"/>
   </w:num>
 </w:numbering>
 </file>
@@ -4288,6 +4790,28 @@
       <w:color w:val="4F81BD" w:themeColor="accent1"/>
     </w:rPr>
   </w:style>
+  <w:style w:type="paragraph" w:styleId="Heading4">
+    <w:name w:val="heading 4"/>
+    <w:basedOn w:val="Normal"/>
+    <w:next w:val="Normal"/>
+    <w:link w:val="Heading4Char"/>
+    <w:uiPriority w:val="9"/>
+    <w:unhideWhenUsed/>
+    <w:qFormat/>
+    <w:rsid w:val="00495A16"/>
+    <w:pPr>
+      <w:keepNext/>
+      <w:keepLines/>
+      <w:spacing w:before="40" w:after="0"/>
+      <w:outlineLvl w:val="3"/>
+    </w:pPr>
+    <w:rPr>
+      <w:rFonts w:asciiTheme="majorHAnsi" w:eastAsiaTheme="majorEastAsia" w:hAnsiTheme="majorHAnsi" w:cstheme="majorBidi"/>
+      <w:i/>
+      <w:iCs/>
+      <w:color w:val="365F91" w:themeColor="accent1" w:themeShade="BF"/>
+    </w:rPr>
+  </w:style>
   <w:style w:type="character" w:default="1" w:styleId="DefaultParagraphFont">
     <w:name w:val="Default Paragraph Font"/>
     <w:uiPriority w:val="1"/>
@@ -4530,6 +5054,157 @@
     <w:semiHidden/>
     <w:unhideWhenUsed/>
     <w:rsid w:val="009E37A8"/>
+    <w:rPr>
+      <w:color w:val="605E5C"/>
+      <w:shd w:val="clear" w:color="auto" w:fill="E1DFDD"/>
+    </w:rPr>
+  </w:style>
+  <w:style w:type="character" w:styleId="CommentReference">
+    <w:name w:val="annotation reference"/>
+    <w:basedOn w:val="DefaultParagraphFont"/>
+    <w:uiPriority w:val="99"/>
+    <w:semiHidden/>
+    <w:unhideWhenUsed/>
+    <w:rsid w:val="00B047D2"/>
+    <w:rPr>
+      <w:sz w:val="16"/>
+      <w:szCs w:val="16"/>
+    </w:rPr>
+  </w:style>
+  <w:style w:type="paragraph" w:styleId="CommentText">
+    <w:name w:val="annotation text"/>
+    <w:basedOn w:val="Normal"/>
+    <w:link w:val="CommentTextChar"/>
+    <w:uiPriority w:val="99"/>
+    <w:semiHidden/>
+    <w:unhideWhenUsed/>
+    <w:rsid w:val="00B047D2"/>
+    <w:pPr>
+      <w:spacing w:line="240" w:lineRule="auto"/>
+    </w:pPr>
+    <w:rPr>
+      <w:sz w:val="20"/>
+      <w:szCs w:val="20"/>
+    </w:rPr>
+  </w:style>
+  <w:style w:type="character" w:customStyle="1" w:styleId="CommentTextChar">
+    <w:name w:val="Comment Text Char"/>
+    <w:basedOn w:val="DefaultParagraphFont"/>
+    <w:link w:val="CommentText"/>
+    <w:uiPriority w:val="99"/>
+    <w:semiHidden/>
+    <w:rsid w:val="00B047D2"/>
+    <w:rPr>
+      <w:sz w:val="20"/>
+      <w:szCs w:val="20"/>
+    </w:rPr>
+  </w:style>
+  <w:style w:type="paragraph" w:styleId="CommentSubject">
+    <w:name w:val="annotation subject"/>
+    <w:basedOn w:val="CommentText"/>
+    <w:next w:val="CommentText"/>
+    <w:link w:val="CommentSubjectChar"/>
+    <w:uiPriority w:val="99"/>
+    <w:semiHidden/>
+    <w:unhideWhenUsed/>
+    <w:rsid w:val="00B047D2"/>
+    <w:rPr>
+      <w:b/>
+      <w:bCs/>
+    </w:rPr>
+  </w:style>
+  <w:style w:type="character" w:customStyle="1" w:styleId="CommentSubjectChar">
+    <w:name w:val="Comment Subject Char"/>
+    <w:basedOn w:val="CommentTextChar"/>
+    <w:link w:val="CommentSubject"/>
+    <w:uiPriority w:val="99"/>
+    <w:semiHidden/>
+    <w:rsid w:val="00B047D2"/>
+    <w:rPr>
+      <w:b/>
+      <w:bCs/>
+      <w:sz w:val="20"/>
+      <w:szCs w:val="20"/>
+    </w:rPr>
+  </w:style>
+  <w:style w:type="paragraph" w:styleId="BalloonText">
+    <w:name w:val="Balloon Text"/>
+    <w:basedOn w:val="Normal"/>
+    <w:link w:val="BalloonTextChar"/>
+    <w:uiPriority w:val="99"/>
+    <w:semiHidden/>
+    <w:unhideWhenUsed/>
+    <w:rsid w:val="00B047D2"/>
+    <w:pPr>
+      <w:spacing w:after="0" w:line="240" w:lineRule="auto"/>
+    </w:pPr>
+    <w:rPr>
+      <w:rFonts w:ascii="Segoe UI" w:hAnsi="Segoe UI" w:cs="Segoe UI"/>
+      <w:sz w:val="18"/>
+      <w:szCs w:val="18"/>
+    </w:rPr>
+  </w:style>
+  <w:style w:type="character" w:customStyle="1" w:styleId="BalloonTextChar">
+    <w:name w:val="Balloon Text Char"/>
+    <w:basedOn w:val="DefaultParagraphFont"/>
+    <w:link w:val="BalloonText"/>
+    <w:uiPriority w:val="99"/>
+    <w:semiHidden/>
+    <w:rsid w:val="00B047D2"/>
+    <w:rPr>
+      <w:rFonts w:ascii="Segoe UI" w:hAnsi="Segoe UI" w:cs="Segoe UI"/>
+      <w:sz w:val="18"/>
+      <w:szCs w:val="18"/>
+    </w:rPr>
+  </w:style>
+  <w:style w:type="paragraph" w:customStyle="1" w:styleId="Default">
+    <w:name w:val="Default"/>
+    <w:rsid w:val="00B047D2"/>
+    <w:pPr>
+      <w:autoSpaceDE w:val="0"/>
+      <w:autoSpaceDN w:val="0"/>
+      <w:adjustRightInd w:val="0"/>
+      <w:spacing w:after="0" w:line="240" w:lineRule="auto"/>
+    </w:pPr>
+    <w:rPr>
+      <w:rFonts w:ascii="Liberation Sans" w:hAnsi="Liberation Sans" w:cs="Liberation Sans"/>
+      <w:color w:val="000000"/>
+      <w:sz w:val="24"/>
+      <w:szCs w:val="24"/>
+    </w:rPr>
+  </w:style>
+  <w:style w:type="character" w:styleId="FollowedHyperlink">
+    <w:name w:val="FollowedHyperlink"/>
+    <w:basedOn w:val="DefaultParagraphFont"/>
+    <w:uiPriority w:val="99"/>
+    <w:semiHidden/>
+    <w:unhideWhenUsed/>
+    <w:rsid w:val="00CC558A"/>
+    <w:rPr>
+      <w:color w:val="800080" w:themeColor="followedHyperlink"/>
+      <w:u w:val="single"/>
+    </w:rPr>
+  </w:style>
+  <w:style w:type="character" w:customStyle="1" w:styleId="Heading4Char">
+    <w:name w:val="Heading 4 Char"/>
+    <w:basedOn w:val="DefaultParagraphFont"/>
+    <w:link w:val="Heading4"/>
+    <w:uiPriority w:val="9"/>
+    <w:rsid w:val="00495A16"/>
+    <w:rPr>
+      <w:rFonts w:asciiTheme="majorHAnsi" w:eastAsiaTheme="majorEastAsia" w:hAnsiTheme="majorHAnsi" w:cstheme="majorBidi"/>
+      <w:i/>
+      <w:iCs/>
+      <w:color w:val="365F91" w:themeColor="accent1" w:themeShade="BF"/>
+    </w:rPr>
+  </w:style>
+  <w:style w:type="character" w:styleId="UnresolvedMention">
+    <w:name w:val="Unresolved Mention"/>
+    <w:basedOn w:val="DefaultParagraphFont"/>
+    <w:uiPriority w:val="99"/>
+    <w:semiHidden/>
+    <w:unhideWhenUsed/>
+    <w:rsid w:val="00B943B9"/>
     <w:rPr>
       <w:color w:val="605E5C"/>
       <w:shd w:val="clear" w:color="auto" w:fill="E1DFDD"/>

</xml_diff>